<commit_message>
Logbog for fredag d. 28. oktober 2016 er skrevet
</commit_message>
<xml_diff>
--- a/Mødereferater/Logbog.docx
+++ b/Mødereferater/Logbog.docx
@@ -680,7 +680,6 @@
               <w:rPr>
                 <w:rFonts w:ascii="Verdana" w:hAnsi="Verdana"/>
               </w:rPr>
-              <w:lastRenderedPageBreak/>
               <w:t xml:space="preserve">Anvendelse af digitale tidsplaner samt opgavestyring. </w:t>
             </w:r>
           </w:p>
@@ -700,6 +699,7 @@
               <w:rPr>
                 <w:rFonts w:ascii="Verdana" w:hAnsi="Verdana"/>
               </w:rPr>
+              <w:lastRenderedPageBreak/>
               <w:t>System til at huske små flygtige praktiske opgaver</w:t>
             </w:r>
             <w:r>
@@ -1469,6 +1469,7 @@
                 <w:rFonts w:ascii="Verdana" w:hAnsi="Verdana"/>
                 <w:b/>
               </w:rPr>
+              <w:lastRenderedPageBreak/>
               <w:t>JH:</w:t>
             </w:r>
             <w:r>
@@ -2167,7 +2168,6 @@
               <w:rPr>
                 <w:rFonts w:ascii="Verdana" w:hAnsi="Verdana"/>
               </w:rPr>
-              <w:lastRenderedPageBreak/>
               <w:t xml:space="preserve">Vi skal have opsøgt viden omkring </w:t>
             </w:r>
             <w:proofErr w:type="spellStart"/>
@@ -2837,8 +2837,14 @@
               <w:rPr>
                 <w:rFonts w:ascii="Verdana" w:hAnsi="Verdana"/>
               </w:rPr>
+              <w:t xml:space="preserve">Snak med LMA. Vi skal gøre os bevidste om hudens akustiske impedans, </w:t>
+            </w:r>
+            <w:r>
+              <w:rPr>
+                <w:rFonts w:ascii="Verdana" w:hAnsi="Verdana"/>
+              </w:rPr>
               <w:lastRenderedPageBreak/>
-              <w:t xml:space="preserve">Snak med LMA. Vi skal gøre os bevidste om hudens akustiske impedans, da det er den som er afgørende for </w:t>
+              <w:t xml:space="preserve">da det er den som er afgørende for </w:t>
             </w:r>
             <w:r>
               <w:rPr>
@@ -4257,28 +4263,28 @@
               <w:rPr>
                 <w:rFonts w:ascii="Verdana" w:hAnsi="Verdana"/>
               </w:rPr>
+              <w:t xml:space="preserve">Vi søger litteratur med relevante informationer og tester i </w:t>
+            </w:r>
+            <w:proofErr w:type="spellStart"/>
+            <w:r>
+              <w:rPr>
+                <w:rFonts w:ascii="Verdana" w:hAnsi="Verdana"/>
+              </w:rPr>
+              <w:t>Comsol</w:t>
+            </w:r>
+            <w:proofErr w:type="spellEnd"/>
+            <w:r>
+              <w:rPr>
+                <w:rFonts w:ascii="Verdana" w:hAnsi="Verdana"/>
+              </w:rPr>
+              <w:t xml:space="preserve"> </w:t>
+            </w:r>
+            <w:proofErr w:type="spellStart"/>
+            <w:r>
+              <w:rPr>
+                <w:rFonts w:ascii="Verdana" w:hAnsi="Verdana"/>
+              </w:rPr>
               <w:lastRenderedPageBreak/>
-              <w:t xml:space="preserve">Vi søger litteratur med relevante informationer og tester i </w:t>
-            </w:r>
-            <w:proofErr w:type="spellStart"/>
-            <w:r>
-              <w:rPr>
-                <w:rFonts w:ascii="Verdana" w:hAnsi="Verdana"/>
-              </w:rPr>
-              <w:t>Comsol</w:t>
-            </w:r>
-            <w:proofErr w:type="spellEnd"/>
-            <w:r>
-              <w:rPr>
-                <w:rFonts w:ascii="Verdana" w:hAnsi="Verdana"/>
-              </w:rPr>
-              <w:t xml:space="preserve"> </w:t>
-            </w:r>
-            <w:proofErr w:type="spellStart"/>
-            <w:r>
-              <w:rPr>
-                <w:rFonts w:ascii="Verdana" w:hAnsi="Verdana"/>
-              </w:rPr>
               <w:t>Multiphysics</w:t>
             </w:r>
             <w:proofErr w:type="spellEnd"/>
@@ -5102,8 +5108,14 @@
               <w:rPr>
                 <w:rFonts w:ascii="Verdana" w:hAnsi="Verdana"/>
               </w:rPr>
+              <w:t xml:space="preserve">Skal vi finde en standard skrivemåde for datobetegnelse til vores </w:t>
+            </w:r>
+            <w:r>
+              <w:rPr>
+                <w:rFonts w:ascii="Verdana" w:hAnsi="Verdana"/>
+              </w:rPr>
               <w:lastRenderedPageBreak/>
-              <w:t>Skal vi finde en standard skrivemåde for datobetegnelse til vores rapporter?</w:t>
+              <w:t>rapporter?</w:t>
             </w:r>
           </w:p>
           <w:p>
@@ -5811,6 +5823,7 @@
                 <w:rFonts w:ascii="Verdana" w:hAnsi="Verdana"/>
                 <w:b/>
               </w:rPr>
+              <w:lastRenderedPageBreak/>
               <w:t>JH:</w:t>
             </w:r>
           </w:p>
@@ -6695,6 +6708,7 @@
                 <w:rFonts w:ascii="Verdana" w:hAnsi="Verdana"/>
                 <w:b/>
               </w:rPr>
+              <w:lastRenderedPageBreak/>
               <w:t>Valgt:</w:t>
             </w:r>
           </w:p>
@@ -7424,7 +7438,6 @@
                 <w:rFonts w:ascii="Verdana" w:hAnsi="Verdana"/>
                 <w:b/>
               </w:rPr>
-              <w:lastRenderedPageBreak/>
               <w:t>Dato:</w:t>
             </w:r>
             <w:r>
@@ -7536,6 +7549,7 @@
                 <w:rFonts w:ascii="Verdana" w:hAnsi="Verdana"/>
                 <w:b/>
               </w:rPr>
+              <w:lastRenderedPageBreak/>
               <w:t>Dagsorden:</w:t>
             </w:r>
           </w:p>
@@ -8276,7 +8290,6 @@
                 <w:rFonts w:ascii="Verdana" w:hAnsi="Verdana"/>
                 <w:b/>
               </w:rPr>
-              <w:lastRenderedPageBreak/>
               <w:t xml:space="preserve">Sted: </w:t>
             </w:r>
             <w:r>
@@ -8994,7 +9007,6 @@
                 <w:rFonts w:ascii="Verdana" w:hAnsi="Verdana"/>
                 <w:b/>
               </w:rPr>
-              <w:lastRenderedPageBreak/>
               <w:t>JR:</w:t>
             </w:r>
             <w:r>
@@ -9729,7 +9741,6 @@
                 <w:rFonts w:ascii="Verdana" w:hAnsi="Verdana"/>
                 <w:b/>
               </w:rPr>
-              <w:lastRenderedPageBreak/>
               <w:t xml:space="preserve">Sted: </w:t>
             </w:r>
             <w:r>
@@ -10573,6 +10584,7 @@
               <w:rPr>
                 <w:rFonts w:ascii="Verdana" w:hAnsi="Verdana"/>
               </w:rPr>
+              <w:lastRenderedPageBreak/>
               <w:t xml:space="preserve">Ad5. </w:t>
             </w:r>
             <w:r>
@@ -12166,15 +12178,21 @@
               <w:rPr>
                 <w:rFonts w:ascii="Verdana" w:hAnsi="Verdana"/>
               </w:rPr>
+              <w:t>chart</w:t>
+            </w:r>
+            <w:proofErr w:type="spellEnd"/>
+            <w:r>
+              <w:rPr>
+                <w:rFonts w:ascii="Verdana" w:hAnsi="Verdana"/>
+              </w:rPr>
+              <w:t xml:space="preserve"> oversigt, og vi kan se, om rykkede deadlines har negativ indflydelse på </w:t>
+            </w:r>
+            <w:r>
+              <w:rPr>
+                <w:rFonts w:ascii="Verdana" w:hAnsi="Verdana"/>
+              </w:rPr>
               <w:lastRenderedPageBreak/>
-              <w:t>chart</w:t>
-            </w:r>
-            <w:proofErr w:type="spellEnd"/>
-            <w:r>
-              <w:rPr>
-                <w:rFonts w:ascii="Verdana" w:hAnsi="Verdana"/>
-              </w:rPr>
-              <w:t xml:space="preserve"> oversigt, og vi kan se, om rykkede deadlines har negativ indflydelse på andre deadlines.  </w:t>
+              <w:t xml:space="preserve">andre deadlines.  </w:t>
             </w:r>
           </w:p>
           <w:p>
@@ -13001,7 +13019,6 @@
               <w:rPr>
                 <w:rFonts w:ascii="Verdana" w:hAnsi="Verdana"/>
               </w:rPr>
-              <w:lastRenderedPageBreak/>
               <w:t xml:space="preserve">Hvordan ”navngiver” vi vores versioner? </w:t>
             </w:r>
           </w:p>
@@ -13021,6 +13038,7 @@
               <w:rPr>
                 <w:rFonts w:ascii="Verdana" w:hAnsi="Verdana"/>
               </w:rPr>
+              <w:lastRenderedPageBreak/>
               <w:t xml:space="preserve">Skal vi evt. bruge en anden mikrofon indtil den bestilte kommer? </w:t>
             </w:r>
           </w:p>
@@ -13721,7 +13739,6 @@
                 <w:rFonts w:ascii="Verdana" w:hAnsi="Verdana"/>
                 <w:b/>
               </w:rPr>
-              <w:lastRenderedPageBreak/>
               <w:t>Dato:</w:t>
             </w:r>
             <w:r>
@@ -13845,6 +13862,7 @@
                 <w:rFonts w:ascii="Verdana" w:hAnsi="Verdana"/>
                 <w:b/>
               </w:rPr>
+              <w:lastRenderedPageBreak/>
               <w:t>Dagsorden:</w:t>
             </w:r>
           </w:p>
@@ -14448,14 +14466,7 @@
               <w:rPr>
                 <w:rFonts w:ascii="Verdana" w:hAnsi="Verdana"/>
               </w:rPr>
-              <w:t xml:space="preserve">Brainstorming på tavlerne giver os en kreativ tilgang til testudviklingsprocesserne. Samtidig er det en meget iterativ metode, og vi får </w:t>
-            </w:r>
-            <w:r>
-              <w:rPr>
-                <w:rFonts w:ascii="Verdana" w:hAnsi="Verdana"/>
-              </w:rPr>
-              <w:lastRenderedPageBreak/>
-              <w:t xml:space="preserve">vendt og diskuteret det hele, så vores beslutninger bliver yderst velovervejede. </w:t>
+              <w:t xml:space="preserve">Brainstorming på tavlerne giver os en kreativ tilgang til testudviklingsprocesserne. Samtidig er det en meget iterativ metode, og vi får vendt og diskuteret det hele, så vores beslutninger bliver yderst velovervejede. </w:t>
             </w:r>
           </w:p>
           <w:p>
@@ -15248,6 +15259,7 @@
                 <w:rFonts w:ascii="Verdana" w:hAnsi="Verdana"/>
                 <w:b/>
               </w:rPr>
+              <w:lastRenderedPageBreak/>
               <w:t>JH:</w:t>
             </w:r>
           </w:p>
@@ -15937,7 +15949,6 @@
                 <w:rFonts w:ascii="Verdana" w:hAnsi="Verdana"/>
                 <w:b/>
               </w:rPr>
-              <w:lastRenderedPageBreak/>
               <w:t xml:space="preserve">Fravalgt: </w:t>
             </w:r>
           </w:p>
@@ -17512,7 +17523,7 @@
               <w:pStyle w:val="ListParagraph"/>
               <w:numPr>
                 <w:ilvl w:val="0"/>
-                <w:numId w:val="39"/>
+                <w:numId w:val="38"/>
               </w:numPr>
               <w:spacing w:line="276" w:lineRule="auto"/>
               <w:rPr>
@@ -17551,14 +17562,14 @@
               <w:rPr>
                 <w:rFonts w:ascii="Verdana" w:hAnsi="Verdana"/>
               </w:rPr>
-              <w:t xml:space="preserve">, genererer et </w:t>
+              <w:t xml:space="preserve">, genererer et firkantsignal og ikke et sinussignal. Problematikken ved dette er, at </w:t>
             </w:r>
             <w:r>
               <w:rPr>
                 <w:rFonts w:ascii="Verdana" w:hAnsi="Verdana"/>
               </w:rPr>
               <w:lastRenderedPageBreak/>
-              <w:t xml:space="preserve">firkantsignal og ikke et sinussignal. Problematikken ved dette er, at firkantssignalets frekvens er ”forstyrret” med dets harmoniske afledte. I firkantssignalets grundtone ligger der altså de harmoniske frekvenser. Derfor lyder et firkantssignal på 200Hz ikke som et sinussignal på 200Hz, da sinussignalets grundtone er ”uforstyrret”. Vores kode skal at generere et sinussignal så vi kan måle den uforstyrrede frekvens. Men dette ser ikke ud til at være muligt når man bruger en </w:t>
+              <w:t xml:space="preserve">firkantssignalets frekvens er ”forstyrret” med dets harmoniske afledte. I firkantssignalets grundtone ligger der altså de harmoniske frekvenser. Derfor lyder et firkantssignal på 200Hz ikke som et sinussignal på 200Hz, da sinussignalets grundtone er ”uforstyrret”. Vores kode skal at generere et sinussignal så vi kan måle den uforstyrrede frekvens. Men dette ser ikke ud til at være muligt når man bruger en </w:t>
             </w:r>
             <w:proofErr w:type="spellStart"/>
             <w:r>
@@ -17580,7 +17591,7 @@
               <w:pStyle w:val="ListParagraph"/>
               <w:numPr>
                 <w:ilvl w:val="0"/>
-                <w:numId w:val="39"/>
+                <w:numId w:val="38"/>
               </w:numPr>
               <w:spacing w:line="276" w:lineRule="auto"/>
               <w:rPr>
@@ -18442,7 +18453,7 @@
               <w:pStyle w:val="ListParagraph"/>
               <w:numPr>
                 <w:ilvl w:val="0"/>
-                <w:numId w:val="40"/>
+                <w:numId w:val="39"/>
               </w:numPr>
               <w:spacing w:line="276" w:lineRule="auto"/>
               <w:rPr>
@@ -18475,7 +18486,7 @@
               <w:pStyle w:val="ListParagraph"/>
               <w:numPr>
                 <w:ilvl w:val="0"/>
-                <w:numId w:val="40"/>
+                <w:numId w:val="39"/>
               </w:numPr>
               <w:spacing w:line="276" w:lineRule="auto"/>
               <w:rPr>
@@ -19120,7 +19131,7 @@
               <w:pStyle w:val="ListParagraph"/>
               <w:numPr>
                 <w:ilvl w:val="0"/>
-                <w:numId w:val="41"/>
+                <w:numId w:val="40"/>
               </w:numPr>
               <w:spacing w:line="276" w:lineRule="auto"/>
               <w:rPr>
@@ -19139,7 +19150,7 @@
               <w:pStyle w:val="ListParagraph"/>
               <w:numPr>
                 <w:ilvl w:val="0"/>
-                <w:numId w:val="41"/>
+                <w:numId w:val="40"/>
               </w:numPr>
               <w:spacing w:line="276" w:lineRule="auto"/>
               <w:rPr>
@@ -19158,7 +19169,7 @@
               <w:pStyle w:val="ListParagraph"/>
               <w:numPr>
                 <w:ilvl w:val="0"/>
-                <w:numId w:val="41"/>
+                <w:numId w:val="40"/>
               </w:numPr>
               <w:spacing w:line="276" w:lineRule="auto"/>
               <w:rPr>
@@ -19177,7 +19188,7 @@
               <w:pStyle w:val="ListParagraph"/>
               <w:numPr>
                 <w:ilvl w:val="0"/>
-                <w:numId w:val="41"/>
+                <w:numId w:val="40"/>
               </w:numPr>
               <w:spacing w:line="276" w:lineRule="auto"/>
               <w:rPr>
@@ -19384,27 +19395,21 @@
               <w:rPr>
                 <w:rFonts w:ascii="Verdana" w:hAnsi="Verdana"/>
               </w:rPr>
-              <w:t xml:space="preserve">Ad3. Vi har valgt ikke at bruge tid på at finde en tættende silikonekant, og bruge modellervoks i stedet for. Det handler igen om dokumentation og test </w:t>
-            </w:r>
+              <w:t xml:space="preserve">Ad3. Vi har valgt ikke at bruge tid på at finde en tættende silikonekant, og bruge modellervoks i stedet for. Det handler igen om dokumentation og test fremfor at have et endeligt brugbart produkt. </w:t>
+            </w:r>
+          </w:p>
+          <w:p>
+            <w:pPr>
+              <w:spacing w:line="276" w:lineRule="auto"/>
+              <w:rPr>
+                <w:rFonts w:ascii="Verdana" w:hAnsi="Verdana"/>
+              </w:rPr>
+            </w:pPr>
             <w:r>
               <w:rPr>
                 <w:rFonts w:ascii="Verdana" w:hAnsi="Verdana"/>
               </w:rPr>
               <w:lastRenderedPageBreak/>
-              <w:t xml:space="preserve">fremfor at have et endeligt brugbart produkt. </w:t>
-            </w:r>
-          </w:p>
-          <w:p>
-            <w:pPr>
-              <w:spacing w:line="276" w:lineRule="auto"/>
-              <w:rPr>
-                <w:rFonts w:ascii="Verdana" w:hAnsi="Verdana"/>
-              </w:rPr>
-            </w:pPr>
-            <w:r>
-              <w:rPr>
-                <w:rFonts w:ascii="Verdana" w:hAnsi="Verdana"/>
-              </w:rPr>
               <w:t xml:space="preserve">Ad4. Vi har valgt en høj detaljegrad da testen skal være reproducerbar. Vi vil medtage punkter som definerer ”God Testpraksis”. Testproceduren </w:t>
             </w:r>
             <w:r>
@@ -20017,7 +20022,7 @@
               <w:pStyle w:val="ListParagraph"/>
               <w:numPr>
                 <w:ilvl w:val="0"/>
-                <w:numId w:val="42"/>
+                <w:numId w:val="41"/>
               </w:numPr>
               <w:spacing w:line="276" w:lineRule="auto"/>
               <w:rPr>
@@ -20076,7 +20081,7 @@
               <w:pStyle w:val="ListParagraph"/>
               <w:numPr>
                 <w:ilvl w:val="0"/>
-                <w:numId w:val="42"/>
+                <w:numId w:val="41"/>
               </w:numPr>
               <w:spacing w:line="276" w:lineRule="auto"/>
               <w:rPr>
@@ -20109,7 +20114,7 @@
               <w:pStyle w:val="ListParagraph"/>
               <w:numPr>
                 <w:ilvl w:val="0"/>
-                <w:numId w:val="42"/>
+                <w:numId w:val="41"/>
               </w:numPr>
               <w:spacing w:line="276" w:lineRule="auto"/>
               <w:rPr>
@@ -20128,7 +20133,7 @@
               <w:pStyle w:val="ListParagraph"/>
               <w:numPr>
                 <w:ilvl w:val="0"/>
-                <w:numId w:val="42"/>
+                <w:numId w:val="41"/>
               </w:numPr>
               <w:spacing w:line="276" w:lineRule="auto"/>
               <w:rPr>
@@ -20693,7 +20698,7 @@
               <w:pStyle w:val="ListParagraph"/>
               <w:numPr>
                 <w:ilvl w:val="0"/>
-                <w:numId w:val="44"/>
+                <w:numId w:val="43"/>
               </w:numPr>
               <w:spacing w:line="276" w:lineRule="auto"/>
               <w:rPr>
@@ -20735,7 +20740,7 @@
               <w:pStyle w:val="ListParagraph"/>
               <w:numPr>
                 <w:ilvl w:val="0"/>
-                <w:numId w:val="44"/>
+                <w:numId w:val="43"/>
               </w:numPr>
               <w:spacing w:line="276" w:lineRule="auto"/>
               <w:rPr>
@@ -20755,7 +20760,7 @@
               <w:pStyle w:val="ListParagraph"/>
               <w:numPr>
                 <w:ilvl w:val="0"/>
-                <w:numId w:val="44"/>
+                <w:numId w:val="43"/>
               </w:numPr>
               <w:spacing w:line="276" w:lineRule="auto"/>
               <w:rPr>
@@ -20775,7 +20780,7 @@
               <w:pStyle w:val="ListParagraph"/>
               <w:numPr>
                 <w:ilvl w:val="0"/>
-                <w:numId w:val="44"/>
+                <w:numId w:val="43"/>
               </w:numPr>
               <w:spacing w:line="276" w:lineRule="auto"/>
               <w:rPr>
@@ -20795,7 +20800,7 @@
               <w:pStyle w:val="ListParagraph"/>
               <w:numPr>
                 <w:ilvl w:val="0"/>
-                <w:numId w:val="44"/>
+                <w:numId w:val="43"/>
               </w:numPr>
               <w:spacing w:line="276" w:lineRule="auto"/>
               <w:rPr>
@@ -20807,7 +20812,6 @@
               <w:rPr>
                 <w:rFonts w:ascii="Verdana" w:hAnsi="Verdana"/>
               </w:rPr>
-              <w:lastRenderedPageBreak/>
               <w:t xml:space="preserve">Opdatere Stage Gate etc. </w:t>
             </w:r>
           </w:p>
@@ -20858,7 +20862,7 @@
               <w:pStyle w:val="ListParagraph"/>
               <w:numPr>
                 <w:ilvl w:val="0"/>
-                <w:numId w:val="45"/>
+                <w:numId w:val="44"/>
               </w:numPr>
               <w:spacing w:line="276" w:lineRule="auto"/>
               <w:rPr>
@@ -20883,7 +20887,7 @@
               <w:pStyle w:val="ListParagraph"/>
               <w:numPr>
                 <w:ilvl w:val="0"/>
-                <w:numId w:val="45"/>
+                <w:numId w:val="44"/>
               </w:numPr>
               <w:spacing w:line="276" w:lineRule="auto"/>
               <w:rPr>
@@ -21646,7 +21650,7 @@
               <w:pStyle w:val="ListParagraph"/>
               <w:numPr>
                 <w:ilvl w:val="0"/>
-                <w:numId w:val="43"/>
+                <w:numId w:val="42"/>
               </w:numPr>
               <w:spacing w:line="276" w:lineRule="auto"/>
               <w:rPr>
@@ -21693,7 +21697,7 @@
               <w:pStyle w:val="ListParagraph"/>
               <w:numPr>
                 <w:ilvl w:val="0"/>
-                <w:numId w:val="43"/>
+                <w:numId w:val="42"/>
               </w:numPr>
               <w:spacing w:line="276" w:lineRule="auto"/>
               <w:rPr>
@@ -22404,7 +22408,7 @@
               <w:pStyle w:val="ListParagraph"/>
               <w:numPr>
                 <w:ilvl w:val="0"/>
-                <w:numId w:val="47"/>
+                <w:numId w:val="45"/>
               </w:numPr>
               <w:spacing w:line="276" w:lineRule="auto"/>
               <w:rPr>
@@ -22445,7 +22449,7 @@
               <w:pStyle w:val="ListParagraph"/>
               <w:numPr>
                 <w:ilvl w:val="0"/>
-                <w:numId w:val="47"/>
+                <w:numId w:val="45"/>
               </w:numPr>
               <w:spacing w:line="276" w:lineRule="auto"/>
               <w:rPr>
@@ -22464,7 +22468,7 @@
               <w:pStyle w:val="ListParagraph"/>
               <w:numPr>
                 <w:ilvl w:val="0"/>
-                <w:numId w:val="47"/>
+                <w:numId w:val="45"/>
               </w:numPr>
               <w:spacing w:line="276" w:lineRule="auto"/>
               <w:rPr>
@@ -22483,7 +22487,7 @@
               <w:pStyle w:val="ListParagraph"/>
               <w:numPr>
                 <w:ilvl w:val="0"/>
-                <w:numId w:val="47"/>
+                <w:numId w:val="45"/>
               </w:numPr>
               <w:spacing w:line="276" w:lineRule="auto"/>
               <w:rPr>
@@ -22530,7 +22534,7 @@
               <w:pStyle w:val="ListParagraph"/>
               <w:numPr>
                 <w:ilvl w:val="0"/>
-                <w:numId w:val="47"/>
+                <w:numId w:val="45"/>
               </w:numPr>
               <w:spacing w:line="276" w:lineRule="auto"/>
               <w:rPr>
@@ -22612,7 +22616,7 @@
               <w:pStyle w:val="ListParagraph"/>
               <w:numPr>
                 <w:ilvl w:val="0"/>
-                <w:numId w:val="48"/>
+                <w:numId w:val="46"/>
               </w:numPr>
               <w:spacing w:line="276" w:lineRule="auto"/>
               <w:rPr>
@@ -22631,7 +22635,7 @@
               <w:pStyle w:val="ListParagraph"/>
               <w:numPr>
                 <w:ilvl w:val="0"/>
-                <w:numId w:val="48"/>
+                <w:numId w:val="46"/>
               </w:numPr>
               <w:spacing w:line="276" w:lineRule="auto"/>
               <w:rPr>
@@ -22692,7 +22696,7 @@
               <w:pStyle w:val="ListParagraph"/>
               <w:numPr>
                 <w:ilvl w:val="0"/>
-                <w:numId w:val="48"/>
+                <w:numId w:val="46"/>
               </w:numPr>
               <w:spacing w:line="276" w:lineRule="auto"/>
               <w:rPr>
@@ -22963,14 +22967,7 @@
               <w:rPr>
                 <w:rFonts w:ascii="Verdana" w:hAnsi="Verdana"/>
               </w:rPr>
-              <w:t xml:space="preserve"> da vi forventer at få den til at opfange et genereret firkantsignal. Hvis de harmoniske overtoner stadig overspiller grundtonen, vil vi teste og se, om højfrekvenser (hvor grundtonen </w:t>
-            </w:r>
-            <w:r>
-              <w:rPr>
-                <w:rFonts w:ascii="Verdana" w:hAnsi="Verdana"/>
-              </w:rPr>
-              <w:lastRenderedPageBreak/>
-              <w:t>ikke overspilles) kan bruges til at måle volumen.</w:t>
+              <w:t xml:space="preserve"> da vi forventer at få den til at opfange et genereret firkantsignal. Hvis de harmoniske overtoner stadig overspiller grundtonen, vil vi teste og se, om højfrekvenser (hvor grundtonen ikke overspilles) kan bruges til at måle volumen.</w:t>
             </w:r>
           </w:p>
           <w:p>
@@ -23102,8 +23099,6 @@
               </w:rPr>
               <w:t xml:space="preserve"> opgaverne op i mindre dele.</w:t>
             </w:r>
-            <w:bookmarkStart w:id="2" w:name="_GoBack"/>
-            <w:bookmarkEnd w:id="2"/>
             <w:r>
               <w:rPr>
                 <w:rFonts w:ascii="Verdana" w:hAnsi="Verdana"/>
@@ -23134,7 +23129,6 @@
                 <w:b/>
               </w:rPr>
             </w:pPr>
-            <w:proofErr w:type="spellStart"/>
             <w:r>
               <w:rPr>
                 <w:rFonts w:ascii="Verdana" w:hAnsi="Verdana"/>
@@ -23158,6 +23152,7 @@
                 <w:b/>
               </w:rPr>
             </w:pPr>
+            <w:proofErr w:type="spellStart"/>
             <w:r>
               <w:rPr>
                 <w:rFonts w:ascii="Verdana" w:hAnsi="Verdana"/>
@@ -23275,6 +23270,938 @@
               <w:rPr>
                 <w:rFonts w:ascii="Verdana" w:hAnsi="Verdana"/>
                 <w:b/>
+              </w:rPr>
+              <w:t xml:space="preserve"> </w:t>
+            </w:r>
+          </w:p>
+          <w:p>
+            <w:pPr>
+              <w:spacing w:line="276" w:lineRule="auto"/>
+              <w:rPr>
+                <w:rFonts w:ascii="Verdana" w:hAnsi="Verdana"/>
+              </w:rPr>
+            </w:pPr>
+          </w:p>
+        </w:tc>
+      </w:tr>
+    </w:tbl>
+    <w:p>
+      <w:pPr>
+        <w:spacing w:line="276" w:lineRule="auto"/>
+        <w:rPr>
+          <w:rFonts w:ascii="Verdana" w:hAnsi="Verdana"/>
+          <w:sz w:val="20"/>
+          <w:szCs w:val="20"/>
+        </w:rPr>
+      </w:pPr>
+    </w:p>
+    <w:tbl>
+      <w:tblPr>
+        <w:tblStyle w:val="TableGrid"/>
+        <w:tblW w:w="0" w:type="auto"/>
+        <w:tblLook w:val="04A0" w:firstRow="1" w:lastRow="0" w:firstColumn="1" w:lastColumn="0" w:noHBand="0" w:noVBand="1"/>
+      </w:tblPr>
+      <w:tblGrid>
+        <w:gridCol w:w="9854"/>
+      </w:tblGrid>
+      <w:tr>
+        <w:tc>
+          <w:tcPr>
+            <w:tcW w:w="9854" w:type="dxa"/>
+          </w:tcPr>
+          <w:p>
+            <w:pPr>
+              <w:spacing w:line="276" w:lineRule="auto"/>
+              <w:rPr>
+                <w:rFonts w:ascii="Verdana" w:hAnsi="Verdana"/>
+              </w:rPr>
+            </w:pPr>
+            <w:r>
+              <w:rPr>
+                <w:rFonts w:ascii="Verdana" w:hAnsi="Verdana"/>
+                <w:b/>
+              </w:rPr>
+              <w:t>Dato:</w:t>
+            </w:r>
+            <w:r>
+              <w:rPr>
+                <w:rFonts w:ascii="Verdana" w:hAnsi="Verdana"/>
+                <w:b/>
+              </w:rPr>
+              <w:t xml:space="preserve"> </w:t>
+            </w:r>
+            <w:r>
+              <w:rPr>
+                <w:rFonts w:ascii="Verdana" w:hAnsi="Verdana"/>
+              </w:rPr>
+              <w:t>fredag d. 28. oktober 2016</w:t>
+            </w:r>
+          </w:p>
+          <w:p>
+            <w:pPr>
+              <w:spacing w:line="276" w:lineRule="auto"/>
+              <w:rPr>
+                <w:rFonts w:ascii="Verdana" w:hAnsi="Verdana"/>
+                <w:b/>
+              </w:rPr>
+            </w:pPr>
+          </w:p>
+          <w:p>
+            <w:pPr>
+              <w:spacing w:line="276" w:lineRule="auto"/>
+              <w:rPr>
+                <w:rFonts w:ascii="Verdana" w:hAnsi="Verdana"/>
+              </w:rPr>
+            </w:pPr>
+            <w:r>
+              <w:rPr>
+                <w:rFonts w:ascii="Verdana" w:hAnsi="Verdana"/>
+                <w:b/>
+              </w:rPr>
+              <w:t xml:space="preserve">Sted: </w:t>
+            </w:r>
+            <w:r>
+              <w:rPr>
+                <w:rFonts w:ascii="Verdana" w:hAnsi="Verdana"/>
+              </w:rPr>
+              <w:t>K113</w:t>
+            </w:r>
+          </w:p>
+          <w:p>
+            <w:pPr>
+              <w:spacing w:line="276" w:lineRule="auto"/>
+              <w:rPr>
+                <w:rFonts w:ascii="Verdana" w:hAnsi="Verdana"/>
+                <w:b/>
+              </w:rPr>
+            </w:pPr>
+          </w:p>
+          <w:p>
+            <w:pPr>
+              <w:spacing w:line="276" w:lineRule="auto"/>
+              <w:rPr>
+                <w:rFonts w:ascii="Verdana" w:hAnsi="Verdana"/>
+                <w:sz w:val="20"/>
+                <w:szCs w:val="20"/>
+              </w:rPr>
+            </w:pPr>
+            <w:r>
+              <w:rPr>
+                <w:rFonts w:ascii="Verdana" w:hAnsi="Verdana"/>
+                <w:b/>
+              </w:rPr>
+              <w:t xml:space="preserve">Til stede: </w:t>
+            </w:r>
+            <w:r>
+              <w:rPr>
+                <w:rFonts w:ascii="Verdana" w:hAnsi="Verdana"/>
+              </w:rPr>
+              <w:t xml:space="preserve"> </w:t>
+            </w:r>
+            <w:r>
+              <w:rPr>
+                <w:rFonts w:ascii="Verdana" w:hAnsi="Verdana"/>
+              </w:rPr>
+              <w:t xml:space="preserve">JH og JR </w:t>
+            </w:r>
+          </w:p>
+        </w:tc>
+      </w:tr>
+      <w:tr>
+        <w:tc>
+          <w:tcPr>
+            <w:tcW w:w="9854" w:type="dxa"/>
+          </w:tcPr>
+          <w:p>
+            <w:pPr>
+              <w:spacing w:line="276" w:lineRule="auto"/>
+              <w:rPr>
+                <w:rFonts w:ascii="Verdana" w:hAnsi="Verdana"/>
+                <w:b/>
+              </w:rPr>
+            </w:pPr>
+            <w:r>
+              <w:rPr>
+                <w:rFonts w:ascii="Verdana" w:hAnsi="Verdana"/>
+                <w:b/>
+              </w:rPr>
+              <w:t>Dagsorden:</w:t>
+            </w:r>
+          </w:p>
+          <w:p>
+            <w:pPr>
+              <w:pStyle w:val="ListParagraph"/>
+              <w:numPr>
+                <w:ilvl w:val="0"/>
+                <w:numId w:val="47"/>
+              </w:numPr>
+              <w:spacing w:line="276" w:lineRule="auto"/>
+              <w:rPr>
+                <w:rFonts w:ascii="Verdana" w:hAnsi="Verdana"/>
+                <w:b/>
+              </w:rPr>
+            </w:pPr>
+            <w:proofErr w:type="spellStart"/>
+            <w:r>
+              <w:rPr>
+                <w:rFonts w:ascii="Verdana" w:hAnsi="Verdana"/>
+              </w:rPr>
+              <w:t>Daily</w:t>
+            </w:r>
+            <w:proofErr w:type="spellEnd"/>
+            <w:r>
+              <w:rPr>
+                <w:rFonts w:ascii="Verdana" w:hAnsi="Verdana"/>
+              </w:rPr>
+              <w:t xml:space="preserve"> </w:t>
+            </w:r>
+            <w:proofErr w:type="spellStart"/>
+            <w:r>
+              <w:rPr>
+                <w:rFonts w:ascii="Verdana" w:hAnsi="Verdana"/>
+              </w:rPr>
+              <w:t>Scrum</w:t>
+            </w:r>
+            <w:proofErr w:type="spellEnd"/>
+            <w:r>
+              <w:rPr>
+                <w:rFonts w:ascii="Verdana" w:hAnsi="Verdana"/>
+              </w:rPr>
+              <w:t xml:space="preserve"> Meeting </w:t>
+            </w:r>
+          </w:p>
+          <w:p>
+            <w:pPr>
+              <w:pStyle w:val="ListParagraph"/>
+              <w:numPr>
+                <w:ilvl w:val="0"/>
+                <w:numId w:val="47"/>
+              </w:numPr>
+              <w:spacing w:line="276" w:lineRule="auto"/>
+              <w:rPr>
+                <w:rFonts w:ascii="Verdana" w:hAnsi="Verdana"/>
+                <w:b/>
+              </w:rPr>
+            </w:pPr>
+            <w:r>
+              <w:rPr>
+                <w:rFonts w:ascii="Verdana" w:hAnsi="Verdana"/>
+              </w:rPr>
+              <w:t>Fejre Jannies fødselsdag</w:t>
+            </w:r>
+          </w:p>
+          <w:p>
+            <w:pPr>
+              <w:pStyle w:val="ListParagraph"/>
+              <w:numPr>
+                <w:ilvl w:val="0"/>
+                <w:numId w:val="47"/>
+              </w:numPr>
+              <w:spacing w:line="276" w:lineRule="auto"/>
+              <w:rPr>
+                <w:rFonts w:ascii="Verdana" w:hAnsi="Verdana"/>
+                <w:b/>
+              </w:rPr>
+            </w:pPr>
+            <w:r>
+              <w:rPr>
+                <w:rFonts w:ascii="Verdana" w:hAnsi="Verdana"/>
+              </w:rPr>
+              <w:t xml:space="preserve">Søge hjælp til </w:t>
+            </w:r>
+            <w:proofErr w:type="spellStart"/>
+            <w:r>
+              <w:rPr>
+                <w:rFonts w:ascii="Verdana" w:hAnsi="Verdana"/>
+              </w:rPr>
+              <w:t>LabVIEW</w:t>
+            </w:r>
+            <w:proofErr w:type="spellEnd"/>
+            <w:r>
+              <w:rPr>
+                <w:rFonts w:ascii="Verdana" w:hAnsi="Verdana"/>
+              </w:rPr>
+              <w:t xml:space="preserve"> kode til </w:t>
+            </w:r>
+            <w:proofErr w:type="spellStart"/>
+            <w:r>
+              <w:rPr>
+                <w:rFonts w:ascii="Verdana" w:hAnsi="Verdana"/>
+              </w:rPr>
+              <w:t>electret</w:t>
+            </w:r>
+            <w:proofErr w:type="spellEnd"/>
+            <w:r>
+              <w:rPr>
+                <w:rFonts w:ascii="Verdana" w:hAnsi="Verdana"/>
+              </w:rPr>
+              <w:t xml:space="preserve"> </w:t>
+            </w:r>
+            <w:proofErr w:type="spellStart"/>
+            <w:r>
+              <w:rPr>
+                <w:rFonts w:ascii="Verdana" w:hAnsi="Verdana"/>
+              </w:rPr>
+              <w:t>micrpohone</w:t>
+            </w:r>
+            <w:proofErr w:type="spellEnd"/>
+          </w:p>
+          <w:p>
+            <w:pPr>
+              <w:pStyle w:val="ListParagraph"/>
+              <w:numPr>
+                <w:ilvl w:val="0"/>
+                <w:numId w:val="47"/>
+              </w:numPr>
+              <w:spacing w:line="276" w:lineRule="auto"/>
+              <w:rPr>
+                <w:rFonts w:ascii="Verdana" w:hAnsi="Verdana"/>
+                <w:b/>
+              </w:rPr>
+            </w:pPr>
+            <w:r>
+              <w:rPr>
+                <w:rFonts w:ascii="Verdana" w:hAnsi="Verdana"/>
+              </w:rPr>
+              <w:t xml:space="preserve">Ordne </w:t>
+            </w:r>
+            <w:proofErr w:type="spellStart"/>
+            <w:r>
+              <w:rPr>
+                <w:rFonts w:ascii="Verdana" w:hAnsi="Verdana"/>
+              </w:rPr>
+              <w:t>compiling</w:t>
+            </w:r>
+            <w:proofErr w:type="spellEnd"/>
+            <w:r>
+              <w:rPr>
+                <w:rFonts w:ascii="Verdana" w:hAnsi="Verdana"/>
+              </w:rPr>
+              <w:t xml:space="preserve"> </w:t>
+            </w:r>
+            <w:proofErr w:type="spellStart"/>
+            <w:r>
+              <w:rPr>
+                <w:rFonts w:ascii="Verdana" w:hAnsi="Verdana"/>
+              </w:rPr>
+              <w:t>issue</w:t>
+            </w:r>
+            <w:proofErr w:type="spellEnd"/>
+            <w:r>
+              <w:rPr>
+                <w:rFonts w:ascii="Verdana" w:hAnsi="Verdana"/>
+              </w:rPr>
+              <w:t xml:space="preserve"> </w:t>
+            </w:r>
+            <w:proofErr w:type="spellStart"/>
+            <w:r>
+              <w:rPr>
+                <w:rFonts w:ascii="Verdana" w:hAnsi="Verdana"/>
+              </w:rPr>
+              <w:t>TexMaker</w:t>
+            </w:r>
+            <w:proofErr w:type="spellEnd"/>
+          </w:p>
+          <w:p>
+            <w:pPr>
+              <w:pStyle w:val="ListParagraph"/>
+              <w:numPr>
+                <w:ilvl w:val="0"/>
+                <w:numId w:val="47"/>
+              </w:numPr>
+              <w:spacing w:line="276" w:lineRule="auto"/>
+              <w:rPr>
+                <w:rFonts w:ascii="Verdana" w:hAnsi="Verdana"/>
+                <w:b/>
+              </w:rPr>
+            </w:pPr>
+            <w:r>
+              <w:rPr>
+                <w:rFonts w:ascii="Verdana" w:hAnsi="Verdana"/>
+              </w:rPr>
+              <w:t>Planning poker</w:t>
+            </w:r>
+          </w:p>
+          <w:p>
+            <w:pPr>
+              <w:pStyle w:val="ListParagraph"/>
+              <w:numPr>
+                <w:ilvl w:val="0"/>
+                <w:numId w:val="47"/>
+              </w:numPr>
+              <w:spacing w:line="276" w:lineRule="auto"/>
+              <w:rPr>
+                <w:rFonts w:ascii="Verdana" w:hAnsi="Verdana"/>
+                <w:b/>
+              </w:rPr>
+            </w:pPr>
+            <w:proofErr w:type="spellStart"/>
+            <w:r>
+              <w:rPr>
+                <w:rFonts w:ascii="Verdana" w:hAnsi="Verdana"/>
+              </w:rPr>
+              <w:t>Flowchart</w:t>
+            </w:r>
+            <w:proofErr w:type="spellEnd"/>
+            <w:r>
+              <w:rPr>
+                <w:rFonts w:ascii="Verdana" w:hAnsi="Verdana"/>
+              </w:rPr>
+              <w:t xml:space="preserve"> diagrammer til tests </w:t>
+            </w:r>
+          </w:p>
+          <w:p>
+            <w:pPr>
+              <w:spacing w:line="276" w:lineRule="auto"/>
+              <w:rPr>
+                <w:rFonts w:ascii="Verdana" w:hAnsi="Verdana"/>
+                <w:b/>
+              </w:rPr>
+            </w:pPr>
+          </w:p>
+          <w:p>
+            <w:pPr>
+              <w:spacing w:line="276" w:lineRule="auto"/>
+              <w:rPr>
+                <w:rFonts w:ascii="Verdana" w:hAnsi="Verdana"/>
+                <w:b/>
+              </w:rPr>
+            </w:pPr>
+          </w:p>
+        </w:tc>
+      </w:tr>
+      <w:tr>
+        <w:tc>
+          <w:tcPr>
+            <w:tcW w:w="9854" w:type="dxa"/>
+          </w:tcPr>
+          <w:p>
+            <w:pPr>
+              <w:spacing w:line="276" w:lineRule="auto"/>
+              <w:rPr>
+                <w:rFonts w:ascii="Verdana" w:hAnsi="Verdana"/>
+                <w:b/>
+              </w:rPr>
+            </w:pPr>
+            <w:r>
+              <w:rPr>
+                <w:rFonts w:ascii="Verdana" w:hAnsi="Verdana"/>
+                <w:b/>
+              </w:rPr>
+              <w:t xml:space="preserve">Overvejelser og refleksioner </w:t>
+            </w:r>
+          </w:p>
+          <w:p>
+            <w:pPr>
+              <w:pStyle w:val="ListParagraph"/>
+              <w:numPr>
+                <w:ilvl w:val="0"/>
+                <w:numId w:val="48"/>
+              </w:numPr>
+              <w:spacing w:line="276" w:lineRule="auto"/>
+              <w:rPr>
+                <w:rFonts w:ascii="Verdana" w:hAnsi="Verdana"/>
+                <w:b/>
+              </w:rPr>
+            </w:pPr>
+            <w:r>
+              <w:rPr>
+                <w:rFonts w:ascii="Verdana" w:hAnsi="Verdana"/>
+              </w:rPr>
+              <w:t xml:space="preserve">Vi mangler at få nedfældet vores overvejelser, refleksioner og begrundelser i forbindelse med de faktorer vi tester for. </w:t>
+            </w:r>
+          </w:p>
+          <w:p>
+            <w:pPr>
+              <w:pStyle w:val="ListParagraph"/>
+              <w:numPr>
+                <w:ilvl w:val="0"/>
+                <w:numId w:val="48"/>
+              </w:numPr>
+              <w:spacing w:line="276" w:lineRule="auto"/>
+              <w:rPr>
+                <w:rFonts w:ascii="Verdana" w:hAnsi="Verdana"/>
+              </w:rPr>
+            </w:pPr>
+            <w:r>
+              <w:rPr>
+                <w:rFonts w:ascii="Verdana" w:hAnsi="Verdana"/>
+              </w:rPr>
+              <w:t>Vi er gået i stå med vores test da vi</w:t>
+            </w:r>
+            <w:r>
+              <w:rPr>
+                <w:rFonts w:ascii="Verdana" w:hAnsi="Verdana"/>
+              </w:rPr>
+              <w:t xml:space="preserve"> ikke har kunne få hjælp i dag.</w:t>
+            </w:r>
+          </w:p>
+          <w:p>
+            <w:pPr>
+              <w:pStyle w:val="ListParagraph"/>
+              <w:numPr>
+                <w:ilvl w:val="0"/>
+                <w:numId w:val="48"/>
+              </w:numPr>
+              <w:spacing w:line="276" w:lineRule="auto"/>
+              <w:rPr>
+                <w:rFonts w:ascii="Verdana" w:hAnsi="Verdana"/>
+              </w:rPr>
+            </w:pPr>
+            <w:r>
+              <w:rPr>
+                <w:rFonts w:ascii="Verdana" w:hAnsi="Verdana"/>
+              </w:rPr>
+              <w:t xml:space="preserve">For at overskueliggøre vores testdokumenter, vil vi lave et </w:t>
+            </w:r>
+            <w:proofErr w:type="spellStart"/>
+            <w:r>
+              <w:rPr>
+                <w:rFonts w:ascii="Verdana" w:hAnsi="Verdana"/>
+              </w:rPr>
+              <w:t>flowchart</w:t>
+            </w:r>
+            <w:proofErr w:type="spellEnd"/>
+            <w:r>
+              <w:rPr>
+                <w:rFonts w:ascii="Verdana" w:hAnsi="Verdana"/>
+              </w:rPr>
+              <w:t xml:space="preserve"> diagram. Hvordan skal dette se ud?  </w:t>
+            </w:r>
+          </w:p>
+          <w:p>
+            <w:pPr>
+              <w:spacing w:line="276" w:lineRule="auto"/>
+              <w:rPr>
+                <w:rFonts w:ascii="Verdana" w:hAnsi="Verdana"/>
+              </w:rPr>
+            </w:pPr>
+          </w:p>
+          <w:p>
+            <w:pPr>
+              <w:spacing w:line="276" w:lineRule="auto"/>
+              <w:rPr>
+                <w:rFonts w:ascii="Verdana" w:hAnsi="Verdana"/>
+                <w:sz w:val="20"/>
+                <w:szCs w:val="20"/>
+              </w:rPr>
+            </w:pPr>
+          </w:p>
+        </w:tc>
+      </w:tr>
+      <w:tr>
+        <w:tc>
+          <w:tcPr>
+            <w:tcW w:w="9854" w:type="dxa"/>
+          </w:tcPr>
+          <w:p>
+            <w:pPr>
+              <w:spacing w:line="276" w:lineRule="auto"/>
+              <w:rPr>
+                <w:rFonts w:ascii="Verdana" w:hAnsi="Verdana"/>
+                <w:b/>
+              </w:rPr>
+            </w:pPr>
+            <w:r>
+              <w:rPr>
+                <w:rFonts w:ascii="Verdana" w:hAnsi="Verdana"/>
+                <w:b/>
+              </w:rPr>
+              <w:lastRenderedPageBreak/>
+              <w:t>Beslutninger</w:t>
+            </w:r>
+          </w:p>
+          <w:p>
+            <w:pPr>
+              <w:spacing w:line="276" w:lineRule="auto"/>
+              <w:rPr>
+                <w:rFonts w:ascii="Verdana" w:hAnsi="Verdana"/>
+                <w:b/>
+              </w:rPr>
+            </w:pPr>
+          </w:p>
+          <w:p>
+            <w:pPr>
+              <w:spacing w:line="276" w:lineRule="auto"/>
+              <w:rPr>
+                <w:rFonts w:ascii="Verdana" w:hAnsi="Verdana"/>
+                <w:b/>
+              </w:rPr>
+            </w:pPr>
+            <w:r>
+              <w:rPr>
+                <w:rFonts w:ascii="Verdana" w:hAnsi="Verdana"/>
+                <w:b/>
+              </w:rPr>
+              <w:t>Valgt:</w:t>
+            </w:r>
+          </w:p>
+          <w:p>
+            <w:pPr>
+              <w:spacing w:line="276" w:lineRule="auto"/>
+              <w:rPr>
+                <w:rFonts w:ascii="Verdana" w:hAnsi="Verdana"/>
+              </w:rPr>
+            </w:pPr>
+            <w:r>
+              <w:rPr>
+                <w:rFonts w:ascii="Verdana" w:hAnsi="Verdana"/>
+              </w:rPr>
+              <w:t xml:space="preserve">Ad1. Vi skal have nedskrevet dette i Procesrapporten, og senere skal de over i Projektrapporten. Opgave er lagt i </w:t>
+            </w:r>
+            <w:proofErr w:type="spellStart"/>
+            <w:r>
+              <w:rPr>
+                <w:rFonts w:ascii="Verdana" w:hAnsi="Verdana"/>
+              </w:rPr>
+              <w:t>PivotalTracker</w:t>
+            </w:r>
+            <w:proofErr w:type="spellEnd"/>
+            <w:r>
+              <w:rPr>
+                <w:rFonts w:ascii="Verdana" w:hAnsi="Verdana"/>
+              </w:rPr>
+              <w:t xml:space="preserve">. </w:t>
+            </w:r>
+          </w:p>
+          <w:p>
+            <w:pPr>
+              <w:spacing w:line="276" w:lineRule="auto"/>
+              <w:rPr>
+                <w:rFonts w:ascii="Verdana" w:hAnsi="Verdana"/>
+              </w:rPr>
+            </w:pPr>
+            <w:r>
+              <w:rPr>
+                <w:rFonts w:ascii="Verdana" w:hAnsi="Verdana"/>
+              </w:rPr>
+              <w:t xml:space="preserve">Ad3. Vi laver ét diagram for alle enhedstests, og de vil hver især blive mærket ”EM01” for første enhedstest af mikrofon osv. Derefter vil vi lave et diagram, som beskriver hvilke enhedstest der er benyttet i integrationstestene.  </w:t>
+            </w:r>
+          </w:p>
+          <w:p>
+            <w:pPr>
+              <w:spacing w:line="276" w:lineRule="auto"/>
+              <w:rPr>
+                <w:rFonts w:ascii="Verdana" w:hAnsi="Verdana"/>
+              </w:rPr>
+            </w:pPr>
+          </w:p>
+          <w:p>
+            <w:pPr>
+              <w:spacing w:line="276" w:lineRule="auto"/>
+              <w:rPr>
+                <w:rFonts w:ascii="Verdana" w:hAnsi="Verdana"/>
+                <w:b/>
+              </w:rPr>
+            </w:pPr>
+          </w:p>
+          <w:p>
+            <w:pPr>
+              <w:spacing w:line="276" w:lineRule="auto"/>
+              <w:rPr>
+                <w:rFonts w:ascii="Verdana" w:hAnsi="Verdana"/>
+                <w:b/>
+              </w:rPr>
+            </w:pPr>
+            <w:r>
+              <w:rPr>
+                <w:rFonts w:ascii="Verdana" w:hAnsi="Verdana"/>
+                <w:b/>
+              </w:rPr>
+              <w:t xml:space="preserve">Fravalgt: </w:t>
+            </w:r>
+          </w:p>
+          <w:p>
+            <w:pPr>
+              <w:spacing w:line="276" w:lineRule="auto"/>
+              <w:rPr>
+                <w:rFonts w:ascii="Verdana" w:hAnsi="Verdana"/>
+              </w:rPr>
+            </w:pPr>
+            <w:r>
+              <w:rPr>
+                <w:rFonts w:ascii="Verdana" w:hAnsi="Verdana"/>
+              </w:rPr>
+              <w:t xml:space="preserve">Ad2. Vi har fravalgt at gå videre med </w:t>
+            </w:r>
+            <w:proofErr w:type="spellStart"/>
+            <w:r>
+              <w:rPr>
+                <w:rFonts w:ascii="Verdana" w:hAnsi="Verdana"/>
+              </w:rPr>
+              <w:t>LabVIEW</w:t>
+            </w:r>
+            <w:proofErr w:type="spellEnd"/>
+            <w:r>
+              <w:rPr>
+                <w:rFonts w:ascii="Verdana" w:hAnsi="Verdana"/>
+              </w:rPr>
+              <w:t>-koden,</w:t>
+            </w:r>
+            <w:r>
+              <w:rPr>
+                <w:rFonts w:ascii="Verdana" w:hAnsi="Verdana"/>
+              </w:rPr>
+              <w:t xml:space="preserve"> og gå i gang med andet arbejde, indtil vi kan få hjælp. </w:t>
+            </w:r>
+            <w:r>
+              <w:rPr>
+                <w:rFonts w:ascii="Verdana" w:hAnsi="Verdana"/>
+              </w:rPr>
+              <w:t xml:space="preserve"> </w:t>
+            </w:r>
+          </w:p>
+          <w:p>
+            <w:pPr>
+              <w:spacing w:line="276" w:lineRule="auto"/>
+              <w:rPr>
+                <w:rFonts w:ascii="Verdana" w:hAnsi="Verdana"/>
+                <w:b/>
+              </w:rPr>
+            </w:pPr>
+          </w:p>
+          <w:p>
+            <w:pPr>
+              <w:spacing w:line="276" w:lineRule="auto"/>
+              <w:rPr>
+                <w:rFonts w:ascii="Verdana" w:hAnsi="Verdana"/>
+                <w:b/>
+              </w:rPr>
+            </w:pPr>
+            <w:r>
+              <w:rPr>
+                <w:rFonts w:ascii="Verdana" w:hAnsi="Verdana"/>
+                <w:b/>
+              </w:rPr>
+              <w:t xml:space="preserve">Idéer: </w:t>
+            </w:r>
+          </w:p>
+          <w:p>
+            <w:pPr>
+              <w:spacing w:line="276" w:lineRule="auto"/>
+              <w:rPr>
+                <w:rFonts w:ascii="Verdana" w:hAnsi="Verdana"/>
+              </w:rPr>
+            </w:pPr>
+            <w:r>
+              <w:rPr>
+                <w:rFonts w:ascii="Verdana" w:hAnsi="Verdana"/>
+              </w:rPr>
+              <w:t xml:space="preserve">På mandag vil vi brainstorme lovgivningsaspektet, og så småt lukke op for den del. </w:t>
+            </w:r>
+          </w:p>
+          <w:p>
+            <w:pPr>
+              <w:spacing w:line="276" w:lineRule="auto"/>
+              <w:rPr>
+                <w:rFonts w:ascii="Verdana" w:hAnsi="Verdana"/>
+              </w:rPr>
+            </w:pPr>
+          </w:p>
+        </w:tc>
+      </w:tr>
+      <w:tr>
+        <w:tc>
+          <w:tcPr>
+            <w:tcW w:w="9854" w:type="dxa"/>
+          </w:tcPr>
+          <w:p>
+            <w:pPr>
+              <w:spacing w:line="276" w:lineRule="auto"/>
+              <w:rPr>
+                <w:rFonts w:ascii="Verdana" w:hAnsi="Verdana"/>
+                <w:b/>
+              </w:rPr>
+            </w:pPr>
+            <w:r>
+              <w:rPr>
+                <w:rFonts w:ascii="Verdana" w:hAnsi="Verdana"/>
+                <w:b/>
+              </w:rPr>
+              <w:t>Observationer</w:t>
+            </w:r>
+          </w:p>
+          <w:p>
+            <w:pPr>
+              <w:spacing w:line="276" w:lineRule="auto"/>
+              <w:rPr>
+                <w:rFonts w:ascii="Verdana" w:hAnsi="Verdana"/>
+              </w:rPr>
+            </w:pPr>
+            <w:r>
+              <w:rPr>
+                <w:rFonts w:ascii="Verdana" w:hAnsi="Verdana"/>
+              </w:rPr>
+              <w:t>Vi er meget trætte</w:t>
+            </w:r>
+            <w:r>
+              <w:rPr>
+                <w:rFonts w:ascii="Verdana" w:hAnsi="Verdana"/>
+              </w:rPr>
+              <w:t xml:space="preserve">, og kaffe hjælper ikke i dag. </w:t>
+            </w:r>
+            <w:r>
+              <w:rPr>
+                <w:rFonts w:ascii="Verdana" w:hAnsi="Verdana"/>
+              </w:rPr>
+              <w:t xml:space="preserve"> </w:t>
+            </w:r>
+          </w:p>
+          <w:p>
+            <w:pPr>
+              <w:spacing w:line="276" w:lineRule="auto"/>
+              <w:rPr>
+                <w:rFonts w:ascii="Verdana" w:hAnsi="Verdana"/>
+              </w:rPr>
+            </w:pPr>
+          </w:p>
+        </w:tc>
+      </w:tr>
+      <w:tr>
+        <w:tc>
+          <w:tcPr>
+            <w:tcW w:w="9854" w:type="dxa"/>
+          </w:tcPr>
+          <w:p>
+            <w:pPr>
+              <w:spacing w:line="276" w:lineRule="auto"/>
+              <w:rPr>
+                <w:rFonts w:ascii="Verdana" w:hAnsi="Verdana"/>
+                <w:b/>
+              </w:rPr>
+            </w:pPr>
+            <w:r>
+              <w:rPr>
+                <w:rFonts w:ascii="Verdana" w:hAnsi="Verdana"/>
+                <w:b/>
+              </w:rPr>
+              <w:t>Proces</w:t>
+            </w:r>
+            <w:r>
+              <w:rPr>
+                <w:rFonts w:ascii="Verdana" w:hAnsi="Verdana"/>
+                <w:b/>
+              </w:rPr>
+              <w:t>forløbet</w:t>
+            </w:r>
+          </w:p>
+          <w:p>
+            <w:pPr>
+              <w:spacing w:line="276" w:lineRule="auto"/>
+              <w:rPr>
+                <w:rFonts w:ascii="Verdana" w:hAnsi="Verdana"/>
+              </w:rPr>
+            </w:pPr>
+            <w:r>
+              <w:rPr>
+                <w:rFonts w:ascii="Verdana" w:hAnsi="Verdana"/>
+              </w:rPr>
+              <w:t xml:space="preserve">Vi vil gerne videre med at teste, og få opdateret vores Stage Gate etc., men dette er ikke muligt før vi kan få hjælp fra SAT samt dokumenter vedr. ASE-model og Procesrapportsvejledning (som har deadline i dag). </w:t>
+            </w:r>
+          </w:p>
+          <w:p>
+            <w:pPr>
+              <w:spacing w:line="276" w:lineRule="auto"/>
+              <w:rPr>
+                <w:rFonts w:ascii="Verdana" w:hAnsi="Verdana"/>
+              </w:rPr>
+            </w:pPr>
+          </w:p>
+        </w:tc>
+      </w:tr>
+      <w:tr>
+        <w:tc>
+          <w:tcPr>
+            <w:tcW w:w="9854" w:type="dxa"/>
+          </w:tcPr>
+          <w:p>
+            <w:pPr>
+              <w:spacing w:line="276" w:lineRule="auto"/>
+              <w:rPr>
+                <w:rFonts w:ascii="Verdana" w:hAnsi="Verdana"/>
+                <w:b/>
+              </w:rPr>
+            </w:pPr>
+            <w:r>
+              <w:rPr>
+                <w:rFonts w:ascii="Verdana" w:hAnsi="Verdana"/>
+                <w:b/>
+              </w:rPr>
+              <w:t>Aktioner</w:t>
+            </w:r>
+          </w:p>
+          <w:p>
+            <w:pPr>
+              <w:spacing w:line="276" w:lineRule="auto"/>
+              <w:rPr>
+                <w:rFonts w:ascii="Verdana" w:hAnsi="Verdana"/>
+                <w:b/>
+              </w:rPr>
+            </w:pPr>
+          </w:p>
+          <w:p>
+            <w:pPr>
+              <w:spacing w:line="276" w:lineRule="auto"/>
+              <w:rPr>
+                <w:rFonts w:ascii="Verdana" w:hAnsi="Verdana"/>
+              </w:rPr>
+            </w:pPr>
+            <w:r>
+              <w:rPr>
+                <w:rFonts w:ascii="Verdana" w:hAnsi="Verdana"/>
+                <w:b/>
+              </w:rPr>
+              <w:t>JH:</w:t>
+            </w:r>
+            <w:r>
+              <w:rPr>
+                <w:rFonts w:ascii="Verdana" w:hAnsi="Verdana"/>
+                <w:b/>
+              </w:rPr>
+              <w:t xml:space="preserve"> </w:t>
+            </w:r>
+            <w:bookmarkStart w:id="2" w:name="_GoBack"/>
+            <w:r>
+              <w:rPr>
+                <w:rFonts w:ascii="Verdana" w:hAnsi="Verdana"/>
+              </w:rPr>
+              <w:t>skal fejre at hun har rundet 31 år :D Hip hurra</w:t>
+            </w:r>
+          </w:p>
+          <w:bookmarkEnd w:id="2"/>
+          <w:p>
+            <w:pPr>
+              <w:spacing w:line="276" w:lineRule="auto"/>
+              <w:rPr>
+                <w:rFonts w:ascii="Verdana" w:hAnsi="Verdana"/>
+                <w:b/>
+              </w:rPr>
+            </w:pPr>
+            <w:r>
+              <w:rPr>
+                <w:rFonts w:ascii="Verdana" w:hAnsi="Verdana"/>
+                <w:b/>
+              </w:rPr>
+              <w:t>JR:</w:t>
+            </w:r>
+            <w:r>
+              <w:rPr>
+                <w:rFonts w:ascii="Verdana" w:hAnsi="Verdana"/>
+                <w:b/>
+              </w:rPr>
+              <w:t xml:space="preserve"> </w:t>
+            </w:r>
+            <w:proofErr w:type="spellStart"/>
+            <w:r>
+              <w:rPr>
+                <w:rFonts w:ascii="Verdana" w:hAnsi="Verdana"/>
+              </w:rPr>
+              <w:t>sooooooooove</w:t>
+            </w:r>
+            <w:proofErr w:type="spellEnd"/>
+            <w:r>
+              <w:rPr>
+                <w:rFonts w:ascii="Verdana" w:hAnsi="Verdana"/>
               </w:rPr>
               <w:t xml:space="preserve"> </w:t>
             </w:r>
@@ -23424,7 +24351,7 @@
         <w:sz w:val="20"/>
         <w:szCs w:val="20"/>
       </w:rPr>
-      <w:t>32</w:t>
+      <w:t>33</w:t>
     </w:r>
     <w:r>
       <w:rPr>
@@ -23479,7 +24406,7 @@
         <w:sz w:val="20"/>
         <w:szCs w:val="20"/>
       </w:rPr>
-      <w:t>32</w:t>
+      <w:t>33</w:t>
     </w:r>
     <w:r>
       <w:rPr>
@@ -23645,6 +24572,92 @@
     </w:lvl>
   </w:abstractNum>
   <w:abstractNum w:abstractNumId="1">
+    <w:nsid w:val="0DE77AE1"/>
+    <w:multiLevelType w:val="hybridMultilevel"/>
+    <w:tmpl w:val="DFB26B4A"/>
+    <w:lvl w:ilvl="0" w:tplc="0409000F">
+      <w:start w:val="1"/>
+      <w:numFmt w:val="decimal"/>
+      <w:lvlText w:val="%1."/>
+      <w:lvlJc w:val="left"/>
+      <w:pPr>
+        <w:ind w:left="720" w:hanging="360"/>
+      </w:pPr>
+    </w:lvl>
+    <w:lvl w:ilvl="1" w:tplc="04090019" w:tentative="1">
+      <w:start w:val="1"/>
+      <w:numFmt w:val="lowerLetter"/>
+      <w:lvlText w:val="%2."/>
+      <w:lvlJc w:val="left"/>
+      <w:pPr>
+        <w:ind w:left="1440" w:hanging="360"/>
+      </w:pPr>
+    </w:lvl>
+    <w:lvl w:ilvl="2" w:tplc="0409001B" w:tentative="1">
+      <w:start w:val="1"/>
+      <w:numFmt w:val="lowerRoman"/>
+      <w:lvlText w:val="%3."/>
+      <w:lvlJc w:val="right"/>
+      <w:pPr>
+        <w:ind w:left="2160" w:hanging="180"/>
+      </w:pPr>
+    </w:lvl>
+    <w:lvl w:ilvl="3" w:tplc="0409000F" w:tentative="1">
+      <w:start w:val="1"/>
+      <w:numFmt w:val="decimal"/>
+      <w:lvlText w:val="%4."/>
+      <w:lvlJc w:val="left"/>
+      <w:pPr>
+        <w:ind w:left="2880" w:hanging="360"/>
+      </w:pPr>
+    </w:lvl>
+    <w:lvl w:ilvl="4" w:tplc="04090019" w:tentative="1">
+      <w:start w:val="1"/>
+      <w:numFmt w:val="lowerLetter"/>
+      <w:lvlText w:val="%5."/>
+      <w:lvlJc w:val="left"/>
+      <w:pPr>
+        <w:ind w:left="3600" w:hanging="360"/>
+      </w:pPr>
+    </w:lvl>
+    <w:lvl w:ilvl="5" w:tplc="0409001B" w:tentative="1">
+      <w:start w:val="1"/>
+      <w:numFmt w:val="lowerRoman"/>
+      <w:lvlText w:val="%6."/>
+      <w:lvlJc w:val="right"/>
+      <w:pPr>
+        <w:ind w:left="4320" w:hanging="180"/>
+      </w:pPr>
+    </w:lvl>
+    <w:lvl w:ilvl="6" w:tplc="0409000F" w:tentative="1">
+      <w:start w:val="1"/>
+      <w:numFmt w:val="decimal"/>
+      <w:lvlText w:val="%7."/>
+      <w:lvlJc w:val="left"/>
+      <w:pPr>
+        <w:ind w:left="5040" w:hanging="360"/>
+      </w:pPr>
+    </w:lvl>
+    <w:lvl w:ilvl="7" w:tplc="04090019" w:tentative="1">
+      <w:start w:val="1"/>
+      <w:numFmt w:val="lowerLetter"/>
+      <w:lvlText w:val="%8."/>
+      <w:lvlJc w:val="left"/>
+      <w:pPr>
+        <w:ind w:left="5760" w:hanging="360"/>
+      </w:pPr>
+    </w:lvl>
+    <w:lvl w:ilvl="8" w:tplc="0409001B" w:tentative="1">
+      <w:start w:val="1"/>
+      <w:numFmt w:val="lowerRoman"/>
+      <w:lvlText w:val="%9."/>
+      <w:lvlJc w:val="right"/>
+      <w:pPr>
+        <w:ind w:left="6480" w:hanging="180"/>
+      </w:pPr>
+    </w:lvl>
+  </w:abstractNum>
+  <w:abstractNum w:abstractNumId="2">
     <w:nsid w:val="0E615B8D"/>
     <w:multiLevelType w:val="hybridMultilevel"/>
     <w:tmpl w:val="147AD9CE"/>
@@ -23757,7 +24770,7 @@
       </w:rPr>
     </w:lvl>
   </w:abstractNum>
-  <w:abstractNum w:abstractNumId="2">
+  <w:abstractNum w:abstractNumId="3">
     <w:nsid w:val="0F002A38"/>
     <w:multiLevelType w:val="hybridMultilevel"/>
     <w:tmpl w:val="3C82C8D6"/>
@@ -23846,7 +24859,7 @@
       </w:pPr>
     </w:lvl>
   </w:abstractNum>
-  <w:abstractNum w:abstractNumId="3">
+  <w:abstractNum w:abstractNumId="4">
     <w:nsid w:val="0F46156E"/>
     <w:multiLevelType w:val="hybridMultilevel"/>
     <w:tmpl w:val="C5C0D8D0"/>
@@ -23935,7 +24948,7 @@
       </w:pPr>
     </w:lvl>
   </w:abstractNum>
-  <w:abstractNum w:abstractNumId="4">
+  <w:abstractNum w:abstractNumId="5">
     <w:nsid w:val="0FA974AD"/>
     <w:multiLevelType w:val="hybridMultilevel"/>
     <w:tmpl w:val="D0B2F4A6"/>
@@ -24048,7 +25061,7 @@
       </w:rPr>
     </w:lvl>
   </w:abstractNum>
-  <w:abstractNum w:abstractNumId="5">
+  <w:abstractNum w:abstractNumId="6">
     <w:nsid w:val="1054265A"/>
     <w:multiLevelType w:val="hybridMultilevel"/>
     <w:tmpl w:val="3C48F59C"/>
@@ -24136,119 +25149,6 @@
       <w:pPr>
         <w:ind w:left="6480" w:hanging="180"/>
       </w:pPr>
-    </w:lvl>
-  </w:abstractNum>
-  <w:abstractNum w:abstractNumId="6">
-    <w:nsid w:val="13751C87"/>
-    <w:multiLevelType w:val="hybridMultilevel"/>
-    <w:tmpl w:val="4022A824"/>
-    <w:lvl w:ilvl="0" w:tplc="04090001">
-      <w:start w:val="1"/>
-      <w:numFmt w:val="bullet"/>
-      <w:lvlText w:val=""/>
-      <w:lvlJc w:val="left"/>
-      <w:pPr>
-        <w:ind w:left="720" w:hanging="360"/>
-      </w:pPr>
-      <w:rPr>
-        <w:rFonts w:ascii="Symbol" w:hAnsi="Symbol" w:hint="default"/>
-      </w:rPr>
-    </w:lvl>
-    <w:lvl w:ilvl="1" w:tplc="04090003" w:tentative="1">
-      <w:start w:val="1"/>
-      <w:numFmt w:val="bullet"/>
-      <w:lvlText w:val="o"/>
-      <w:lvlJc w:val="left"/>
-      <w:pPr>
-        <w:ind w:left="1440" w:hanging="360"/>
-      </w:pPr>
-      <w:rPr>
-        <w:rFonts w:ascii="Courier New" w:hAnsi="Courier New" w:hint="default"/>
-      </w:rPr>
-    </w:lvl>
-    <w:lvl w:ilvl="2" w:tplc="04090005" w:tentative="1">
-      <w:start w:val="1"/>
-      <w:numFmt w:val="bullet"/>
-      <w:lvlText w:val=""/>
-      <w:lvlJc w:val="left"/>
-      <w:pPr>
-        <w:ind w:left="2160" w:hanging="360"/>
-      </w:pPr>
-      <w:rPr>
-        <w:rFonts w:ascii="Wingdings" w:hAnsi="Wingdings" w:hint="default"/>
-      </w:rPr>
-    </w:lvl>
-    <w:lvl w:ilvl="3" w:tplc="04090001" w:tentative="1">
-      <w:start w:val="1"/>
-      <w:numFmt w:val="bullet"/>
-      <w:lvlText w:val=""/>
-      <w:lvlJc w:val="left"/>
-      <w:pPr>
-        <w:ind w:left="2880" w:hanging="360"/>
-      </w:pPr>
-      <w:rPr>
-        <w:rFonts w:ascii="Symbol" w:hAnsi="Symbol" w:hint="default"/>
-      </w:rPr>
-    </w:lvl>
-    <w:lvl w:ilvl="4" w:tplc="04090003" w:tentative="1">
-      <w:start w:val="1"/>
-      <w:numFmt w:val="bullet"/>
-      <w:lvlText w:val="o"/>
-      <w:lvlJc w:val="left"/>
-      <w:pPr>
-        <w:ind w:left="3600" w:hanging="360"/>
-      </w:pPr>
-      <w:rPr>
-        <w:rFonts w:ascii="Courier New" w:hAnsi="Courier New" w:hint="default"/>
-      </w:rPr>
-    </w:lvl>
-    <w:lvl w:ilvl="5" w:tplc="04090005" w:tentative="1">
-      <w:start w:val="1"/>
-      <w:numFmt w:val="bullet"/>
-      <w:lvlText w:val=""/>
-      <w:lvlJc w:val="left"/>
-      <w:pPr>
-        <w:ind w:left="4320" w:hanging="360"/>
-      </w:pPr>
-      <w:rPr>
-        <w:rFonts w:ascii="Wingdings" w:hAnsi="Wingdings" w:hint="default"/>
-      </w:rPr>
-    </w:lvl>
-    <w:lvl w:ilvl="6" w:tplc="04090001" w:tentative="1">
-      <w:start w:val="1"/>
-      <w:numFmt w:val="bullet"/>
-      <w:lvlText w:val=""/>
-      <w:lvlJc w:val="left"/>
-      <w:pPr>
-        <w:ind w:left="5040" w:hanging="360"/>
-      </w:pPr>
-      <w:rPr>
-        <w:rFonts w:ascii="Symbol" w:hAnsi="Symbol" w:hint="default"/>
-      </w:rPr>
-    </w:lvl>
-    <w:lvl w:ilvl="7" w:tplc="04090003" w:tentative="1">
-      <w:start w:val="1"/>
-      <w:numFmt w:val="bullet"/>
-      <w:lvlText w:val="o"/>
-      <w:lvlJc w:val="left"/>
-      <w:pPr>
-        <w:ind w:left="5760" w:hanging="360"/>
-      </w:pPr>
-      <w:rPr>
-        <w:rFonts w:ascii="Courier New" w:hAnsi="Courier New" w:hint="default"/>
-      </w:rPr>
-    </w:lvl>
-    <w:lvl w:ilvl="8" w:tplc="04090005" w:tentative="1">
-      <w:start w:val="1"/>
-      <w:numFmt w:val="bullet"/>
-      <w:lvlText w:val=""/>
-      <w:lvlJc w:val="left"/>
-      <w:pPr>
-        <w:ind w:left="6480" w:hanging="360"/>
-      </w:pPr>
-      <w:rPr>
-        <w:rFonts w:ascii="Wingdings" w:hAnsi="Wingdings" w:hint="default"/>
-      </w:rPr>
     </w:lvl>
   </w:abstractNum>
   <w:abstractNum w:abstractNumId="7">
@@ -27338,6 +28238,95 @@
     </w:lvl>
   </w:abstractNum>
   <w:abstractNum w:abstractNumId="38">
+    <w:nsid w:val="6AC96153"/>
+    <w:multiLevelType w:val="hybridMultilevel"/>
+    <w:tmpl w:val="397EE31E"/>
+    <w:lvl w:ilvl="0" w:tplc="0406000F">
+      <w:start w:val="1"/>
+      <w:numFmt w:val="decimal"/>
+      <w:lvlText w:val="%1."/>
+      <w:lvlJc w:val="left"/>
+      <w:pPr>
+        <w:ind w:left="720" w:hanging="360"/>
+      </w:pPr>
+      <w:rPr>
+        <w:rFonts w:hint="default"/>
+      </w:rPr>
+    </w:lvl>
+    <w:lvl w:ilvl="1" w:tplc="04060019" w:tentative="1">
+      <w:start w:val="1"/>
+      <w:numFmt w:val="lowerLetter"/>
+      <w:lvlText w:val="%2."/>
+      <w:lvlJc w:val="left"/>
+      <w:pPr>
+        <w:ind w:left="1440" w:hanging="360"/>
+      </w:pPr>
+    </w:lvl>
+    <w:lvl w:ilvl="2" w:tplc="0406001B" w:tentative="1">
+      <w:start w:val="1"/>
+      <w:numFmt w:val="lowerRoman"/>
+      <w:lvlText w:val="%3."/>
+      <w:lvlJc w:val="right"/>
+      <w:pPr>
+        <w:ind w:left="2160" w:hanging="180"/>
+      </w:pPr>
+    </w:lvl>
+    <w:lvl w:ilvl="3" w:tplc="0406000F" w:tentative="1">
+      <w:start w:val="1"/>
+      <w:numFmt w:val="decimal"/>
+      <w:lvlText w:val="%4."/>
+      <w:lvlJc w:val="left"/>
+      <w:pPr>
+        <w:ind w:left="2880" w:hanging="360"/>
+      </w:pPr>
+    </w:lvl>
+    <w:lvl w:ilvl="4" w:tplc="04060019" w:tentative="1">
+      <w:start w:val="1"/>
+      <w:numFmt w:val="lowerLetter"/>
+      <w:lvlText w:val="%5."/>
+      <w:lvlJc w:val="left"/>
+      <w:pPr>
+        <w:ind w:left="3600" w:hanging="360"/>
+      </w:pPr>
+    </w:lvl>
+    <w:lvl w:ilvl="5" w:tplc="0406001B" w:tentative="1">
+      <w:start w:val="1"/>
+      <w:numFmt w:val="lowerRoman"/>
+      <w:lvlText w:val="%6."/>
+      <w:lvlJc w:val="right"/>
+      <w:pPr>
+        <w:ind w:left="4320" w:hanging="180"/>
+      </w:pPr>
+    </w:lvl>
+    <w:lvl w:ilvl="6" w:tplc="0406000F" w:tentative="1">
+      <w:start w:val="1"/>
+      <w:numFmt w:val="decimal"/>
+      <w:lvlText w:val="%7."/>
+      <w:lvlJc w:val="left"/>
+      <w:pPr>
+        <w:ind w:left="5040" w:hanging="360"/>
+      </w:pPr>
+    </w:lvl>
+    <w:lvl w:ilvl="7" w:tplc="04060019" w:tentative="1">
+      <w:start w:val="1"/>
+      <w:numFmt w:val="lowerLetter"/>
+      <w:lvlText w:val="%8."/>
+      <w:lvlJc w:val="left"/>
+      <w:pPr>
+        <w:ind w:left="5760" w:hanging="360"/>
+      </w:pPr>
+    </w:lvl>
+    <w:lvl w:ilvl="8" w:tplc="0406001B" w:tentative="1">
+      <w:start w:val="1"/>
+      <w:numFmt w:val="lowerRoman"/>
+      <w:lvlText w:val="%9."/>
+      <w:lvlJc w:val="right"/>
+      <w:pPr>
+        <w:ind w:left="6480" w:hanging="180"/>
+      </w:pPr>
+    </w:lvl>
+  </w:abstractNum>
+  <w:abstractNum w:abstractNumId="39">
     <w:nsid w:val="6B236687"/>
     <w:multiLevelType w:val="hybridMultilevel"/>
     <w:tmpl w:val="51128F14"/>
@@ -27423,7 +28412,7 @@
       </w:pPr>
     </w:lvl>
   </w:abstractNum>
-  <w:abstractNum w:abstractNumId="39">
+  <w:abstractNum w:abstractNumId="40">
     <w:nsid w:val="6B653ED3"/>
     <w:multiLevelType w:val="hybridMultilevel"/>
     <w:tmpl w:val="8E70CF00"/>
@@ -27512,7 +28501,7 @@
       </w:pPr>
     </w:lvl>
   </w:abstractNum>
-  <w:abstractNum w:abstractNumId="40">
+  <w:abstractNum w:abstractNumId="41">
     <w:nsid w:val="6F6C4311"/>
     <w:multiLevelType w:val="hybridMultilevel"/>
     <w:tmpl w:val="41E20F26"/>
@@ -27598,7 +28587,120 @@
       </w:pPr>
     </w:lvl>
   </w:abstractNum>
-  <w:abstractNum w:abstractNumId="41">
+  <w:abstractNum w:abstractNumId="42">
+    <w:nsid w:val="706A5BAE"/>
+    <w:multiLevelType w:val="hybridMultilevel"/>
+    <w:tmpl w:val="B2FACB40"/>
+    <w:lvl w:ilvl="0" w:tplc="04090001">
+      <w:start w:val="1"/>
+      <w:numFmt w:val="bullet"/>
+      <w:lvlText w:val=""/>
+      <w:lvlJc w:val="left"/>
+      <w:pPr>
+        <w:ind w:left="720" w:hanging="360"/>
+      </w:pPr>
+      <w:rPr>
+        <w:rFonts w:ascii="Symbol" w:hAnsi="Symbol" w:hint="default"/>
+      </w:rPr>
+    </w:lvl>
+    <w:lvl w:ilvl="1" w:tplc="04090003" w:tentative="1">
+      <w:start w:val="1"/>
+      <w:numFmt w:val="bullet"/>
+      <w:lvlText w:val="o"/>
+      <w:lvlJc w:val="left"/>
+      <w:pPr>
+        <w:ind w:left="1440" w:hanging="360"/>
+      </w:pPr>
+      <w:rPr>
+        <w:rFonts w:ascii="Courier New" w:hAnsi="Courier New" w:hint="default"/>
+      </w:rPr>
+    </w:lvl>
+    <w:lvl w:ilvl="2" w:tplc="04090005" w:tentative="1">
+      <w:start w:val="1"/>
+      <w:numFmt w:val="bullet"/>
+      <w:lvlText w:val=""/>
+      <w:lvlJc w:val="left"/>
+      <w:pPr>
+        <w:ind w:left="2160" w:hanging="360"/>
+      </w:pPr>
+      <w:rPr>
+        <w:rFonts w:ascii="Wingdings" w:hAnsi="Wingdings" w:hint="default"/>
+      </w:rPr>
+    </w:lvl>
+    <w:lvl w:ilvl="3" w:tplc="04090001" w:tentative="1">
+      <w:start w:val="1"/>
+      <w:numFmt w:val="bullet"/>
+      <w:lvlText w:val=""/>
+      <w:lvlJc w:val="left"/>
+      <w:pPr>
+        <w:ind w:left="2880" w:hanging="360"/>
+      </w:pPr>
+      <w:rPr>
+        <w:rFonts w:ascii="Symbol" w:hAnsi="Symbol" w:hint="default"/>
+      </w:rPr>
+    </w:lvl>
+    <w:lvl w:ilvl="4" w:tplc="04090003" w:tentative="1">
+      <w:start w:val="1"/>
+      <w:numFmt w:val="bullet"/>
+      <w:lvlText w:val="o"/>
+      <w:lvlJc w:val="left"/>
+      <w:pPr>
+        <w:ind w:left="3600" w:hanging="360"/>
+      </w:pPr>
+      <w:rPr>
+        <w:rFonts w:ascii="Courier New" w:hAnsi="Courier New" w:hint="default"/>
+      </w:rPr>
+    </w:lvl>
+    <w:lvl w:ilvl="5" w:tplc="04090005" w:tentative="1">
+      <w:start w:val="1"/>
+      <w:numFmt w:val="bullet"/>
+      <w:lvlText w:val=""/>
+      <w:lvlJc w:val="left"/>
+      <w:pPr>
+        <w:ind w:left="4320" w:hanging="360"/>
+      </w:pPr>
+      <w:rPr>
+        <w:rFonts w:ascii="Wingdings" w:hAnsi="Wingdings" w:hint="default"/>
+      </w:rPr>
+    </w:lvl>
+    <w:lvl w:ilvl="6" w:tplc="04090001" w:tentative="1">
+      <w:start w:val="1"/>
+      <w:numFmt w:val="bullet"/>
+      <w:lvlText w:val=""/>
+      <w:lvlJc w:val="left"/>
+      <w:pPr>
+        <w:ind w:left="5040" w:hanging="360"/>
+      </w:pPr>
+      <w:rPr>
+        <w:rFonts w:ascii="Symbol" w:hAnsi="Symbol" w:hint="default"/>
+      </w:rPr>
+    </w:lvl>
+    <w:lvl w:ilvl="7" w:tplc="04090003" w:tentative="1">
+      <w:start w:val="1"/>
+      <w:numFmt w:val="bullet"/>
+      <w:lvlText w:val="o"/>
+      <w:lvlJc w:val="left"/>
+      <w:pPr>
+        <w:ind w:left="5760" w:hanging="360"/>
+      </w:pPr>
+      <w:rPr>
+        <w:rFonts w:ascii="Courier New" w:hAnsi="Courier New" w:hint="default"/>
+      </w:rPr>
+    </w:lvl>
+    <w:lvl w:ilvl="8" w:tplc="04090005" w:tentative="1">
+      <w:start w:val="1"/>
+      <w:numFmt w:val="bullet"/>
+      <w:lvlText w:val=""/>
+      <w:lvlJc w:val="left"/>
+      <w:pPr>
+        <w:ind w:left="6480" w:hanging="360"/>
+      </w:pPr>
+      <w:rPr>
+        <w:rFonts w:ascii="Wingdings" w:hAnsi="Wingdings" w:hint="default"/>
+      </w:rPr>
+    </w:lvl>
+  </w:abstractNum>
+  <w:abstractNum w:abstractNumId="43">
     <w:nsid w:val="727D04B6"/>
     <w:multiLevelType w:val="hybridMultilevel"/>
     <w:tmpl w:val="90A46E6A"/>
@@ -27688,7 +28790,7 @@
       </w:pPr>
     </w:lvl>
   </w:abstractNum>
-  <w:abstractNum w:abstractNumId="42">
+  <w:abstractNum w:abstractNumId="44">
     <w:nsid w:val="746052EB"/>
     <w:multiLevelType w:val="hybridMultilevel"/>
     <w:tmpl w:val="5FDAABEE"/>
@@ -27778,7 +28880,7 @@
       </w:pPr>
     </w:lvl>
   </w:abstractNum>
-  <w:abstractNum w:abstractNumId="43">
+  <w:abstractNum w:abstractNumId="45">
     <w:nsid w:val="75384732"/>
     <w:multiLevelType w:val="hybridMultilevel"/>
     <w:tmpl w:val="1E9A5722"/>
@@ -27891,120 +28993,7 @@
       </w:rPr>
     </w:lvl>
   </w:abstractNum>
-  <w:abstractNum w:abstractNumId="44">
-    <w:nsid w:val="79BA39A4"/>
-    <w:multiLevelType w:val="hybridMultilevel"/>
-    <w:tmpl w:val="1110F474"/>
-    <w:lvl w:ilvl="0" w:tplc="04090001">
-      <w:start w:val="1"/>
-      <w:numFmt w:val="bullet"/>
-      <w:lvlText w:val=""/>
-      <w:lvlJc w:val="left"/>
-      <w:pPr>
-        <w:ind w:left="360" w:hanging="360"/>
-      </w:pPr>
-      <w:rPr>
-        <w:rFonts w:ascii="Symbol" w:hAnsi="Symbol" w:hint="default"/>
-      </w:rPr>
-    </w:lvl>
-    <w:lvl w:ilvl="1" w:tplc="04090003" w:tentative="1">
-      <w:start w:val="1"/>
-      <w:numFmt w:val="bullet"/>
-      <w:lvlText w:val="o"/>
-      <w:lvlJc w:val="left"/>
-      <w:pPr>
-        <w:ind w:left="1080" w:hanging="360"/>
-      </w:pPr>
-      <w:rPr>
-        <w:rFonts w:ascii="Courier New" w:hAnsi="Courier New" w:hint="default"/>
-      </w:rPr>
-    </w:lvl>
-    <w:lvl w:ilvl="2" w:tplc="04090005" w:tentative="1">
-      <w:start w:val="1"/>
-      <w:numFmt w:val="bullet"/>
-      <w:lvlText w:val=""/>
-      <w:lvlJc w:val="left"/>
-      <w:pPr>
-        <w:ind w:left="1800" w:hanging="360"/>
-      </w:pPr>
-      <w:rPr>
-        <w:rFonts w:ascii="Wingdings" w:hAnsi="Wingdings" w:hint="default"/>
-      </w:rPr>
-    </w:lvl>
-    <w:lvl w:ilvl="3" w:tplc="04090001" w:tentative="1">
-      <w:start w:val="1"/>
-      <w:numFmt w:val="bullet"/>
-      <w:lvlText w:val=""/>
-      <w:lvlJc w:val="left"/>
-      <w:pPr>
-        <w:ind w:left="2520" w:hanging="360"/>
-      </w:pPr>
-      <w:rPr>
-        <w:rFonts w:ascii="Symbol" w:hAnsi="Symbol" w:hint="default"/>
-      </w:rPr>
-    </w:lvl>
-    <w:lvl w:ilvl="4" w:tplc="04090003" w:tentative="1">
-      <w:start w:val="1"/>
-      <w:numFmt w:val="bullet"/>
-      <w:lvlText w:val="o"/>
-      <w:lvlJc w:val="left"/>
-      <w:pPr>
-        <w:ind w:left="3240" w:hanging="360"/>
-      </w:pPr>
-      <w:rPr>
-        <w:rFonts w:ascii="Courier New" w:hAnsi="Courier New" w:hint="default"/>
-      </w:rPr>
-    </w:lvl>
-    <w:lvl w:ilvl="5" w:tplc="04090005" w:tentative="1">
-      <w:start w:val="1"/>
-      <w:numFmt w:val="bullet"/>
-      <w:lvlText w:val=""/>
-      <w:lvlJc w:val="left"/>
-      <w:pPr>
-        <w:ind w:left="3960" w:hanging="360"/>
-      </w:pPr>
-      <w:rPr>
-        <w:rFonts w:ascii="Wingdings" w:hAnsi="Wingdings" w:hint="default"/>
-      </w:rPr>
-    </w:lvl>
-    <w:lvl w:ilvl="6" w:tplc="04090001" w:tentative="1">
-      <w:start w:val="1"/>
-      <w:numFmt w:val="bullet"/>
-      <w:lvlText w:val=""/>
-      <w:lvlJc w:val="left"/>
-      <w:pPr>
-        <w:ind w:left="4680" w:hanging="360"/>
-      </w:pPr>
-      <w:rPr>
-        <w:rFonts w:ascii="Symbol" w:hAnsi="Symbol" w:hint="default"/>
-      </w:rPr>
-    </w:lvl>
-    <w:lvl w:ilvl="7" w:tplc="04090003" w:tentative="1">
-      <w:start w:val="1"/>
-      <w:numFmt w:val="bullet"/>
-      <w:lvlText w:val="o"/>
-      <w:lvlJc w:val="left"/>
-      <w:pPr>
-        <w:ind w:left="5400" w:hanging="360"/>
-      </w:pPr>
-      <w:rPr>
-        <w:rFonts w:ascii="Courier New" w:hAnsi="Courier New" w:hint="default"/>
-      </w:rPr>
-    </w:lvl>
-    <w:lvl w:ilvl="8" w:tplc="04090005" w:tentative="1">
-      <w:start w:val="1"/>
-      <w:numFmt w:val="bullet"/>
-      <w:lvlText w:val=""/>
-      <w:lvlJc w:val="left"/>
-      <w:pPr>
-        <w:ind w:left="6120" w:hanging="360"/>
-      </w:pPr>
-      <w:rPr>
-        <w:rFonts w:ascii="Wingdings" w:hAnsi="Wingdings" w:hint="default"/>
-      </w:rPr>
-    </w:lvl>
-  </w:abstractNum>
-  <w:abstractNum w:abstractNumId="45">
+  <w:abstractNum w:abstractNumId="46">
     <w:nsid w:val="7A321F87"/>
     <w:multiLevelType w:val="hybridMultilevel"/>
     <w:tmpl w:val="88406E66"/>
@@ -28094,7 +29083,7 @@
       </w:pPr>
     </w:lvl>
   </w:abstractNum>
-  <w:abstractNum w:abstractNumId="46">
+  <w:abstractNum w:abstractNumId="47">
     <w:nsid w:val="7A5E3F68"/>
     <w:multiLevelType w:val="hybridMultilevel"/>
     <w:tmpl w:val="F586C156"/>
@@ -28183,7 +29172,7 @@
       </w:pPr>
     </w:lvl>
   </w:abstractNum>
-  <w:abstractNum w:abstractNumId="47">
+  <w:abstractNum w:abstractNumId="48">
     <w:nsid w:val="7BEE32C0"/>
     <w:multiLevelType w:val="hybridMultilevel"/>
     <w:tmpl w:val="CBD43366"/>
@@ -28263,92 +29252,6 @@
       </w:pPr>
     </w:lvl>
     <w:lvl w:ilvl="8" w:tplc="0406001B" w:tentative="1">
-      <w:start w:val="1"/>
-      <w:numFmt w:val="lowerRoman"/>
-      <w:lvlText w:val="%9."/>
-      <w:lvlJc w:val="right"/>
-      <w:pPr>
-        <w:ind w:left="6480" w:hanging="180"/>
-      </w:pPr>
-    </w:lvl>
-  </w:abstractNum>
-  <w:abstractNum w:abstractNumId="48">
-    <w:nsid w:val="7FFC2D59"/>
-    <w:multiLevelType w:val="hybridMultilevel"/>
-    <w:tmpl w:val="41E20F26"/>
-    <w:lvl w:ilvl="0" w:tplc="0409000F">
-      <w:start w:val="1"/>
-      <w:numFmt w:val="decimal"/>
-      <w:lvlText w:val="%1."/>
-      <w:lvlJc w:val="left"/>
-      <w:pPr>
-        <w:ind w:left="720" w:hanging="360"/>
-      </w:pPr>
-    </w:lvl>
-    <w:lvl w:ilvl="1" w:tplc="04090019" w:tentative="1">
-      <w:start w:val="1"/>
-      <w:numFmt w:val="lowerLetter"/>
-      <w:lvlText w:val="%2."/>
-      <w:lvlJc w:val="left"/>
-      <w:pPr>
-        <w:ind w:left="1440" w:hanging="360"/>
-      </w:pPr>
-    </w:lvl>
-    <w:lvl w:ilvl="2" w:tplc="0409001B" w:tentative="1">
-      <w:start w:val="1"/>
-      <w:numFmt w:val="lowerRoman"/>
-      <w:lvlText w:val="%3."/>
-      <w:lvlJc w:val="right"/>
-      <w:pPr>
-        <w:ind w:left="2160" w:hanging="180"/>
-      </w:pPr>
-    </w:lvl>
-    <w:lvl w:ilvl="3" w:tplc="0409000F" w:tentative="1">
-      <w:start w:val="1"/>
-      <w:numFmt w:val="decimal"/>
-      <w:lvlText w:val="%4."/>
-      <w:lvlJc w:val="left"/>
-      <w:pPr>
-        <w:ind w:left="2880" w:hanging="360"/>
-      </w:pPr>
-    </w:lvl>
-    <w:lvl w:ilvl="4" w:tplc="04090019" w:tentative="1">
-      <w:start w:val="1"/>
-      <w:numFmt w:val="lowerLetter"/>
-      <w:lvlText w:val="%5."/>
-      <w:lvlJc w:val="left"/>
-      <w:pPr>
-        <w:ind w:left="3600" w:hanging="360"/>
-      </w:pPr>
-    </w:lvl>
-    <w:lvl w:ilvl="5" w:tplc="0409001B" w:tentative="1">
-      <w:start w:val="1"/>
-      <w:numFmt w:val="lowerRoman"/>
-      <w:lvlText w:val="%6."/>
-      <w:lvlJc w:val="right"/>
-      <w:pPr>
-        <w:ind w:left="4320" w:hanging="180"/>
-      </w:pPr>
-    </w:lvl>
-    <w:lvl w:ilvl="6" w:tplc="0409000F" w:tentative="1">
-      <w:start w:val="1"/>
-      <w:numFmt w:val="decimal"/>
-      <w:lvlText w:val="%7."/>
-      <w:lvlJc w:val="left"/>
-      <w:pPr>
-        <w:ind w:left="5040" w:hanging="360"/>
-      </w:pPr>
-    </w:lvl>
-    <w:lvl w:ilvl="7" w:tplc="04090019" w:tentative="1">
-      <w:start w:val="1"/>
-      <w:numFmt w:val="lowerLetter"/>
-      <w:lvlText w:val="%8."/>
-      <w:lvlJc w:val="left"/>
-      <w:pPr>
-        <w:ind w:left="5760" w:hanging="360"/>
-      </w:pPr>
-    </w:lvl>
-    <w:lvl w:ilvl="8" w:tplc="0409001B" w:tentative="1">
       <w:start w:val="1"/>
       <w:numFmt w:val="lowerRoman"/>
       <w:lvlText w:val="%9."/>
@@ -28362,7 +29265,7 @@
     <w:abstractNumId w:val="33"/>
   </w:num>
   <w:num w:numId="2">
-    <w:abstractNumId w:val="45"/>
+    <w:abstractNumId w:val="46"/>
   </w:num>
   <w:num w:numId="3">
     <w:abstractNumId w:val="10"/>
@@ -28377,16 +29280,16 @@
     <w:abstractNumId w:val="25"/>
   </w:num>
   <w:num w:numId="7">
-    <w:abstractNumId w:val="41"/>
+    <w:abstractNumId w:val="43"/>
   </w:num>
   <w:num w:numId="8">
-    <w:abstractNumId w:val="2"/>
+    <w:abstractNumId w:val="3"/>
   </w:num>
   <w:num w:numId="9">
     <w:abstractNumId w:val="11"/>
   </w:num>
   <w:num w:numId="10">
-    <w:abstractNumId w:val="3"/>
+    <w:abstractNumId w:val="4"/>
   </w:num>
   <w:num w:numId="11">
     <w:abstractNumId w:val="26"/>
@@ -28413,7 +29316,7 @@
     <w:abstractNumId w:val="7"/>
   </w:num>
   <w:num w:numId="19">
-    <w:abstractNumId w:val="5"/>
+    <w:abstractNumId w:val="6"/>
   </w:num>
   <w:num w:numId="20">
     <w:abstractNumId w:val="31"/>
@@ -28422,16 +29325,16 @@
     <w:abstractNumId w:val="35"/>
   </w:num>
   <w:num w:numId="22">
-    <w:abstractNumId w:val="42"/>
+    <w:abstractNumId w:val="44"/>
   </w:num>
   <w:num w:numId="23">
     <w:abstractNumId w:val="29"/>
   </w:num>
   <w:num w:numId="24">
-    <w:abstractNumId w:val="4"/>
+    <w:abstractNumId w:val="5"/>
   </w:num>
   <w:num w:numId="25">
-    <w:abstractNumId w:val="46"/>
+    <w:abstractNumId w:val="47"/>
   </w:num>
   <w:num w:numId="26">
     <w:abstractNumId w:val="17"/>
@@ -28440,10 +29343,10 @@
     <w:abstractNumId w:val="8"/>
   </w:num>
   <w:num w:numId="28">
-    <w:abstractNumId w:val="43"/>
+    <w:abstractNumId w:val="45"/>
   </w:num>
   <w:num w:numId="29">
-    <w:abstractNumId w:val="38"/>
+    <w:abstractNumId w:val="39"/>
   </w:num>
   <w:num w:numId="30">
     <w:abstractNumId w:val="13"/>
@@ -28458,54 +29361,54 @@
     <w:abstractNumId w:val="24"/>
   </w:num>
   <w:num w:numId="34">
-    <w:abstractNumId w:val="1"/>
+    <w:abstractNumId w:val="2"/>
   </w:num>
   <w:num w:numId="35">
     <w:abstractNumId w:val="34"/>
   </w:num>
   <w:num w:numId="36">
-    <w:abstractNumId w:val="39"/>
+    <w:abstractNumId w:val="40"/>
   </w:num>
   <w:num w:numId="37">
     <w:abstractNumId w:val="9"/>
   </w:num>
   <w:num w:numId="38">
-    <w:abstractNumId w:val="6"/>
+    <w:abstractNumId w:val="20"/>
   </w:num>
   <w:num w:numId="39">
-    <w:abstractNumId w:val="20"/>
+    <w:abstractNumId w:val="48"/>
   </w:num>
   <w:num w:numId="40">
-    <w:abstractNumId w:val="47"/>
+    <w:abstractNumId w:val="0"/>
   </w:num>
   <w:num w:numId="41">
-    <w:abstractNumId w:val="0"/>
+    <w:abstractNumId w:val="32"/>
   </w:num>
   <w:num w:numId="42">
-    <w:abstractNumId w:val="32"/>
+    <w:abstractNumId w:val="27"/>
   </w:num>
   <w:num w:numId="43">
-    <w:abstractNumId w:val="27"/>
+    <w:abstractNumId w:val="18"/>
   </w:num>
   <w:num w:numId="44">
-    <w:abstractNumId w:val="18"/>
+    <w:abstractNumId w:val="37"/>
   </w:num>
   <w:num w:numId="45">
-    <w:abstractNumId w:val="37"/>
+    <w:abstractNumId w:val="36"/>
   </w:num>
   <w:num w:numId="46">
-    <w:abstractNumId w:val="44"/>
+    <w:abstractNumId w:val="41"/>
   </w:num>
   <w:num w:numId="47">
-    <w:abstractNumId w:val="36"/>
+    <w:abstractNumId w:val="42"/>
   </w:num>
   <w:num w:numId="48">
-    <w:abstractNumId w:val="40"/>
+    <w:abstractNumId w:val="1"/>
   </w:num>
   <w:num w:numId="49">
-    <w:abstractNumId w:val="48"/>
+    <w:abstractNumId w:val="38"/>
   </w:num>
-  <w:numIdMacAtCleanup w:val="32"/>
+  <w:numIdMacAtCleanup w:val="48"/>
 </w:numbering>
 </file>
 
@@ -29460,7 +30363,7 @@
 </file>
 
 <file path=customXml/itemProps1.xml><?xml version="1.0" encoding="utf-8"?>
-<ds:datastoreItem xmlns:ds="http://schemas.openxmlformats.org/officeDocument/2006/customXml" ds:itemID="{1F563D13-E21D-0540-9953-816286512A43}">
+<ds:datastoreItem xmlns:ds="http://schemas.openxmlformats.org/officeDocument/2006/customXml" ds:itemID="{2084917E-6927-B640-94E6-AC8606170E8C}">
   <ds:schemaRefs>
     <ds:schemaRef ds:uri="http://schemas.openxmlformats.org/officeDocument/2006/bibliography"/>
   </ds:schemaRefs>

</xml_diff>

<commit_message>
Logbog for dd er påbegyndt
</commit_message>
<xml_diff>
--- a/Mødereferater/Logbog.docx
+++ b/Mødereferater/Logbog.docx
@@ -680,6 +680,7 @@
               <w:rPr>
                 <w:rFonts w:ascii="Verdana" w:hAnsi="Verdana"/>
               </w:rPr>
+              <w:lastRenderedPageBreak/>
               <w:t xml:space="preserve">Anvendelse af digitale tidsplaner samt opgavestyring. </w:t>
             </w:r>
           </w:p>
@@ -699,7 +700,6 @@
               <w:rPr>
                 <w:rFonts w:ascii="Verdana" w:hAnsi="Verdana"/>
               </w:rPr>
-              <w:lastRenderedPageBreak/>
               <w:t>System til at huske små flygtige praktiske opgaver</w:t>
             </w:r>
             <w:r>
@@ -1469,7 +1469,6 @@
                 <w:rFonts w:ascii="Verdana" w:hAnsi="Verdana"/>
                 <w:b/>
               </w:rPr>
-              <w:lastRenderedPageBreak/>
               <w:t>JH:</w:t>
             </w:r>
             <w:r>
@@ -2168,6 +2167,7 @@
               <w:rPr>
                 <w:rFonts w:ascii="Verdana" w:hAnsi="Verdana"/>
               </w:rPr>
+              <w:lastRenderedPageBreak/>
               <w:t xml:space="preserve">Vi skal have opsøgt viden omkring </w:t>
             </w:r>
             <w:proofErr w:type="spellStart"/>
@@ -2837,14 +2837,8 @@
               <w:rPr>
                 <w:rFonts w:ascii="Verdana" w:hAnsi="Verdana"/>
               </w:rPr>
-              <w:t xml:space="preserve">Snak med LMA. Vi skal gøre os bevidste om hudens akustiske impedans, </w:t>
-            </w:r>
-            <w:r>
-              <w:rPr>
-                <w:rFonts w:ascii="Verdana" w:hAnsi="Verdana"/>
-              </w:rPr>
               <w:lastRenderedPageBreak/>
-              <w:t xml:space="preserve">da det er den som er afgørende for </w:t>
+              <w:t xml:space="preserve">Snak med LMA. Vi skal gøre os bevidste om hudens akustiske impedans, da det er den som er afgørende for </w:t>
             </w:r>
             <w:r>
               <w:rPr>
@@ -4263,6 +4257,7 @@
               <w:rPr>
                 <w:rFonts w:ascii="Verdana" w:hAnsi="Verdana"/>
               </w:rPr>
+              <w:lastRenderedPageBreak/>
               <w:t xml:space="preserve">Vi søger litteratur med relevante informationer og tester i </w:t>
             </w:r>
             <w:proofErr w:type="spellStart"/>
@@ -4284,7 +4279,6 @@
               <w:rPr>
                 <w:rFonts w:ascii="Verdana" w:hAnsi="Verdana"/>
               </w:rPr>
-              <w:lastRenderedPageBreak/>
               <w:t>Multiphysics</w:t>
             </w:r>
             <w:proofErr w:type="spellEnd"/>
@@ -5108,14 +5102,8 @@
               <w:rPr>
                 <w:rFonts w:ascii="Verdana" w:hAnsi="Verdana"/>
               </w:rPr>
-              <w:t xml:space="preserve">Skal vi finde en standard skrivemåde for datobetegnelse til vores </w:t>
-            </w:r>
-            <w:r>
-              <w:rPr>
-                <w:rFonts w:ascii="Verdana" w:hAnsi="Verdana"/>
-              </w:rPr>
               <w:lastRenderedPageBreak/>
-              <w:t>rapporter?</w:t>
+              <w:t>Skal vi finde en standard skrivemåde for datobetegnelse til vores rapporter?</w:t>
             </w:r>
           </w:p>
           <w:p>
@@ -5823,7 +5811,6 @@
                 <w:rFonts w:ascii="Verdana" w:hAnsi="Verdana"/>
                 <w:b/>
               </w:rPr>
-              <w:lastRenderedPageBreak/>
               <w:t>JH:</w:t>
             </w:r>
           </w:p>
@@ -6708,7 +6695,6 @@
                 <w:rFonts w:ascii="Verdana" w:hAnsi="Verdana"/>
                 <w:b/>
               </w:rPr>
-              <w:lastRenderedPageBreak/>
               <w:t>Valgt:</w:t>
             </w:r>
           </w:p>
@@ -7438,6 +7424,7 @@
                 <w:rFonts w:ascii="Verdana" w:hAnsi="Verdana"/>
                 <w:b/>
               </w:rPr>
+              <w:lastRenderedPageBreak/>
               <w:t>Dato:</w:t>
             </w:r>
             <w:r>
@@ -7549,7 +7536,6 @@
                 <w:rFonts w:ascii="Verdana" w:hAnsi="Verdana"/>
                 <w:b/>
               </w:rPr>
-              <w:lastRenderedPageBreak/>
               <w:t>Dagsorden:</w:t>
             </w:r>
           </w:p>
@@ -8290,6 +8276,7 @@
                 <w:rFonts w:ascii="Verdana" w:hAnsi="Verdana"/>
                 <w:b/>
               </w:rPr>
+              <w:lastRenderedPageBreak/>
               <w:t xml:space="preserve">Sted: </w:t>
             </w:r>
             <w:r>
@@ -9007,6 +8994,7 @@
                 <w:rFonts w:ascii="Verdana" w:hAnsi="Verdana"/>
                 <w:b/>
               </w:rPr>
+              <w:lastRenderedPageBreak/>
               <w:t>JR:</w:t>
             </w:r>
             <w:r>
@@ -9741,6 +9729,7 @@
                 <w:rFonts w:ascii="Verdana" w:hAnsi="Verdana"/>
                 <w:b/>
               </w:rPr>
+              <w:lastRenderedPageBreak/>
               <w:t xml:space="preserve">Sted: </w:t>
             </w:r>
             <w:r>
@@ -10584,7 +10573,6 @@
               <w:rPr>
                 <w:rFonts w:ascii="Verdana" w:hAnsi="Verdana"/>
               </w:rPr>
-              <w:lastRenderedPageBreak/>
               <w:t xml:space="preserve">Ad5. </w:t>
             </w:r>
             <w:r>
@@ -12178,6 +12166,7 @@
               <w:rPr>
                 <w:rFonts w:ascii="Verdana" w:hAnsi="Verdana"/>
               </w:rPr>
+              <w:lastRenderedPageBreak/>
               <w:t>chart</w:t>
             </w:r>
             <w:proofErr w:type="spellEnd"/>
@@ -12185,14 +12174,7 @@
               <w:rPr>
                 <w:rFonts w:ascii="Verdana" w:hAnsi="Verdana"/>
               </w:rPr>
-              <w:t xml:space="preserve"> oversigt, og vi kan se, om rykkede deadlines har negativ indflydelse på </w:t>
-            </w:r>
-            <w:r>
-              <w:rPr>
-                <w:rFonts w:ascii="Verdana" w:hAnsi="Verdana"/>
-              </w:rPr>
-              <w:lastRenderedPageBreak/>
-              <w:t xml:space="preserve">andre deadlines.  </w:t>
+              <w:t xml:space="preserve"> oversigt, og vi kan se, om rykkede deadlines har negativ indflydelse på andre deadlines.  </w:t>
             </w:r>
           </w:p>
           <w:p>
@@ -13019,6 +13001,7 @@
               <w:rPr>
                 <w:rFonts w:ascii="Verdana" w:hAnsi="Verdana"/>
               </w:rPr>
+              <w:lastRenderedPageBreak/>
               <w:t xml:space="preserve">Hvordan ”navngiver” vi vores versioner? </w:t>
             </w:r>
           </w:p>
@@ -13038,7 +13021,6 @@
               <w:rPr>
                 <w:rFonts w:ascii="Verdana" w:hAnsi="Verdana"/>
               </w:rPr>
-              <w:lastRenderedPageBreak/>
               <w:t xml:space="preserve">Skal vi evt. bruge en anden mikrofon indtil den bestilte kommer? </w:t>
             </w:r>
           </w:p>
@@ -13739,6 +13721,7 @@
                 <w:rFonts w:ascii="Verdana" w:hAnsi="Verdana"/>
                 <w:b/>
               </w:rPr>
+              <w:lastRenderedPageBreak/>
               <w:t>Dato:</w:t>
             </w:r>
             <w:r>
@@ -13862,7 +13845,6 @@
                 <w:rFonts w:ascii="Verdana" w:hAnsi="Verdana"/>
                 <w:b/>
               </w:rPr>
-              <w:lastRenderedPageBreak/>
               <w:t>Dagsorden:</w:t>
             </w:r>
           </w:p>
@@ -14466,7 +14448,14 @@
               <w:rPr>
                 <w:rFonts w:ascii="Verdana" w:hAnsi="Verdana"/>
               </w:rPr>
-              <w:t xml:space="preserve">Brainstorming på tavlerne giver os en kreativ tilgang til testudviklingsprocesserne. Samtidig er det en meget iterativ metode, og vi får vendt og diskuteret det hele, så vores beslutninger bliver yderst velovervejede. </w:t>
+              <w:t xml:space="preserve">Brainstorming på tavlerne giver os en kreativ tilgang til testudviklingsprocesserne. Samtidig er det en meget iterativ metode, og vi får </w:t>
+            </w:r>
+            <w:r>
+              <w:rPr>
+                <w:rFonts w:ascii="Verdana" w:hAnsi="Verdana"/>
+              </w:rPr>
+              <w:lastRenderedPageBreak/>
+              <w:t xml:space="preserve">vendt og diskuteret det hele, så vores beslutninger bliver yderst velovervejede. </w:t>
             </w:r>
           </w:p>
           <w:p>
@@ -15259,7 +15248,6 @@
                 <w:rFonts w:ascii="Verdana" w:hAnsi="Verdana"/>
                 <w:b/>
               </w:rPr>
-              <w:lastRenderedPageBreak/>
               <w:t>JH:</w:t>
             </w:r>
           </w:p>
@@ -15949,6 +15937,7 @@
                 <w:rFonts w:ascii="Verdana" w:hAnsi="Verdana"/>
                 <w:b/>
               </w:rPr>
+              <w:lastRenderedPageBreak/>
               <w:t xml:space="preserve">Fravalgt: </w:t>
             </w:r>
           </w:p>
@@ -17562,14 +17551,14 @@
               <w:rPr>
                 <w:rFonts w:ascii="Verdana" w:hAnsi="Verdana"/>
               </w:rPr>
-              <w:t xml:space="preserve">, genererer et firkantsignal og ikke et sinussignal. Problematikken ved dette er, at </w:t>
+              <w:t xml:space="preserve">, genererer et </w:t>
             </w:r>
             <w:r>
               <w:rPr>
                 <w:rFonts w:ascii="Verdana" w:hAnsi="Verdana"/>
               </w:rPr>
               <w:lastRenderedPageBreak/>
-              <w:t xml:space="preserve">firkantssignalets frekvens er ”forstyrret” med dets harmoniske afledte. I firkantssignalets grundtone ligger der altså de harmoniske frekvenser. Derfor lyder et firkantssignal på 200Hz ikke som et sinussignal på 200Hz, da sinussignalets grundtone er ”uforstyrret”. Vores kode skal at generere et sinussignal så vi kan måle den uforstyrrede frekvens. Men dette ser ikke ud til at være muligt når man bruger en </w:t>
+              <w:t xml:space="preserve">firkantsignal og ikke et sinussignal. Problematikken ved dette er, at firkantssignalets frekvens er ”forstyrret” med dets harmoniske afledte. I firkantssignalets grundtone ligger der altså de harmoniske frekvenser. Derfor lyder et firkantssignal på 200Hz ikke som et sinussignal på 200Hz, da sinussignalets grundtone er ”uforstyrret”. Vores kode skal at generere et sinussignal så vi kan måle den uforstyrrede frekvens. Men dette ser ikke ud til at være muligt når man bruger en </w:t>
             </w:r>
             <w:proofErr w:type="spellStart"/>
             <w:r>
@@ -19395,21 +19384,27 @@
               <w:rPr>
                 <w:rFonts w:ascii="Verdana" w:hAnsi="Verdana"/>
               </w:rPr>
-              <w:t xml:space="preserve">Ad3. Vi har valgt ikke at bruge tid på at finde en tættende silikonekant, og bruge modellervoks i stedet for. Det handler igen om dokumentation og test fremfor at have et endeligt brugbart produkt. </w:t>
-            </w:r>
-          </w:p>
-          <w:p>
-            <w:pPr>
-              <w:spacing w:line="276" w:lineRule="auto"/>
-              <w:rPr>
-                <w:rFonts w:ascii="Verdana" w:hAnsi="Verdana"/>
-              </w:rPr>
-            </w:pPr>
+              <w:t xml:space="preserve">Ad3. Vi har valgt ikke at bruge tid på at finde en tættende silikonekant, og bruge modellervoks i stedet for. Det handler igen om dokumentation og test </w:t>
+            </w:r>
             <w:r>
               <w:rPr>
                 <w:rFonts w:ascii="Verdana" w:hAnsi="Verdana"/>
               </w:rPr>
               <w:lastRenderedPageBreak/>
+              <w:t xml:space="preserve">fremfor at have et endeligt brugbart produkt. </w:t>
+            </w:r>
+          </w:p>
+          <w:p>
+            <w:pPr>
+              <w:spacing w:line="276" w:lineRule="auto"/>
+              <w:rPr>
+                <w:rFonts w:ascii="Verdana" w:hAnsi="Verdana"/>
+              </w:rPr>
+            </w:pPr>
+            <w:r>
+              <w:rPr>
+                <w:rFonts w:ascii="Verdana" w:hAnsi="Verdana"/>
+              </w:rPr>
               <w:t xml:space="preserve">Ad4. Vi har valgt en høj detaljegrad da testen skal være reproducerbar. Vi vil medtage punkter som definerer ”God Testpraksis”. Testproceduren </w:t>
             </w:r>
             <w:r>
@@ -20812,6 +20807,7 @@
               <w:rPr>
                 <w:rFonts w:ascii="Verdana" w:hAnsi="Verdana"/>
               </w:rPr>
+              <w:lastRenderedPageBreak/>
               <w:t xml:space="preserve">Opdatere Stage Gate etc. </w:t>
             </w:r>
           </w:p>
@@ -22967,7 +22963,14 @@
               <w:rPr>
                 <w:rFonts w:ascii="Verdana" w:hAnsi="Verdana"/>
               </w:rPr>
-              <w:t xml:space="preserve"> da vi forventer at få den til at opfange et genereret firkantsignal. Hvis de harmoniske overtoner stadig overspiller grundtonen, vil vi teste og se, om højfrekvenser (hvor grundtonen ikke overspilles) kan bruges til at måle volumen.</w:t>
+              <w:t xml:space="preserve"> da vi forventer at få den til at opfange et genereret firkantsignal. Hvis de harmoniske overtoner stadig overspiller grundtonen, vil vi teste og se, om højfrekvenser (hvor grundtonen </w:t>
+            </w:r>
+            <w:r>
+              <w:rPr>
+                <w:rFonts w:ascii="Verdana" w:hAnsi="Verdana"/>
+              </w:rPr>
+              <w:lastRenderedPageBreak/>
+              <w:t>ikke overspilles) kan bruges til at måle volumen.</w:t>
             </w:r>
           </w:p>
           <w:p>
@@ -24160,15 +24163,628 @@
               </w:rPr>
               <w:t xml:space="preserve"> </w:t>
             </w:r>
+            <w:r>
+              <w:rPr>
+                <w:rFonts w:ascii="Verdana" w:hAnsi="Verdana"/>
+              </w:rPr>
+              <w:t>skal fejre at hun har rundet 31 år :D Hip hurra</w:t>
+            </w:r>
+          </w:p>
+          <w:p>
+            <w:pPr>
+              <w:spacing w:line="276" w:lineRule="auto"/>
+              <w:rPr>
+                <w:rFonts w:ascii="Verdana" w:hAnsi="Verdana"/>
+                <w:b/>
+              </w:rPr>
+            </w:pPr>
+            <w:r>
+              <w:rPr>
+                <w:rFonts w:ascii="Verdana" w:hAnsi="Verdana"/>
+                <w:b/>
+              </w:rPr>
+              <w:t>JR:</w:t>
+            </w:r>
+            <w:r>
+              <w:rPr>
+                <w:rFonts w:ascii="Verdana" w:hAnsi="Verdana"/>
+                <w:b/>
+              </w:rPr>
+              <w:t xml:space="preserve"> </w:t>
+            </w:r>
+            <w:proofErr w:type="spellStart"/>
+            <w:r>
+              <w:rPr>
+                <w:rFonts w:ascii="Verdana" w:hAnsi="Verdana"/>
+              </w:rPr>
+              <w:t>sooooooooove</w:t>
+            </w:r>
+            <w:proofErr w:type="spellEnd"/>
+            <w:r>
+              <w:rPr>
+                <w:rFonts w:ascii="Verdana" w:hAnsi="Verdana"/>
+              </w:rPr>
+              <w:t xml:space="preserve"> </w:t>
+            </w:r>
+          </w:p>
+          <w:p>
+            <w:pPr>
+              <w:spacing w:line="276" w:lineRule="auto"/>
+              <w:rPr>
+                <w:rFonts w:ascii="Verdana" w:hAnsi="Verdana"/>
+              </w:rPr>
+            </w:pPr>
+          </w:p>
+        </w:tc>
+      </w:tr>
+    </w:tbl>
+    <w:p>
+      <w:pPr>
+        <w:spacing w:line="276" w:lineRule="auto"/>
+        <w:rPr>
+          <w:rFonts w:ascii="Verdana" w:hAnsi="Verdana"/>
+          <w:sz w:val="20"/>
+          <w:szCs w:val="20"/>
+        </w:rPr>
+      </w:pPr>
+    </w:p>
+    <w:tbl>
+      <w:tblPr>
+        <w:tblStyle w:val="TableGrid"/>
+        <w:tblW w:w="0" w:type="auto"/>
+        <w:tblLook w:val="04A0" w:firstRow="1" w:lastRow="0" w:firstColumn="1" w:lastColumn="0" w:noHBand="0" w:noVBand="1"/>
+      </w:tblPr>
+      <w:tblGrid>
+        <w:gridCol w:w="9854"/>
+      </w:tblGrid>
+      <w:tr>
+        <w:tc>
+          <w:tcPr>
+            <w:tcW w:w="9854" w:type="dxa"/>
+          </w:tcPr>
+          <w:p>
+            <w:pPr>
+              <w:spacing w:line="276" w:lineRule="auto"/>
+              <w:rPr>
+                <w:rFonts w:ascii="Verdana" w:hAnsi="Verdana"/>
+              </w:rPr>
+            </w:pPr>
+            <w:r>
+              <w:rPr>
+                <w:rFonts w:ascii="Verdana" w:hAnsi="Verdana"/>
+                <w:b/>
+              </w:rPr>
+              <w:t>Dato:</w:t>
+            </w:r>
+            <w:r>
+              <w:rPr>
+                <w:rFonts w:ascii="Verdana" w:hAnsi="Verdana"/>
+                <w:b/>
+              </w:rPr>
+              <w:t xml:space="preserve"> </w:t>
+            </w:r>
+            <w:r>
+              <w:rPr>
+                <w:rFonts w:ascii="Verdana" w:hAnsi="Verdana"/>
+              </w:rPr>
+              <w:t>onsdag d. 2. november 2016</w:t>
+            </w:r>
+          </w:p>
+          <w:p>
+            <w:pPr>
+              <w:spacing w:line="276" w:lineRule="auto"/>
+              <w:rPr>
+                <w:rFonts w:ascii="Verdana" w:hAnsi="Verdana"/>
+                <w:b/>
+              </w:rPr>
+            </w:pPr>
+          </w:p>
+          <w:p>
+            <w:pPr>
+              <w:spacing w:line="276" w:lineRule="auto"/>
+              <w:rPr>
+                <w:rFonts w:ascii="Verdana" w:hAnsi="Verdana"/>
+              </w:rPr>
+            </w:pPr>
+            <w:r>
+              <w:rPr>
+                <w:rFonts w:ascii="Verdana" w:hAnsi="Verdana"/>
+                <w:b/>
+              </w:rPr>
+              <w:t xml:space="preserve">Sted: </w:t>
+            </w:r>
+            <w:r>
+              <w:rPr>
+                <w:rFonts w:ascii="Verdana" w:hAnsi="Verdana"/>
+              </w:rPr>
+              <w:t xml:space="preserve">K113 </w:t>
+            </w:r>
+          </w:p>
+          <w:p>
+            <w:pPr>
+              <w:spacing w:line="276" w:lineRule="auto"/>
+              <w:rPr>
+                <w:rFonts w:ascii="Verdana" w:hAnsi="Verdana"/>
+                <w:b/>
+              </w:rPr>
+            </w:pPr>
+          </w:p>
+          <w:p>
+            <w:pPr>
+              <w:spacing w:line="276" w:lineRule="auto"/>
+              <w:rPr>
+                <w:rFonts w:ascii="Verdana" w:hAnsi="Verdana"/>
+                <w:sz w:val="20"/>
+                <w:szCs w:val="20"/>
+              </w:rPr>
+            </w:pPr>
+            <w:r>
+              <w:rPr>
+                <w:rFonts w:ascii="Verdana" w:hAnsi="Verdana"/>
+                <w:b/>
+              </w:rPr>
+              <w:t xml:space="preserve">Til stede: </w:t>
+            </w:r>
+            <w:r>
+              <w:rPr>
+                <w:rFonts w:ascii="Verdana" w:hAnsi="Verdana"/>
+              </w:rPr>
+              <w:t xml:space="preserve"> </w:t>
+            </w:r>
+            <w:r>
+              <w:rPr>
+                <w:rFonts w:ascii="Verdana" w:hAnsi="Verdana"/>
+              </w:rPr>
+              <w:t xml:space="preserve">JH &amp; JR </w:t>
+            </w:r>
+          </w:p>
+        </w:tc>
+      </w:tr>
+      <w:tr>
+        <w:tc>
+          <w:tcPr>
+            <w:tcW w:w="9854" w:type="dxa"/>
+          </w:tcPr>
+          <w:p>
+            <w:pPr>
+              <w:spacing w:line="276" w:lineRule="auto"/>
+              <w:rPr>
+                <w:rFonts w:ascii="Verdana" w:hAnsi="Verdana"/>
+                <w:b/>
+              </w:rPr>
+            </w:pPr>
+            <w:r>
+              <w:rPr>
+                <w:rFonts w:ascii="Verdana" w:hAnsi="Verdana"/>
+                <w:b/>
+              </w:rPr>
+              <w:t>Dagsorden:</w:t>
+            </w:r>
+          </w:p>
+          <w:p>
+            <w:pPr>
+              <w:pStyle w:val="ListParagraph"/>
+              <w:numPr>
+                <w:ilvl w:val="0"/>
+                <w:numId w:val="50"/>
+              </w:numPr>
+              <w:spacing w:line="276" w:lineRule="auto"/>
+              <w:rPr>
+                <w:rFonts w:ascii="Verdana" w:hAnsi="Verdana"/>
+                <w:b/>
+              </w:rPr>
+            </w:pPr>
+            <w:proofErr w:type="spellStart"/>
+            <w:r>
+              <w:rPr>
+                <w:rFonts w:ascii="Verdana" w:hAnsi="Verdana"/>
+              </w:rPr>
+              <w:t>Daily</w:t>
+            </w:r>
+            <w:proofErr w:type="spellEnd"/>
+            <w:r>
+              <w:rPr>
+                <w:rFonts w:ascii="Verdana" w:hAnsi="Verdana"/>
+              </w:rPr>
+              <w:t xml:space="preserve"> </w:t>
+            </w:r>
+            <w:proofErr w:type="spellStart"/>
+            <w:r>
+              <w:rPr>
+                <w:rFonts w:ascii="Verdana" w:hAnsi="Verdana"/>
+              </w:rPr>
+              <w:t>Scrum</w:t>
+            </w:r>
+            <w:proofErr w:type="spellEnd"/>
+            <w:r>
+              <w:rPr>
+                <w:rFonts w:ascii="Verdana" w:hAnsi="Verdana"/>
+              </w:rPr>
+              <w:t xml:space="preserve"> Meeting</w:t>
+            </w:r>
+          </w:p>
+          <w:p>
+            <w:pPr>
+              <w:pStyle w:val="ListParagraph"/>
+              <w:numPr>
+                <w:ilvl w:val="0"/>
+                <w:numId w:val="50"/>
+              </w:numPr>
+              <w:spacing w:line="276" w:lineRule="auto"/>
+              <w:rPr>
+                <w:rFonts w:ascii="Verdana" w:hAnsi="Verdana"/>
+                <w:b/>
+              </w:rPr>
+            </w:pPr>
+            <w:r>
+              <w:rPr>
+                <w:rFonts w:ascii="Verdana" w:hAnsi="Verdana"/>
+              </w:rPr>
+              <w:t>Lave diagram for testforløbet</w:t>
+            </w:r>
+          </w:p>
+          <w:p>
+            <w:pPr>
+              <w:pStyle w:val="ListParagraph"/>
+              <w:numPr>
+                <w:ilvl w:val="0"/>
+                <w:numId w:val="50"/>
+              </w:numPr>
+              <w:spacing w:line="276" w:lineRule="auto"/>
+              <w:rPr>
+                <w:rFonts w:ascii="Verdana" w:hAnsi="Verdana"/>
+                <w:b/>
+              </w:rPr>
+            </w:pPr>
+            <w:r>
+              <w:rPr>
+                <w:rFonts w:ascii="Verdana" w:hAnsi="Verdana"/>
+              </w:rPr>
+              <w:t xml:space="preserve">Lave planche </w:t>
+            </w:r>
+          </w:p>
+          <w:p>
+            <w:pPr>
+              <w:pStyle w:val="ListParagraph"/>
+              <w:numPr>
+                <w:ilvl w:val="0"/>
+                <w:numId w:val="50"/>
+              </w:numPr>
+              <w:spacing w:line="276" w:lineRule="auto"/>
+              <w:rPr>
+                <w:rFonts w:ascii="Verdana" w:hAnsi="Verdana"/>
+                <w:b/>
+              </w:rPr>
+            </w:pPr>
+            <w:r>
+              <w:rPr>
+                <w:rFonts w:ascii="Verdana" w:hAnsi="Verdana"/>
+              </w:rPr>
+              <w:t>Planlægge lovgivningsforløbet</w:t>
+            </w:r>
             <w:bookmarkStart w:id="2" w:name="_GoBack"/>
-            <w:r>
-              <w:rPr>
-                <w:rFonts w:ascii="Verdana" w:hAnsi="Verdana"/>
-              </w:rPr>
-              <w:t>skal fejre at hun har rundet 31 år :D Hip hurra</w:t>
-            </w:r>
-          </w:p>
-          <w:bookmarkEnd w:id="2"/>
+            <w:bookmarkEnd w:id="2"/>
+          </w:p>
+          <w:p>
+            <w:pPr>
+              <w:spacing w:line="276" w:lineRule="auto"/>
+              <w:rPr>
+                <w:rFonts w:ascii="Verdana" w:hAnsi="Verdana"/>
+                <w:b/>
+              </w:rPr>
+            </w:pPr>
+          </w:p>
+          <w:p>
+            <w:pPr>
+              <w:spacing w:line="276" w:lineRule="auto"/>
+              <w:rPr>
+                <w:rFonts w:ascii="Verdana" w:hAnsi="Verdana"/>
+                <w:b/>
+              </w:rPr>
+            </w:pPr>
+          </w:p>
+        </w:tc>
+      </w:tr>
+      <w:tr>
+        <w:tc>
+          <w:tcPr>
+            <w:tcW w:w="9854" w:type="dxa"/>
+          </w:tcPr>
+          <w:p>
+            <w:pPr>
+              <w:spacing w:line="276" w:lineRule="auto"/>
+              <w:rPr>
+                <w:rFonts w:ascii="Verdana" w:hAnsi="Verdana"/>
+                <w:b/>
+              </w:rPr>
+            </w:pPr>
+            <w:r>
+              <w:rPr>
+                <w:rFonts w:ascii="Verdana" w:hAnsi="Verdana"/>
+                <w:b/>
+              </w:rPr>
+              <w:lastRenderedPageBreak/>
+              <w:t xml:space="preserve">Overvejelser og refleksioner </w:t>
+            </w:r>
+          </w:p>
+          <w:p>
+            <w:pPr>
+              <w:spacing w:line="276" w:lineRule="auto"/>
+              <w:rPr>
+                <w:rFonts w:ascii="Verdana" w:hAnsi="Verdana"/>
+                <w:b/>
+              </w:rPr>
+            </w:pPr>
+          </w:p>
+          <w:p>
+            <w:pPr>
+              <w:spacing w:line="276" w:lineRule="auto"/>
+              <w:rPr>
+                <w:rFonts w:ascii="Verdana" w:hAnsi="Verdana"/>
+              </w:rPr>
+            </w:pPr>
+          </w:p>
+          <w:p>
+            <w:pPr>
+              <w:spacing w:line="276" w:lineRule="auto"/>
+              <w:rPr>
+                <w:rFonts w:ascii="Verdana" w:hAnsi="Verdana"/>
+                <w:sz w:val="20"/>
+                <w:szCs w:val="20"/>
+              </w:rPr>
+            </w:pPr>
+          </w:p>
+        </w:tc>
+      </w:tr>
+      <w:tr>
+        <w:tc>
+          <w:tcPr>
+            <w:tcW w:w="9854" w:type="dxa"/>
+          </w:tcPr>
+          <w:p>
+            <w:pPr>
+              <w:spacing w:line="276" w:lineRule="auto"/>
+              <w:rPr>
+                <w:rFonts w:ascii="Verdana" w:hAnsi="Verdana"/>
+                <w:b/>
+              </w:rPr>
+            </w:pPr>
+            <w:r>
+              <w:rPr>
+                <w:rFonts w:ascii="Verdana" w:hAnsi="Verdana"/>
+                <w:b/>
+              </w:rPr>
+              <w:t>Beslutninger</w:t>
+            </w:r>
+          </w:p>
+          <w:p>
+            <w:pPr>
+              <w:spacing w:line="276" w:lineRule="auto"/>
+              <w:rPr>
+                <w:rFonts w:ascii="Verdana" w:hAnsi="Verdana"/>
+                <w:b/>
+              </w:rPr>
+            </w:pPr>
+          </w:p>
+          <w:p>
+            <w:pPr>
+              <w:spacing w:line="276" w:lineRule="auto"/>
+              <w:rPr>
+                <w:rFonts w:ascii="Verdana" w:hAnsi="Verdana"/>
+                <w:b/>
+              </w:rPr>
+            </w:pPr>
+            <w:r>
+              <w:rPr>
+                <w:rFonts w:ascii="Verdana" w:hAnsi="Verdana"/>
+                <w:b/>
+              </w:rPr>
+              <w:t>Valgt:</w:t>
+            </w:r>
+          </w:p>
+          <w:p>
+            <w:pPr>
+              <w:spacing w:line="276" w:lineRule="auto"/>
+              <w:rPr>
+                <w:rFonts w:ascii="Verdana" w:hAnsi="Verdana"/>
+                <w:b/>
+              </w:rPr>
+            </w:pPr>
+          </w:p>
+          <w:p>
+            <w:pPr>
+              <w:spacing w:line="276" w:lineRule="auto"/>
+              <w:rPr>
+                <w:rFonts w:ascii="Verdana" w:hAnsi="Verdana"/>
+                <w:b/>
+              </w:rPr>
+            </w:pPr>
+            <w:r>
+              <w:rPr>
+                <w:rFonts w:ascii="Verdana" w:hAnsi="Verdana"/>
+                <w:b/>
+              </w:rPr>
+              <w:t xml:space="preserve">Fravalgt: </w:t>
+            </w:r>
+          </w:p>
+          <w:p>
+            <w:pPr>
+              <w:spacing w:line="276" w:lineRule="auto"/>
+              <w:rPr>
+                <w:rFonts w:ascii="Verdana" w:hAnsi="Verdana"/>
+                <w:b/>
+              </w:rPr>
+            </w:pPr>
+          </w:p>
+          <w:p>
+            <w:pPr>
+              <w:spacing w:line="276" w:lineRule="auto"/>
+              <w:rPr>
+                <w:rFonts w:ascii="Verdana" w:hAnsi="Verdana"/>
+                <w:b/>
+              </w:rPr>
+            </w:pPr>
+            <w:r>
+              <w:rPr>
+                <w:rFonts w:ascii="Verdana" w:hAnsi="Verdana"/>
+                <w:b/>
+              </w:rPr>
+              <w:t xml:space="preserve">Idéer: </w:t>
+            </w:r>
+          </w:p>
+          <w:p>
+            <w:pPr>
+              <w:spacing w:line="276" w:lineRule="auto"/>
+              <w:rPr>
+                <w:rFonts w:ascii="Verdana" w:hAnsi="Verdana"/>
+              </w:rPr>
+            </w:pPr>
+            <w:r>
+              <w:rPr>
+                <w:rFonts w:ascii="Verdana" w:hAnsi="Verdana"/>
+              </w:rPr>
+              <w:t>Vi vil sætte en planche op, som er opdelt i tre sektioner, hvor hver sektion repræsenterer en rapport (hhv. Projektrapport, Dokumentationsrapport og Procesrapport). På Planchen kan man sætte post-</w:t>
+            </w:r>
+            <w:proofErr w:type="spellStart"/>
+            <w:r>
+              <w:rPr>
+                <w:rFonts w:ascii="Verdana" w:hAnsi="Verdana"/>
+              </w:rPr>
+              <w:t>its</w:t>
+            </w:r>
+            <w:proofErr w:type="spellEnd"/>
+            <w:r>
+              <w:rPr>
+                <w:rFonts w:ascii="Verdana" w:hAnsi="Verdana"/>
+              </w:rPr>
+              <w:t xml:space="preserve"> på, og derved danne sig et overblik over indholdet og sikre en solid rød tråd gennem samtlige rapporter. </w:t>
+            </w:r>
+          </w:p>
+          <w:p>
+            <w:pPr>
+              <w:spacing w:line="276" w:lineRule="auto"/>
+              <w:rPr>
+                <w:rFonts w:ascii="Verdana" w:hAnsi="Verdana"/>
+              </w:rPr>
+            </w:pPr>
+          </w:p>
+        </w:tc>
+      </w:tr>
+      <w:tr>
+        <w:tc>
+          <w:tcPr>
+            <w:tcW w:w="9854" w:type="dxa"/>
+          </w:tcPr>
+          <w:p>
+            <w:pPr>
+              <w:spacing w:line="276" w:lineRule="auto"/>
+              <w:rPr>
+                <w:rFonts w:ascii="Verdana" w:hAnsi="Verdana"/>
+                <w:b/>
+              </w:rPr>
+            </w:pPr>
+            <w:r>
+              <w:rPr>
+                <w:rFonts w:ascii="Verdana" w:hAnsi="Verdana"/>
+                <w:b/>
+              </w:rPr>
+              <w:t>Observationer</w:t>
+            </w:r>
+          </w:p>
+          <w:p>
+            <w:pPr>
+              <w:spacing w:line="276" w:lineRule="auto"/>
+              <w:rPr>
+                <w:rFonts w:ascii="Verdana" w:hAnsi="Verdana"/>
+              </w:rPr>
+            </w:pPr>
+          </w:p>
+        </w:tc>
+      </w:tr>
+      <w:tr>
+        <w:tc>
+          <w:tcPr>
+            <w:tcW w:w="9854" w:type="dxa"/>
+          </w:tcPr>
+          <w:p>
+            <w:pPr>
+              <w:spacing w:line="276" w:lineRule="auto"/>
+              <w:rPr>
+                <w:rFonts w:ascii="Verdana" w:hAnsi="Verdana"/>
+                <w:b/>
+              </w:rPr>
+            </w:pPr>
+            <w:r>
+              <w:rPr>
+                <w:rFonts w:ascii="Verdana" w:hAnsi="Verdana"/>
+                <w:b/>
+              </w:rPr>
+              <w:t>Proces</w:t>
+            </w:r>
+            <w:r>
+              <w:rPr>
+                <w:rFonts w:ascii="Verdana" w:hAnsi="Verdana"/>
+                <w:b/>
+              </w:rPr>
+              <w:t>forløbet</w:t>
+            </w:r>
+          </w:p>
+          <w:p>
+            <w:pPr>
+              <w:spacing w:line="276" w:lineRule="auto"/>
+              <w:rPr>
+                <w:rFonts w:ascii="Verdana" w:hAnsi="Verdana"/>
+              </w:rPr>
+            </w:pPr>
+          </w:p>
+        </w:tc>
+      </w:tr>
+      <w:tr>
+        <w:tc>
+          <w:tcPr>
+            <w:tcW w:w="9854" w:type="dxa"/>
+          </w:tcPr>
+          <w:p>
+            <w:pPr>
+              <w:spacing w:line="276" w:lineRule="auto"/>
+              <w:rPr>
+                <w:rFonts w:ascii="Verdana" w:hAnsi="Verdana"/>
+                <w:b/>
+              </w:rPr>
+            </w:pPr>
+            <w:r>
+              <w:rPr>
+                <w:rFonts w:ascii="Verdana" w:hAnsi="Verdana"/>
+                <w:b/>
+              </w:rPr>
+              <w:t>Aktioner</w:t>
+            </w:r>
+          </w:p>
+          <w:p>
+            <w:pPr>
+              <w:spacing w:line="276" w:lineRule="auto"/>
+              <w:rPr>
+                <w:rFonts w:ascii="Verdana" w:hAnsi="Verdana"/>
+                <w:b/>
+              </w:rPr>
+            </w:pPr>
+          </w:p>
+          <w:p>
+            <w:pPr>
+              <w:spacing w:line="276" w:lineRule="auto"/>
+              <w:rPr>
+                <w:rFonts w:ascii="Verdana" w:hAnsi="Verdana"/>
+                <w:b/>
+              </w:rPr>
+            </w:pPr>
+            <w:r>
+              <w:rPr>
+                <w:rFonts w:ascii="Verdana" w:hAnsi="Verdana"/>
+                <w:b/>
+              </w:rPr>
+              <w:t>JH:</w:t>
+            </w:r>
+          </w:p>
           <w:p>
             <w:pPr>
               <w:spacing w:line="276" w:lineRule="auto"/>
@@ -24188,20 +24804,6 @@
               <w:rPr>
                 <w:rFonts w:ascii="Verdana" w:hAnsi="Verdana"/>
                 <w:b/>
-              </w:rPr>
-              <w:t xml:space="preserve"> </w:t>
-            </w:r>
-            <w:proofErr w:type="spellStart"/>
-            <w:r>
-              <w:rPr>
-                <w:rFonts w:ascii="Verdana" w:hAnsi="Verdana"/>
-              </w:rPr>
-              <w:t>sooooooooove</w:t>
-            </w:r>
-            <w:proofErr w:type="spellEnd"/>
-            <w:r>
-              <w:rPr>
-                <w:rFonts w:ascii="Verdana" w:hAnsi="Verdana"/>
               </w:rPr>
               <w:t xml:space="preserve"> </w:t>
             </w:r>
@@ -24351,7 +24953,7 @@
         <w:sz w:val="20"/>
         <w:szCs w:val="20"/>
       </w:rPr>
-      <w:t>33</w:t>
+      <w:t>34</w:t>
     </w:r>
     <w:r>
       <w:rPr>
@@ -24406,7 +25008,7 @@
         <w:sz w:val="20"/>
         <w:szCs w:val="20"/>
       </w:rPr>
-      <w:t>33</w:t>
+      <w:t>34</w:t>
     </w:r>
     <w:r>
       <w:rPr>
@@ -25152,6 +25754,119 @@
     </w:lvl>
   </w:abstractNum>
   <w:abstractNum w:abstractNumId="7">
+    <w:nsid w:val="128825B0"/>
+    <w:multiLevelType w:val="hybridMultilevel"/>
+    <w:tmpl w:val="07A0D4CC"/>
+    <w:lvl w:ilvl="0" w:tplc="04090001">
+      <w:start w:val="1"/>
+      <w:numFmt w:val="bullet"/>
+      <w:lvlText w:val=""/>
+      <w:lvlJc w:val="left"/>
+      <w:pPr>
+        <w:ind w:left="720" w:hanging="360"/>
+      </w:pPr>
+      <w:rPr>
+        <w:rFonts w:ascii="Symbol" w:hAnsi="Symbol" w:hint="default"/>
+      </w:rPr>
+    </w:lvl>
+    <w:lvl w:ilvl="1" w:tplc="04090003" w:tentative="1">
+      <w:start w:val="1"/>
+      <w:numFmt w:val="bullet"/>
+      <w:lvlText w:val="o"/>
+      <w:lvlJc w:val="left"/>
+      <w:pPr>
+        <w:ind w:left="1440" w:hanging="360"/>
+      </w:pPr>
+      <w:rPr>
+        <w:rFonts w:ascii="Courier New" w:hAnsi="Courier New" w:hint="default"/>
+      </w:rPr>
+    </w:lvl>
+    <w:lvl w:ilvl="2" w:tplc="04090005" w:tentative="1">
+      <w:start w:val="1"/>
+      <w:numFmt w:val="bullet"/>
+      <w:lvlText w:val=""/>
+      <w:lvlJc w:val="left"/>
+      <w:pPr>
+        <w:ind w:left="2160" w:hanging="360"/>
+      </w:pPr>
+      <w:rPr>
+        <w:rFonts w:ascii="Wingdings" w:hAnsi="Wingdings" w:hint="default"/>
+      </w:rPr>
+    </w:lvl>
+    <w:lvl w:ilvl="3" w:tplc="04090001" w:tentative="1">
+      <w:start w:val="1"/>
+      <w:numFmt w:val="bullet"/>
+      <w:lvlText w:val=""/>
+      <w:lvlJc w:val="left"/>
+      <w:pPr>
+        <w:ind w:left="2880" w:hanging="360"/>
+      </w:pPr>
+      <w:rPr>
+        <w:rFonts w:ascii="Symbol" w:hAnsi="Symbol" w:hint="default"/>
+      </w:rPr>
+    </w:lvl>
+    <w:lvl w:ilvl="4" w:tplc="04090003" w:tentative="1">
+      <w:start w:val="1"/>
+      <w:numFmt w:val="bullet"/>
+      <w:lvlText w:val="o"/>
+      <w:lvlJc w:val="left"/>
+      <w:pPr>
+        <w:ind w:left="3600" w:hanging="360"/>
+      </w:pPr>
+      <w:rPr>
+        <w:rFonts w:ascii="Courier New" w:hAnsi="Courier New" w:hint="default"/>
+      </w:rPr>
+    </w:lvl>
+    <w:lvl w:ilvl="5" w:tplc="04090005" w:tentative="1">
+      <w:start w:val="1"/>
+      <w:numFmt w:val="bullet"/>
+      <w:lvlText w:val=""/>
+      <w:lvlJc w:val="left"/>
+      <w:pPr>
+        <w:ind w:left="4320" w:hanging="360"/>
+      </w:pPr>
+      <w:rPr>
+        <w:rFonts w:ascii="Wingdings" w:hAnsi="Wingdings" w:hint="default"/>
+      </w:rPr>
+    </w:lvl>
+    <w:lvl w:ilvl="6" w:tplc="04090001" w:tentative="1">
+      <w:start w:val="1"/>
+      <w:numFmt w:val="bullet"/>
+      <w:lvlText w:val=""/>
+      <w:lvlJc w:val="left"/>
+      <w:pPr>
+        <w:ind w:left="5040" w:hanging="360"/>
+      </w:pPr>
+      <w:rPr>
+        <w:rFonts w:ascii="Symbol" w:hAnsi="Symbol" w:hint="default"/>
+      </w:rPr>
+    </w:lvl>
+    <w:lvl w:ilvl="7" w:tplc="04090003" w:tentative="1">
+      <w:start w:val="1"/>
+      <w:numFmt w:val="bullet"/>
+      <w:lvlText w:val="o"/>
+      <w:lvlJc w:val="left"/>
+      <w:pPr>
+        <w:ind w:left="5760" w:hanging="360"/>
+      </w:pPr>
+      <w:rPr>
+        <w:rFonts w:ascii="Courier New" w:hAnsi="Courier New" w:hint="default"/>
+      </w:rPr>
+    </w:lvl>
+    <w:lvl w:ilvl="8" w:tplc="04090005" w:tentative="1">
+      <w:start w:val="1"/>
+      <w:numFmt w:val="bullet"/>
+      <w:lvlText w:val=""/>
+      <w:lvlJc w:val="left"/>
+      <w:pPr>
+        <w:ind w:left="6480" w:hanging="360"/>
+      </w:pPr>
+      <w:rPr>
+        <w:rFonts w:ascii="Wingdings" w:hAnsi="Wingdings" w:hint="default"/>
+      </w:rPr>
+    </w:lvl>
+  </w:abstractNum>
+  <w:abstractNum w:abstractNumId="8">
     <w:nsid w:val="1677062B"/>
     <w:multiLevelType w:val="hybridMultilevel"/>
     <w:tmpl w:val="8ED6308A"/>
@@ -25265,7 +25980,7 @@
       </w:rPr>
     </w:lvl>
   </w:abstractNum>
-  <w:abstractNum w:abstractNumId="8">
+  <w:abstractNum w:abstractNumId="9">
     <w:nsid w:val="16AB588C"/>
     <w:multiLevelType w:val="hybridMultilevel"/>
     <w:tmpl w:val="8BA4978A"/>
@@ -25378,7 +26093,7 @@
       </w:rPr>
     </w:lvl>
   </w:abstractNum>
-  <w:abstractNum w:abstractNumId="9">
+  <w:abstractNum w:abstractNumId="10">
     <w:nsid w:val="18E40F04"/>
     <w:multiLevelType w:val="hybridMultilevel"/>
     <w:tmpl w:val="69EC1DCA"/>
@@ -25491,7 +26206,7 @@
       </w:rPr>
     </w:lvl>
   </w:abstractNum>
-  <w:abstractNum w:abstractNumId="10">
+  <w:abstractNum w:abstractNumId="11">
     <w:nsid w:val="1B6D4A8C"/>
     <w:multiLevelType w:val="hybridMultilevel"/>
     <w:tmpl w:val="65420054"/>
@@ -25577,7 +26292,7 @@
       </w:pPr>
     </w:lvl>
   </w:abstractNum>
-  <w:abstractNum w:abstractNumId="11">
+  <w:abstractNum w:abstractNumId="12">
     <w:nsid w:val="1EEB5F7F"/>
     <w:multiLevelType w:val="hybridMultilevel"/>
     <w:tmpl w:val="C0C4D112"/>
@@ -25667,7 +26382,7 @@
       </w:pPr>
     </w:lvl>
   </w:abstractNum>
-  <w:abstractNum w:abstractNumId="12">
+  <w:abstractNum w:abstractNumId="13">
     <w:nsid w:val="1EFC5D6F"/>
     <w:multiLevelType w:val="hybridMultilevel"/>
     <w:tmpl w:val="7D209728"/>
@@ -25781,7 +26496,7 @@
       </w:rPr>
     </w:lvl>
   </w:abstractNum>
-  <w:abstractNum w:abstractNumId="13">
+  <w:abstractNum w:abstractNumId="14">
     <w:nsid w:val="2109147A"/>
     <w:multiLevelType w:val="hybridMultilevel"/>
     <w:tmpl w:val="A5623CCE"/>
@@ -25894,7 +26609,7 @@
       </w:rPr>
     </w:lvl>
   </w:abstractNum>
-  <w:abstractNum w:abstractNumId="14">
+  <w:abstractNum w:abstractNumId="15">
     <w:nsid w:val="269905D1"/>
     <w:multiLevelType w:val="hybridMultilevel"/>
     <w:tmpl w:val="185CC584"/>
@@ -25983,7 +26698,7 @@
       </w:pPr>
     </w:lvl>
   </w:abstractNum>
-  <w:abstractNum w:abstractNumId="15">
+  <w:abstractNum w:abstractNumId="16">
     <w:nsid w:val="2CF744F7"/>
     <w:multiLevelType w:val="hybridMultilevel"/>
     <w:tmpl w:val="005E4FD6"/>
@@ -26096,7 +26811,7 @@
       </w:rPr>
     </w:lvl>
   </w:abstractNum>
-  <w:abstractNum w:abstractNumId="16">
+  <w:abstractNum w:abstractNumId="17">
     <w:nsid w:val="2E54768D"/>
     <w:multiLevelType w:val="hybridMultilevel"/>
     <w:tmpl w:val="C04A8CB6"/>
@@ -26186,7 +26901,7 @@
       </w:pPr>
     </w:lvl>
   </w:abstractNum>
-  <w:abstractNum w:abstractNumId="17">
+  <w:abstractNum w:abstractNumId="18">
     <w:nsid w:val="318A49B6"/>
     <w:multiLevelType w:val="hybridMultilevel"/>
     <w:tmpl w:val="419EBCEA"/>
@@ -26299,7 +27014,7 @@
       </w:rPr>
     </w:lvl>
   </w:abstractNum>
-  <w:abstractNum w:abstractNumId="18">
+  <w:abstractNum w:abstractNumId="19">
     <w:nsid w:val="31BD59E1"/>
     <w:multiLevelType w:val="hybridMultilevel"/>
     <w:tmpl w:val="8C8E8B82"/>
@@ -26412,7 +27127,7 @@
       </w:rPr>
     </w:lvl>
   </w:abstractNum>
-  <w:abstractNum w:abstractNumId="19">
+  <w:abstractNum w:abstractNumId="20">
     <w:nsid w:val="3723023C"/>
     <w:multiLevelType w:val="hybridMultilevel"/>
     <w:tmpl w:val="75828904"/>
@@ -26502,7 +27217,7 @@
       </w:pPr>
     </w:lvl>
   </w:abstractNum>
-  <w:abstractNum w:abstractNumId="20">
+  <w:abstractNum w:abstractNumId="21">
     <w:nsid w:val="3C6815B2"/>
     <w:multiLevelType w:val="hybridMultilevel"/>
     <w:tmpl w:val="D37CE08C"/>
@@ -26591,7 +27306,7 @@
       </w:pPr>
     </w:lvl>
   </w:abstractNum>
-  <w:abstractNum w:abstractNumId="21">
+  <w:abstractNum w:abstractNumId="22">
     <w:nsid w:val="3C97376D"/>
     <w:multiLevelType w:val="hybridMultilevel"/>
     <w:tmpl w:val="FA204E30"/>
@@ -26677,7 +27392,7 @@
       </w:pPr>
     </w:lvl>
   </w:abstractNum>
-  <w:abstractNum w:abstractNumId="22">
+  <w:abstractNum w:abstractNumId="23">
     <w:nsid w:val="3EFF6DF9"/>
     <w:multiLevelType w:val="hybridMultilevel"/>
     <w:tmpl w:val="80E43090"/>
@@ -26766,7 +27481,7 @@
       </w:pPr>
     </w:lvl>
   </w:abstractNum>
-  <w:abstractNum w:abstractNumId="23">
+  <w:abstractNum w:abstractNumId="24">
     <w:nsid w:val="471B1ADB"/>
     <w:multiLevelType w:val="hybridMultilevel"/>
     <w:tmpl w:val="FD24F4CA"/>
@@ -26879,7 +27594,7 @@
       </w:rPr>
     </w:lvl>
   </w:abstractNum>
-  <w:abstractNum w:abstractNumId="24">
+  <w:abstractNum w:abstractNumId="25">
     <w:nsid w:val="484E1677"/>
     <w:multiLevelType w:val="hybridMultilevel"/>
     <w:tmpl w:val="20A8513C"/>
@@ -26992,7 +27707,7 @@
       </w:rPr>
     </w:lvl>
   </w:abstractNum>
-  <w:abstractNum w:abstractNumId="25">
+  <w:abstractNum w:abstractNumId="26">
     <w:nsid w:val="48F05336"/>
     <w:multiLevelType w:val="hybridMultilevel"/>
     <w:tmpl w:val="01B86432"/>
@@ -27078,7 +27793,7 @@
       </w:pPr>
     </w:lvl>
   </w:abstractNum>
-  <w:abstractNum w:abstractNumId="26">
+  <w:abstractNum w:abstractNumId="27">
     <w:nsid w:val="4D3936E8"/>
     <w:multiLevelType w:val="hybridMultilevel"/>
     <w:tmpl w:val="5CA8056C"/>
@@ -27168,7 +27883,7 @@
       </w:pPr>
     </w:lvl>
   </w:abstractNum>
-  <w:abstractNum w:abstractNumId="27">
+  <w:abstractNum w:abstractNumId="28">
     <w:nsid w:val="4D57585F"/>
     <w:multiLevelType w:val="hybridMultilevel"/>
     <w:tmpl w:val="B6E4D9D4"/>
@@ -27257,7 +27972,7 @@
       </w:pPr>
     </w:lvl>
   </w:abstractNum>
-  <w:abstractNum w:abstractNumId="28">
+  <w:abstractNum w:abstractNumId="29">
     <w:nsid w:val="4D8100AF"/>
     <w:multiLevelType w:val="hybridMultilevel"/>
     <w:tmpl w:val="755EFCDC"/>
@@ -27346,7 +28061,7 @@
       </w:pPr>
     </w:lvl>
   </w:abstractNum>
-  <w:abstractNum w:abstractNumId="29">
+  <w:abstractNum w:abstractNumId="30">
     <w:nsid w:val="50CB3735"/>
     <w:multiLevelType w:val="hybridMultilevel"/>
     <w:tmpl w:val="1960DCEC"/>
@@ -27458,7 +28173,7 @@
       </w:rPr>
     </w:lvl>
   </w:abstractNum>
-  <w:abstractNum w:abstractNumId="30">
+  <w:abstractNum w:abstractNumId="31">
     <w:nsid w:val="548B1633"/>
     <w:multiLevelType w:val="hybridMultilevel"/>
     <w:tmpl w:val="5CA8056C"/>
@@ -27548,7 +28263,7 @@
       </w:pPr>
     </w:lvl>
   </w:abstractNum>
-  <w:abstractNum w:abstractNumId="31">
+  <w:abstractNum w:abstractNumId="32">
     <w:nsid w:val="577F7BCC"/>
     <w:multiLevelType w:val="hybridMultilevel"/>
     <w:tmpl w:val="18AE21B0"/>
@@ -27661,7 +28376,7 @@
       </w:rPr>
     </w:lvl>
   </w:abstractNum>
-  <w:abstractNum w:abstractNumId="32">
+  <w:abstractNum w:abstractNumId="33">
     <w:nsid w:val="59380FB5"/>
     <w:multiLevelType w:val="hybridMultilevel"/>
     <w:tmpl w:val="19DA1544"/>
@@ -27750,7 +28465,7 @@
       </w:pPr>
     </w:lvl>
   </w:abstractNum>
-  <w:abstractNum w:abstractNumId="33">
+  <w:abstractNum w:abstractNumId="34">
     <w:nsid w:val="5B771DC3"/>
     <w:multiLevelType w:val="hybridMultilevel"/>
     <w:tmpl w:val="CF80F9F2"/>
@@ -27839,7 +28554,7 @@
       </w:pPr>
     </w:lvl>
   </w:abstractNum>
-  <w:abstractNum w:abstractNumId="34">
+  <w:abstractNum w:abstractNumId="35">
     <w:nsid w:val="60282CF3"/>
     <w:multiLevelType w:val="hybridMultilevel"/>
     <w:tmpl w:val="3A2028F2"/>
@@ -27952,7 +28667,7 @@
       </w:rPr>
     </w:lvl>
   </w:abstractNum>
-  <w:abstractNum w:abstractNumId="35">
+  <w:abstractNum w:abstractNumId="36">
     <w:nsid w:val="60E86EC0"/>
     <w:multiLevelType w:val="hybridMultilevel"/>
     <w:tmpl w:val="F3DCE25A"/>
@@ -28038,7 +28753,7 @@
       </w:pPr>
     </w:lvl>
   </w:abstractNum>
-  <w:abstractNum w:abstractNumId="36">
+  <w:abstractNum w:abstractNumId="37">
     <w:nsid w:val="617D42B4"/>
     <w:multiLevelType w:val="hybridMultilevel"/>
     <w:tmpl w:val="4A82EB7A"/>
@@ -28151,7 +28866,7 @@
       </w:rPr>
     </w:lvl>
   </w:abstractNum>
-  <w:abstractNum w:abstractNumId="37">
+  <w:abstractNum w:abstractNumId="38">
     <w:nsid w:val="697D23B6"/>
     <w:multiLevelType w:val="hybridMultilevel"/>
     <w:tmpl w:val="6DEC6BDE"/>
@@ -28237,7 +28952,7 @@
       </w:pPr>
     </w:lvl>
   </w:abstractNum>
-  <w:abstractNum w:abstractNumId="38">
+  <w:abstractNum w:abstractNumId="39">
     <w:nsid w:val="6AC96153"/>
     <w:multiLevelType w:val="hybridMultilevel"/>
     <w:tmpl w:val="397EE31E"/>
@@ -28326,7 +29041,7 @@
       </w:pPr>
     </w:lvl>
   </w:abstractNum>
-  <w:abstractNum w:abstractNumId="39">
+  <w:abstractNum w:abstractNumId="40">
     <w:nsid w:val="6B236687"/>
     <w:multiLevelType w:val="hybridMultilevel"/>
     <w:tmpl w:val="51128F14"/>
@@ -28412,7 +29127,7 @@
       </w:pPr>
     </w:lvl>
   </w:abstractNum>
-  <w:abstractNum w:abstractNumId="40">
+  <w:abstractNum w:abstractNumId="41">
     <w:nsid w:val="6B653ED3"/>
     <w:multiLevelType w:val="hybridMultilevel"/>
     <w:tmpl w:val="8E70CF00"/>
@@ -28501,7 +29216,7 @@
       </w:pPr>
     </w:lvl>
   </w:abstractNum>
-  <w:abstractNum w:abstractNumId="41">
+  <w:abstractNum w:abstractNumId="42">
     <w:nsid w:val="6F6C4311"/>
     <w:multiLevelType w:val="hybridMultilevel"/>
     <w:tmpl w:val="41E20F26"/>
@@ -28587,7 +29302,7 @@
       </w:pPr>
     </w:lvl>
   </w:abstractNum>
-  <w:abstractNum w:abstractNumId="42">
+  <w:abstractNum w:abstractNumId="43">
     <w:nsid w:val="706A5BAE"/>
     <w:multiLevelType w:val="hybridMultilevel"/>
     <w:tmpl w:val="B2FACB40"/>
@@ -28700,7 +29415,7 @@
       </w:rPr>
     </w:lvl>
   </w:abstractNum>
-  <w:abstractNum w:abstractNumId="43">
+  <w:abstractNum w:abstractNumId="44">
     <w:nsid w:val="727D04B6"/>
     <w:multiLevelType w:val="hybridMultilevel"/>
     <w:tmpl w:val="90A46E6A"/>
@@ -28790,7 +29505,7 @@
       </w:pPr>
     </w:lvl>
   </w:abstractNum>
-  <w:abstractNum w:abstractNumId="44">
+  <w:abstractNum w:abstractNumId="45">
     <w:nsid w:val="746052EB"/>
     <w:multiLevelType w:val="hybridMultilevel"/>
     <w:tmpl w:val="5FDAABEE"/>
@@ -28880,7 +29595,7 @@
       </w:pPr>
     </w:lvl>
   </w:abstractNum>
-  <w:abstractNum w:abstractNumId="45">
+  <w:abstractNum w:abstractNumId="46">
     <w:nsid w:val="75384732"/>
     <w:multiLevelType w:val="hybridMultilevel"/>
     <w:tmpl w:val="1E9A5722"/>
@@ -28993,7 +29708,7 @@
       </w:rPr>
     </w:lvl>
   </w:abstractNum>
-  <w:abstractNum w:abstractNumId="46">
+  <w:abstractNum w:abstractNumId="47">
     <w:nsid w:val="7A321F87"/>
     <w:multiLevelType w:val="hybridMultilevel"/>
     <w:tmpl w:val="88406E66"/>
@@ -29083,7 +29798,7 @@
       </w:pPr>
     </w:lvl>
   </w:abstractNum>
-  <w:abstractNum w:abstractNumId="47">
+  <w:abstractNum w:abstractNumId="48">
     <w:nsid w:val="7A5E3F68"/>
     <w:multiLevelType w:val="hybridMultilevel"/>
     <w:tmpl w:val="F586C156"/>
@@ -29172,7 +29887,7 @@
       </w:pPr>
     </w:lvl>
   </w:abstractNum>
-  <w:abstractNum w:abstractNumId="48">
+  <w:abstractNum w:abstractNumId="49">
     <w:nsid w:val="7BEE32C0"/>
     <w:multiLevelType w:val="hybridMultilevel"/>
     <w:tmpl w:val="CBD43366"/>
@@ -29262,151 +29977,154 @@
     </w:lvl>
   </w:abstractNum>
   <w:num w:numId="1">
-    <w:abstractNumId w:val="33"/>
+    <w:abstractNumId w:val="34"/>
   </w:num>
   <w:num w:numId="2">
-    <w:abstractNumId w:val="46"/>
+    <w:abstractNumId w:val="47"/>
   </w:num>
   <w:num w:numId="3">
-    <w:abstractNumId w:val="10"/>
+    <w:abstractNumId w:val="11"/>
   </w:num>
   <w:num w:numId="4">
-    <w:abstractNumId w:val="14"/>
+    <w:abstractNumId w:val="15"/>
   </w:num>
   <w:num w:numId="5">
-    <w:abstractNumId w:val="19"/>
+    <w:abstractNumId w:val="20"/>
   </w:num>
   <w:num w:numId="6">
-    <w:abstractNumId w:val="25"/>
+    <w:abstractNumId w:val="26"/>
   </w:num>
   <w:num w:numId="7">
-    <w:abstractNumId w:val="43"/>
+    <w:abstractNumId w:val="44"/>
   </w:num>
   <w:num w:numId="8">
     <w:abstractNumId w:val="3"/>
   </w:num>
   <w:num w:numId="9">
-    <w:abstractNumId w:val="11"/>
+    <w:abstractNumId w:val="12"/>
   </w:num>
   <w:num w:numId="10">
     <w:abstractNumId w:val="4"/>
   </w:num>
   <w:num w:numId="11">
-    <w:abstractNumId w:val="26"/>
+    <w:abstractNumId w:val="27"/>
   </w:num>
   <w:num w:numId="12">
-    <w:abstractNumId w:val="12"/>
+    <w:abstractNumId w:val="13"/>
   </w:num>
   <w:num w:numId="13">
+    <w:abstractNumId w:val="17"/>
+  </w:num>
+  <w:num w:numId="14">
     <w:abstractNumId w:val="16"/>
   </w:num>
-  <w:num w:numId="14">
-    <w:abstractNumId w:val="15"/>
-  </w:num>
   <w:num w:numId="15">
-    <w:abstractNumId w:val="21"/>
+    <w:abstractNumId w:val="22"/>
   </w:num>
   <w:num w:numId="16">
-    <w:abstractNumId w:val="30"/>
+    <w:abstractNumId w:val="31"/>
   </w:num>
   <w:num w:numId="17">
-    <w:abstractNumId w:val="23"/>
+    <w:abstractNumId w:val="24"/>
   </w:num>
   <w:num w:numId="18">
-    <w:abstractNumId w:val="7"/>
+    <w:abstractNumId w:val="8"/>
   </w:num>
   <w:num w:numId="19">
     <w:abstractNumId w:val="6"/>
   </w:num>
   <w:num w:numId="20">
-    <w:abstractNumId w:val="31"/>
+    <w:abstractNumId w:val="32"/>
   </w:num>
   <w:num w:numId="21">
-    <w:abstractNumId w:val="35"/>
+    <w:abstractNumId w:val="36"/>
   </w:num>
   <w:num w:numId="22">
-    <w:abstractNumId w:val="44"/>
+    <w:abstractNumId w:val="45"/>
   </w:num>
   <w:num w:numId="23">
-    <w:abstractNumId w:val="29"/>
+    <w:abstractNumId w:val="30"/>
   </w:num>
   <w:num w:numId="24">
     <w:abstractNumId w:val="5"/>
   </w:num>
   <w:num w:numId="25">
-    <w:abstractNumId w:val="47"/>
+    <w:abstractNumId w:val="48"/>
   </w:num>
   <w:num w:numId="26">
-    <w:abstractNumId w:val="17"/>
+    <w:abstractNumId w:val="18"/>
   </w:num>
   <w:num w:numId="27">
-    <w:abstractNumId w:val="8"/>
+    <w:abstractNumId w:val="9"/>
   </w:num>
   <w:num w:numId="28">
-    <w:abstractNumId w:val="45"/>
+    <w:abstractNumId w:val="46"/>
   </w:num>
   <w:num w:numId="29">
-    <w:abstractNumId w:val="39"/>
+    <w:abstractNumId w:val="40"/>
   </w:num>
   <w:num w:numId="30">
-    <w:abstractNumId w:val="13"/>
+    <w:abstractNumId w:val="14"/>
   </w:num>
   <w:num w:numId="31">
-    <w:abstractNumId w:val="28"/>
+    <w:abstractNumId w:val="29"/>
   </w:num>
   <w:num w:numId="32">
-    <w:abstractNumId w:val="22"/>
+    <w:abstractNumId w:val="23"/>
   </w:num>
   <w:num w:numId="33">
-    <w:abstractNumId w:val="24"/>
+    <w:abstractNumId w:val="25"/>
   </w:num>
   <w:num w:numId="34">
     <w:abstractNumId w:val="2"/>
   </w:num>
   <w:num w:numId="35">
-    <w:abstractNumId w:val="34"/>
+    <w:abstractNumId w:val="35"/>
   </w:num>
   <w:num w:numId="36">
-    <w:abstractNumId w:val="40"/>
+    <w:abstractNumId w:val="41"/>
   </w:num>
   <w:num w:numId="37">
-    <w:abstractNumId w:val="9"/>
+    <w:abstractNumId w:val="10"/>
   </w:num>
   <w:num w:numId="38">
-    <w:abstractNumId w:val="20"/>
+    <w:abstractNumId w:val="21"/>
   </w:num>
   <w:num w:numId="39">
-    <w:abstractNumId w:val="48"/>
+    <w:abstractNumId w:val="49"/>
   </w:num>
   <w:num w:numId="40">
     <w:abstractNumId w:val="0"/>
   </w:num>
   <w:num w:numId="41">
-    <w:abstractNumId w:val="32"/>
+    <w:abstractNumId w:val="33"/>
   </w:num>
   <w:num w:numId="42">
-    <w:abstractNumId w:val="27"/>
+    <w:abstractNumId w:val="28"/>
   </w:num>
   <w:num w:numId="43">
-    <w:abstractNumId w:val="18"/>
+    <w:abstractNumId w:val="19"/>
   </w:num>
   <w:num w:numId="44">
+    <w:abstractNumId w:val="38"/>
+  </w:num>
+  <w:num w:numId="45">
     <w:abstractNumId w:val="37"/>
   </w:num>
-  <w:num w:numId="45">
-    <w:abstractNumId w:val="36"/>
-  </w:num>
   <w:num w:numId="46">
-    <w:abstractNumId w:val="41"/>
+    <w:abstractNumId w:val="42"/>
   </w:num>
   <w:num w:numId="47">
-    <w:abstractNumId w:val="42"/>
+    <w:abstractNumId w:val="43"/>
   </w:num>
   <w:num w:numId="48">
     <w:abstractNumId w:val="1"/>
   </w:num>
   <w:num w:numId="49">
-    <w:abstractNumId w:val="38"/>
+    <w:abstractNumId w:val="39"/>
+  </w:num>
+  <w:num w:numId="50">
+    <w:abstractNumId w:val="7"/>
   </w:num>
   <w:numIdMacAtCleanup w:val="48"/>
 </w:numbering>
@@ -30363,7 +31081,7 @@
 </file>
 
 <file path=customXml/itemProps1.xml><?xml version="1.0" encoding="utf-8"?>
-<ds:datastoreItem xmlns:ds="http://schemas.openxmlformats.org/officeDocument/2006/customXml" ds:itemID="{2084917E-6927-B640-94E6-AC8606170E8C}">
+<ds:datastoreItem xmlns:ds="http://schemas.openxmlformats.org/officeDocument/2006/customXml" ds:itemID="{96DEDD4E-A0AA-7C4D-9F3C-B9AE7E94C251}">
   <ds:schemaRefs>
     <ds:schemaRef ds:uri="http://schemas.openxmlformats.org/officeDocument/2006/bibliography"/>
   </ds:schemaRefs>

</xml_diff>

<commit_message>
Vejledning til procesrapporten er i hus Vejledning til SysML Logbog for mandag d. 7 og tirsdag d. 8 er skrevet
</commit_message>
<xml_diff>
--- a/Mødereferater/Logbog.docx
+++ b/Mødereferater/Logbog.docx
@@ -1714,14 +1714,7 @@
               <w:rPr>
                 <w:rFonts w:ascii="Verdana" w:hAnsi="Verdana"/>
               </w:rPr>
-              <w:t xml:space="preserve"> prototype med TAS, og </w:t>
-            </w:r>
-            <w:proofErr w:type="gramStart"/>
-            <w:r>
-              <w:rPr>
-                <w:rFonts w:ascii="Verdana" w:hAnsi="Verdana"/>
-              </w:rPr>
-              <w:t>høre</w:t>
+              <w:t xml:space="preserve"> prototype med TAS, og høre</w:t>
             </w:r>
             <w:r>
               <w:rPr>
@@ -1733,14 +1726,7 @@
               <w:rPr>
                 <w:rFonts w:ascii="Verdana" w:hAnsi="Verdana"/>
               </w:rPr>
-              <w:t xml:space="preserve"> hans</w:t>
-            </w:r>
-            <w:proofErr w:type="gramEnd"/>
-            <w:r>
-              <w:rPr>
-                <w:rFonts w:ascii="Verdana" w:hAnsi="Verdana"/>
-              </w:rPr>
-              <w:t xml:space="preserve"> tanker omkring den. </w:t>
+              <w:t xml:space="preserve">hans tanker omkring den. </w:t>
             </w:r>
           </w:p>
           <w:p>
@@ -2046,14 +2032,12 @@
               </w:rPr>
               <w:t xml:space="preserve">Vi ønsker at få en vurdering af </w:t>
             </w:r>
-            <w:proofErr w:type="spellStart"/>
-            <w:r>
-              <w:rPr>
-                <w:rFonts w:ascii="Verdana" w:hAnsi="Verdana"/>
-              </w:rPr>
-              <w:t>forståligheden</w:t>
-            </w:r>
-            <w:proofErr w:type="spellEnd"/>
+            <w:r>
+              <w:rPr>
+                <w:rFonts w:ascii="Verdana" w:hAnsi="Verdana"/>
+              </w:rPr>
+              <w:t>forståeligheden</w:t>
+            </w:r>
             <w:r>
               <w:rPr>
                 <w:rFonts w:ascii="Verdana" w:hAnsi="Verdana"/>
@@ -7557,14 +7541,12 @@
               <w:spacing w:line="276" w:lineRule="auto"/>
               <w:rPr>
                 <w:rFonts w:ascii="Verdana" w:hAnsi="Verdana"/>
-                <w:b/>
               </w:rPr>
             </w:pPr>
             <w:proofErr w:type="spellStart"/>
             <w:r>
               <w:rPr>
                 <w:rFonts w:ascii="Verdana" w:hAnsi="Verdana"/>
-                <w:b/>
               </w:rPr>
               <w:t>Daily</w:t>
             </w:r>
@@ -7572,7 +7554,6 @@
             <w:r>
               <w:rPr>
                 <w:rFonts w:ascii="Verdana" w:hAnsi="Verdana"/>
-                <w:b/>
               </w:rPr>
               <w:t xml:space="preserve"> </w:t>
             </w:r>
@@ -7580,7 +7561,6 @@
             <w:r>
               <w:rPr>
                 <w:rFonts w:ascii="Verdana" w:hAnsi="Verdana"/>
-                <w:b/>
               </w:rPr>
               <w:t>scrum</w:t>
             </w:r>
@@ -7588,7 +7568,6 @@
             <w:r>
               <w:rPr>
                 <w:rFonts w:ascii="Verdana" w:hAnsi="Verdana"/>
-                <w:b/>
               </w:rPr>
               <w:t xml:space="preserve"> meeting </w:t>
             </w:r>
@@ -7603,13 +7582,11 @@
               <w:spacing w:line="276" w:lineRule="auto"/>
               <w:rPr>
                 <w:rFonts w:ascii="Verdana" w:hAnsi="Verdana"/>
-                <w:b/>
-              </w:rPr>
-            </w:pPr>
-            <w:r>
-              <w:rPr>
-                <w:rFonts w:ascii="Verdana" w:hAnsi="Verdana"/>
-                <w:b/>
+              </w:rPr>
+            </w:pPr>
+            <w:r>
+              <w:rPr>
+                <w:rFonts w:ascii="Verdana" w:hAnsi="Verdana"/>
               </w:rPr>
               <w:t>Find litteratur</w:t>
             </w:r>
@@ -7624,13 +7601,11 @@
               <w:spacing w:line="276" w:lineRule="auto"/>
               <w:rPr>
                 <w:rFonts w:ascii="Verdana" w:hAnsi="Verdana"/>
-                <w:b/>
-              </w:rPr>
-            </w:pPr>
-            <w:r>
-              <w:rPr>
-                <w:rFonts w:ascii="Verdana" w:hAnsi="Verdana"/>
-                <w:b/>
+              </w:rPr>
+            </w:pPr>
+            <w:r>
+              <w:rPr>
+                <w:rFonts w:ascii="Verdana" w:hAnsi="Verdana"/>
               </w:rPr>
               <w:t>Læs litteratur</w:t>
             </w:r>
@@ -7645,13 +7620,11 @@
               <w:spacing w:line="276" w:lineRule="auto"/>
               <w:rPr>
                 <w:rFonts w:ascii="Verdana" w:hAnsi="Verdana"/>
-                <w:b/>
-              </w:rPr>
-            </w:pPr>
-            <w:r>
-              <w:rPr>
-                <w:rFonts w:ascii="Verdana" w:hAnsi="Verdana"/>
-                <w:b/>
+              </w:rPr>
+            </w:pPr>
+            <w:r>
+              <w:rPr>
+                <w:rFonts w:ascii="Verdana" w:hAnsi="Verdana"/>
               </w:rPr>
               <w:t>GRADE litteratur</w:t>
             </w:r>
@@ -7666,13 +7639,11 @@
               <w:spacing w:line="276" w:lineRule="auto"/>
               <w:rPr>
                 <w:rFonts w:ascii="Verdana" w:hAnsi="Verdana"/>
-                <w:b/>
-              </w:rPr>
-            </w:pPr>
-            <w:r>
-              <w:rPr>
-                <w:rFonts w:ascii="Verdana" w:hAnsi="Verdana"/>
-                <w:b/>
+              </w:rPr>
+            </w:pPr>
+            <w:r>
+              <w:rPr>
+                <w:rFonts w:ascii="Verdana" w:hAnsi="Verdana"/>
               </w:rPr>
               <w:t xml:space="preserve">Kontakt PL vedr. </w:t>
             </w:r>
@@ -7680,7 +7651,6 @@
             <w:r>
               <w:rPr>
                 <w:rFonts w:ascii="Verdana" w:hAnsi="Verdana"/>
-                <w:b/>
               </w:rPr>
               <w:t>Notis</w:t>
             </w:r>
@@ -7688,7 +7658,6 @@
             <w:r>
               <w:rPr>
                 <w:rFonts w:ascii="Verdana" w:hAnsi="Verdana"/>
-                <w:b/>
               </w:rPr>
               <w:t xml:space="preserve"> på </w:t>
             </w:r>
@@ -7696,7 +7665,6 @@
             <w:r>
               <w:rPr>
                 <w:rFonts w:ascii="Verdana" w:hAnsi="Verdana"/>
-                <w:b/>
               </w:rPr>
               <w:t>facebook</w:t>
             </w:r>
@@ -7712,13 +7680,11 @@
               <w:spacing w:line="276" w:lineRule="auto"/>
               <w:rPr>
                 <w:rFonts w:ascii="Verdana" w:hAnsi="Verdana"/>
-                <w:b/>
-              </w:rPr>
-            </w:pPr>
-            <w:r>
-              <w:rPr>
-                <w:rFonts w:ascii="Verdana" w:hAnsi="Verdana"/>
-                <w:b/>
+              </w:rPr>
+            </w:pPr>
+            <w:r>
+              <w:rPr>
+                <w:rFonts w:ascii="Verdana" w:hAnsi="Verdana"/>
               </w:rPr>
               <w:t xml:space="preserve">Kontakt Ada vedr. </w:t>
             </w:r>
@@ -7726,7 +7692,6 @@
             <w:r>
               <w:rPr>
                 <w:rFonts w:ascii="Verdana" w:hAnsi="Verdana"/>
-                <w:b/>
               </w:rPr>
               <w:t>Notis</w:t>
             </w:r>
@@ -7734,7 +7699,6 @@
             <w:r>
               <w:rPr>
                 <w:rFonts w:ascii="Verdana" w:hAnsi="Verdana"/>
-                <w:b/>
               </w:rPr>
               <w:t xml:space="preserve"> på </w:t>
             </w:r>
@@ -7742,7 +7706,6 @@
             <w:r>
               <w:rPr>
                 <w:rFonts w:ascii="Verdana" w:hAnsi="Verdana"/>
-                <w:b/>
               </w:rPr>
               <w:t>favebook</w:t>
             </w:r>
@@ -7758,13 +7721,11 @@
               <w:spacing w:line="276" w:lineRule="auto"/>
               <w:rPr>
                 <w:rFonts w:ascii="Verdana" w:hAnsi="Verdana"/>
-                <w:b/>
-              </w:rPr>
-            </w:pPr>
-            <w:r>
-              <w:rPr>
-                <w:rFonts w:ascii="Verdana" w:hAnsi="Verdana"/>
-                <w:b/>
+              </w:rPr>
+            </w:pPr>
+            <w:r>
+              <w:rPr>
+                <w:rFonts w:ascii="Verdana" w:hAnsi="Verdana"/>
               </w:rPr>
               <w:t xml:space="preserve">Svar SHA på mail ang. </w:t>
             </w:r>
@@ -7772,7 +7733,6 @@
             <w:r>
               <w:rPr>
                 <w:rFonts w:ascii="Verdana" w:hAnsi="Verdana"/>
-                <w:b/>
               </w:rPr>
               <w:t>LaTeX</w:t>
             </w:r>
@@ -7794,7 +7754,6 @@
             <w:r>
               <w:rPr>
                 <w:rFonts w:ascii="Verdana" w:hAnsi="Verdana"/>
-                <w:b/>
               </w:rPr>
               <w:t>Sende mødeindkaldelse til SAT</w:t>
             </w:r>
@@ -25976,13 +25935,7 @@
               <w:rPr>
                 <w:rFonts w:ascii="Verdana" w:hAnsi="Verdana"/>
               </w:rPr>
-              <w:t xml:space="preserve"> d. 4</w:t>
-            </w:r>
-            <w:r>
-              <w:rPr>
-                <w:rFonts w:ascii="Verdana" w:hAnsi="Verdana"/>
-              </w:rPr>
-              <w:t>. november 2016</w:t>
+              <w:t xml:space="preserve"> d. 4. november 2016</w:t>
             </w:r>
           </w:p>
           <w:p>
@@ -26050,13 +26003,7 @@
               <w:rPr>
                 <w:rFonts w:ascii="Verdana" w:hAnsi="Verdana"/>
               </w:rPr>
-              <w:t xml:space="preserve">JH &amp; </w:t>
-            </w:r>
-            <w:r>
-              <w:rPr>
-                <w:rFonts w:ascii="Verdana" w:hAnsi="Verdana"/>
-              </w:rPr>
-              <w:t xml:space="preserve">JR </w:t>
+              <w:t xml:space="preserve">JH &amp; JR </w:t>
             </w:r>
           </w:p>
         </w:tc>
@@ -26575,8 +26522,1453 @@
                 <w:rFonts w:ascii="Verdana" w:hAnsi="Verdana"/>
               </w:rPr>
             </w:pPr>
+          </w:p>
+          <w:p>
+            <w:pPr>
+              <w:spacing w:line="276" w:lineRule="auto"/>
+              <w:rPr>
+                <w:rFonts w:ascii="Verdana" w:hAnsi="Verdana"/>
+              </w:rPr>
+            </w:pPr>
+          </w:p>
+        </w:tc>
+      </w:tr>
+      <w:tr>
+        <w:tc>
+          <w:tcPr>
+            <w:tcW w:w="9854" w:type="dxa"/>
+          </w:tcPr>
+          <w:p>
+            <w:pPr>
+              <w:spacing w:line="276" w:lineRule="auto"/>
+              <w:rPr>
+                <w:rFonts w:ascii="Verdana" w:hAnsi="Verdana"/>
+                <w:b/>
+              </w:rPr>
+            </w:pPr>
+            <w:r>
+              <w:rPr>
+                <w:rFonts w:ascii="Verdana" w:hAnsi="Verdana"/>
+                <w:b/>
+              </w:rPr>
+              <w:t>Aktioner</w:t>
+            </w:r>
+          </w:p>
+          <w:p>
+            <w:pPr>
+              <w:spacing w:line="276" w:lineRule="auto"/>
+              <w:rPr>
+                <w:rFonts w:ascii="Verdana" w:hAnsi="Verdana"/>
+                <w:b/>
+              </w:rPr>
+            </w:pPr>
+          </w:p>
+          <w:p>
+            <w:pPr>
+              <w:spacing w:line="276" w:lineRule="auto"/>
+              <w:rPr>
+                <w:rFonts w:ascii="Verdana" w:hAnsi="Verdana"/>
+                <w:b/>
+              </w:rPr>
+            </w:pPr>
+            <w:r>
+              <w:rPr>
+                <w:rFonts w:ascii="Verdana" w:hAnsi="Verdana"/>
+                <w:b/>
+              </w:rPr>
+              <w:t>JH:</w:t>
+            </w:r>
+          </w:p>
+          <w:p>
+            <w:pPr>
+              <w:spacing w:line="276" w:lineRule="auto"/>
+              <w:rPr>
+                <w:rFonts w:ascii="Verdana" w:hAnsi="Verdana"/>
+                <w:b/>
+              </w:rPr>
+            </w:pPr>
+            <w:r>
+              <w:rPr>
+                <w:rFonts w:ascii="Verdana" w:hAnsi="Verdana"/>
+                <w:b/>
+              </w:rPr>
+              <w:t>JR:</w:t>
+            </w:r>
+            <w:r>
+              <w:rPr>
+                <w:rFonts w:ascii="Verdana" w:hAnsi="Verdana"/>
+                <w:b/>
+              </w:rPr>
+              <w:t xml:space="preserve"> </w:t>
+            </w:r>
+          </w:p>
+          <w:p>
+            <w:pPr>
+              <w:spacing w:line="276" w:lineRule="auto"/>
+              <w:rPr>
+                <w:rFonts w:ascii="Verdana" w:hAnsi="Verdana"/>
+              </w:rPr>
+            </w:pPr>
+          </w:p>
+        </w:tc>
+      </w:tr>
+    </w:tbl>
+    <w:p>
+      <w:pPr>
+        <w:spacing w:line="276" w:lineRule="auto"/>
+        <w:rPr>
+          <w:rFonts w:ascii="Verdana" w:hAnsi="Verdana"/>
+          <w:sz w:val="20"/>
+          <w:szCs w:val="20"/>
+        </w:rPr>
+      </w:pPr>
+    </w:p>
+    <w:tbl>
+      <w:tblPr>
+        <w:tblStyle w:val="Tabel-Gitter"/>
+        <w:tblW w:w="0" w:type="auto"/>
+        <w:tblLook w:val="04A0" w:firstRow="1" w:lastRow="0" w:firstColumn="1" w:lastColumn="0" w:noHBand="0" w:noVBand="1"/>
+      </w:tblPr>
+      <w:tblGrid>
+        <w:gridCol w:w="9854"/>
+      </w:tblGrid>
+      <w:tr>
+        <w:tc>
+          <w:tcPr>
+            <w:tcW w:w="9854" w:type="dxa"/>
+          </w:tcPr>
+          <w:p>
+            <w:pPr>
+              <w:spacing w:line="276" w:lineRule="auto"/>
+              <w:rPr>
+                <w:rFonts w:ascii="Verdana" w:hAnsi="Verdana"/>
+              </w:rPr>
+            </w:pPr>
+            <w:r>
+              <w:rPr>
+                <w:rFonts w:ascii="Verdana" w:hAnsi="Verdana"/>
+                <w:b/>
+              </w:rPr>
+              <w:t>Dato:</w:t>
+            </w:r>
+            <w:r>
+              <w:rPr>
+                <w:rFonts w:ascii="Verdana" w:hAnsi="Verdana"/>
+                <w:b/>
+              </w:rPr>
+              <w:t xml:space="preserve"> </w:t>
+            </w:r>
+            <w:proofErr w:type="gramStart"/>
+            <w:r>
+              <w:rPr>
+                <w:rFonts w:ascii="Verdana" w:hAnsi="Verdana"/>
+              </w:rPr>
+              <w:t>Mandag</w:t>
+            </w:r>
+            <w:proofErr w:type="gramEnd"/>
+            <w:r>
+              <w:rPr>
+                <w:rFonts w:ascii="Verdana" w:hAnsi="Verdana"/>
+              </w:rPr>
+              <w:t xml:space="preserve"> d. 7. november 2016</w:t>
+            </w:r>
+          </w:p>
+          <w:p>
+            <w:pPr>
+              <w:spacing w:line="276" w:lineRule="auto"/>
+              <w:rPr>
+                <w:rFonts w:ascii="Verdana" w:hAnsi="Verdana"/>
+                <w:b/>
+              </w:rPr>
+            </w:pPr>
+          </w:p>
+          <w:p>
+            <w:pPr>
+              <w:spacing w:line="276" w:lineRule="auto"/>
+              <w:rPr>
+                <w:rFonts w:ascii="Verdana" w:hAnsi="Verdana"/>
+              </w:rPr>
+            </w:pPr>
+            <w:r>
+              <w:rPr>
+                <w:rFonts w:ascii="Verdana" w:hAnsi="Verdana"/>
+                <w:b/>
+              </w:rPr>
+              <w:t xml:space="preserve">Sted: </w:t>
+            </w:r>
+            <w:r>
+              <w:rPr>
+                <w:rFonts w:ascii="Verdana" w:hAnsi="Verdana"/>
+              </w:rPr>
+              <w:t xml:space="preserve">K113 </w:t>
+            </w:r>
+          </w:p>
+          <w:p>
+            <w:pPr>
+              <w:spacing w:line="276" w:lineRule="auto"/>
+              <w:rPr>
+                <w:rFonts w:ascii="Verdana" w:hAnsi="Verdana"/>
+                <w:b/>
+              </w:rPr>
+            </w:pPr>
+          </w:p>
+          <w:p>
+            <w:pPr>
+              <w:spacing w:line="276" w:lineRule="auto"/>
+              <w:rPr>
+                <w:rFonts w:ascii="Verdana" w:hAnsi="Verdana"/>
+                <w:sz w:val="20"/>
+                <w:szCs w:val="20"/>
+              </w:rPr>
+            </w:pPr>
+            <w:r>
+              <w:rPr>
+                <w:rFonts w:ascii="Verdana" w:hAnsi="Verdana"/>
+                <w:b/>
+              </w:rPr>
+              <w:t xml:space="preserve">Til stede: </w:t>
+            </w:r>
+            <w:r>
+              <w:rPr>
+                <w:rFonts w:ascii="Verdana" w:hAnsi="Verdana"/>
+              </w:rPr>
+              <w:t xml:space="preserve"> </w:t>
+            </w:r>
+            <w:r>
+              <w:rPr>
+                <w:rFonts w:ascii="Verdana" w:hAnsi="Verdana"/>
+              </w:rPr>
+              <w:t xml:space="preserve">JH &amp; JR </w:t>
+            </w:r>
+          </w:p>
+        </w:tc>
+      </w:tr>
+      <w:tr>
+        <w:tc>
+          <w:tcPr>
+            <w:tcW w:w="9854" w:type="dxa"/>
+          </w:tcPr>
+          <w:p>
+            <w:pPr>
+              <w:spacing w:line="276" w:lineRule="auto"/>
+              <w:rPr>
+                <w:rFonts w:ascii="Verdana" w:hAnsi="Verdana"/>
+              </w:rPr>
+            </w:pPr>
+            <w:r>
+              <w:rPr>
+                <w:rFonts w:ascii="Verdana" w:hAnsi="Verdana"/>
+                <w:b/>
+              </w:rPr>
+              <w:t>Dagsorden:</w:t>
+            </w:r>
+          </w:p>
+          <w:p>
+            <w:pPr>
+              <w:pStyle w:val="Listeafsnit"/>
+              <w:numPr>
+                <w:ilvl w:val="0"/>
+                <w:numId w:val="23"/>
+              </w:numPr>
+              <w:spacing w:line="276" w:lineRule="auto"/>
+              <w:rPr>
+                <w:rFonts w:ascii="Verdana" w:hAnsi="Verdana"/>
+              </w:rPr>
+            </w:pPr>
+            <w:proofErr w:type="spellStart"/>
+            <w:r>
+              <w:rPr>
+                <w:rFonts w:ascii="Verdana" w:hAnsi="Verdana"/>
+              </w:rPr>
+              <w:t>Daily</w:t>
+            </w:r>
+            <w:proofErr w:type="spellEnd"/>
+            <w:r>
+              <w:rPr>
+                <w:rFonts w:ascii="Verdana" w:hAnsi="Verdana"/>
+              </w:rPr>
+              <w:t xml:space="preserve"> </w:t>
+            </w:r>
+            <w:proofErr w:type="spellStart"/>
+            <w:r>
+              <w:rPr>
+                <w:rFonts w:ascii="Verdana" w:hAnsi="Verdana"/>
+              </w:rPr>
+              <w:t>Scrum</w:t>
+            </w:r>
+            <w:proofErr w:type="spellEnd"/>
+            <w:r>
+              <w:rPr>
+                <w:rFonts w:ascii="Verdana" w:hAnsi="Verdana"/>
+              </w:rPr>
+              <w:t xml:space="preserve"> meeting</w:t>
+            </w:r>
+          </w:p>
+          <w:p>
+            <w:pPr>
+              <w:pStyle w:val="Listeafsnit"/>
+              <w:numPr>
+                <w:ilvl w:val="0"/>
+                <w:numId w:val="23"/>
+              </w:numPr>
+              <w:spacing w:line="276" w:lineRule="auto"/>
+              <w:rPr>
+                <w:rFonts w:ascii="Verdana" w:hAnsi="Verdana"/>
+              </w:rPr>
+            </w:pPr>
+            <w:r>
+              <w:rPr>
+                <w:rFonts w:ascii="Verdana" w:hAnsi="Verdana"/>
+              </w:rPr>
+              <w:lastRenderedPageBreak/>
+              <w:t>Udvikle generefrekvenssignal</w:t>
+            </w:r>
+          </w:p>
+          <w:p>
+            <w:pPr>
+              <w:pStyle w:val="Listeafsnit"/>
+              <w:numPr>
+                <w:ilvl w:val="0"/>
+                <w:numId w:val="23"/>
+              </w:numPr>
+              <w:spacing w:line="276" w:lineRule="auto"/>
+              <w:rPr>
+                <w:rFonts w:ascii="Verdana" w:hAnsi="Verdana"/>
+              </w:rPr>
+            </w:pPr>
+            <w:r>
+              <w:rPr>
+                <w:rFonts w:ascii="Verdana" w:hAnsi="Verdana"/>
+              </w:rPr>
+              <w:t>Enhedstest af højtaler</w:t>
+            </w:r>
+          </w:p>
+          <w:p>
+            <w:pPr>
+              <w:pStyle w:val="Listeafsnit"/>
+              <w:numPr>
+                <w:ilvl w:val="0"/>
+                <w:numId w:val="23"/>
+              </w:numPr>
+              <w:spacing w:line="276" w:lineRule="auto"/>
+              <w:rPr>
+                <w:rFonts w:ascii="Verdana" w:hAnsi="Verdana"/>
+              </w:rPr>
+            </w:pPr>
+            <w:r>
+              <w:rPr>
+                <w:rFonts w:ascii="Verdana" w:hAnsi="Verdana"/>
+              </w:rPr>
+              <w:t>Enhedstest af mikrofon</w:t>
+            </w:r>
+          </w:p>
+          <w:p>
+            <w:pPr>
+              <w:spacing w:line="276" w:lineRule="auto"/>
+              <w:rPr>
+                <w:rFonts w:ascii="Verdana" w:hAnsi="Verdana"/>
+                <w:b/>
+              </w:rPr>
+            </w:pPr>
+          </w:p>
+        </w:tc>
+      </w:tr>
+      <w:tr>
+        <w:tc>
+          <w:tcPr>
+            <w:tcW w:w="9854" w:type="dxa"/>
+          </w:tcPr>
+          <w:p>
+            <w:pPr>
+              <w:spacing w:line="276" w:lineRule="auto"/>
+              <w:rPr>
+                <w:rFonts w:ascii="Verdana" w:hAnsi="Verdana"/>
+                <w:b/>
+              </w:rPr>
+            </w:pPr>
+            <w:r>
+              <w:rPr>
+                <w:rFonts w:ascii="Verdana" w:hAnsi="Verdana"/>
+                <w:b/>
+              </w:rPr>
+              <w:lastRenderedPageBreak/>
+              <w:t xml:space="preserve">Overvejelser og refleksioner </w:t>
+            </w:r>
+          </w:p>
+          <w:p>
+            <w:pPr>
+              <w:pStyle w:val="Listeafsnit"/>
+              <w:numPr>
+                <w:ilvl w:val="0"/>
+                <w:numId w:val="53"/>
+              </w:numPr>
+              <w:spacing w:line="276" w:lineRule="auto"/>
+              <w:rPr>
+                <w:rFonts w:ascii="Verdana" w:hAnsi="Verdana"/>
+              </w:rPr>
+            </w:pPr>
+            <w:r>
+              <w:rPr>
+                <w:rFonts w:ascii="Verdana" w:hAnsi="Verdana"/>
+              </w:rPr>
+              <w:t xml:space="preserve">Vi har problemer med </w:t>
+            </w:r>
+            <w:proofErr w:type="spellStart"/>
+            <w:r>
+              <w:rPr>
+                <w:rFonts w:ascii="Verdana" w:hAnsi="Verdana"/>
+              </w:rPr>
+              <w:t>VI´et</w:t>
+            </w:r>
+            <w:proofErr w:type="spellEnd"/>
+            <w:r>
+              <w:rPr>
+                <w:rFonts w:ascii="Verdana" w:hAnsi="Verdana"/>
+              </w:rPr>
+              <w:t xml:space="preserve"> til generefrekvenssignal. Vi gav det en halv da hvor vi prøvede at løse problemet derefter vil vi spørge SAT til råds, da vi ikke mener er fornuftigt at bruge mere tid selv uden at få hjælp. </w:t>
+            </w:r>
+          </w:p>
+          <w:p>
+            <w:pPr>
+              <w:spacing w:line="276" w:lineRule="auto"/>
+              <w:rPr>
+                <w:rFonts w:ascii="Verdana" w:hAnsi="Verdana"/>
+                <w:sz w:val="20"/>
+                <w:szCs w:val="20"/>
+              </w:rPr>
+            </w:pPr>
+          </w:p>
+        </w:tc>
+      </w:tr>
+      <w:tr>
+        <w:tc>
+          <w:tcPr>
+            <w:tcW w:w="9854" w:type="dxa"/>
+          </w:tcPr>
+          <w:p>
+            <w:pPr>
+              <w:spacing w:line="276" w:lineRule="auto"/>
+              <w:rPr>
+                <w:rFonts w:ascii="Verdana" w:hAnsi="Verdana"/>
+                <w:b/>
+              </w:rPr>
+            </w:pPr>
+            <w:r>
+              <w:rPr>
+                <w:rFonts w:ascii="Verdana" w:hAnsi="Verdana"/>
+                <w:b/>
+              </w:rPr>
+              <w:t>Beslutninger</w:t>
+            </w:r>
+          </w:p>
+          <w:p>
+            <w:pPr>
+              <w:spacing w:line="276" w:lineRule="auto"/>
+              <w:rPr>
+                <w:rFonts w:ascii="Verdana" w:hAnsi="Verdana"/>
+                <w:b/>
+              </w:rPr>
+            </w:pPr>
+          </w:p>
+          <w:p>
+            <w:pPr>
+              <w:spacing w:line="276" w:lineRule="auto"/>
+              <w:rPr>
+                <w:rFonts w:ascii="Verdana" w:hAnsi="Verdana"/>
+                <w:b/>
+              </w:rPr>
+            </w:pPr>
+            <w:r>
+              <w:rPr>
+                <w:rFonts w:ascii="Verdana" w:hAnsi="Verdana"/>
+                <w:b/>
+              </w:rPr>
+              <w:t>Valgt:</w:t>
+            </w:r>
+          </w:p>
+          <w:p>
+            <w:pPr>
+              <w:spacing w:line="276" w:lineRule="auto"/>
+              <w:rPr>
+                <w:rFonts w:ascii="Verdana" w:hAnsi="Verdana"/>
+              </w:rPr>
+            </w:pPr>
+            <w:r>
+              <w:rPr>
+                <w:rFonts w:ascii="Verdana" w:hAnsi="Verdana"/>
+              </w:rPr>
+              <w:t xml:space="preserve">Ad1. Det var nødvendigt at spørge SAT, da vi ikke selv kunne løse problemet. </w:t>
+            </w:r>
+          </w:p>
+          <w:p>
+            <w:pPr>
+              <w:spacing w:line="276" w:lineRule="auto"/>
+              <w:rPr>
+                <w:rFonts w:ascii="Verdana" w:hAnsi="Verdana"/>
+              </w:rPr>
+            </w:pPr>
+            <w:r>
+              <w:rPr>
+                <w:rFonts w:ascii="Verdana" w:hAnsi="Verdana"/>
+              </w:rPr>
+              <w:t xml:space="preserve"> </w:t>
+            </w:r>
+          </w:p>
+          <w:p>
+            <w:pPr>
+              <w:spacing w:line="276" w:lineRule="auto"/>
+              <w:rPr>
+                <w:rFonts w:ascii="Verdana" w:hAnsi="Verdana"/>
+                <w:b/>
+              </w:rPr>
+            </w:pPr>
+            <w:r>
+              <w:rPr>
+                <w:rFonts w:ascii="Verdana" w:hAnsi="Verdana"/>
+                <w:b/>
+              </w:rPr>
+              <w:t xml:space="preserve">Fravalgt: </w:t>
+            </w:r>
+          </w:p>
+          <w:p>
+            <w:pPr>
+              <w:spacing w:line="276" w:lineRule="auto"/>
+              <w:rPr>
+                <w:rFonts w:ascii="Verdana" w:hAnsi="Verdana"/>
+              </w:rPr>
+            </w:pPr>
+            <w:r>
+              <w:rPr>
+                <w:rFonts w:ascii="Verdana" w:hAnsi="Verdana"/>
+              </w:rPr>
+              <w:t>Ad1.</w:t>
+            </w:r>
+            <w:r>
+              <w:rPr>
+                <w:rFonts w:ascii="Verdana" w:hAnsi="Verdana"/>
+              </w:rPr>
+              <w:t xml:space="preserve"> Løsningen blev at droppe både højtaler og </w:t>
+            </w:r>
+            <w:proofErr w:type="spellStart"/>
+            <w:r>
+              <w:rPr>
+                <w:rFonts w:ascii="Verdana" w:hAnsi="Verdana"/>
+              </w:rPr>
+              <w:t>daq</w:t>
+            </w:r>
+            <w:proofErr w:type="spellEnd"/>
+            <w:r>
+              <w:rPr>
+                <w:rFonts w:ascii="Verdana" w:hAnsi="Verdana"/>
+              </w:rPr>
+              <w:t xml:space="preserve"> til at generer lyd, da vi ikke kan sample med de ønskede antal frekvenser. </w:t>
+            </w:r>
+          </w:p>
+          <w:p>
+            <w:pPr>
+              <w:spacing w:line="276" w:lineRule="auto"/>
+              <w:rPr>
+                <w:rFonts w:ascii="Verdana" w:hAnsi="Verdana"/>
+                <w:b/>
+              </w:rPr>
+            </w:pPr>
+          </w:p>
+          <w:p>
+            <w:pPr>
+              <w:spacing w:line="276" w:lineRule="auto"/>
+              <w:rPr>
+                <w:rFonts w:ascii="Verdana" w:hAnsi="Verdana"/>
+                <w:b/>
+              </w:rPr>
+            </w:pPr>
+            <w:r>
+              <w:rPr>
+                <w:rFonts w:ascii="Verdana" w:hAnsi="Verdana"/>
+                <w:b/>
+              </w:rPr>
+              <w:t xml:space="preserve">Idéer: </w:t>
+            </w:r>
+          </w:p>
+          <w:p>
+            <w:pPr>
+              <w:spacing w:line="276" w:lineRule="auto"/>
+              <w:rPr>
+                <w:rFonts w:ascii="Verdana" w:hAnsi="Verdana"/>
+              </w:rPr>
+            </w:pPr>
+            <w:r>
+              <w:rPr>
+                <w:rFonts w:ascii="Verdana" w:hAnsi="Verdana"/>
+              </w:rPr>
+              <w:t xml:space="preserve">Vi tænker at bruge en mobiltelefon som </w:t>
+            </w:r>
+            <w:proofErr w:type="spellStart"/>
+            <w:r>
+              <w:rPr>
+                <w:rFonts w:ascii="Verdana" w:hAnsi="Verdana"/>
+              </w:rPr>
+              <w:t>lydkilde</w:t>
+            </w:r>
+            <w:proofErr w:type="spellEnd"/>
+            <w:r>
+              <w:rPr>
+                <w:rFonts w:ascii="Verdana" w:hAnsi="Verdana"/>
+              </w:rPr>
+              <w:t xml:space="preserve"> i stedet for. </w:t>
+            </w:r>
+          </w:p>
+          <w:p>
+            <w:pPr>
+              <w:spacing w:line="276" w:lineRule="auto"/>
+              <w:rPr>
+                <w:rFonts w:ascii="Verdana" w:hAnsi="Verdana"/>
+              </w:rPr>
+            </w:pPr>
+          </w:p>
+        </w:tc>
+      </w:tr>
+      <w:tr>
+        <w:tc>
+          <w:tcPr>
+            <w:tcW w:w="9854" w:type="dxa"/>
+          </w:tcPr>
+          <w:p>
+            <w:pPr>
+              <w:spacing w:line="276" w:lineRule="auto"/>
+              <w:rPr>
+                <w:rFonts w:ascii="Verdana" w:hAnsi="Verdana"/>
+                <w:b/>
+              </w:rPr>
+            </w:pPr>
+            <w:r>
+              <w:rPr>
+                <w:rFonts w:ascii="Verdana" w:hAnsi="Verdana"/>
+                <w:b/>
+              </w:rPr>
+              <w:t>Observationer</w:t>
+            </w:r>
+          </w:p>
+          <w:p>
+            <w:pPr>
+              <w:spacing w:line="276" w:lineRule="auto"/>
+              <w:rPr>
+                <w:rFonts w:ascii="Verdana" w:hAnsi="Verdana"/>
+              </w:rPr>
+            </w:pPr>
+            <w:r>
+              <w:rPr>
+                <w:rFonts w:ascii="Verdana" w:hAnsi="Verdana"/>
+              </w:rPr>
+              <w:t xml:space="preserve">Det blev observeret at det ikke gav mening at forsætte med at bruge </w:t>
+            </w:r>
+            <w:proofErr w:type="spellStart"/>
+            <w:r>
+              <w:rPr>
+                <w:rFonts w:ascii="Verdana" w:hAnsi="Verdana"/>
+              </w:rPr>
+              <w:t>daq</w:t>
+            </w:r>
+            <w:proofErr w:type="spellEnd"/>
+            <w:r>
+              <w:rPr>
+                <w:rFonts w:ascii="Verdana" w:hAnsi="Verdana"/>
+              </w:rPr>
+              <w:t xml:space="preserve"> sammen med den højtaler som vi anvender. </w:t>
+            </w:r>
+          </w:p>
+          <w:p>
+            <w:pPr>
+              <w:spacing w:line="276" w:lineRule="auto"/>
+              <w:rPr>
+                <w:rFonts w:ascii="Verdana" w:hAnsi="Verdana"/>
+                <w:b/>
+              </w:rPr>
+            </w:pPr>
+          </w:p>
+          <w:p>
+            <w:pPr>
+              <w:spacing w:line="276" w:lineRule="auto"/>
+              <w:rPr>
+                <w:rFonts w:ascii="Verdana" w:hAnsi="Verdana"/>
+              </w:rPr>
+            </w:pPr>
+          </w:p>
+        </w:tc>
+      </w:tr>
+      <w:tr>
+        <w:tc>
+          <w:tcPr>
+            <w:tcW w:w="9854" w:type="dxa"/>
+          </w:tcPr>
+          <w:p>
+            <w:pPr>
+              <w:spacing w:line="276" w:lineRule="auto"/>
+              <w:rPr>
+                <w:rFonts w:ascii="Verdana" w:hAnsi="Verdana"/>
+                <w:b/>
+              </w:rPr>
+            </w:pPr>
+            <w:r>
+              <w:rPr>
+                <w:rFonts w:ascii="Verdana" w:hAnsi="Verdana"/>
+                <w:b/>
+              </w:rPr>
+              <w:t>Proces</w:t>
+            </w:r>
+            <w:r>
+              <w:rPr>
+                <w:rFonts w:ascii="Verdana" w:hAnsi="Verdana"/>
+                <w:b/>
+              </w:rPr>
+              <w:t>forløbet</w:t>
+            </w:r>
+          </w:p>
+          <w:p>
+            <w:pPr>
+              <w:spacing w:line="276" w:lineRule="auto"/>
+              <w:rPr>
+                <w:rFonts w:ascii="Verdana" w:hAnsi="Verdana"/>
+              </w:rPr>
+            </w:pPr>
+            <w:r>
+              <w:rPr>
+                <w:rFonts w:ascii="Verdana" w:hAnsi="Verdana"/>
+              </w:rPr>
+              <w:t>Det er hård for motivationen og tilfredsstillende at føle vi går nogle steps tilbage.</w:t>
+            </w:r>
+            <w:r>
+              <w:rPr>
+                <w:rFonts w:ascii="Verdana" w:hAnsi="Verdana"/>
+              </w:rPr>
+              <w:t xml:space="preserve"> </w:t>
+            </w:r>
+          </w:p>
+          <w:p>
+            <w:pPr>
+              <w:spacing w:line="276" w:lineRule="auto"/>
+              <w:rPr>
+                <w:rFonts w:ascii="Verdana" w:hAnsi="Verdana"/>
+              </w:rPr>
+            </w:pPr>
+          </w:p>
+          <w:p>
+            <w:pPr>
+              <w:spacing w:line="276" w:lineRule="auto"/>
+              <w:rPr>
+                <w:rFonts w:ascii="Verdana" w:hAnsi="Verdana"/>
+              </w:rPr>
+            </w:pPr>
+          </w:p>
+        </w:tc>
+      </w:tr>
+      <w:tr>
+        <w:tc>
+          <w:tcPr>
+            <w:tcW w:w="9854" w:type="dxa"/>
+          </w:tcPr>
+          <w:p>
+            <w:pPr>
+              <w:spacing w:line="276" w:lineRule="auto"/>
+              <w:rPr>
+                <w:rFonts w:ascii="Verdana" w:hAnsi="Verdana"/>
+                <w:b/>
+              </w:rPr>
+            </w:pPr>
+            <w:r>
+              <w:rPr>
+                <w:rFonts w:ascii="Verdana" w:hAnsi="Verdana"/>
+                <w:b/>
+              </w:rPr>
+              <w:t>Aktioner</w:t>
+            </w:r>
+          </w:p>
+          <w:p>
+            <w:pPr>
+              <w:spacing w:line="276" w:lineRule="auto"/>
+              <w:rPr>
+                <w:rFonts w:ascii="Verdana" w:hAnsi="Verdana"/>
+                <w:b/>
+              </w:rPr>
+            </w:pPr>
+          </w:p>
+          <w:p>
+            <w:pPr>
+              <w:spacing w:line="276" w:lineRule="auto"/>
+              <w:rPr>
+                <w:rFonts w:ascii="Verdana" w:hAnsi="Verdana"/>
+                <w:b/>
+              </w:rPr>
+            </w:pPr>
+            <w:r>
+              <w:rPr>
+                <w:rFonts w:ascii="Verdana" w:hAnsi="Verdana"/>
+                <w:b/>
+              </w:rPr>
+              <w:t>JH:</w:t>
+            </w:r>
+          </w:p>
+          <w:p>
+            <w:pPr>
+              <w:spacing w:line="276" w:lineRule="auto"/>
+              <w:rPr>
+                <w:rFonts w:ascii="Verdana" w:hAnsi="Verdana"/>
+                <w:b/>
+              </w:rPr>
+            </w:pPr>
+            <w:r>
+              <w:rPr>
+                <w:rFonts w:ascii="Verdana" w:hAnsi="Verdana"/>
+                <w:b/>
+              </w:rPr>
+              <w:t>JR:</w:t>
+            </w:r>
+            <w:r>
+              <w:rPr>
+                <w:rFonts w:ascii="Verdana" w:hAnsi="Verdana"/>
+                <w:b/>
+              </w:rPr>
+              <w:t xml:space="preserve"> </w:t>
+            </w:r>
+          </w:p>
+          <w:p>
+            <w:pPr>
+              <w:spacing w:line="276" w:lineRule="auto"/>
+              <w:rPr>
+                <w:rFonts w:ascii="Verdana" w:hAnsi="Verdana"/>
+              </w:rPr>
+            </w:pPr>
+          </w:p>
+        </w:tc>
+      </w:tr>
+    </w:tbl>
+    <w:p>
+      <w:pPr>
+        <w:spacing w:line="276" w:lineRule="auto"/>
+        <w:rPr>
+          <w:rFonts w:ascii="Verdana" w:hAnsi="Verdana"/>
+          <w:sz w:val="20"/>
+          <w:szCs w:val="20"/>
+        </w:rPr>
+      </w:pPr>
+    </w:p>
+    <w:tbl>
+      <w:tblPr>
+        <w:tblStyle w:val="Tabel-Gitter"/>
+        <w:tblW w:w="0" w:type="auto"/>
+        <w:tblLook w:val="04A0" w:firstRow="1" w:lastRow="0" w:firstColumn="1" w:lastColumn="0" w:noHBand="0" w:noVBand="1"/>
+      </w:tblPr>
+      <w:tblGrid>
+        <w:gridCol w:w="9854"/>
+      </w:tblGrid>
+      <w:tr>
+        <w:tc>
+          <w:tcPr>
+            <w:tcW w:w="9854" w:type="dxa"/>
+          </w:tcPr>
+          <w:p>
+            <w:pPr>
+              <w:spacing w:line="276" w:lineRule="auto"/>
+              <w:rPr>
+                <w:rFonts w:ascii="Verdana" w:hAnsi="Verdana"/>
+              </w:rPr>
+            </w:pPr>
+            <w:r>
+              <w:rPr>
+                <w:rFonts w:ascii="Verdana" w:hAnsi="Verdana"/>
+                <w:b/>
+              </w:rPr>
+              <w:t>Dato:</w:t>
+            </w:r>
+            <w:r>
+              <w:rPr>
+                <w:rFonts w:ascii="Verdana" w:hAnsi="Verdana"/>
+                <w:b/>
+              </w:rPr>
+              <w:t xml:space="preserve"> </w:t>
+            </w:r>
+            <w:proofErr w:type="gramStart"/>
+            <w:r>
+              <w:rPr>
+                <w:rFonts w:ascii="Verdana" w:hAnsi="Verdana"/>
+              </w:rPr>
+              <w:t>Tirsdag</w:t>
+            </w:r>
+            <w:proofErr w:type="gramEnd"/>
+            <w:r>
+              <w:rPr>
+                <w:rFonts w:ascii="Verdana" w:hAnsi="Verdana"/>
+              </w:rPr>
+              <w:t xml:space="preserve"> d. 8</w:t>
+            </w:r>
+            <w:r>
+              <w:rPr>
+                <w:rFonts w:ascii="Verdana" w:hAnsi="Verdana"/>
+              </w:rPr>
+              <w:t>. november 2016</w:t>
+            </w:r>
+          </w:p>
+          <w:p>
+            <w:pPr>
+              <w:spacing w:line="276" w:lineRule="auto"/>
+              <w:rPr>
+                <w:rFonts w:ascii="Verdana" w:hAnsi="Verdana"/>
+                <w:b/>
+              </w:rPr>
+            </w:pPr>
+          </w:p>
+          <w:p>
+            <w:pPr>
+              <w:spacing w:line="276" w:lineRule="auto"/>
+              <w:rPr>
+                <w:rFonts w:ascii="Verdana" w:hAnsi="Verdana"/>
+              </w:rPr>
+            </w:pPr>
+            <w:r>
+              <w:rPr>
+                <w:rFonts w:ascii="Verdana" w:hAnsi="Verdana"/>
+                <w:b/>
+              </w:rPr>
+              <w:t xml:space="preserve">Sted: </w:t>
+            </w:r>
+            <w:r>
+              <w:rPr>
+                <w:rFonts w:ascii="Verdana" w:hAnsi="Verdana"/>
+              </w:rPr>
+              <w:t xml:space="preserve">K113 </w:t>
+            </w:r>
+          </w:p>
+          <w:p>
+            <w:pPr>
+              <w:spacing w:line="276" w:lineRule="auto"/>
+              <w:rPr>
+                <w:rFonts w:ascii="Verdana" w:hAnsi="Verdana"/>
+                <w:b/>
+              </w:rPr>
+            </w:pPr>
+          </w:p>
+          <w:p>
+            <w:pPr>
+              <w:spacing w:line="276" w:lineRule="auto"/>
+              <w:rPr>
+                <w:rFonts w:ascii="Verdana" w:hAnsi="Verdana"/>
+                <w:sz w:val="20"/>
+                <w:szCs w:val="20"/>
+              </w:rPr>
+            </w:pPr>
+            <w:r>
+              <w:rPr>
+                <w:rFonts w:ascii="Verdana" w:hAnsi="Verdana"/>
+                <w:b/>
+              </w:rPr>
+              <w:t xml:space="preserve">Til stede: </w:t>
+            </w:r>
+            <w:r>
+              <w:rPr>
+                <w:rFonts w:ascii="Verdana" w:hAnsi="Verdana"/>
+              </w:rPr>
+              <w:t xml:space="preserve"> </w:t>
+            </w:r>
+            <w:r>
+              <w:rPr>
+                <w:rFonts w:ascii="Verdana" w:hAnsi="Verdana"/>
+              </w:rPr>
+              <w:t xml:space="preserve">JH </w:t>
+            </w:r>
+            <w:r>
+              <w:rPr>
+                <w:rFonts w:ascii="Verdana" w:hAnsi="Verdana"/>
+              </w:rPr>
+              <w:t xml:space="preserve"> </w:t>
+            </w:r>
+          </w:p>
+        </w:tc>
+      </w:tr>
+      <w:tr>
+        <w:tc>
+          <w:tcPr>
+            <w:tcW w:w="9854" w:type="dxa"/>
+          </w:tcPr>
+          <w:p>
+            <w:pPr>
+              <w:spacing w:line="276" w:lineRule="auto"/>
+              <w:rPr>
+                <w:rFonts w:ascii="Verdana" w:hAnsi="Verdana"/>
+              </w:rPr>
+            </w:pPr>
+            <w:r>
+              <w:rPr>
+                <w:rFonts w:ascii="Verdana" w:hAnsi="Verdana"/>
+                <w:b/>
+              </w:rPr>
+              <w:t>Dagsorden:</w:t>
+            </w:r>
+          </w:p>
+          <w:p>
+            <w:pPr>
+              <w:pStyle w:val="Listeafsnit"/>
+              <w:numPr>
+                <w:ilvl w:val="0"/>
+                <w:numId w:val="23"/>
+              </w:numPr>
+              <w:spacing w:line="276" w:lineRule="auto"/>
+              <w:rPr>
+                <w:rFonts w:ascii="Verdana" w:hAnsi="Verdana"/>
+                <w:b/>
+              </w:rPr>
+            </w:pPr>
+            <w:r>
+              <w:rPr>
+                <w:rFonts w:ascii="Verdana" w:hAnsi="Verdana"/>
+              </w:rPr>
+              <w:lastRenderedPageBreak/>
+              <w:t>Proceslinje diagram</w:t>
+            </w:r>
+          </w:p>
+          <w:p>
+            <w:pPr>
+              <w:pStyle w:val="Listeafsnit"/>
+              <w:numPr>
+                <w:ilvl w:val="0"/>
+                <w:numId w:val="23"/>
+              </w:numPr>
+              <w:spacing w:line="276" w:lineRule="auto"/>
+              <w:rPr>
+                <w:rFonts w:ascii="Verdana" w:hAnsi="Verdana"/>
+              </w:rPr>
+            </w:pPr>
+            <w:r>
+              <w:rPr>
+                <w:rFonts w:ascii="Verdana" w:hAnsi="Verdana"/>
+              </w:rPr>
+              <w:t>Bordtest 5</w:t>
+            </w:r>
+          </w:p>
+          <w:p>
+            <w:pPr>
+              <w:pStyle w:val="Listeafsnit"/>
+              <w:numPr>
+                <w:ilvl w:val="0"/>
+                <w:numId w:val="23"/>
+              </w:numPr>
+              <w:spacing w:line="276" w:lineRule="auto"/>
+              <w:rPr>
+                <w:rFonts w:ascii="Verdana" w:hAnsi="Verdana"/>
+              </w:rPr>
+            </w:pPr>
+            <w:r>
+              <w:rPr>
+                <w:rFonts w:ascii="Verdana" w:hAnsi="Verdana"/>
+              </w:rPr>
+              <w:t>Mail til SAT</w:t>
+            </w:r>
+          </w:p>
+          <w:p>
+            <w:pPr>
+              <w:pStyle w:val="Listeafsnit"/>
+              <w:numPr>
+                <w:ilvl w:val="0"/>
+                <w:numId w:val="23"/>
+              </w:numPr>
+              <w:spacing w:line="276" w:lineRule="auto"/>
+              <w:rPr>
+                <w:rFonts w:ascii="Verdana" w:hAnsi="Verdana"/>
+              </w:rPr>
+            </w:pPr>
+            <w:r>
+              <w:rPr>
+                <w:rFonts w:ascii="Verdana" w:hAnsi="Verdana"/>
+              </w:rPr>
+              <w:t>BDD til BVM</w:t>
+            </w:r>
+          </w:p>
+        </w:tc>
+      </w:tr>
+      <w:tr>
+        <w:tc>
+          <w:tcPr>
+            <w:tcW w:w="9854" w:type="dxa"/>
+          </w:tcPr>
+          <w:p>
+            <w:pPr>
+              <w:spacing w:line="276" w:lineRule="auto"/>
+              <w:rPr>
+                <w:rFonts w:ascii="Verdana" w:hAnsi="Verdana"/>
+                <w:b/>
+              </w:rPr>
+            </w:pPr>
+            <w:r>
+              <w:rPr>
+                <w:rFonts w:ascii="Verdana" w:hAnsi="Verdana"/>
+                <w:b/>
+              </w:rPr>
+              <w:lastRenderedPageBreak/>
+              <w:t xml:space="preserve">Overvejelser og refleksioner </w:t>
+            </w:r>
+          </w:p>
+          <w:p>
+            <w:pPr>
+              <w:pStyle w:val="Listeafsnit"/>
+              <w:numPr>
+                <w:ilvl w:val="0"/>
+                <w:numId w:val="54"/>
+              </w:numPr>
+              <w:spacing w:line="276" w:lineRule="auto"/>
+              <w:rPr>
+                <w:rFonts w:ascii="Verdana" w:hAnsi="Verdana"/>
+              </w:rPr>
+            </w:pPr>
+            <w:r>
+              <w:rPr>
+                <w:rFonts w:ascii="Verdana" w:hAnsi="Verdana"/>
+              </w:rPr>
+              <w:t xml:space="preserve">Højtaler problemet ang. Om den før nok strøm fra </w:t>
+            </w:r>
+            <w:proofErr w:type="spellStart"/>
+            <w:r>
+              <w:rPr>
+                <w:rFonts w:ascii="Verdana" w:hAnsi="Verdana"/>
+              </w:rPr>
+              <w:t>arduino´en</w:t>
+            </w:r>
+            <w:proofErr w:type="spellEnd"/>
+            <w:r>
+              <w:rPr>
+                <w:rFonts w:ascii="Verdana" w:hAnsi="Verdana"/>
+              </w:rPr>
+              <w:t xml:space="preserve">, skal det med i proceslinjen. </w:t>
+            </w:r>
+            <w:r>
+              <w:rPr>
+                <w:rFonts w:ascii="Verdana" w:hAnsi="Verdana"/>
+              </w:rPr>
+              <w:t xml:space="preserve"> </w:t>
+            </w:r>
+          </w:p>
+          <w:p>
+            <w:pPr>
+              <w:pStyle w:val="Listeafsnit"/>
+              <w:numPr>
+                <w:ilvl w:val="0"/>
+                <w:numId w:val="54"/>
+              </w:numPr>
+              <w:spacing w:line="276" w:lineRule="auto"/>
+              <w:rPr>
+                <w:rFonts w:ascii="Verdana" w:hAnsi="Verdana"/>
+              </w:rPr>
+            </w:pPr>
+            <w:r>
+              <w:rPr>
+                <w:rFonts w:ascii="Verdana" w:hAnsi="Verdana"/>
+              </w:rPr>
+              <w:t xml:space="preserve">Opdagelsen af at </w:t>
+            </w:r>
+            <w:proofErr w:type="spellStart"/>
+            <w:r>
+              <w:rPr>
+                <w:rFonts w:ascii="Verdana" w:hAnsi="Verdana"/>
+              </w:rPr>
+              <w:t>resonatoren</w:t>
+            </w:r>
+            <w:proofErr w:type="spellEnd"/>
+            <w:r>
+              <w:rPr>
+                <w:rFonts w:ascii="Verdana" w:hAnsi="Verdana"/>
+              </w:rPr>
+              <w:t xml:space="preserve"> tilsyneladende ikke havde nogen effekt på signalet skal måske skrive ind i bordtest 5?</w:t>
+            </w:r>
+          </w:p>
+          <w:p>
+            <w:pPr>
+              <w:pStyle w:val="Listeafsnit"/>
+              <w:numPr>
+                <w:ilvl w:val="0"/>
+                <w:numId w:val="54"/>
+              </w:numPr>
+              <w:spacing w:line="276" w:lineRule="auto"/>
+              <w:rPr>
+                <w:rFonts w:ascii="Verdana" w:hAnsi="Verdana"/>
+              </w:rPr>
+            </w:pPr>
+            <w:r>
+              <w:rPr>
+                <w:rFonts w:ascii="Verdana" w:hAnsi="Verdana"/>
+              </w:rPr>
+              <w:t>JH har lavet udkast BDD men mon ikke det har godt af lige at komme på tavlen</w:t>
+            </w:r>
+          </w:p>
+          <w:p>
+            <w:pPr>
+              <w:spacing w:line="276" w:lineRule="auto"/>
+              <w:rPr>
+                <w:rFonts w:ascii="Verdana" w:hAnsi="Verdana"/>
+                <w:sz w:val="20"/>
+                <w:szCs w:val="20"/>
+              </w:rPr>
+            </w:pPr>
+          </w:p>
+        </w:tc>
+      </w:tr>
+      <w:tr>
+        <w:tc>
+          <w:tcPr>
+            <w:tcW w:w="9854" w:type="dxa"/>
+          </w:tcPr>
+          <w:p>
+            <w:pPr>
+              <w:spacing w:line="276" w:lineRule="auto"/>
+              <w:rPr>
+                <w:rFonts w:ascii="Verdana" w:hAnsi="Verdana"/>
+                <w:b/>
+              </w:rPr>
+            </w:pPr>
+            <w:r>
+              <w:rPr>
+                <w:rFonts w:ascii="Verdana" w:hAnsi="Verdana"/>
+                <w:b/>
+              </w:rPr>
+              <w:t>Beslutninger</w:t>
+            </w:r>
+          </w:p>
+          <w:p>
+            <w:pPr>
+              <w:spacing w:line="276" w:lineRule="auto"/>
+              <w:rPr>
+                <w:rFonts w:ascii="Verdana" w:hAnsi="Verdana"/>
+                <w:b/>
+              </w:rPr>
+            </w:pPr>
+          </w:p>
+          <w:p>
+            <w:pPr>
+              <w:spacing w:line="276" w:lineRule="auto"/>
+              <w:rPr>
+                <w:rFonts w:ascii="Verdana" w:hAnsi="Verdana"/>
+                <w:b/>
+              </w:rPr>
+            </w:pPr>
+            <w:r>
+              <w:rPr>
+                <w:rFonts w:ascii="Verdana" w:hAnsi="Verdana"/>
+                <w:b/>
+              </w:rPr>
+              <w:t>Valgt:</w:t>
+            </w:r>
+          </w:p>
+          <w:p>
+            <w:pPr>
+              <w:spacing w:line="276" w:lineRule="auto"/>
+              <w:rPr>
+                <w:rFonts w:ascii="Verdana" w:hAnsi="Verdana"/>
+              </w:rPr>
+            </w:pPr>
+            <w:r>
+              <w:rPr>
+                <w:rFonts w:ascii="Verdana" w:hAnsi="Verdana"/>
+              </w:rPr>
+              <w:t xml:space="preserve">Ad1. </w:t>
+            </w:r>
+            <w:r>
+              <w:rPr>
+                <w:rFonts w:ascii="Verdana" w:hAnsi="Verdana"/>
+              </w:rPr>
+              <w:t xml:space="preserve">JH har fravalgt højtaleren, da argumentet med at vi ikke kan sample med mere en 75 Hz grundet </w:t>
+            </w:r>
+            <w:proofErr w:type="spellStart"/>
+            <w:r>
+              <w:rPr>
+                <w:rFonts w:ascii="Verdana" w:hAnsi="Verdana"/>
+              </w:rPr>
+              <w:t>daq´en</w:t>
+            </w:r>
+            <w:proofErr w:type="spellEnd"/>
+            <w:r>
+              <w:rPr>
+                <w:rFonts w:ascii="Verdana" w:hAnsi="Verdana"/>
+              </w:rPr>
+              <w:t xml:space="preserve">, er nok til at fravælge højtaleren på nuværende tidspunkt. </w:t>
+            </w:r>
+          </w:p>
+          <w:p>
+            <w:pPr>
+              <w:spacing w:line="276" w:lineRule="auto"/>
+              <w:rPr>
+                <w:rFonts w:ascii="Verdana" w:hAnsi="Verdana"/>
+              </w:rPr>
+            </w:pPr>
+            <w:r>
+              <w:rPr>
+                <w:rFonts w:ascii="Verdana" w:hAnsi="Verdana"/>
+              </w:rPr>
+              <w:t xml:space="preserve">Ad2. Det synes JH så det er nu skrevet ind i Bordtest 5. </w:t>
+            </w:r>
+          </w:p>
+          <w:p>
+            <w:pPr>
+              <w:spacing w:line="276" w:lineRule="auto"/>
+              <w:rPr>
+                <w:rFonts w:ascii="Verdana" w:hAnsi="Verdana"/>
+              </w:rPr>
+            </w:pPr>
+            <w:r>
+              <w:rPr>
+                <w:rFonts w:ascii="Verdana" w:hAnsi="Verdana"/>
+              </w:rPr>
+              <w:t xml:space="preserve">Ad3. JH synes at JR og JH skal gennemgå det ved nærmeste lejlighed evt. bare på det papir JH har lavet det på. </w:t>
+            </w:r>
             <w:bookmarkStart w:id="2" w:name="_GoBack"/>
             <w:bookmarkEnd w:id="2"/>
+          </w:p>
+          <w:p>
+            <w:pPr>
+              <w:spacing w:line="276" w:lineRule="auto"/>
+              <w:rPr>
+                <w:rFonts w:ascii="Verdana" w:hAnsi="Verdana"/>
+              </w:rPr>
+            </w:pPr>
+            <w:r>
+              <w:rPr>
+                <w:rFonts w:ascii="Verdana" w:hAnsi="Verdana"/>
+              </w:rPr>
+              <w:t xml:space="preserve"> </w:t>
+            </w:r>
+          </w:p>
+          <w:p>
+            <w:pPr>
+              <w:spacing w:line="276" w:lineRule="auto"/>
+              <w:rPr>
+                <w:rFonts w:ascii="Verdana" w:hAnsi="Verdana"/>
+              </w:rPr>
+            </w:pPr>
+            <w:r>
+              <w:rPr>
+                <w:rFonts w:ascii="Verdana" w:hAnsi="Verdana"/>
+                <w:b/>
+              </w:rPr>
+              <w:t>Fravalgt:</w:t>
+            </w:r>
+            <w:r>
+              <w:rPr>
+                <w:rFonts w:ascii="Verdana" w:hAnsi="Verdana"/>
+              </w:rPr>
+              <w:t xml:space="preserve"> </w:t>
+            </w:r>
+          </w:p>
+          <w:p>
+            <w:pPr>
+              <w:spacing w:line="276" w:lineRule="auto"/>
+              <w:rPr>
+                <w:rFonts w:ascii="Verdana" w:hAnsi="Verdana"/>
+                <w:b/>
+              </w:rPr>
+            </w:pPr>
+          </w:p>
+          <w:p>
+            <w:pPr>
+              <w:spacing w:line="276" w:lineRule="auto"/>
+              <w:rPr>
+                <w:rFonts w:ascii="Verdana" w:hAnsi="Verdana"/>
+                <w:b/>
+              </w:rPr>
+            </w:pPr>
+            <w:r>
+              <w:rPr>
+                <w:rFonts w:ascii="Verdana" w:hAnsi="Verdana"/>
+                <w:b/>
+              </w:rPr>
+              <w:t xml:space="preserve">Idéer: </w:t>
+            </w:r>
+          </w:p>
+          <w:p>
+            <w:pPr>
+              <w:spacing w:line="276" w:lineRule="auto"/>
+              <w:rPr>
+                <w:rFonts w:ascii="Verdana" w:hAnsi="Verdana"/>
+              </w:rPr>
+            </w:pPr>
+          </w:p>
+        </w:tc>
+      </w:tr>
+      <w:tr>
+        <w:tc>
+          <w:tcPr>
+            <w:tcW w:w="9854" w:type="dxa"/>
+          </w:tcPr>
+          <w:p>
+            <w:pPr>
+              <w:spacing w:line="276" w:lineRule="auto"/>
+              <w:rPr>
+                <w:rFonts w:ascii="Verdana" w:hAnsi="Verdana"/>
+                <w:b/>
+              </w:rPr>
+            </w:pPr>
+            <w:r>
+              <w:rPr>
+                <w:rFonts w:ascii="Verdana" w:hAnsi="Verdana"/>
+                <w:b/>
+              </w:rPr>
+              <w:t>Observationer</w:t>
+            </w:r>
+          </w:p>
+          <w:p>
+            <w:pPr>
+              <w:spacing w:line="276" w:lineRule="auto"/>
+              <w:rPr>
+                <w:rFonts w:ascii="Verdana" w:hAnsi="Verdana"/>
+                <w:b/>
+              </w:rPr>
+            </w:pPr>
+          </w:p>
+          <w:p>
+            <w:pPr>
+              <w:spacing w:line="276" w:lineRule="auto"/>
+              <w:rPr>
+                <w:rFonts w:ascii="Verdana" w:hAnsi="Verdana"/>
+              </w:rPr>
+            </w:pPr>
+          </w:p>
+        </w:tc>
+      </w:tr>
+      <w:tr>
+        <w:tc>
+          <w:tcPr>
+            <w:tcW w:w="9854" w:type="dxa"/>
+          </w:tcPr>
+          <w:p>
+            <w:pPr>
+              <w:spacing w:line="276" w:lineRule="auto"/>
+              <w:rPr>
+                <w:rFonts w:ascii="Verdana" w:hAnsi="Verdana"/>
+                <w:b/>
+              </w:rPr>
+            </w:pPr>
+            <w:r>
+              <w:rPr>
+                <w:rFonts w:ascii="Verdana" w:hAnsi="Verdana"/>
+                <w:b/>
+              </w:rPr>
+              <w:t>Proces</w:t>
+            </w:r>
+            <w:r>
+              <w:rPr>
+                <w:rFonts w:ascii="Verdana" w:hAnsi="Verdana"/>
+                <w:b/>
+              </w:rPr>
+              <w:t>forløbet</w:t>
+            </w:r>
+          </w:p>
+          <w:p>
+            <w:pPr>
+              <w:spacing w:line="276" w:lineRule="auto"/>
+              <w:rPr>
+                <w:rFonts w:ascii="Verdana" w:hAnsi="Verdana"/>
+              </w:rPr>
+            </w:pPr>
+            <w:r>
+              <w:rPr>
+                <w:rFonts w:ascii="Verdana" w:hAnsi="Verdana"/>
+              </w:rPr>
+              <w:t xml:space="preserve">Det er sjovere når man er to. </w:t>
+            </w:r>
           </w:p>
           <w:p>
             <w:pPr>
@@ -26802,7 +28194,7 @@
         <w:sz w:val="20"/>
         <w:szCs w:val="20"/>
       </w:rPr>
-      <w:t>36</w:t>
+      <w:t>38</w:t>
     </w:r>
     <w:r>
       <w:rPr>
@@ -26857,7 +28249,7 @@
         <w:sz w:val="20"/>
         <w:szCs w:val="20"/>
       </w:rPr>
-      <w:t>36</w:t>
+      <w:t>38</w:t>
     </w:r>
     <w:r>
       <w:rPr>
@@ -26934,6 +28326,95 @@
 <file path=word/numbering.xml><?xml version="1.0" encoding="utf-8"?>
 <w:numbering xmlns:wpc="http://schemas.microsoft.com/office/word/2010/wordprocessingCanvas" xmlns:mc="http://schemas.openxmlformats.org/markup-compatibility/2006" xmlns:o="urn:schemas-microsoft-com:office:office" xmlns:r="http://schemas.openxmlformats.org/officeDocument/2006/relationships" xmlns:m="http://schemas.openxmlformats.org/officeDocument/2006/math" xmlns:v="urn:schemas-microsoft-com:vml" xmlns:wp14="http://schemas.microsoft.com/office/word/2010/wordprocessingDrawing" xmlns:wp="http://schemas.openxmlformats.org/drawingml/2006/wordprocessingDrawing" xmlns:w10="urn:schemas-microsoft-com:office:word" xmlns:w="http://schemas.openxmlformats.org/wordprocessingml/2006/main" xmlns:w14="http://schemas.microsoft.com/office/word/2010/wordml" xmlns:w15="http://schemas.microsoft.com/office/word/2012/wordml" xmlns:wpg="http://schemas.microsoft.com/office/word/2010/wordprocessingGroup" xmlns:wpi="http://schemas.microsoft.com/office/word/2010/wordprocessingInk" xmlns:wne="http://schemas.microsoft.com/office/word/2006/wordml" xmlns:wps="http://schemas.microsoft.com/office/word/2010/wordprocessingShape" mc:Ignorable="w14 w15 wp14">
   <w:abstractNum w:abstractNumId="0" w15:restartNumberingAfterBreak="0">
+    <w:nsid w:val="00630EAC"/>
+    <w:multiLevelType w:val="hybridMultilevel"/>
+    <w:tmpl w:val="F19A39B0"/>
+    <w:lvl w:ilvl="0" w:tplc="0406000F">
+      <w:start w:val="1"/>
+      <w:numFmt w:val="decimal"/>
+      <w:lvlText w:val="%1."/>
+      <w:lvlJc w:val="left"/>
+      <w:pPr>
+        <w:ind w:left="720" w:hanging="360"/>
+      </w:pPr>
+      <w:rPr>
+        <w:rFonts w:hint="default"/>
+      </w:rPr>
+    </w:lvl>
+    <w:lvl w:ilvl="1" w:tplc="04060019" w:tentative="1">
+      <w:start w:val="1"/>
+      <w:numFmt w:val="lowerLetter"/>
+      <w:lvlText w:val="%2."/>
+      <w:lvlJc w:val="left"/>
+      <w:pPr>
+        <w:ind w:left="1440" w:hanging="360"/>
+      </w:pPr>
+    </w:lvl>
+    <w:lvl w:ilvl="2" w:tplc="0406001B" w:tentative="1">
+      <w:start w:val="1"/>
+      <w:numFmt w:val="lowerRoman"/>
+      <w:lvlText w:val="%3."/>
+      <w:lvlJc w:val="right"/>
+      <w:pPr>
+        <w:ind w:left="2160" w:hanging="180"/>
+      </w:pPr>
+    </w:lvl>
+    <w:lvl w:ilvl="3" w:tplc="0406000F" w:tentative="1">
+      <w:start w:val="1"/>
+      <w:numFmt w:val="decimal"/>
+      <w:lvlText w:val="%4."/>
+      <w:lvlJc w:val="left"/>
+      <w:pPr>
+        <w:ind w:left="2880" w:hanging="360"/>
+      </w:pPr>
+    </w:lvl>
+    <w:lvl w:ilvl="4" w:tplc="04060019" w:tentative="1">
+      <w:start w:val="1"/>
+      <w:numFmt w:val="lowerLetter"/>
+      <w:lvlText w:val="%5."/>
+      <w:lvlJc w:val="left"/>
+      <w:pPr>
+        <w:ind w:left="3600" w:hanging="360"/>
+      </w:pPr>
+    </w:lvl>
+    <w:lvl w:ilvl="5" w:tplc="0406001B" w:tentative="1">
+      <w:start w:val="1"/>
+      <w:numFmt w:val="lowerRoman"/>
+      <w:lvlText w:val="%6."/>
+      <w:lvlJc w:val="right"/>
+      <w:pPr>
+        <w:ind w:left="4320" w:hanging="180"/>
+      </w:pPr>
+    </w:lvl>
+    <w:lvl w:ilvl="6" w:tplc="0406000F" w:tentative="1">
+      <w:start w:val="1"/>
+      <w:numFmt w:val="decimal"/>
+      <w:lvlText w:val="%7."/>
+      <w:lvlJc w:val="left"/>
+      <w:pPr>
+        <w:ind w:left="5040" w:hanging="360"/>
+      </w:pPr>
+    </w:lvl>
+    <w:lvl w:ilvl="7" w:tplc="04060019" w:tentative="1">
+      <w:start w:val="1"/>
+      <w:numFmt w:val="lowerLetter"/>
+      <w:lvlText w:val="%8."/>
+      <w:lvlJc w:val="left"/>
+      <w:pPr>
+        <w:ind w:left="5760" w:hanging="360"/>
+      </w:pPr>
+    </w:lvl>
+    <w:lvl w:ilvl="8" w:tplc="0406001B" w:tentative="1">
+      <w:start w:val="1"/>
+      <w:numFmt w:val="lowerRoman"/>
+      <w:lvlText w:val="%9."/>
+      <w:lvlJc w:val="right"/>
+      <w:pPr>
+        <w:ind w:left="6480" w:hanging="180"/>
+      </w:pPr>
+    </w:lvl>
+  </w:abstractNum>
+  <w:abstractNum w:abstractNumId="1" w15:restartNumberingAfterBreak="0">
     <w:nsid w:val="0B9D2B8B"/>
     <w:multiLevelType w:val="hybridMultilevel"/>
     <w:tmpl w:val="397EE31E"/>
@@ -27022,7 +28503,7 @@
       </w:pPr>
     </w:lvl>
   </w:abstractNum>
-  <w:abstractNum w:abstractNumId="1" w15:restartNumberingAfterBreak="0">
+  <w:abstractNum w:abstractNumId="2" w15:restartNumberingAfterBreak="0">
     <w:nsid w:val="0DE77AE1"/>
     <w:multiLevelType w:val="hybridMultilevel"/>
     <w:tmpl w:val="DFB26B4A"/>
@@ -27108,7 +28589,7 @@
       </w:pPr>
     </w:lvl>
   </w:abstractNum>
-  <w:abstractNum w:abstractNumId="2" w15:restartNumberingAfterBreak="0">
+  <w:abstractNum w:abstractNumId="3" w15:restartNumberingAfterBreak="0">
     <w:nsid w:val="0E615B8D"/>
     <w:multiLevelType w:val="hybridMultilevel"/>
     <w:tmpl w:val="147AD9CE"/>
@@ -27221,7 +28702,7 @@
       </w:rPr>
     </w:lvl>
   </w:abstractNum>
-  <w:abstractNum w:abstractNumId="3" w15:restartNumberingAfterBreak="0">
+  <w:abstractNum w:abstractNumId="4" w15:restartNumberingAfterBreak="0">
     <w:nsid w:val="0F002A38"/>
     <w:multiLevelType w:val="hybridMultilevel"/>
     <w:tmpl w:val="3C82C8D6"/>
@@ -27310,7 +28791,7 @@
       </w:pPr>
     </w:lvl>
   </w:abstractNum>
-  <w:abstractNum w:abstractNumId="4" w15:restartNumberingAfterBreak="0">
+  <w:abstractNum w:abstractNumId="5" w15:restartNumberingAfterBreak="0">
     <w:nsid w:val="0F46156E"/>
     <w:multiLevelType w:val="hybridMultilevel"/>
     <w:tmpl w:val="C5C0D8D0"/>
@@ -27399,7 +28880,7 @@
       </w:pPr>
     </w:lvl>
   </w:abstractNum>
-  <w:abstractNum w:abstractNumId="5" w15:restartNumberingAfterBreak="0">
+  <w:abstractNum w:abstractNumId="6" w15:restartNumberingAfterBreak="0">
     <w:nsid w:val="0FA974AD"/>
     <w:multiLevelType w:val="hybridMultilevel"/>
     <w:tmpl w:val="D0B2F4A6"/>
@@ -27512,7 +28993,7 @@
       </w:rPr>
     </w:lvl>
   </w:abstractNum>
-  <w:abstractNum w:abstractNumId="6" w15:restartNumberingAfterBreak="0">
+  <w:abstractNum w:abstractNumId="7" w15:restartNumberingAfterBreak="0">
     <w:nsid w:val="1054265A"/>
     <w:multiLevelType w:val="hybridMultilevel"/>
     <w:tmpl w:val="3C48F59C"/>
@@ -27602,7 +29083,7 @@
       </w:pPr>
     </w:lvl>
   </w:abstractNum>
-  <w:abstractNum w:abstractNumId="7" w15:restartNumberingAfterBreak="0">
+  <w:abstractNum w:abstractNumId="8" w15:restartNumberingAfterBreak="0">
     <w:nsid w:val="128825B0"/>
     <w:multiLevelType w:val="hybridMultilevel"/>
     <w:tmpl w:val="07A0D4CC"/>
@@ -27715,7 +29196,7 @@
       </w:rPr>
     </w:lvl>
   </w:abstractNum>
-  <w:abstractNum w:abstractNumId="8" w15:restartNumberingAfterBreak="0">
+  <w:abstractNum w:abstractNumId="9" w15:restartNumberingAfterBreak="0">
     <w:nsid w:val="1677062B"/>
     <w:multiLevelType w:val="hybridMultilevel"/>
     <w:tmpl w:val="8ED6308A"/>
@@ -27829,7 +29310,7 @@
       </w:rPr>
     </w:lvl>
   </w:abstractNum>
-  <w:abstractNum w:abstractNumId="9" w15:restartNumberingAfterBreak="0">
+  <w:abstractNum w:abstractNumId="10" w15:restartNumberingAfterBreak="0">
     <w:nsid w:val="16AB588C"/>
     <w:multiLevelType w:val="hybridMultilevel"/>
     <w:tmpl w:val="8BA4978A"/>
@@ -27942,7 +29423,7 @@
       </w:rPr>
     </w:lvl>
   </w:abstractNum>
-  <w:abstractNum w:abstractNumId="10" w15:restartNumberingAfterBreak="0">
+  <w:abstractNum w:abstractNumId="11" w15:restartNumberingAfterBreak="0">
     <w:nsid w:val="18E373C3"/>
     <w:multiLevelType w:val="hybridMultilevel"/>
     <w:tmpl w:val="040C8A50"/>
@@ -28031,7 +29512,7 @@
       </w:pPr>
     </w:lvl>
   </w:abstractNum>
-  <w:abstractNum w:abstractNumId="11" w15:restartNumberingAfterBreak="0">
+  <w:abstractNum w:abstractNumId="12" w15:restartNumberingAfterBreak="0">
     <w:nsid w:val="18E40F04"/>
     <w:multiLevelType w:val="hybridMultilevel"/>
     <w:tmpl w:val="69EC1DCA"/>
@@ -28144,7 +29625,7 @@
       </w:rPr>
     </w:lvl>
   </w:abstractNum>
-  <w:abstractNum w:abstractNumId="12" w15:restartNumberingAfterBreak="0">
+  <w:abstractNum w:abstractNumId="13" w15:restartNumberingAfterBreak="0">
     <w:nsid w:val="1B6D4A8C"/>
     <w:multiLevelType w:val="hybridMultilevel"/>
     <w:tmpl w:val="65420054"/>
@@ -28230,7 +29711,7 @@
       </w:pPr>
     </w:lvl>
   </w:abstractNum>
-  <w:abstractNum w:abstractNumId="13" w15:restartNumberingAfterBreak="0">
+  <w:abstractNum w:abstractNumId="14" w15:restartNumberingAfterBreak="0">
     <w:nsid w:val="1EEB5F7F"/>
     <w:multiLevelType w:val="hybridMultilevel"/>
     <w:tmpl w:val="C0C4D112"/>
@@ -28320,7 +29801,7 @@
       </w:pPr>
     </w:lvl>
   </w:abstractNum>
-  <w:abstractNum w:abstractNumId="14" w15:restartNumberingAfterBreak="0">
+  <w:abstractNum w:abstractNumId="15" w15:restartNumberingAfterBreak="0">
     <w:nsid w:val="1EFC5D6F"/>
     <w:multiLevelType w:val="hybridMultilevel"/>
     <w:tmpl w:val="7D209728"/>
@@ -28434,7 +29915,7 @@
       </w:rPr>
     </w:lvl>
   </w:abstractNum>
-  <w:abstractNum w:abstractNumId="15" w15:restartNumberingAfterBreak="0">
+  <w:abstractNum w:abstractNumId="16" w15:restartNumberingAfterBreak="0">
     <w:nsid w:val="2109147A"/>
     <w:multiLevelType w:val="hybridMultilevel"/>
     <w:tmpl w:val="A5623CCE"/>
@@ -28547,7 +30028,7 @@
       </w:rPr>
     </w:lvl>
   </w:abstractNum>
-  <w:abstractNum w:abstractNumId="16" w15:restartNumberingAfterBreak="0">
+  <w:abstractNum w:abstractNumId="17" w15:restartNumberingAfterBreak="0">
     <w:nsid w:val="269905D1"/>
     <w:multiLevelType w:val="hybridMultilevel"/>
     <w:tmpl w:val="185CC584"/>
@@ -28636,7 +30117,7 @@
       </w:pPr>
     </w:lvl>
   </w:abstractNum>
-  <w:abstractNum w:abstractNumId="17" w15:restartNumberingAfterBreak="0">
+  <w:abstractNum w:abstractNumId="18" w15:restartNumberingAfterBreak="0">
     <w:nsid w:val="2CF744F7"/>
     <w:multiLevelType w:val="hybridMultilevel"/>
     <w:tmpl w:val="005E4FD6"/>
@@ -28749,7 +30230,7 @@
       </w:rPr>
     </w:lvl>
   </w:abstractNum>
-  <w:abstractNum w:abstractNumId="18" w15:restartNumberingAfterBreak="0">
+  <w:abstractNum w:abstractNumId="19" w15:restartNumberingAfterBreak="0">
     <w:nsid w:val="2E54768D"/>
     <w:multiLevelType w:val="hybridMultilevel"/>
     <w:tmpl w:val="C04A8CB6"/>
@@ -28839,7 +30320,7 @@
       </w:pPr>
     </w:lvl>
   </w:abstractNum>
-  <w:abstractNum w:abstractNumId="19" w15:restartNumberingAfterBreak="0">
+  <w:abstractNum w:abstractNumId="20" w15:restartNumberingAfterBreak="0">
     <w:nsid w:val="318A49B6"/>
     <w:multiLevelType w:val="hybridMultilevel"/>
     <w:tmpl w:val="419EBCEA"/>
@@ -28952,7 +30433,7 @@
       </w:rPr>
     </w:lvl>
   </w:abstractNum>
-  <w:abstractNum w:abstractNumId="20" w15:restartNumberingAfterBreak="0">
+  <w:abstractNum w:abstractNumId="21" w15:restartNumberingAfterBreak="0">
     <w:nsid w:val="31BD59E1"/>
     <w:multiLevelType w:val="hybridMultilevel"/>
     <w:tmpl w:val="8C8E8B82"/>
@@ -29065,7 +30546,7 @@
       </w:rPr>
     </w:lvl>
   </w:abstractNum>
-  <w:abstractNum w:abstractNumId="21" w15:restartNumberingAfterBreak="0">
+  <w:abstractNum w:abstractNumId="22" w15:restartNumberingAfterBreak="0">
     <w:nsid w:val="3723023C"/>
     <w:multiLevelType w:val="hybridMultilevel"/>
     <w:tmpl w:val="75828904"/>
@@ -29155,7 +30636,7 @@
       </w:pPr>
     </w:lvl>
   </w:abstractNum>
-  <w:abstractNum w:abstractNumId="22" w15:restartNumberingAfterBreak="0">
+  <w:abstractNum w:abstractNumId="23" w15:restartNumberingAfterBreak="0">
     <w:nsid w:val="3C6815B2"/>
     <w:multiLevelType w:val="hybridMultilevel"/>
     <w:tmpl w:val="D37CE08C"/>
@@ -29244,7 +30725,7 @@
       </w:pPr>
     </w:lvl>
   </w:abstractNum>
-  <w:abstractNum w:abstractNumId="23" w15:restartNumberingAfterBreak="0">
+  <w:abstractNum w:abstractNumId="24" w15:restartNumberingAfterBreak="0">
     <w:nsid w:val="3C97376D"/>
     <w:multiLevelType w:val="hybridMultilevel"/>
     <w:tmpl w:val="FA204E30"/>
@@ -29330,7 +30811,7 @@
       </w:pPr>
     </w:lvl>
   </w:abstractNum>
-  <w:abstractNum w:abstractNumId="24" w15:restartNumberingAfterBreak="0">
+  <w:abstractNum w:abstractNumId="25" w15:restartNumberingAfterBreak="0">
     <w:nsid w:val="3EFF6DF9"/>
     <w:multiLevelType w:val="hybridMultilevel"/>
     <w:tmpl w:val="80E43090"/>
@@ -29419,7 +30900,7 @@
       </w:pPr>
     </w:lvl>
   </w:abstractNum>
-  <w:abstractNum w:abstractNumId="25" w15:restartNumberingAfterBreak="0">
+  <w:abstractNum w:abstractNumId="26" w15:restartNumberingAfterBreak="0">
     <w:nsid w:val="471B1ADB"/>
     <w:multiLevelType w:val="hybridMultilevel"/>
     <w:tmpl w:val="FD24F4CA"/>
@@ -29532,7 +31013,7 @@
       </w:rPr>
     </w:lvl>
   </w:abstractNum>
-  <w:abstractNum w:abstractNumId="26" w15:restartNumberingAfterBreak="0">
+  <w:abstractNum w:abstractNumId="27" w15:restartNumberingAfterBreak="0">
     <w:nsid w:val="484E1677"/>
     <w:multiLevelType w:val="hybridMultilevel"/>
     <w:tmpl w:val="20A8513C"/>
@@ -29645,7 +31126,7 @@
       </w:rPr>
     </w:lvl>
   </w:abstractNum>
-  <w:abstractNum w:abstractNumId="27" w15:restartNumberingAfterBreak="0">
+  <w:abstractNum w:abstractNumId="28" w15:restartNumberingAfterBreak="0">
     <w:nsid w:val="48F05336"/>
     <w:multiLevelType w:val="hybridMultilevel"/>
     <w:tmpl w:val="01B86432"/>
@@ -29731,7 +31212,7 @@
       </w:pPr>
     </w:lvl>
   </w:abstractNum>
-  <w:abstractNum w:abstractNumId="28" w15:restartNumberingAfterBreak="0">
+  <w:abstractNum w:abstractNumId="29" w15:restartNumberingAfterBreak="0">
     <w:nsid w:val="4D3936E8"/>
     <w:multiLevelType w:val="hybridMultilevel"/>
     <w:tmpl w:val="5CA8056C"/>
@@ -29821,7 +31302,7 @@
       </w:pPr>
     </w:lvl>
   </w:abstractNum>
-  <w:abstractNum w:abstractNumId="29" w15:restartNumberingAfterBreak="0">
+  <w:abstractNum w:abstractNumId="30" w15:restartNumberingAfterBreak="0">
     <w:nsid w:val="4D57585F"/>
     <w:multiLevelType w:val="hybridMultilevel"/>
     <w:tmpl w:val="B6E4D9D4"/>
@@ -29910,7 +31391,7 @@
       </w:pPr>
     </w:lvl>
   </w:abstractNum>
-  <w:abstractNum w:abstractNumId="30" w15:restartNumberingAfterBreak="0">
+  <w:abstractNum w:abstractNumId="31" w15:restartNumberingAfterBreak="0">
     <w:nsid w:val="4D8100AF"/>
     <w:multiLevelType w:val="hybridMultilevel"/>
     <w:tmpl w:val="755EFCDC"/>
@@ -29999,7 +31480,7 @@
       </w:pPr>
     </w:lvl>
   </w:abstractNum>
-  <w:abstractNum w:abstractNumId="31" w15:restartNumberingAfterBreak="0">
+  <w:abstractNum w:abstractNumId="32" w15:restartNumberingAfterBreak="0">
     <w:nsid w:val="50CB3735"/>
     <w:multiLevelType w:val="hybridMultilevel"/>
     <w:tmpl w:val="1960DCEC"/>
@@ -30111,7 +31592,7 @@
       </w:rPr>
     </w:lvl>
   </w:abstractNum>
-  <w:abstractNum w:abstractNumId="32" w15:restartNumberingAfterBreak="0">
+  <w:abstractNum w:abstractNumId="33" w15:restartNumberingAfterBreak="0">
     <w:nsid w:val="548B1633"/>
     <w:multiLevelType w:val="hybridMultilevel"/>
     <w:tmpl w:val="5CA8056C"/>
@@ -30201,7 +31682,7 @@
       </w:pPr>
     </w:lvl>
   </w:abstractNum>
-  <w:abstractNum w:abstractNumId="33" w15:restartNumberingAfterBreak="0">
+  <w:abstractNum w:abstractNumId="34" w15:restartNumberingAfterBreak="0">
     <w:nsid w:val="577F7BCC"/>
     <w:multiLevelType w:val="hybridMultilevel"/>
     <w:tmpl w:val="18AE21B0"/>
@@ -30314,7 +31795,7 @@
       </w:rPr>
     </w:lvl>
   </w:abstractNum>
-  <w:abstractNum w:abstractNumId="34" w15:restartNumberingAfterBreak="0">
+  <w:abstractNum w:abstractNumId="35" w15:restartNumberingAfterBreak="0">
     <w:nsid w:val="59380FB5"/>
     <w:multiLevelType w:val="hybridMultilevel"/>
     <w:tmpl w:val="19DA1544"/>
@@ -30403,7 +31884,7 @@
       </w:pPr>
     </w:lvl>
   </w:abstractNum>
-  <w:abstractNum w:abstractNumId="35" w15:restartNumberingAfterBreak="0">
+  <w:abstractNum w:abstractNumId="36" w15:restartNumberingAfterBreak="0">
     <w:nsid w:val="5B771DC3"/>
     <w:multiLevelType w:val="hybridMultilevel"/>
     <w:tmpl w:val="CF80F9F2"/>
@@ -30492,7 +31973,7 @@
       </w:pPr>
     </w:lvl>
   </w:abstractNum>
-  <w:abstractNum w:abstractNumId="36" w15:restartNumberingAfterBreak="0">
+  <w:abstractNum w:abstractNumId="37" w15:restartNumberingAfterBreak="0">
     <w:nsid w:val="60282CF3"/>
     <w:multiLevelType w:val="hybridMultilevel"/>
     <w:tmpl w:val="3A2028F2"/>
@@ -30605,7 +32086,7 @@
       </w:rPr>
     </w:lvl>
   </w:abstractNum>
-  <w:abstractNum w:abstractNumId="37" w15:restartNumberingAfterBreak="0">
+  <w:abstractNum w:abstractNumId="38" w15:restartNumberingAfterBreak="0">
     <w:nsid w:val="60E86EC0"/>
     <w:multiLevelType w:val="hybridMultilevel"/>
     <w:tmpl w:val="F3DCE25A"/>
@@ -30691,7 +32172,7 @@
       </w:pPr>
     </w:lvl>
   </w:abstractNum>
-  <w:abstractNum w:abstractNumId="38" w15:restartNumberingAfterBreak="0">
+  <w:abstractNum w:abstractNumId="39" w15:restartNumberingAfterBreak="0">
     <w:nsid w:val="617D42B4"/>
     <w:multiLevelType w:val="hybridMultilevel"/>
     <w:tmpl w:val="4A82EB7A"/>
@@ -30804,7 +32285,7 @@
       </w:rPr>
     </w:lvl>
   </w:abstractNum>
-  <w:abstractNum w:abstractNumId="39" w15:restartNumberingAfterBreak="0">
+  <w:abstractNum w:abstractNumId="40" w15:restartNumberingAfterBreak="0">
     <w:nsid w:val="697D23B6"/>
     <w:multiLevelType w:val="hybridMultilevel"/>
     <w:tmpl w:val="6DEC6BDE"/>
@@ -30890,7 +32371,7 @@
       </w:pPr>
     </w:lvl>
   </w:abstractNum>
-  <w:abstractNum w:abstractNumId="40" w15:restartNumberingAfterBreak="0">
+  <w:abstractNum w:abstractNumId="41" w15:restartNumberingAfterBreak="0">
     <w:nsid w:val="6AC96153"/>
     <w:multiLevelType w:val="hybridMultilevel"/>
     <w:tmpl w:val="397EE31E"/>
@@ -30979,7 +32460,7 @@
       </w:pPr>
     </w:lvl>
   </w:abstractNum>
-  <w:abstractNum w:abstractNumId="41" w15:restartNumberingAfterBreak="0">
+  <w:abstractNum w:abstractNumId="42" w15:restartNumberingAfterBreak="0">
     <w:nsid w:val="6B236687"/>
     <w:multiLevelType w:val="hybridMultilevel"/>
     <w:tmpl w:val="51128F14"/>
@@ -31065,7 +32546,7 @@
       </w:pPr>
     </w:lvl>
   </w:abstractNum>
-  <w:abstractNum w:abstractNumId="42" w15:restartNumberingAfterBreak="0">
+  <w:abstractNum w:abstractNumId="43" w15:restartNumberingAfterBreak="0">
     <w:nsid w:val="6B653ED3"/>
     <w:multiLevelType w:val="hybridMultilevel"/>
     <w:tmpl w:val="8E70CF00"/>
@@ -31154,7 +32635,7 @@
       </w:pPr>
     </w:lvl>
   </w:abstractNum>
-  <w:abstractNum w:abstractNumId="43" w15:restartNumberingAfterBreak="0">
+  <w:abstractNum w:abstractNumId="44" w15:restartNumberingAfterBreak="0">
     <w:nsid w:val="6F6C4311"/>
     <w:multiLevelType w:val="hybridMultilevel"/>
     <w:tmpl w:val="41E20F26"/>
@@ -31240,7 +32721,7 @@
       </w:pPr>
     </w:lvl>
   </w:abstractNum>
-  <w:abstractNum w:abstractNumId="44" w15:restartNumberingAfterBreak="0">
+  <w:abstractNum w:abstractNumId="45" w15:restartNumberingAfterBreak="0">
     <w:nsid w:val="706A5BAE"/>
     <w:multiLevelType w:val="hybridMultilevel"/>
     <w:tmpl w:val="B2FACB40"/>
@@ -31353,7 +32834,7 @@
       </w:rPr>
     </w:lvl>
   </w:abstractNum>
-  <w:abstractNum w:abstractNumId="45" w15:restartNumberingAfterBreak="0">
+  <w:abstractNum w:abstractNumId="46" w15:restartNumberingAfterBreak="0">
     <w:nsid w:val="727D04B6"/>
     <w:multiLevelType w:val="hybridMultilevel"/>
     <w:tmpl w:val="90A46E6A"/>
@@ -31443,7 +32924,7 @@
       </w:pPr>
     </w:lvl>
   </w:abstractNum>
-  <w:abstractNum w:abstractNumId="46" w15:restartNumberingAfterBreak="0">
+  <w:abstractNum w:abstractNumId="47" w15:restartNumberingAfterBreak="0">
     <w:nsid w:val="746052EB"/>
     <w:multiLevelType w:val="hybridMultilevel"/>
     <w:tmpl w:val="5FDAABEE"/>
@@ -31533,7 +33014,7 @@
       </w:pPr>
     </w:lvl>
   </w:abstractNum>
-  <w:abstractNum w:abstractNumId="47" w15:restartNumberingAfterBreak="0">
+  <w:abstractNum w:abstractNumId="48" w15:restartNumberingAfterBreak="0">
     <w:nsid w:val="75384732"/>
     <w:multiLevelType w:val="hybridMultilevel"/>
     <w:tmpl w:val="1E9A5722"/>
@@ -31646,7 +33127,7 @@
       </w:rPr>
     </w:lvl>
   </w:abstractNum>
-  <w:abstractNum w:abstractNumId="48" w15:restartNumberingAfterBreak="0">
+  <w:abstractNum w:abstractNumId="49" w15:restartNumberingAfterBreak="0">
     <w:nsid w:val="755F7C61"/>
     <w:multiLevelType w:val="hybridMultilevel"/>
     <w:tmpl w:val="589CE3AE"/>
@@ -31735,7 +33216,96 @@
       </w:pPr>
     </w:lvl>
   </w:abstractNum>
-  <w:abstractNum w:abstractNumId="49" w15:restartNumberingAfterBreak="0">
+  <w:abstractNum w:abstractNumId="50" w15:restartNumberingAfterBreak="0">
+    <w:nsid w:val="79917455"/>
+    <w:multiLevelType w:val="hybridMultilevel"/>
+    <w:tmpl w:val="CB90EAB2"/>
+    <w:lvl w:ilvl="0" w:tplc="0406000F">
+      <w:start w:val="1"/>
+      <w:numFmt w:val="decimal"/>
+      <w:lvlText w:val="%1."/>
+      <w:lvlJc w:val="left"/>
+      <w:pPr>
+        <w:ind w:left="720" w:hanging="360"/>
+      </w:pPr>
+      <w:rPr>
+        <w:rFonts w:hint="default"/>
+      </w:rPr>
+    </w:lvl>
+    <w:lvl w:ilvl="1" w:tplc="04060019" w:tentative="1">
+      <w:start w:val="1"/>
+      <w:numFmt w:val="lowerLetter"/>
+      <w:lvlText w:val="%2."/>
+      <w:lvlJc w:val="left"/>
+      <w:pPr>
+        <w:ind w:left="1440" w:hanging="360"/>
+      </w:pPr>
+    </w:lvl>
+    <w:lvl w:ilvl="2" w:tplc="0406001B" w:tentative="1">
+      <w:start w:val="1"/>
+      <w:numFmt w:val="lowerRoman"/>
+      <w:lvlText w:val="%3."/>
+      <w:lvlJc w:val="right"/>
+      <w:pPr>
+        <w:ind w:left="2160" w:hanging="180"/>
+      </w:pPr>
+    </w:lvl>
+    <w:lvl w:ilvl="3" w:tplc="0406000F" w:tentative="1">
+      <w:start w:val="1"/>
+      <w:numFmt w:val="decimal"/>
+      <w:lvlText w:val="%4."/>
+      <w:lvlJc w:val="left"/>
+      <w:pPr>
+        <w:ind w:left="2880" w:hanging="360"/>
+      </w:pPr>
+    </w:lvl>
+    <w:lvl w:ilvl="4" w:tplc="04060019" w:tentative="1">
+      <w:start w:val="1"/>
+      <w:numFmt w:val="lowerLetter"/>
+      <w:lvlText w:val="%5."/>
+      <w:lvlJc w:val="left"/>
+      <w:pPr>
+        <w:ind w:left="3600" w:hanging="360"/>
+      </w:pPr>
+    </w:lvl>
+    <w:lvl w:ilvl="5" w:tplc="0406001B" w:tentative="1">
+      <w:start w:val="1"/>
+      <w:numFmt w:val="lowerRoman"/>
+      <w:lvlText w:val="%6."/>
+      <w:lvlJc w:val="right"/>
+      <w:pPr>
+        <w:ind w:left="4320" w:hanging="180"/>
+      </w:pPr>
+    </w:lvl>
+    <w:lvl w:ilvl="6" w:tplc="0406000F" w:tentative="1">
+      <w:start w:val="1"/>
+      <w:numFmt w:val="decimal"/>
+      <w:lvlText w:val="%7."/>
+      <w:lvlJc w:val="left"/>
+      <w:pPr>
+        <w:ind w:left="5040" w:hanging="360"/>
+      </w:pPr>
+    </w:lvl>
+    <w:lvl w:ilvl="7" w:tplc="04060019" w:tentative="1">
+      <w:start w:val="1"/>
+      <w:numFmt w:val="lowerLetter"/>
+      <w:lvlText w:val="%8."/>
+      <w:lvlJc w:val="left"/>
+      <w:pPr>
+        <w:ind w:left="5760" w:hanging="360"/>
+      </w:pPr>
+    </w:lvl>
+    <w:lvl w:ilvl="8" w:tplc="0406001B" w:tentative="1">
+      <w:start w:val="1"/>
+      <w:numFmt w:val="lowerRoman"/>
+      <w:lvlText w:val="%9."/>
+      <w:lvlJc w:val="right"/>
+      <w:pPr>
+        <w:ind w:left="6480" w:hanging="180"/>
+      </w:pPr>
+    </w:lvl>
+  </w:abstractNum>
+  <w:abstractNum w:abstractNumId="51" w15:restartNumberingAfterBreak="0">
     <w:nsid w:val="7A321F87"/>
     <w:multiLevelType w:val="hybridMultilevel"/>
     <w:tmpl w:val="88406E66"/>
@@ -31825,7 +33395,7 @@
       </w:pPr>
     </w:lvl>
   </w:abstractNum>
-  <w:abstractNum w:abstractNumId="50" w15:restartNumberingAfterBreak="0">
+  <w:abstractNum w:abstractNumId="52" w15:restartNumberingAfterBreak="0">
     <w:nsid w:val="7A5E3F68"/>
     <w:multiLevelType w:val="hybridMultilevel"/>
     <w:tmpl w:val="F586C156"/>
@@ -31914,7 +33484,7 @@
       </w:pPr>
     </w:lvl>
   </w:abstractNum>
-  <w:abstractNum w:abstractNumId="51" w15:restartNumberingAfterBreak="0">
+  <w:abstractNum w:abstractNumId="53" w15:restartNumberingAfterBreak="0">
     <w:nsid w:val="7BEE32C0"/>
     <w:multiLevelType w:val="hybridMultilevel"/>
     <w:tmpl w:val="CBD43366"/>
@@ -32004,160 +33574,166 @@
     </w:lvl>
   </w:abstractNum>
   <w:num w:numId="1">
+    <w:abstractNumId w:val="36"/>
+  </w:num>
+  <w:num w:numId="2">
+    <w:abstractNumId w:val="51"/>
+  </w:num>
+  <w:num w:numId="3">
+    <w:abstractNumId w:val="13"/>
+  </w:num>
+  <w:num w:numId="4">
+    <w:abstractNumId w:val="17"/>
+  </w:num>
+  <w:num w:numId="5">
+    <w:abstractNumId w:val="22"/>
+  </w:num>
+  <w:num w:numId="6">
+    <w:abstractNumId w:val="28"/>
+  </w:num>
+  <w:num w:numId="7">
+    <w:abstractNumId w:val="46"/>
+  </w:num>
+  <w:num w:numId="8">
+    <w:abstractNumId w:val="4"/>
+  </w:num>
+  <w:num w:numId="9">
+    <w:abstractNumId w:val="14"/>
+  </w:num>
+  <w:num w:numId="10">
+    <w:abstractNumId w:val="5"/>
+  </w:num>
+  <w:num w:numId="11">
+    <w:abstractNumId w:val="29"/>
+  </w:num>
+  <w:num w:numId="12">
+    <w:abstractNumId w:val="15"/>
+  </w:num>
+  <w:num w:numId="13">
+    <w:abstractNumId w:val="19"/>
+  </w:num>
+  <w:num w:numId="14">
+    <w:abstractNumId w:val="18"/>
+  </w:num>
+  <w:num w:numId="15">
+    <w:abstractNumId w:val="24"/>
+  </w:num>
+  <w:num w:numId="16">
+    <w:abstractNumId w:val="33"/>
+  </w:num>
+  <w:num w:numId="17">
+    <w:abstractNumId w:val="26"/>
+  </w:num>
+  <w:num w:numId="18">
+    <w:abstractNumId w:val="9"/>
+  </w:num>
+  <w:num w:numId="19">
+    <w:abstractNumId w:val="7"/>
+  </w:num>
+  <w:num w:numId="20">
+    <w:abstractNumId w:val="34"/>
+  </w:num>
+  <w:num w:numId="21">
+    <w:abstractNumId w:val="38"/>
+  </w:num>
+  <w:num w:numId="22">
+    <w:abstractNumId w:val="47"/>
+  </w:num>
+  <w:num w:numId="23">
+    <w:abstractNumId w:val="32"/>
+  </w:num>
+  <w:num w:numId="24">
+    <w:abstractNumId w:val="6"/>
+  </w:num>
+  <w:num w:numId="25">
+    <w:abstractNumId w:val="52"/>
+  </w:num>
+  <w:num w:numId="26">
+    <w:abstractNumId w:val="20"/>
+  </w:num>
+  <w:num w:numId="27">
+    <w:abstractNumId w:val="10"/>
+  </w:num>
+  <w:num w:numId="28">
+    <w:abstractNumId w:val="48"/>
+  </w:num>
+  <w:num w:numId="29">
+    <w:abstractNumId w:val="42"/>
+  </w:num>
+  <w:num w:numId="30">
+    <w:abstractNumId w:val="16"/>
+  </w:num>
+  <w:num w:numId="31">
+    <w:abstractNumId w:val="31"/>
+  </w:num>
+  <w:num w:numId="32">
+    <w:abstractNumId w:val="25"/>
+  </w:num>
+  <w:num w:numId="33">
+    <w:abstractNumId w:val="27"/>
+  </w:num>
+  <w:num w:numId="34">
+    <w:abstractNumId w:val="3"/>
+  </w:num>
+  <w:num w:numId="35">
+    <w:abstractNumId w:val="37"/>
+  </w:num>
+  <w:num w:numId="36">
+    <w:abstractNumId w:val="43"/>
+  </w:num>
+  <w:num w:numId="37">
+    <w:abstractNumId w:val="12"/>
+  </w:num>
+  <w:num w:numId="38">
+    <w:abstractNumId w:val="23"/>
+  </w:num>
+  <w:num w:numId="39">
+    <w:abstractNumId w:val="53"/>
+  </w:num>
+  <w:num w:numId="40">
+    <w:abstractNumId w:val="1"/>
+  </w:num>
+  <w:num w:numId="41">
     <w:abstractNumId w:val="35"/>
   </w:num>
-  <w:num w:numId="2">
+  <w:num w:numId="42">
+    <w:abstractNumId w:val="30"/>
+  </w:num>
+  <w:num w:numId="43">
+    <w:abstractNumId w:val="21"/>
+  </w:num>
+  <w:num w:numId="44">
+    <w:abstractNumId w:val="40"/>
+  </w:num>
+  <w:num w:numId="45">
+    <w:abstractNumId w:val="39"/>
+  </w:num>
+  <w:num w:numId="46">
+    <w:abstractNumId w:val="44"/>
+  </w:num>
+  <w:num w:numId="47">
+    <w:abstractNumId w:val="45"/>
+  </w:num>
+  <w:num w:numId="48">
+    <w:abstractNumId w:val="2"/>
+  </w:num>
+  <w:num w:numId="49">
+    <w:abstractNumId w:val="41"/>
+  </w:num>
+  <w:num w:numId="50">
+    <w:abstractNumId w:val="8"/>
+  </w:num>
+  <w:num w:numId="51">
     <w:abstractNumId w:val="49"/>
   </w:num>
-  <w:num w:numId="3">
-    <w:abstractNumId w:val="12"/>
-  </w:num>
-  <w:num w:numId="4">
-    <w:abstractNumId w:val="16"/>
-  </w:num>
-  <w:num w:numId="5">
-    <w:abstractNumId w:val="21"/>
-  </w:num>
-  <w:num w:numId="6">
-    <w:abstractNumId w:val="27"/>
-  </w:num>
-  <w:num w:numId="7">
-    <w:abstractNumId w:val="45"/>
-  </w:num>
-  <w:num w:numId="8">
-    <w:abstractNumId w:val="3"/>
-  </w:num>
-  <w:num w:numId="9">
-    <w:abstractNumId w:val="13"/>
-  </w:num>
-  <w:num w:numId="10">
-    <w:abstractNumId w:val="4"/>
-  </w:num>
-  <w:num w:numId="11">
-    <w:abstractNumId w:val="28"/>
-  </w:num>
-  <w:num w:numId="12">
-    <w:abstractNumId w:val="14"/>
-  </w:num>
-  <w:num w:numId="13">
-    <w:abstractNumId w:val="18"/>
-  </w:num>
-  <w:num w:numId="14">
-    <w:abstractNumId w:val="17"/>
-  </w:num>
-  <w:num w:numId="15">
-    <w:abstractNumId w:val="23"/>
-  </w:num>
-  <w:num w:numId="16">
-    <w:abstractNumId w:val="32"/>
-  </w:num>
-  <w:num w:numId="17">
-    <w:abstractNumId w:val="25"/>
-  </w:num>
-  <w:num w:numId="18">
-    <w:abstractNumId w:val="8"/>
-  </w:num>
-  <w:num w:numId="19">
-    <w:abstractNumId w:val="6"/>
-  </w:num>
-  <w:num w:numId="20">
-    <w:abstractNumId w:val="33"/>
-  </w:num>
-  <w:num w:numId="21">
-    <w:abstractNumId w:val="37"/>
-  </w:num>
-  <w:num w:numId="22">
-    <w:abstractNumId w:val="46"/>
-  </w:num>
-  <w:num w:numId="23">
-    <w:abstractNumId w:val="31"/>
-  </w:num>
-  <w:num w:numId="24">
-    <w:abstractNumId w:val="5"/>
-  </w:num>
-  <w:num w:numId="25">
-    <w:abstractNumId w:val="50"/>
-  </w:num>
-  <w:num w:numId="26">
-    <w:abstractNumId w:val="19"/>
-  </w:num>
-  <w:num w:numId="27">
-    <w:abstractNumId w:val="9"/>
-  </w:num>
-  <w:num w:numId="28">
-    <w:abstractNumId w:val="47"/>
-  </w:num>
-  <w:num w:numId="29">
-    <w:abstractNumId w:val="41"/>
-  </w:num>
-  <w:num w:numId="30">
-    <w:abstractNumId w:val="15"/>
-  </w:num>
-  <w:num w:numId="31">
-    <w:abstractNumId w:val="30"/>
-  </w:num>
-  <w:num w:numId="32">
-    <w:abstractNumId w:val="24"/>
-  </w:num>
-  <w:num w:numId="33">
-    <w:abstractNumId w:val="26"/>
-  </w:num>
-  <w:num w:numId="34">
-    <w:abstractNumId w:val="2"/>
-  </w:num>
-  <w:num w:numId="35">
-    <w:abstractNumId w:val="36"/>
-  </w:num>
-  <w:num w:numId="36">
-    <w:abstractNumId w:val="42"/>
-  </w:num>
-  <w:num w:numId="37">
+  <w:num w:numId="52">
     <w:abstractNumId w:val="11"/>
   </w:num>
-  <w:num w:numId="38">
-    <w:abstractNumId w:val="22"/>
-  </w:num>
-  <w:num w:numId="39">
-    <w:abstractNumId w:val="51"/>
-  </w:num>
-  <w:num w:numId="40">
+  <w:num w:numId="53">
     <w:abstractNumId w:val="0"/>
   </w:num>
-  <w:num w:numId="41">
-    <w:abstractNumId w:val="34"/>
-  </w:num>
-  <w:num w:numId="42">
-    <w:abstractNumId w:val="29"/>
-  </w:num>
-  <w:num w:numId="43">
-    <w:abstractNumId w:val="20"/>
-  </w:num>
-  <w:num w:numId="44">
-    <w:abstractNumId w:val="39"/>
-  </w:num>
-  <w:num w:numId="45">
-    <w:abstractNumId w:val="38"/>
-  </w:num>
-  <w:num w:numId="46">
-    <w:abstractNumId w:val="43"/>
-  </w:num>
-  <w:num w:numId="47">
-    <w:abstractNumId w:val="44"/>
-  </w:num>
-  <w:num w:numId="48">
-    <w:abstractNumId w:val="1"/>
-  </w:num>
-  <w:num w:numId="49">
-    <w:abstractNumId w:val="40"/>
-  </w:num>
-  <w:num w:numId="50">
-    <w:abstractNumId w:val="7"/>
-  </w:num>
-  <w:num w:numId="51">
-    <w:abstractNumId w:val="48"/>
-  </w:num>
-  <w:num w:numId="52">
-    <w:abstractNumId w:val="10"/>
+  <w:num w:numId="54">
+    <w:abstractNumId w:val="50"/>
   </w:num>
   <w:numIdMacAtCleanup w:val="48"/>
 </w:numbering>
@@ -32997,7 +34573,7 @@
 </file>
 
 <file path=customXml/itemProps1.xml><?xml version="1.0" encoding="utf-8"?>
-<ds:datastoreItem xmlns:ds="http://schemas.openxmlformats.org/officeDocument/2006/customXml" ds:itemID="{A240D986-2DA0-4764-8070-8ABED7559177}">
+<ds:datastoreItem xmlns:ds="http://schemas.openxmlformats.org/officeDocument/2006/customXml" ds:itemID="{732B8E2A-3EEA-4C1C-8E75-DCBEA16850A6}">
   <ds:schemaRefs>
     <ds:schemaRef ds:uri="http://schemas.openxmlformats.org/officeDocument/2006/bibliography"/>
   </ds:schemaRefs>

</xml_diff>

<commit_message>
Agile-Stage-Gate-artikler tilføjet, logbog for dd er påbegyndt, og Stage Gate v0.3
</commit_message>
<xml_diff>
--- a/Mødereferater/Logbog.docx
+++ b/Mødereferater/Logbog.docx
@@ -27665,13 +27665,7 @@
               <w:rPr>
                 <w:rFonts w:ascii="Verdana" w:hAnsi="Verdana"/>
               </w:rPr>
-              <w:t>fredag d. 11</w:t>
-            </w:r>
-            <w:r>
-              <w:rPr>
-                <w:rFonts w:ascii="Verdana" w:hAnsi="Verdana"/>
-              </w:rPr>
-              <w:t>. november 2016</w:t>
+              <w:t>fredag d. 11. november 2016</w:t>
             </w:r>
           </w:p>
           <w:p>
@@ -27739,13 +27733,7 @@
               <w:rPr>
                 <w:rFonts w:ascii="Verdana" w:hAnsi="Verdana"/>
               </w:rPr>
-              <w:t xml:space="preserve">JH  </w:t>
-            </w:r>
-            <w:r>
-              <w:rPr>
-                <w:rFonts w:ascii="Verdana" w:hAnsi="Verdana"/>
-              </w:rPr>
-              <w:t>&amp; JR</w:t>
+              <w:t>JH  &amp; JR</w:t>
             </w:r>
           </w:p>
         </w:tc>
@@ -28004,13 +27992,7 @@
               <w:rPr>
                 <w:rFonts w:ascii="Verdana" w:hAnsi="Verdana"/>
               </w:rPr>
-              <w:t xml:space="preserve">Ad1. </w:t>
-            </w:r>
-            <w:r>
-              <w:rPr>
-                <w:rFonts w:ascii="Verdana" w:hAnsi="Verdana"/>
-              </w:rPr>
-              <w:t xml:space="preserve">Vi har valgt at bestille en højtaler gennem SAT, så vi kan lave et automatisk testprogram i </w:t>
+              <w:t xml:space="preserve">Ad1. Vi har valgt at bestille en højtaler gennem SAT, så vi kan lave et automatisk testprogram i </w:t>
             </w:r>
             <w:proofErr w:type="spellStart"/>
             <w:r>
@@ -28175,13 +28157,7 @@
               <w:rPr>
                 <w:rFonts w:ascii="Verdana" w:hAnsi="Verdana"/>
               </w:rPr>
-              <w:t xml:space="preserve">At få 3D printet en holder, således afstanden fra højtaleren til flaskeåbningen altid er den samme. </w:t>
-            </w:r>
-            <w:r>
-              <w:rPr>
-                <w:rFonts w:ascii="Verdana" w:hAnsi="Verdana"/>
-              </w:rPr>
-              <w:t xml:space="preserve"> </w:t>
+              <w:t xml:space="preserve">At få 3D printet en holder, således afstanden fra højtaleren til flaskeåbningen altid er den samme.  </w:t>
             </w:r>
           </w:p>
           <w:p>
@@ -28311,8 +28287,734 @@
               </w:rPr>
               <w:t xml:space="preserve">…… </w:t>
             </w:r>
+          </w:p>
+        </w:tc>
+      </w:tr>
+      <w:tr>
+        <w:tc>
+          <w:tcPr>
+            <w:tcW w:w="9854" w:type="dxa"/>
+          </w:tcPr>
+          <w:p>
+            <w:pPr>
+              <w:spacing w:line="276" w:lineRule="auto"/>
+              <w:rPr>
+                <w:rFonts w:ascii="Verdana" w:hAnsi="Verdana"/>
+                <w:b/>
+              </w:rPr>
+            </w:pPr>
+            <w:r>
+              <w:rPr>
+                <w:rFonts w:ascii="Verdana" w:hAnsi="Verdana"/>
+                <w:b/>
+              </w:rPr>
+              <w:t>Aktioner</w:t>
+            </w:r>
+          </w:p>
+          <w:p>
+            <w:pPr>
+              <w:spacing w:line="276" w:lineRule="auto"/>
+              <w:rPr>
+                <w:rFonts w:ascii="Verdana" w:hAnsi="Verdana"/>
+                <w:b/>
+              </w:rPr>
+            </w:pPr>
+          </w:p>
+          <w:p>
+            <w:pPr>
+              <w:spacing w:line="276" w:lineRule="auto"/>
+              <w:rPr>
+                <w:rFonts w:ascii="Verdana" w:hAnsi="Verdana"/>
+                <w:b/>
+              </w:rPr>
+            </w:pPr>
+            <w:r>
+              <w:rPr>
+                <w:rFonts w:ascii="Verdana" w:hAnsi="Verdana"/>
+                <w:b/>
+              </w:rPr>
+              <w:t>JH:</w:t>
+            </w:r>
+          </w:p>
+          <w:p>
+            <w:pPr>
+              <w:spacing w:line="276" w:lineRule="auto"/>
+              <w:rPr>
+                <w:rFonts w:ascii="Verdana" w:hAnsi="Verdana"/>
+                <w:b/>
+              </w:rPr>
+            </w:pPr>
+            <w:r>
+              <w:rPr>
+                <w:rFonts w:ascii="Verdana" w:hAnsi="Verdana"/>
+                <w:b/>
+              </w:rPr>
+              <w:t>JR:</w:t>
+            </w:r>
+            <w:r>
+              <w:rPr>
+                <w:rFonts w:ascii="Verdana" w:hAnsi="Verdana"/>
+                <w:b/>
+              </w:rPr>
+              <w:t xml:space="preserve"> </w:t>
+            </w:r>
+          </w:p>
+          <w:p>
+            <w:pPr>
+              <w:spacing w:line="276" w:lineRule="auto"/>
+              <w:rPr>
+                <w:rFonts w:ascii="Verdana" w:hAnsi="Verdana"/>
+              </w:rPr>
+            </w:pPr>
+          </w:p>
+        </w:tc>
+      </w:tr>
+    </w:tbl>
+    <w:p>
+      <w:pPr>
+        <w:spacing w:line="276" w:lineRule="auto"/>
+        <w:rPr>
+          <w:rFonts w:ascii="Verdana" w:hAnsi="Verdana"/>
+          <w:sz w:val="20"/>
+          <w:szCs w:val="20"/>
+        </w:rPr>
+      </w:pPr>
+    </w:p>
+    <w:tbl>
+      <w:tblPr>
+        <w:tblStyle w:val="TableGrid"/>
+        <w:tblW w:w="0" w:type="auto"/>
+        <w:tblLook w:val="04A0" w:firstRow="1" w:lastRow="0" w:firstColumn="1" w:lastColumn="0" w:noHBand="0" w:noVBand="1"/>
+      </w:tblPr>
+      <w:tblGrid>
+        <w:gridCol w:w="9854"/>
+      </w:tblGrid>
+      <w:tr>
+        <w:tc>
+          <w:tcPr>
+            <w:tcW w:w="9854" w:type="dxa"/>
+          </w:tcPr>
+          <w:p>
+            <w:pPr>
+              <w:spacing w:line="276" w:lineRule="auto"/>
+              <w:rPr>
+                <w:rFonts w:ascii="Verdana" w:hAnsi="Verdana"/>
+              </w:rPr>
+            </w:pPr>
+            <w:r>
+              <w:rPr>
+                <w:rFonts w:ascii="Verdana" w:hAnsi="Verdana"/>
+                <w:b/>
+              </w:rPr>
+              <w:t>Dato:</w:t>
+            </w:r>
+            <w:r>
+              <w:rPr>
+                <w:rFonts w:ascii="Verdana" w:hAnsi="Verdana"/>
+                <w:b/>
+              </w:rPr>
+              <w:t xml:space="preserve"> </w:t>
+            </w:r>
+            <w:r>
+              <w:rPr>
+                <w:rFonts w:ascii="Verdana" w:hAnsi="Verdana"/>
+              </w:rPr>
+              <w:t>mandag d. 14</w:t>
+            </w:r>
+            <w:r>
+              <w:rPr>
+                <w:rFonts w:ascii="Verdana" w:hAnsi="Verdana"/>
+              </w:rPr>
+              <w:t>. november 2016</w:t>
+            </w:r>
+          </w:p>
+          <w:p>
+            <w:pPr>
+              <w:spacing w:line="276" w:lineRule="auto"/>
+              <w:rPr>
+                <w:rFonts w:ascii="Verdana" w:hAnsi="Verdana"/>
+                <w:b/>
+              </w:rPr>
+            </w:pPr>
+          </w:p>
+          <w:p>
+            <w:pPr>
+              <w:spacing w:line="276" w:lineRule="auto"/>
+              <w:rPr>
+                <w:rFonts w:ascii="Verdana" w:hAnsi="Verdana"/>
+              </w:rPr>
+            </w:pPr>
+            <w:r>
+              <w:rPr>
+                <w:rFonts w:ascii="Verdana" w:hAnsi="Verdana"/>
+                <w:b/>
+              </w:rPr>
+              <w:t xml:space="preserve">Sted: </w:t>
+            </w:r>
+            <w:r>
+              <w:rPr>
+                <w:rFonts w:ascii="Verdana" w:hAnsi="Verdana"/>
+              </w:rPr>
+              <w:t xml:space="preserve">K113 </w:t>
+            </w:r>
+          </w:p>
+          <w:p>
+            <w:pPr>
+              <w:spacing w:line="276" w:lineRule="auto"/>
+              <w:rPr>
+                <w:rFonts w:ascii="Verdana" w:hAnsi="Verdana"/>
+                <w:b/>
+              </w:rPr>
+            </w:pPr>
+          </w:p>
+          <w:p>
+            <w:pPr>
+              <w:spacing w:line="276" w:lineRule="auto"/>
+              <w:rPr>
+                <w:rFonts w:ascii="Verdana" w:hAnsi="Verdana"/>
+                <w:sz w:val="20"/>
+                <w:szCs w:val="20"/>
+              </w:rPr>
+            </w:pPr>
+            <w:r>
+              <w:rPr>
+                <w:rFonts w:ascii="Verdana" w:hAnsi="Verdana"/>
+                <w:b/>
+              </w:rPr>
+              <w:lastRenderedPageBreak/>
+              <w:t xml:space="preserve">Til stede: </w:t>
+            </w:r>
+            <w:r>
+              <w:rPr>
+                <w:rFonts w:ascii="Verdana" w:hAnsi="Verdana"/>
+              </w:rPr>
+              <w:t xml:space="preserve"> </w:t>
+            </w:r>
+            <w:r>
+              <w:rPr>
+                <w:rFonts w:ascii="Verdana" w:hAnsi="Verdana"/>
+              </w:rPr>
+              <w:t>JH  &amp; JR</w:t>
+            </w:r>
+          </w:p>
+        </w:tc>
+      </w:tr>
+      <w:tr>
+        <w:tc>
+          <w:tcPr>
+            <w:tcW w:w="9854" w:type="dxa"/>
+          </w:tcPr>
+          <w:p>
+            <w:pPr>
+              <w:spacing w:line="276" w:lineRule="auto"/>
+              <w:rPr>
+                <w:rFonts w:ascii="Verdana" w:hAnsi="Verdana"/>
+              </w:rPr>
+            </w:pPr>
+            <w:r>
+              <w:rPr>
+                <w:rFonts w:ascii="Verdana" w:hAnsi="Verdana"/>
+                <w:b/>
+              </w:rPr>
+              <w:lastRenderedPageBreak/>
+              <w:t>Dagsorden:</w:t>
+            </w:r>
+          </w:p>
+          <w:p>
+            <w:pPr>
+              <w:pStyle w:val="ListParagraph"/>
+              <w:numPr>
+                <w:ilvl w:val="0"/>
+                <w:numId w:val="23"/>
+              </w:numPr>
+              <w:spacing w:line="276" w:lineRule="auto"/>
+              <w:rPr>
+                <w:rFonts w:ascii="Verdana" w:hAnsi="Verdana"/>
+              </w:rPr>
+            </w:pPr>
+            <w:proofErr w:type="spellStart"/>
+            <w:r>
+              <w:rPr>
+                <w:rFonts w:ascii="Verdana" w:hAnsi="Verdana"/>
+              </w:rPr>
+              <w:t>Daily</w:t>
+            </w:r>
+            <w:proofErr w:type="spellEnd"/>
+            <w:r>
+              <w:rPr>
+                <w:rFonts w:ascii="Verdana" w:hAnsi="Verdana"/>
+              </w:rPr>
+              <w:t xml:space="preserve"> </w:t>
+            </w:r>
+            <w:proofErr w:type="spellStart"/>
+            <w:r>
+              <w:rPr>
+                <w:rFonts w:ascii="Verdana" w:hAnsi="Verdana"/>
+              </w:rPr>
+              <w:t>Scrum</w:t>
+            </w:r>
+            <w:proofErr w:type="spellEnd"/>
+            <w:r>
+              <w:rPr>
+                <w:rFonts w:ascii="Verdana" w:hAnsi="Verdana"/>
+              </w:rPr>
+              <w:t xml:space="preserve"> Meeting</w:t>
+            </w:r>
+          </w:p>
+          <w:p>
+            <w:pPr>
+              <w:pStyle w:val="ListParagraph"/>
+              <w:numPr>
+                <w:ilvl w:val="0"/>
+                <w:numId w:val="23"/>
+              </w:numPr>
+              <w:spacing w:line="276" w:lineRule="auto"/>
+              <w:rPr>
+                <w:rFonts w:ascii="Verdana" w:hAnsi="Verdana"/>
+              </w:rPr>
+            </w:pPr>
+            <w:r>
+              <w:rPr>
+                <w:rFonts w:ascii="Verdana" w:hAnsi="Verdana"/>
+              </w:rPr>
+              <w:t>ASE-model</w:t>
+            </w:r>
+          </w:p>
+          <w:p>
+            <w:pPr>
+              <w:pStyle w:val="ListParagraph"/>
+              <w:numPr>
+                <w:ilvl w:val="0"/>
+                <w:numId w:val="23"/>
+              </w:numPr>
+              <w:spacing w:line="276" w:lineRule="auto"/>
+              <w:rPr>
+                <w:rFonts w:ascii="Verdana" w:hAnsi="Verdana"/>
+              </w:rPr>
+            </w:pPr>
+            <w:r>
+              <w:rPr>
+                <w:rFonts w:ascii="Verdana" w:hAnsi="Verdana"/>
+              </w:rPr>
+              <w:t xml:space="preserve">Opdatere Stage Gate + </w:t>
+            </w:r>
+            <w:proofErr w:type="spellStart"/>
+            <w:r>
+              <w:rPr>
+                <w:rFonts w:ascii="Verdana" w:hAnsi="Verdana"/>
+              </w:rPr>
+              <w:t>Teamweek</w:t>
+            </w:r>
+            <w:proofErr w:type="spellEnd"/>
+          </w:p>
+          <w:p>
+            <w:pPr>
+              <w:pStyle w:val="ListParagraph"/>
+              <w:numPr>
+                <w:ilvl w:val="0"/>
+                <w:numId w:val="23"/>
+              </w:numPr>
+              <w:spacing w:line="276" w:lineRule="auto"/>
+              <w:rPr>
+                <w:rFonts w:ascii="Verdana" w:hAnsi="Verdana"/>
+              </w:rPr>
+            </w:pPr>
+            <w:r>
+              <w:rPr>
+                <w:rFonts w:ascii="Verdana" w:hAnsi="Verdana"/>
+              </w:rPr>
+              <w:t xml:space="preserve">Udkast til </w:t>
+            </w:r>
+            <w:proofErr w:type="spellStart"/>
+            <w:r>
+              <w:rPr>
+                <w:rFonts w:ascii="Verdana" w:hAnsi="Verdana"/>
+              </w:rPr>
+              <w:t>LabVIEW</w:t>
+            </w:r>
+            <w:proofErr w:type="spellEnd"/>
+          </w:p>
+          <w:p>
+            <w:pPr>
+              <w:pStyle w:val="ListParagraph"/>
+              <w:numPr>
+                <w:ilvl w:val="0"/>
+                <w:numId w:val="23"/>
+              </w:numPr>
+              <w:spacing w:line="276" w:lineRule="auto"/>
+              <w:rPr>
+                <w:rFonts w:ascii="Verdana" w:hAnsi="Verdana"/>
+              </w:rPr>
+            </w:pPr>
+            <w:proofErr w:type="spellStart"/>
+            <w:r>
+              <w:rPr>
+                <w:rFonts w:ascii="Verdana" w:hAnsi="Verdana"/>
+              </w:rPr>
+              <w:t>RefWorks</w:t>
+            </w:r>
+            <w:proofErr w:type="spellEnd"/>
+            <w:r>
+              <w:rPr>
+                <w:rFonts w:ascii="Verdana" w:hAnsi="Verdana"/>
+              </w:rPr>
+              <w:t xml:space="preserve"> </w:t>
+            </w:r>
+            <w:r>
+              <w:rPr>
+                <w:rFonts w:ascii="Verdana" w:hAnsi="Verdana"/>
+              </w:rPr>
+              <w:sym w:font="Wingdings" w:char="F0E0"/>
+            </w:r>
+            <w:r>
+              <w:rPr>
+                <w:rFonts w:ascii="Verdana" w:hAnsi="Verdana"/>
+              </w:rPr>
+              <w:t xml:space="preserve"> </w:t>
+            </w:r>
+            <w:proofErr w:type="spellStart"/>
+            <w:r>
+              <w:rPr>
+                <w:rFonts w:ascii="Verdana" w:hAnsi="Verdana"/>
+              </w:rPr>
+              <w:t>BibTex</w:t>
+            </w:r>
+            <w:proofErr w:type="spellEnd"/>
+            <w:r>
+              <w:rPr>
+                <w:rFonts w:ascii="Verdana" w:hAnsi="Verdana"/>
+              </w:rPr>
+              <w:t xml:space="preserve"> </w:t>
+            </w:r>
+          </w:p>
+          <w:p>
+            <w:pPr>
+              <w:pStyle w:val="ListParagraph"/>
+              <w:numPr>
+                <w:ilvl w:val="0"/>
+                <w:numId w:val="23"/>
+              </w:numPr>
+              <w:spacing w:line="276" w:lineRule="auto"/>
+              <w:rPr>
+                <w:rFonts w:ascii="Verdana" w:hAnsi="Verdana"/>
+              </w:rPr>
+            </w:pPr>
+          </w:p>
+        </w:tc>
+      </w:tr>
+      <w:tr>
+        <w:tc>
+          <w:tcPr>
+            <w:tcW w:w="9854" w:type="dxa"/>
+          </w:tcPr>
+          <w:p>
+            <w:pPr>
+              <w:spacing w:line="276" w:lineRule="auto"/>
+              <w:rPr>
+                <w:rFonts w:ascii="Verdana" w:hAnsi="Verdana"/>
+                <w:b/>
+              </w:rPr>
+            </w:pPr>
+            <w:r>
+              <w:rPr>
+                <w:rFonts w:ascii="Verdana" w:hAnsi="Verdana"/>
+                <w:b/>
+              </w:rPr>
+              <w:t xml:space="preserve">Overvejelser og refleksioner </w:t>
+            </w:r>
+          </w:p>
+          <w:p>
+            <w:pPr>
+              <w:spacing w:line="276" w:lineRule="auto"/>
+              <w:rPr>
+                <w:rFonts w:ascii="Verdana" w:hAnsi="Verdana"/>
+              </w:rPr>
+            </w:pPr>
+            <w:r>
+              <w:rPr>
+                <w:rFonts w:ascii="Verdana" w:hAnsi="Verdana"/>
+              </w:rPr>
+              <w:t xml:space="preserve">1. </w:t>
+            </w:r>
+            <w:r>
+              <w:rPr>
+                <w:rFonts w:ascii="Verdana" w:hAnsi="Verdana"/>
+              </w:rPr>
+              <w:t xml:space="preserve">ASE-modellen synes ikke at passe fuldkomment til vores situation, eksempelvis er </w:t>
+            </w:r>
+            <w:proofErr w:type="spellStart"/>
+            <w:r>
+              <w:rPr>
+                <w:rFonts w:ascii="Verdana" w:hAnsi="Verdana"/>
+              </w:rPr>
+              <w:t>kravspec</w:t>
+            </w:r>
+            <w:proofErr w:type="spellEnd"/>
+            <w:r>
+              <w:rPr>
+                <w:rFonts w:ascii="Verdana" w:hAnsi="Verdana"/>
+              </w:rPr>
+              <w:t>., accepttest og integrationstest</w:t>
+            </w:r>
+            <w:r>
+              <w:rPr>
+                <w:rFonts w:ascii="Verdana" w:hAnsi="Verdana"/>
+              </w:rPr>
+              <w:t xml:space="preserve"> ikke iterativ. </w:t>
+            </w:r>
+          </w:p>
+        </w:tc>
+      </w:tr>
+      <w:tr>
+        <w:tc>
+          <w:tcPr>
+            <w:tcW w:w="9854" w:type="dxa"/>
+          </w:tcPr>
+          <w:p>
+            <w:pPr>
+              <w:spacing w:line="276" w:lineRule="auto"/>
+              <w:rPr>
+                <w:rFonts w:ascii="Verdana" w:hAnsi="Verdana"/>
+                <w:b/>
+              </w:rPr>
+            </w:pPr>
+            <w:r>
+              <w:rPr>
+                <w:rFonts w:ascii="Verdana" w:hAnsi="Verdana"/>
+                <w:b/>
+              </w:rPr>
+              <w:t>Beslutninger</w:t>
+            </w:r>
+          </w:p>
+          <w:p>
+            <w:pPr>
+              <w:spacing w:line="276" w:lineRule="auto"/>
+              <w:rPr>
+                <w:rFonts w:ascii="Verdana" w:hAnsi="Verdana"/>
+                <w:b/>
+              </w:rPr>
+            </w:pPr>
+          </w:p>
+          <w:p>
+            <w:pPr>
+              <w:spacing w:line="276" w:lineRule="auto"/>
+              <w:rPr>
+                <w:rFonts w:ascii="Verdana" w:hAnsi="Verdana"/>
+                <w:b/>
+              </w:rPr>
+            </w:pPr>
+            <w:r>
+              <w:rPr>
+                <w:rFonts w:ascii="Verdana" w:hAnsi="Verdana"/>
+                <w:b/>
+              </w:rPr>
+              <w:t>Valgt:</w:t>
+            </w:r>
+          </w:p>
+          <w:p>
+            <w:pPr>
+              <w:spacing w:line="276" w:lineRule="auto"/>
+              <w:rPr>
+                <w:rFonts w:ascii="Verdana" w:hAnsi="Verdana"/>
+              </w:rPr>
+            </w:pPr>
+            <w:r>
+              <w:rPr>
+                <w:rFonts w:ascii="Verdana" w:hAnsi="Verdana"/>
+              </w:rPr>
+              <w:t xml:space="preserve">Ad1. </w:t>
+            </w:r>
+            <w:r>
+              <w:rPr>
+                <w:rFonts w:ascii="Verdana" w:hAnsi="Verdana"/>
+              </w:rPr>
+              <w:t xml:space="preserve">Vi har valgt at tage udgangspunkt i ASE-modellen og modificere den således den dækker vores behov. </w:t>
+            </w:r>
+            <w:r>
+              <w:rPr>
+                <w:rFonts w:ascii="Verdana" w:hAnsi="Verdana"/>
+              </w:rPr>
+              <w:t>Vi tager ASE modellen videre, og implementerer den i en agil version af Stage Gate</w:t>
+            </w:r>
+            <w:r>
+              <w:rPr>
+                <w:rFonts w:ascii="Verdana" w:hAnsi="Verdana"/>
+              </w:rPr>
+              <w:t xml:space="preserve">, præget af </w:t>
+            </w:r>
+            <w:proofErr w:type="spellStart"/>
+            <w:r>
+              <w:rPr>
+                <w:rFonts w:ascii="Verdana" w:hAnsi="Verdana"/>
+              </w:rPr>
+              <w:t>Scrum</w:t>
+            </w:r>
+            <w:proofErr w:type="spellEnd"/>
+            <w:r>
+              <w:rPr>
+                <w:rFonts w:ascii="Verdana" w:hAnsi="Verdana"/>
+              </w:rPr>
+              <w:t xml:space="preserve">. </w:t>
+            </w:r>
             <w:bookmarkStart w:id="2" w:name="_GoBack"/>
             <w:bookmarkEnd w:id="2"/>
+            <w:r>
+              <w:rPr>
+                <w:rFonts w:ascii="Verdana" w:hAnsi="Verdana"/>
+              </w:rPr>
+              <w:t xml:space="preserve">  </w:t>
+            </w:r>
+          </w:p>
+          <w:p>
+            <w:pPr>
+              <w:spacing w:line="276" w:lineRule="auto"/>
+              <w:rPr>
+                <w:rFonts w:ascii="Verdana" w:hAnsi="Verdana"/>
+              </w:rPr>
+            </w:pPr>
+            <w:r>
+              <w:rPr>
+                <w:rFonts w:ascii="Verdana" w:hAnsi="Verdana"/>
+              </w:rPr>
+              <w:t xml:space="preserve"> </w:t>
+            </w:r>
+          </w:p>
+          <w:p>
+            <w:pPr>
+              <w:spacing w:line="276" w:lineRule="auto"/>
+              <w:rPr>
+                <w:rFonts w:ascii="Verdana" w:hAnsi="Verdana"/>
+              </w:rPr>
+            </w:pPr>
+            <w:r>
+              <w:rPr>
+                <w:rFonts w:ascii="Verdana" w:hAnsi="Verdana"/>
+                <w:b/>
+              </w:rPr>
+              <w:t>Fravalgt:</w:t>
+            </w:r>
+            <w:r>
+              <w:rPr>
+                <w:rFonts w:ascii="Verdana" w:hAnsi="Verdana"/>
+              </w:rPr>
+              <w:t xml:space="preserve"> </w:t>
+            </w:r>
+          </w:p>
+          <w:p>
+            <w:pPr>
+              <w:spacing w:line="276" w:lineRule="auto"/>
+              <w:rPr>
+                <w:rFonts w:ascii="Verdana" w:hAnsi="Verdana"/>
+              </w:rPr>
+            </w:pPr>
+          </w:p>
+          <w:p>
+            <w:pPr>
+              <w:spacing w:line="276" w:lineRule="auto"/>
+              <w:rPr>
+                <w:rFonts w:ascii="Verdana" w:hAnsi="Verdana"/>
+                <w:b/>
+              </w:rPr>
+            </w:pPr>
+            <w:r>
+              <w:rPr>
+                <w:rFonts w:ascii="Verdana" w:hAnsi="Verdana"/>
+                <w:b/>
+              </w:rPr>
+              <w:t>Idéer:</w:t>
+            </w:r>
+          </w:p>
+          <w:p>
+            <w:pPr>
+              <w:spacing w:line="276" w:lineRule="auto"/>
+              <w:rPr>
+                <w:rFonts w:ascii="Verdana" w:hAnsi="Verdana"/>
+              </w:rPr>
+            </w:pPr>
+          </w:p>
+        </w:tc>
+      </w:tr>
+      <w:tr>
+        <w:tc>
+          <w:tcPr>
+            <w:tcW w:w="9854" w:type="dxa"/>
+          </w:tcPr>
+          <w:p>
+            <w:pPr>
+              <w:spacing w:line="276" w:lineRule="auto"/>
+              <w:rPr>
+                <w:rFonts w:ascii="Verdana" w:hAnsi="Verdana"/>
+                <w:b/>
+              </w:rPr>
+            </w:pPr>
+            <w:r>
+              <w:rPr>
+                <w:rFonts w:ascii="Verdana" w:hAnsi="Verdana"/>
+                <w:b/>
+              </w:rPr>
+              <w:t>Observationer</w:t>
+            </w:r>
+          </w:p>
+          <w:p>
+            <w:pPr>
+              <w:spacing w:line="276" w:lineRule="auto"/>
+              <w:rPr>
+                <w:rFonts w:ascii="Verdana" w:hAnsi="Verdana"/>
+                <w:b/>
+              </w:rPr>
+            </w:pPr>
+          </w:p>
+          <w:p>
+            <w:pPr>
+              <w:spacing w:line="276" w:lineRule="auto"/>
+              <w:rPr>
+                <w:rFonts w:ascii="Verdana" w:hAnsi="Verdana"/>
+              </w:rPr>
+            </w:pPr>
+          </w:p>
+        </w:tc>
+      </w:tr>
+      <w:tr>
+        <w:tc>
+          <w:tcPr>
+            <w:tcW w:w="9854" w:type="dxa"/>
+          </w:tcPr>
+          <w:p>
+            <w:pPr>
+              <w:spacing w:line="276" w:lineRule="auto"/>
+              <w:rPr>
+                <w:rFonts w:ascii="Verdana" w:hAnsi="Verdana"/>
+                <w:b/>
+              </w:rPr>
+            </w:pPr>
+            <w:r>
+              <w:rPr>
+                <w:rFonts w:ascii="Verdana" w:hAnsi="Verdana"/>
+                <w:b/>
+              </w:rPr>
+              <w:t>Proces</w:t>
+            </w:r>
+            <w:r>
+              <w:rPr>
+                <w:rFonts w:ascii="Verdana" w:hAnsi="Verdana"/>
+                <w:b/>
+              </w:rPr>
+              <w:t>forløbet</w:t>
+            </w:r>
+          </w:p>
+          <w:p>
+            <w:pPr>
+              <w:spacing w:line="276" w:lineRule="auto"/>
+              <w:rPr>
+                <w:rFonts w:ascii="Verdana" w:hAnsi="Verdana"/>
+              </w:rPr>
+            </w:pPr>
+            <w:r>
+              <w:rPr>
+                <w:rFonts w:ascii="Verdana" w:hAnsi="Verdana"/>
+              </w:rPr>
+              <w:t xml:space="preserve"> </w:t>
+            </w:r>
           </w:p>
         </w:tc>
       </w:tr>
@@ -28530,7 +29232,7 @@
         <w:sz w:val="20"/>
         <w:szCs w:val="20"/>
       </w:rPr>
-      <w:t>39</w:t>
+      <w:t>40</w:t>
     </w:r>
     <w:r>
       <w:rPr>
@@ -28585,7 +29287,7 @@
         <w:sz w:val="20"/>
         <w:szCs w:val="20"/>
       </w:rPr>
-      <w:t>39</w:t>
+      <w:t>40</w:t>
     </w:r>
     <w:r>
       <w:rPr>
@@ -35026,7 +35728,7 @@
 </file>
 
 <file path=customXml/itemProps1.xml><?xml version="1.0" encoding="utf-8"?>
-<ds:datastoreItem xmlns:ds="http://schemas.openxmlformats.org/officeDocument/2006/customXml" ds:itemID="{842AFFBD-C506-DC4E-A412-5065E13DC98B}">
+<ds:datastoreItem xmlns:ds="http://schemas.openxmlformats.org/officeDocument/2006/customXml" ds:itemID="{5430F62D-877B-4B41-B3CE-954677EF9839}">
   <ds:schemaRefs>
     <ds:schemaRef ds:uri="http://schemas.openxmlformats.org/officeDocument/2006/bibliography"/>
   </ds:schemaRefs>

</xml_diff>

<commit_message>
Nyt VI til formel for udregning af volumen samt nyt til mødeindkaldelsen og logbog
</commit_message>
<xml_diff>
--- a/Mødereferater/Logbog.docx
+++ b/Mødereferater/Logbog.docx
@@ -31809,6 +31809,740 @@
                 <w:rFonts w:ascii="Verdana" w:hAnsi="Verdana"/>
               </w:rPr>
               <w:t xml:space="preserve">Det går ok fremad, vi er glade for at være i processen med at skrive vores guldkorn ned til Agile-Stage-Gate modellen. </w:t>
+            </w:r>
+          </w:p>
+        </w:tc>
+      </w:tr>
+      <w:tr>
+        <w:tc>
+          <w:tcPr>
+            <w:tcW w:w="9854" w:type="dxa"/>
+          </w:tcPr>
+          <w:p>
+            <w:pPr>
+              <w:spacing w:line="276" w:lineRule="auto"/>
+              <w:rPr>
+                <w:rFonts w:ascii="Verdana" w:hAnsi="Verdana"/>
+                <w:b/>
+              </w:rPr>
+            </w:pPr>
+            <w:r>
+              <w:rPr>
+                <w:rFonts w:ascii="Verdana" w:hAnsi="Verdana"/>
+                <w:b/>
+              </w:rPr>
+              <w:t>Aktioner</w:t>
+            </w:r>
+          </w:p>
+          <w:p>
+            <w:pPr>
+              <w:spacing w:line="276" w:lineRule="auto"/>
+              <w:rPr>
+                <w:rFonts w:ascii="Verdana" w:hAnsi="Verdana"/>
+                <w:b/>
+              </w:rPr>
+            </w:pPr>
+          </w:p>
+          <w:p>
+            <w:pPr>
+              <w:spacing w:line="276" w:lineRule="auto"/>
+              <w:rPr>
+                <w:rFonts w:ascii="Verdana" w:hAnsi="Verdana"/>
+                <w:b/>
+              </w:rPr>
+            </w:pPr>
+            <w:r>
+              <w:rPr>
+                <w:rFonts w:ascii="Verdana" w:hAnsi="Verdana"/>
+                <w:b/>
+              </w:rPr>
+              <w:t>JH:</w:t>
+            </w:r>
+          </w:p>
+          <w:p>
+            <w:pPr>
+              <w:spacing w:line="276" w:lineRule="auto"/>
+              <w:rPr>
+                <w:rFonts w:ascii="Verdana" w:hAnsi="Verdana"/>
+                <w:b/>
+              </w:rPr>
+            </w:pPr>
+            <w:r>
+              <w:rPr>
+                <w:rFonts w:ascii="Verdana" w:hAnsi="Verdana"/>
+                <w:b/>
+              </w:rPr>
+              <w:t>JR:</w:t>
+            </w:r>
+            <w:r>
+              <w:rPr>
+                <w:rFonts w:ascii="Verdana" w:hAnsi="Verdana"/>
+                <w:b/>
+              </w:rPr>
+              <w:t xml:space="preserve"> </w:t>
+            </w:r>
+          </w:p>
+          <w:p>
+            <w:pPr>
+              <w:spacing w:line="276" w:lineRule="auto"/>
+              <w:rPr>
+                <w:rFonts w:ascii="Verdana" w:hAnsi="Verdana"/>
+              </w:rPr>
+            </w:pPr>
+          </w:p>
+        </w:tc>
+      </w:tr>
+    </w:tbl>
+    <w:p>
+      <w:pPr>
+        <w:rPr>
+          <w:rFonts w:ascii="Verdana" w:hAnsi="Verdana"/>
+          <w:sz w:val="20"/>
+          <w:szCs w:val="20"/>
+        </w:rPr>
+      </w:pPr>
+    </w:p>
+    <w:p>
+      <w:pPr>
+        <w:rPr>
+          <w:rFonts w:ascii="Verdana" w:hAnsi="Verdana"/>
+          <w:sz w:val="20"/>
+          <w:szCs w:val="20"/>
+        </w:rPr>
+      </w:pPr>
+    </w:p>
+    <w:tbl>
+      <w:tblPr>
+        <w:tblStyle w:val="Tabel-Gitter"/>
+        <w:tblW w:w="0" w:type="auto"/>
+        <w:tblLook w:val="04A0" w:firstRow="1" w:lastRow="0" w:firstColumn="1" w:lastColumn="0" w:noHBand="0" w:noVBand="1"/>
+      </w:tblPr>
+      <w:tblGrid>
+        <w:gridCol w:w="9854"/>
+      </w:tblGrid>
+      <w:tr>
+        <w:tc>
+          <w:tcPr>
+            <w:tcW w:w="9854" w:type="dxa"/>
+          </w:tcPr>
+          <w:p>
+            <w:pPr>
+              <w:spacing w:line="276" w:lineRule="auto"/>
+              <w:rPr>
+                <w:rFonts w:ascii="Verdana" w:hAnsi="Verdana"/>
+              </w:rPr>
+            </w:pPr>
+            <w:r>
+              <w:rPr>
+                <w:rFonts w:ascii="Verdana" w:hAnsi="Verdana"/>
+                <w:b/>
+              </w:rPr>
+              <w:t>Dato:</w:t>
+            </w:r>
+            <w:r>
+              <w:rPr>
+                <w:rFonts w:ascii="Verdana" w:hAnsi="Verdana"/>
+                <w:b/>
+              </w:rPr>
+              <w:t xml:space="preserve"> </w:t>
+            </w:r>
+            <w:r>
+              <w:rPr>
+                <w:rFonts w:ascii="Verdana" w:hAnsi="Verdana"/>
+              </w:rPr>
+              <w:t>tirsdag d. 22. november 2016</w:t>
+            </w:r>
+          </w:p>
+          <w:p>
+            <w:pPr>
+              <w:spacing w:line="276" w:lineRule="auto"/>
+              <w:rPr>
+                <w:rFonts w:ascii="Verdana" w:hAnsi="Verdana"/>
+                <w:b/>
+              </w:rPr>
+            </w:pPr>
+          </w:p>
+          <w:p>
+            <w:pPr>
+              <w:spacing w:line="276" w:lineRule="auto"/>
+              <w:rPr>
+                <w:rFonts w:ascii="Verdana" w:hAnsi="Verdana"/>
+              </w:rPr>
+            </w:pPr>
+            <w:r>
+              <w:rPr>
+                <w:rFonts w:ascii="Verdana" w:hAnsi="Verdana"/>
+                <w:b/>
+              </w:rPr>
+              <w:t xml:space="preserve">Sted: </w:t>
+            </w:r>
+            <w:r>
+              <w:rPr>
+                <w:rFonts w:ascii="Verdana" w:hAnsi="Verdana"/>
+              </w:rPr>
+              <w:t xml:space="preserve">K113 </w:t>
+            </w:r>
+          </w:p>
+          <w:p>
+            <w:pPr>
+              <w:spacing w:line="276" w:lineRule="auto"/>
+              <w:rPr>
+                <w:rFonts w:ascii="Verdana" w:hAnsi="Verdana"/>
+                <w:b/>
+              </w:rPr>
+            </w:pPr>
+          </w:p>
+          <w:p>
+            <w:pPr>
+              <w:spacing w:line="276" w:lineRule="auto"/>
+              <w:rPr>
+                <w:rFonts w:ascii="Verdana" w:hAnsi="Verdana"/>
+                <w:sz w:val="20"/>
+                <w:szCs w:val="20"/>
+              </w:rPr>
+            </w:pPr>
+            <w:r>
+              <w:rPr>
+                <w:rFonts w:ascii="Verdana" w:hAnsi="Verdana"/>
+                <w:b/>
+              </w:rPr>
+              <w:t xml:space="preserve">Til stede: </w:t>
+            </w:r>
+            <w:r>
+              <w:rPr>
+                <w:rFonts w:ascii="Verdana" w:hAnsi="Verdana"/>
+              </w:rPr>
+              <w:t xml:space="preserve"> </w:t>
+            </w:r>
+            <w:proofErr w:type="gramStart"/>
+            <w:r>
+              <w:rPr>
+                <w:rFonts w:ascii="Verdana" w:hAnsi="Verdana"/>
+              </w:rPr>
+              <w:t>JH  &amp;</w:t>
+            </w:r>
+            <w:proofErr w:type="gramEnd"/>
+            <w:r>
+              <w:rPr>
+                <w:rFonts w:ascii="Verdana" w:hAnsi="Verdana"/>
+              </w:rPr>
+              <w:t xml:space="preserve"> JR</w:t>
+            </w:r>
+          </w:p>
+        </w:tc>
+      </w:tr>
+      <w:tr>
+        <w:tc>
+          <w:tcPr>
+            <w:tcW w:w="9854" w:type="dxa"/>
+          </w:tcPr>
+          <w:p>
+            <w:pPr>
+              <w:spacing w:line="276" w:lineRule="auto"/>
+              <w:rPr>
+                <w:rFonts w:ascii="Verdana" w:hAnsi="Verdana"/>
+              </w:rPr>
+            </w:pPr>
+            <w:r>
+              <w:rPr>
+                <w:rFonts w:ascii="Verdana" w:hAnsi="Verdana"/>
+                <w:b/>
+              </w:rPr>
+              <w:t>Dagsorden:</w:t>
+            </w:r>
+          </w:p>
+          <w:p>
+            <w:pPr>
+              <w:pStyle w:val="Listeafsnit"/>
+              <w:numPr>
+                <w:ilvl w:val="0"/>
+                <w:numId w:val="23"/>
+              </w:numPr>
+              <w:spacing w:line="276" w:lineRule="auto"/>
+              <w:rPr>
+                <w:rFonts w:ascii="Verdana" w:hAnsi="Verdana"/>
+              </w:rPr>
+            </w:pPr>
+            <w:proofErr w:type="spellStart"/>
+            <w:r>
+              <w:rPr>
+                <w:rFonts w:ascii="Verdana" w:hAnsi="Verdana"/>
+              </w:rPr>
+              <w:t>Daily</w:t>
+            </w:r>
+            <w:proofErr w:type="spellEnd"/>
+            <w:r>
+              <w:rPr>
+                <w:rFonts w:ascii="Verdana" w:hAnsi="Verdana"/>
+              </w:rPr>
+              <w:t xml:space="preserve"> </w:t>
+            </w:r>
+            <w:proofErr w:type="spellStart"/>
+            <w:r>
+              <w:rPr>
+                <w:rFonts w:ascii="Verdana" w:hAnsi="Verdana"/>
+              </w:rPr>
+              <w:t>Scrum</w:t>
+            </w:r>
+            <w:proofErr w:type="spellEnd"/>
+            <w:r>
+              <w:rPr>
+                <w:rFonts w:ascii="Verdana" w:hAnsi="Verdana"/>
+              </w:rPr>
+              <w:t xml:space="preserve"> Meeting</w:t>
+            </w:r>
+          </w:p>
+          <w:p>
+            <w:pPr>
+              <w:pStyle w:val="Listeafsnit"/>
+              <w:numPr>
+                <w:ilvl w:val="0"/>
+                <w:numId w:val="23"/>
+              </w:numPr>
+              <w:spacing w:line="276" w:lineRule="auto"/>
+              <w:rPr>
+                <w:rFonts w:ascii="Verdana" w:hAnsi="Verdana"/>
+              </w:rPr>
+            </w:pPr>
+            <w:r>
+              <w:rPr>
+                <w:rFonts w:ascii="Verdana" w:hAnsi="Verdana"/>
+              </w:rPr>
+              <w:t>Enhedstest færdig</w:t>
+            </w:r>
+          </w:p>
+          <w:p>
+            <w:pPr>
+              <w:pStyle w:val="Listeafsnit"/>
+              <w:numPr>
+                <w:ilvl w:val="0"/>
+                <w:numId w:val="23"/>
+              </w:numPr>
+              <w:spacing w:line="276" w:lineRule="auto"/>
+              <w:rPr>
+                <w:rFonts w:ascii="Verdana" w:hAnsi="Verdana"/>
+              </w:rPr>
+            </w:pPr>
+            <w:r>
+              <w:rPr>
+                <w:rFonts w:ascii="Verdana" w:hAnsi="Verdana"/>
+              </w:rPr>
+              <w:t xml:space="preserve">Skrive om </w:t>
+            </w:r>
+            <w:proofErr w:type="spellStart"/>
+            <w:r>
+              <w:rPr>
+                <w:rFonts w:ascii="Verdana" w:hAnsi="Verdana"/>
+              </w:rPr>
+              <w:t>Teamweek</w:t>
+            </w:r>
+            <w:proofErr w:type="spellEnd"/>
+            <w:r>
+              <w:rPr>
+                <w:rFonts w:ascii="Verdana" w:hAnsi="Verdana"/>
+              </w:rPr>
+              <w:t xml:space="preserve"> + Agile-State-Gate</w:t>
+            </w:r>
+          </w:p>
+          <w:p>
+            <w:pPr>
+              <w:pStyle w:val="Listeafsnit"/>
+              <w:numPr>
+                <w:ilvl w:val="0"/>
+                <w:numId w:val="23"/>
+              </w:numPr>
+              <w:spacing w:line="276" w:lineRule="auto"/>
+              <w:rPr>
+                <w:rFonts w:ascii="Verdana" w:hAnsi="Verdana"/>
+              </w:rPr>
+            </w:pPr>
+            <w:proofErr w:type="spellStart"/>
+            <w:r>
+              <w:rPr>
+                <w:rFonts w:ascii="Verdana" w:hAnsi="Verdana"/>
+              </w:rPr>
+              <w:t>LabVIEW</w:t>
+            </w:r>
+            <w:proofErr w:type="spellEnd"/>
+            <w:r>
+              <w:rPr>
+                <w:rFonts w:ascii="Verdana" w:hAnsi="Verdana"/>
+              </w:rPr>
+              <w:t xml:space="preserve"> med formel</w:t>
+            </w:r>
+          </w:p>
+          <w:p>
+            <w:pPr>
+              <w:pStyle w:val="Listeafsnit"/>
+              <w:numPr>
+                <w:ilvl w:val="0"/>
+                <w:numId w:val="23"/>
+              </w:numPr>
+              <w:spacing w:line="276" w:lineRule="auto"/>
+              <w:rPr>
+                <w:rFonts w:ascii="Verdana" w:hAnsi="Verdana"/>
+              </w:rPr>
+            </w:pPr>
+            <w:proofErr w:type="spellStart"/>
+            <w:r>
+              <w:rPr>
+                <w:rFonts w:ascii="Verdana" w:hAnsi="Verdana"/>
+              </w:rPr>
+              <w:t>Reforks</w:t>
+            </w:r>
+            <w:proofErr w:type="spellEnd"/>
+            <w:r>
+              <w:rPr>
+                <w:rFonts w:ascii="Verdana" w:hAnsi="Verdana"/>
+              </w:rPr>
+              <w:t xml:space="preserve"> i </w:t>
+            </w:r>
+            <w:proofErr w:type="spellStart"/>
+            <w:r>
+              <w:rPr>
+                <w:rFonts w:ascii="Verdana" w:hAnsi="Verdana"/>
+              </w:rPr>
+              <w:t>LateX</w:t>
+            </w:r>
+            <w:proofErr w:type="spellEnd"/>
+          </w:p>
+        </w:tc>
+      </w:tr>
+      <w:tr>
+        <w:tc>
+          <w:tcPr>
+            <w:tcW w:w="9854" w:type="dxa"/>
+          </w:tcPr>
+          <w:p>
+            <w:pPr>
+              <w:spacing w:line="276" w:lineRule="auto"/>
+              <w:rPr>
+                <w:rFonts w:ascii="Verdana" w:hAnsi="Verdana"/>
+                <w:b/>
+              </w:rPr>
+            </w:pPr>
+            <w:r>
+              <w:rPr>
+                <w:rFonts w:ascii="Verdana" w:hAnsi="Verdana"/>
+                <w:b/>
+              </w:rPr>
+              <w:t xml:space="preserve">Overvejelser og refleksioner </w:t>
+            </w:r>
+          </w:p>
+          <w:p>
+            <w:pPr>
+              <w:spacing w:line="276" w:lineRule="auto"/>
+              <w:rPr>
+                <w:rFonts w:ascii="Verdana" w:hAnsi="Verdana"/>
+              </w:rPr>
+            </w:pPr>
+          </w:p>
+          <w:p>
+            <w:pPr>
+              <w:pStyle w:val="Listeafsnit"/>
+              <w:numPr>
+                <w:ilvl w:val="0"/>
+                <w:numId w:val="58"/>
+              </w:numPr>
+              <w:spacing w:line="276" w:lineRule="auto"/>
+              <w:rPr>
+                <w:rFonts w:ascii="Verdana" w:hAnsi="Verdana"/>
+              </w:rPr>
+            </w:pPr>
+            <w:r>
+              <w:rPr>
+                <w:rFonts w:ascii="Verdana" w:hAnsi="Verdana"/>
+              </w:rPr>
+              <w:t>Hvordan kan vi teste vores software?</w:t>
+            </w:r>
+          </w:p>
+          <w:p>
+            <w:pPr>
+              <w:pStyle w:val="Listeafsnit"/>
+              <w:numPr>
+                <w:ilvl w:val="0"/>
+                <w:numId w:val="58"/>
+              </w:numPr>
+              <w:spacing w:line="276" w:lineRule="auto"/>
+              <w:rPr>
+                <w:rFonts w:ascii="Verdana" w:hAnsi="Verdana"/>
+              </w:rPr>
+            </w:pPr>
+            <w:r>
+              <w:rPr>
+                <w:rFonts w:ascii="Verdana" w:hAnsi="Verdana"/>
+              </w:rPr>
+              <w:t>Hvordan i helvede har de isoleret w i vandmelonsartiklen?</w:t>
+            </w:r>
+          </w:p>
+          <w:p>
+            <w:pPr>
+              <w:spacing w:line="276" w:lineRule="auto"/>
+              <w:rPr>
+                <w:rFonts w:ascii="Verdana" w:hAnsi="Verdana"/>
+              </w:rPr>
+            </w:pPr>
+          </w:p>
+        </w:tc>
+      </w:tr>
+      <w:tr>
+        <w:tc>
+          <w:tcPr>
+            <w:tcW w:w="9854" w:type="dxa"/>
+          </w:tcPr>
+          <w:p>
+            <w:pPr>
+              <w:spacing w:line="276" w:lineRule="auto"/>
+              <w:rPr>
+                <w:rFonts w:ascii="Verdana" w:hAnsi="Verdana"/>
+                <w:b/>
+              </w:rPr>
+            </w:pPr>
+            <w:r>
+              <w:rPr>
+                <w:rFonts w:ascii="Verdana" w:hAnsi="Verdana"/>
+                <w:b/>
+              </w:rPr>
+              <w:t>Beslutninger</w:t>
+            </w:r>
+          </w:p>
+          <w:p>
+            <w:pPr>
+              <w:spacing w:line="276" w:lineRule="auto"/>
+              <w:rPr>
+                <w:rFonts w:ascii="Verdana" w:hAnsi="Verdana"/>
+                <w:b/>
+              </w:rPr>
+            </w:pPr>
+          </w:p>
+          <w:p>
+            <w:pPr>
+              <w:spacing w:line="276" w:lineRule="auto"/>
+              <w:rPr>
+                <w:rFonts w:ascii="Verdana" w:hAnsi="Verdana"/>
+                <w:b/>
+              </w:rPr>
+            </w:pPr>
+            <w:r>
+              <w:rPr>
+                <w:rFonts w:ascii="Verdana" w:hAnsi="Verdana"/>
+                <w:b/>
+              </w:rPr>
+              <w:t>Valgt:</w:t>
+            </w:r>
+          </w:p>
+          <w:p>
+            <w:pPr>
+              <w:spacing w:line="276" w:lineRule="auto"/>
+              <w:rPr>
+                <w:rFonts w:ascii="Verdana" w:hAnsi="Verdana"/>
+              </w:rPr>
+            </w:pPr>
+            <w:r>
+              <w:rPr>
+                <w:rFonts w:ascii="Verdana" w:hAnsi="Verdana"/>
+              </w:rPr>
+              <w:t xml:space="preserve">Ad1. Vi kan teste vores software når vi har sat ligningen for </w:t>
+            </w:r>
+            <w:proofErr w:type="spellStart"/>
+            <w:r>
+              <w:rPr>
+                <w:rFonts w:ascii="Verdana" w:hAnsi="Verdana"/>
+              </w:rPr>
+              <w:t>helmholtzresonansen</w:t>
+            </w:r>
+            <w:proofErr w:type="spellEnd"/>
+            <w:r>
+              <w:rPr>
+                <w:rFonts w:ascii="Verdana" w:hAnsi="Verdana"/>
+              </w:rPr>
+              <w:t xml:space="preserve"> ind i </w:t>
+            </w:r>
+            <w:proofErr w:type="spellStart"/>
+            <w:r>
+              <w:rPr>
+                <w:rFonts w:ascii="Verdana" w:hAnsi="Verdana"/>
+              </w:rPr>
+              <w:t>LabVIEW</w:t>
+            </w:r>
+            <w:proofErr w:type="spellEnd"/>
+            <w:r>
+              <w:rPr>
+                <w:rFonts w:ascii="Verdana" w:hAnsi="Verdana"/>
+              </w:rPr>
+              <w:t xml:space="preserve">. Da kan vi indsende en kendt frekvens og se om vi får det forventede volumen ud. Ligningen kan måske også laves som </w:t>
+            </w:r>
+            <w:proofErr w:type="spellStart"/>
+            <w:r>
+              <w:rPr>
+                <w:rFonts w:ascii="Verdana" w:hAnsi="Verdana"/>
+              </w:rPr>
+              <w:lastRenderedPageBreak/>
+              <w:t>subVI</w:t>
+            </w:r>
+            <w:proofErr w:type="spellEnd"/>
+            <w:r>
+              <w:rPr>
+                <w:rFonts w:ascii="Verdana" w:hAnsi="Verdana"/>
+              </w:rPr>
+              <w:t>?</w:t>
+            </w:r>
+          </w:p>
+          <w:p>
+            <w:pPr>
+              <w:spacing w:line="276" w:lineRule="auto"/>
+              <w:rPr>
+                <w:rFonts w:ascii="Verdana" w:hAnsi="Verdana"/>
+              </w:rPr>
+            </w:pPr>
+            <w:r>
+              <w:rPr>
+                <w:rFonts w:ascii="Verdana" w:hAnsi="Verdana"/>
+              </w:rPr>
+              <w:t xml:space="preserve">Ad2. Lars Mandrup er manden for at hjælpe os med at forstå det tænker vi. </w:t>
+            </w:r>
+          </w:p>
+          <w:p>
+            <w:pPr>
+              <w:spacing w:line="276" w:lineRule="auto"/>
+              <w:rPr>
+                <w:rFonts w:ascii="Verdana" w:hAnsi="Verdana"/>
+              </w:rPr>
+            </w:pPr>
+            <w:r>
+              <w:rPr>
+                <w:rFonts w:ascii="Verdana" w:hAnsi="Verdana"/>
+                <w:b/>
+              </w:rPr>
+              <w:t>Fravalgt:</w:t>
+            </w:r>
+            <w:r>
+              <w:rPr>
+                <w:rFonts w:ascii="Verdana" w:hAnsi="Verdana"/>
+              </w:rPr>
+              <w:t xml:space="preserve"> </w:t>
+            </w:r>
+          </w:p>
+          <w:p>
+            <w:pPr>
+              <w:spacing w:line="276" w:lineRule="auto"/>
+              <w:rPr>
+                <w:rFonts w:ascii="Verdana" w:hAnsi="Verdana"/>
+              </w:rPr>
+            </w:pPr>
+          </w:p>
+          <w:p>
+            <w:pPr>
+              <w:spacing w:line="276" w:lineRule="auto"/>
+              <w:rPr>
+                <w:rFonts w:ascii="Verdana" w:hAnsi="Verdana"/>
+                <w:b/>
+              </w:rPr>
+            </w:pPr>
+            <w:r>
+              <w:rPr>
+                <w:rFonts w:ascii="Verdana" w:hAnsi="Verdana"/>
+                <w:b/>
+              </w:rPr>
+              <w:t>Idéer:</w:t>
+            </w:r>
+          </w:p>
+          <w:p>
+            <w:pPr>
+              <w:spacing w:line="276" w:lineRule="auto"/>
+              <w:rPr>
+                <w:rFonts w:ascii="Verdana" w:hAnsi="Verdana"/>
+              </w:rPr>
+            </w:pPr>
+          </w:p>
+        </w:tc>
+      </w:tr>
+      <w:tr>
+        <w:tc>
+          <w:tcPr>
+            <w:tcW w:w="9854" w:type="dxa"/>
+          </w:tcPr>
+          <w:p>
+            <w:pPr>
+              <w:spacing w:line="276" w:lineRule="auto"/>
+              <w:rPr>
+                <w:rFonts w:ascii="Verdana" w:hAnsi="Verdana"/>
+                <w:b/>
+              </w:rPr>
+            </w:pPr>
+            <w:r>
+              <w:rPr>
+                <w:rFonts w:ascii="Verdana" w:hAnsi="Verdana"/>
+                <w:b/>
+              </w:rPr>
+              <w:lastRenderedPageBreak/>
+              <w:t>Observationer</w:t>
+            </w:r>
+          </w:p>
+          <w:p>
+            <w:pPr>
+              <w:spacing w:line="276" w:lineRule="auto"/>
+              <w:rPr>
+                <w:rFonts w:ascii="Verdana" w:hAnsi="Verdana"/>
+              </w:rPr>
+            </w:pPr>
+          </w:p>
+        </w:tc>
+      </w:tr>
+      <w:tr>
+        <w:tc>
+          <w:tcPr>
+            <w:tcW w:w="9854" w:type="dxa"/>
+          </w:tcPr>
+          <w:p>
+            <w:pPr>
+              <w:spacing w:line="276" w:lineRule="auto"/>
+              <w:rPr>
+                <w:rFonts w:ascii="Verdana" w:hAnsi="Verdana"/>
+                <w:b/>
+              </w:rPr>
+            </w:pPr>
+            <w:r>
+              <w:rPr>
+                <w:rFonts w:ascii="Verdana" w:hAnsi="Verdana"/>
+                <w:b/>
+              </w:rPr>
+              <w:t>Proces</w:t>
+            </w:r>
+            <w:r>
+              <w:rPr>
+                <w:rFonts w:ascii="Verdana" w:hAnsi="Verdana"/>
+                <w:b/>
+              </w:rPr>
+              <w:t>forløbet</w:t>
+            </w:r>
+          </w:p>
+          <w:p>
+            <w:pPr>
+              <w:spacing w:line="276" w:lineRule="auto"/>
+              <w:rPr>
+                <w:rFonts w:ascii="Verdana" w:hAnsi="Verdana"/>
+              </w:rPr>
+            </w:pPr>
+            <w:r>
+              <w:rPr>
+                <w:rFonts w:ascii="Verdana" w:hAnsi="Verdana"/>
+              </w:rPr>
+              <w:t xml:space="preserve">Det går enormt langsomt med at skrive guldet ned men til gengæld bliver teksten </w:t>
+            </w:r>
+            <w:proofErr w:type="spellStart"/>
+            <w:r>
+              <w:rPr>
+                <w:rFonts w:ascii="Verdana" w:hAnsi="Verdana"/>
+              </w:rPr>
+              <w:t>über</w:t>
+            </w:r>
+            <w:proofErr w:type="spellEnd"/>
+            <w:r>
+              <w:rPr>
+                <w:rFonts w:ascii="Verdana" w:hAnsi="Verdana"/>
+              </w:rPr>
+              <w:t xml:space="preserve"> koncentreret og lige i skabet så der bliver ikke behov for revidering. </w:t>
             </w:r>
             <w:bookmarkStart w:id="2" w:name="_GoBack"/>
             <w:bookmarkEnd w:id="2"/>
@@ -32028,7 +32762,7 @@
         <w:sz w:val="20"/>
         <w:szCs w:val="20"/>
       </w:rPr>
-      <w:t>43</w:t>
+      <w:t>45</w:t>
     </w:r>
     <w:r>
       <w:rPr>
@@ -32083,7 +32817,7 @@
         <w:sz w:val="20"/>
         <w:szCs w:val="20"/>
       </w:rPr>
-      <w:t>44</w:t>
+      <w:t>45</w:t>
     </w:r>
     <w:r>
       <w:rPr>
@@ -36387,6 +37121,95 @@
     </w:lvl>
   </w:abstractNum>
   <w:abstractNum w:abstractNumId="43" w15:restartNumberingAfterBreak="0">
+    <w:nsid w:val="67920A3A"/>
+    <w:multiLevelType w:val="hybridMultilevel"/>
+    <w:tmpl w:val="4D426BD2"/>
+    <w:lvl w:ilvl="0" w:tplc="3B42E42E">
+      <w:start w:val="1"/>
+      <w:numFmt w:val="decimal"/>
+      <w:lvlText w:val="%1."/>
+      <w:lvlJc w:val="left"/>
+      <w:pPr>
+        <w:ind w:left="1080" w:hanging="360"/>
+      </w:pPr>
+      <w:rPr>
+        <w:rFonts w:hint="default"/>
+      </w:rPr>
+    </w:lvl>
+    <w:lvl w:ilvl="1" w:tplc="04060019" w:tentative="1">
+      <w:start w:val="1"/>
+      <w:numFmt w:val="lowerLetter"/>
+      <w:lvlText w:val="%2."/>
+      <w:lvlJc w:val="left"/>
+      <w:pPr>
+        <w:ind w:left="1800" w:hanging="360"/>
+      </w:pPr>
+    </w:lvl>
+    <w:lvl w:ilvl="2" w:tplc="0406001B" w:tentative="1">
+      <w:start w:val="1"/>
+      <w:numFmt w:val="lowerRoman"/>
+      <w:lvlText w:val="%3."/>
+      <w:lvlJc w:val="right"/>
+      <w:pPr>
+        <w:ind w:left="2520" w:hanging="180"/>
+      </w:pPr>
+    </w:lvl>
+    <w:lvl w:ilvl="3" w:tplc="0406000F" w:tentative="1">
+      <w:start w:val="1"/>
+      <w:numFmt w:val="decimal"/>
+      <w:lvlText w:val="%4."/>
+      <w:lvlJc w:val="left"/>
+      <w:pPr>
+        <w:ind w:left="3240" w:hanging="360"/>
+      </w:pPr>
+    </w:lvl>
+    <w:lvl w:ilvl="4" w:tplc="04060019" w:tentative="1">
+      <w:start w:val="1"/>
+      <w:numFmt w:val="lowerLetter"/>
+      <w:lvlText w:val="%5."/>
+      <w:lvlJc w:val="left"/>
+      <w:pPr>
+        <w:ind w:left="3960" w:hanging="360"/>
+      </w:pPr>
+    </w:lvl>
+    <w:lvl w:ilvl="5" w:tplc="0406001B" w:tentative="1">
+      <w:start w:val="1"/>
+      <w:numFmt w:val="lowerRoman"/>
+      <w:lvlText w:val="%6."/>
+      <w:lvlJc w:val="right"/>
+      <w:pPr>
+        <w:ind w:left="4680" w:hanging="180"/>
+      </w:pPr>
+    </w:lvl>
+    <w:lvl w:ilvl="6" w:tplc="0406000F" w:tentative="1">
+      <w:start w:val="1"/>
+      <w:numFmt w:val="decimal"/>
+      <w:lvlText w:val="%7."/>
+      <w:lvlJc w:val="left"/>
+      <w:pPr>
+        <w:ind w:left="5400" w:hanging="360"/>
+      </w:pPr>
+    </w:lvl>
+    <w:lvl w:ilvl="7" w:tplc="04060019" w:tentative="1">
+      <w:start w:val="1"/>
+      <w:numFmt w:val="lowerLetter"/>
+      <w:lvlText w:val="%8."/>
+      <w:lvlJc w:val="left"/>
+      <w:pPr>
+        <w:ind w:left="6120" w:hanging="360"/>
+      </w:pPr>
+    </w:lvl>
+    <w:lvl w:ilvl="8" w:tplc="0406001B" w:tentative="1">
+      <w:start w:val="1"/>
+      <w:numFmt w:val="lowerRoman"/>
+      <w:lvlText w:val="%9."/>
+      <w:lvlJc w:val="right"/>
+      <w:pPr>
+        <w:ind w:left="6840" w:hanging="180"/>
+      </w:pPr>
+    </w:lvl>
+  </w:abstractNum>
+  <w:abstractNum w:abstractNumId="44" w15:restartNumberingAfterBreak="0">
     <w:nsid w:val="697D23B6"/>
     <w:multiLevelType w:val="hybridMultilevel"/>
     <w:tmpl w:val="6DEC6BDE"/>
@@ -36472,7 +37295,7 @@
       </w:pPr>
     </w:lvl>
   </w:abstractNum>
-  <w:abstractNum w:abstractNumId="44" w15:restartNumberingAfterBreak="0">
+  <w:abstractNum w:abstractNumId="45" w15:restartNumberingAfterBreak="0">
     <w:nsid w:val="6AC96153"/>
     <w:multiLevelType w:val="hybridMultilevel"/>
     <w:tmpl w:val="397EE31E"/>
@@ -36561,7 +37384,7 @@
       </w:pPr>
     </w:lvl>
   </w:abstractNum>
-  <w:abstractNum w:abstractNumId="45" w15:restartNumberingAfterBreak="0">
+  <w:abstractNum w:abstractNumId="46" w15:restartNumberingAfterBreak="0">
     <w:nsid w:val="6B236687"/>
     <w:multiLevelType w:val="hybridMultilevel"/>
     <w:tmpl w:val="51128F14"/>
@@ -36647,7 +37470,7 @@
       </w:pPr>
     </w:lvl>
   </w:abstractNum>
-  <w:abstractNum w:abstractNumId="46" w15:restartNumberingAfterBreak="0">
+  <w:abstractNum w:abstractNumId="47" w15:restartNumberingAfterBreak="0">
     <w:nsid w:val="6B653ED3"/>
     <w:multiLevelType w:val="hybridMultilevel"/>
     <w:tmpl w:val="8E70CF00"/>
@@ -36736,7 +37559,7 @@
       </w:pPr>
     </w:lvl>
   </w:abstractNum>
-  <w:abstractNum w:abstractNumId="47" w15:restartNumberingAfterBreak="0">
+  <w:abstractNum w:abstractNumId="48" w15:restartNumberingAfterBreak="0">
     <w:nsid w:val="6F6C4311"/>
     <w:multiLevelType w:val="hybridMultilevel"/>
     <w:tmpl w:val="41E20F26"/>
@@ -36822,7 +37645,7 @@
       </w:pPr>
     </w:lvl>
   </w:abstractNum>
-  <w:abstractNum w:abstractNumId="48" w15:restartNumberingAfterBreak="0">
+  <w:abstractNum w:abstractNumId="49" w15:restartNumberingAfterBreak="0">
     <w:nsid w:val="706A5BAE"/>
     <w:multiLevelType w:val="hybridMultilevel"/>
     <w:tmpl w:val="B2FACB40"/>
@@ -36935,7 +37758,7 @@
       </w:rPr>
     </w:lvl>
   </w:abstractNum>
-  <w:abstractNum w:abstractNumId="49" w15:restartNumberingAfterBreak="0">
+  <w:abstractNum w:abstractNumId="50" w15:restartNumberingAfterBreak="0">
     <w:nsid w:val="727D04B6"/>
     <w:multiLevelType w:val="hybridMultilevel"/>
     <w:tmpl w:val="90A46E6A"/>
@@ -37025,7 +37848,7 @@
       </w:pPr>
     </w:lvl>
   </w:abstractNum>
-  <w:abstractNum w:abstractNumId="50" w15:restartNumberingAfterBreak="0">
+  <w:abstractNum w:abstractNumId="51" w15:restartNumberingAfterBreak="0">
     <w:nsid w:val="746052EB"/>
     <w:multiLevelType w:val="hybridMultilevel"/>
     <w:tmpl w:val="5FDAABEE"/>
@@ -37115,7 +37938,7 @@
       </w:pPr>
     </w:lvl>
   </w:abstractNum>
-  <w:abstractNum w:abstractNumId="51" w15:restartNumberingAfterBreak="0">
+  <w:abstractNum w:abstractNumId="52" w15:restartNumberingAfterBreak="0">
     <w:nsid w:val="75384732"/>
     <w:multiLevelType w:val="hybridMultilevel"/>
     <w:tmpl w:val="1E9A5722"/>
@@ -37228,7 +38051,7 @@
       </w:rPr>
     </w:lvl>
   </w:abstractNum>
-  <w:abstractNum w:abstractNumId="52" w15:restartNumberingAfterBreak="0">
+  <w:abstractNum w:abstractNumId="53" w15:restartNumberingAfterBreak="0">
     <w:nsid w:val="755F7C61"/>
     <w:multiLevelType w:val="hybridMultilevel"/>
     <w:tmpl w:val="589CE3AE"/>
@@ -37317,7 +38140,7 @@
       </w:pPr>
     </w:lvl>
   </w:abstractNum>
-  <w:abstractNum w:abstractNumId="53" w15:restartNumberingAfterBreak="0">
+  <w:abstractNum w:abstractNumId="54" w15:restartNumberingAfterBreak="0">
     <w:nsid w:val="79917455"/>
     <w:multiLevelType w:val="hybridMultilevel"/>
     <w:tmpl w:val="CB90EAB2"/>
@@ -37406,7 +38229,7 @@
       </w:pPr>
     </w:lvl>
   </w:abstractNum>
-  <w:abstractNum w:abstractNumId="54" w15:restartNumberingAfterBreak="0">
+  <w:abstractNum w:abstractNumId="55" w15:restartNumberingAfterBreak="0">
     <w:nsid w:val="7A321F87"/>
     <w:multiLevelType w:val="hybridMultilevel"/>
     <w:tmpl w:val="88406E66"/>
@@ -37496,7 +38319,7 @@
       </w:pPr>
     </w:lvl>
   </w:abstractNum>
-  <w:abstractNum w:abstractNumId="55" w15:restartNumberingAfterBreak="0">
+  <w:abstractNum w:abstractNumId="56" w15:restartNumberingAfterBreak="0">
     <w:nsid w:val="7A5E3F68"/>
     <w:multiLevelType w:val="hybridMultilevel"/>
     <w:tmpl w:val="F586C156"/>
@@ -37585,7 +38408,7 @@
       </w:pPr>
     </w:lvl>
   </w:abstractNum>
-  <w:abstractNum w:abstractNumId="56" w15:restartNumberingAfterBreak="0">
+  <w:abstractNum w:abstractNumId="57" w15:restartNumberingAfterBreak="0">
     <w:nsid w:val="7BEE32C0"/>
     <w:multiLevelType w:val="hybridMultilevel"/>
     <w:tmpl w:val="CBD43366"/>
@@ -37678,7 +38501,7 @@
     <w:abstractNumId w:val="38"/>
   </w:num>
   <w:num w:numId="2">
-    <w:abstractNumId w:val="54"/>
+    <w:abstractNumId w:val="55"/>
   </w:num>
   <w:num w:numId="3">
     <w:abstractNumId w:val="13"/>
@@ -37693,7 +38516,7 @@
     <w:abstractNumId w:val="30"/>
   </w:num>
   <w:num w:numId="7">
-    <w:abstractNumId w:val="49"/>
+    <w:abstractNumId w:val="50"/>
   </w:num>
   <w:num w:numId="8">
     <w:abstractNumId w:val="4"/>
@@ -37738,7 +38561,7 @@
     <w:abstractNumId w:val="40"/>
   </w:num>
   <w:num w:numId="22">
-    <w:abstractNumId w:val="50"/>
+    <w:abstractNumId w:val="51"/>
   </w:num>
   <w:num w:numId="23">
     <w:abstractNumId w:val="34"/>
@@ -37747,7 +38570,7 @@
     <w:abstractNumId w:val="6"/>
   </w:num>
   <w:num w:numId="25">
-    <w:abstractNumId w:val="55"/>
+    <w:abstractNumId w:val="56"/>
   </w:num>
   <w:num w:numId="26">
     <w:abstractNumId w:val="21"/>
@@ -37756,10 +38579,10 @@
     <w:abstractNumId w:val="10"/>
   </w:num>
   <w:num w:numId="28">
-    <w:abstractNumId w:val="51"/>
+    <w:abstractNumId w:val="52"/>
   </w:num>
   <w:num w:numId="29">
-    <w:abstractNumId w:val="45"/>
+    <w:abstractNumId w:val="46"/>
   </w:num>
   <w:num w:numId="30">
     <w:abstractNumId w:val="17"/>
@@ -37780,7 +38603,7 @@
     <w:abstractNumId w:val="39"/>
   </w:num>
   <w:num w:numId="36">
-    <w:abstractNumId w:val="46"/>
+    <w:abstractNumId w:val="47"/>
   </w:num>
   <w:num w:numId="37">
     <w:abstractNumId w:val="12"/>
@@ -37789,7 +38612,7 @@
     <w:abstractNumId w:val="25"/>
   </w:num>
   <w:num w:numId="39">
-    <w:abstractNumId w:val="56"/>
+    <w:abstractNumId w:val="57"/>
   </w:num>
   <w:num w:numId="40">
     <w:abstractNumId w:val="1"/>
@@ -37804,28 +38627,28 @@
     <w:abstractNumId w:val="22"/>
   </w:num>
   <w:num w:numId="44">
-    <w:abstractNumId w:val="43"/>
+    <w:abstractNumId w:val="44"/>
   </w:num>
   <w:num w:numId="45">
     <w:abstractNumId w:val="41"/>
   </w:num>
   <w:num w:numId="46">
-    <w:abstractNumId w:val="47"/>
+    <w:abstractNumId w:val="48"/>
   </w:num>
   <w:num w:numId="47">
-    <w:abstractNumId w:val="48"/>
+    <w:abstractNumId w:val="49"/>
   </w:num>
   <w:num w:numId="48">
     <w:abstractNumId w:val="2"/>
   </w:num>
   <w:num w:numId="49">
-    <w:abstractNumId w:val="44"/>
+    <w:abstractNumId w:val="45"/>
   </w:num>
   <w:num w:numId="50">
     <w:abstractNumId w:val="8"/>
   </w:num>
   <w:num w:numId="51">
-    <w:abstractNumId w:val="52"/>
+    <w:abstractNumId w:val="53"/>
   </w:num>
   <w:num w:numId="52">
     <w:abstractNumId w:val="11"/>
@@ -37834,7 +38657,7 @@
     <w:abstractNumId w:val="0"/>
   </w:num>
   <w:num w:numId="54">
-    <w:abstractNumId w:val="53"/>
+    <w:abstractNumId w:val="54"/>
   </w:num>
   <w:num w:numId="55">
     <w:abstractNumId w:val="24"/>
@@ -37844,6 +38667,9 @@
   </w:num>
   <w:num w:numId="57">
     <w:abstractNumId w:val="42"/>
+  </w:num>
+  <w:num w:numId="58">
+    <w:abstractNumId w:val="43"/>
   </w:num>
   <w:numIdMacAtCleanup w:val="48"/>
 </w:numbering>
@@ -38683,7 +39509,7 @@
 </file>
 
 <file path=customXml/itemProps1.xml><?xml version="1.0" encoding="utf-8"?>
-<ds:datastoreItem xmlns:ds="http://schemas.openxmlformats.org/officeDocument/2006/customXml" ds:itemID="{D5098785-FAEE-46E3-BAC1-F834FA8530C0}">
+<ds:datastoreItem xmlns:ds="http://schemas.openxmlformats.org/officeDocument/2006/customXml" ds:itemID="{F298CD5A-F6F8-4F1E-B3C0-E372D5800273}">
   <ds:schemaRefs>
     <ds:schemaRef ds:uri="http://schemas.openxmlformats.org/officeDocument/2006/bibliography"/>
   </ds:schemaRefs>

</xml_diff>

<commit_message>
Sådan lidt af hvert
</commit_message>
<xml_diff>
--- a/Mødereferater/Logbog.docx
+++ b/Mødereferater/Logbog.docx
@@ -688,7 +688,6 @@
               <w:rPr>
                 <w:rFonts w:ascii="Verdana" w:hAnsi="Verdana"/>
               </w:rPr>
-              <w:lastRenderedPageBreak/>
               <w:t xml:space="preserve">Anvendelse af digitale tidsplaner samt opgavestyring. </w:t>
             </w:r>
           </w:p>
@@ -708,6 +707,7 @@
               <w:rPr>
                 <w:rFonts w:ascii="Verdana" w:hAnsi="Verdana"/>
               </w:rPr>
+              <w:lastRenderedPageBreak/>
               <w:t>System til at huske små flygtige praktiske opgaver</w:t>
             </w:r>
             <w:r>
@@ -1477,6 +1477,7 @@
                 <w:rFonts w:ascii="Verdana" w:hAnsi="Verdana"/>
                 <w:b/>
               </w:rPr>
+              <w:lastRenderedPageBreak/>
               <w:t>JH:</w:t>
             </w:r>
             <w:r>
@@ -2187,7 +2188,6 @@
               <w:rPr>
                 <w:rFonts w:ascii="Verdana" w:hAnsi="Verdana"/>
               </w:rPr>
-              <w:lastRenderedPageBreak/>
               <w:t xml:space="preserve">Vi skal have opsøgt viden omkring </w:t>
             </w:r>
             <w:proofErr w:type="spellStart"/>
@@ -2857,8 +2857,14 @@
               <w:rPr>
                 <w:rFonts w:ascii="Verdana" w:hAnsi="Verdana"/>
               </w:rPr>
+              <w:t xml:space="preserve">Snak med LMA. Vi skal gøre os bevidste om hudens akustiske impedans, </w:t>
+            </w:r>
+            <w:r>
+              <w:rPr>
+                <w:rFonts w:ascii="Verdana" w:hAnsi="Verdana"/>
+              </w:rPr>
               <w:lastRenderedPageBreak/>
-              <w:t xml:space="preserve">Snak med LMA. Vi skal gøre os bevidste om hudens akustiske impedans, da det er den som er afgørende for </w:t>
+              <w:t xml:space="preserve">da det er den som er afgørende for </w:t>
             </w:r>
             <w:r>
               <w:rPr>
@@ -4277,28 +4283,28 @@
               <w:rPr>
                 <w:rFonts w:ascii="Verdana" w:hAnsi="Verdana"/>
               </w:rPr>
+              <w:t xml:space="preserve">Vi søger litteratur med relevante informationer og tester i </w:t>
+            </w:r>
+            <w:proofErr w:type="spellStart"/>
+            <w:r>
+              <w:rPr>
+                <w:rFonts w:ascii="Verdana" w:hAnsi="Verdana"/>
+              </w:rPr>
+              <w:t>Comsol</w:t>
+            </w:r>
+            <w:proofErr w:type="spellEnd"/>
+            <w:r>
+              <w:rPr>
+                <w:rFonts w:ascii="Verdana" w:hAnsi="Verdana"/>
+              </w:rPr>
+              <w:t xml:space="preserve"> </w:t>
+            </w:r>
+            <w:proofErr w:type="spellStart"/>
+            <w:r>
+              <w:rPr>
+                <w:rFonts w:ascii="Verdana" w:hAnsi="Verdana"/>
+              </w:rPr>
               <w:lastRenderedPageBreak/>
-              <w:t xml:space="preserve">Vi søger litteratur med relevante informationer og tester i </w:t>
-            </w:r>
-            <w:proofErr w:type="spellStart"/>
-            <w:r>
-              <w:rPr>
-                <w:rFonts w:ascii="Verdana" w:hAnsi="Verdana"/>
-              </w:rPr>
-              <w:t>Comsol</w:t>
-            </w:r>
-            <w:proofErr w:type="spellEnd"/>
-            <w:r>
-              <w:rPr>
-                <w:rFonts w:ascii="Verdana" w:hAnsi="Verdana"/>
-              </w:rPr>
-              <w:t xml:space="preserve"> </w:t>
-            </w:r>
-            <w:proofErr w:type="spellStart"/>
-            <w:r>
-              <w:rPr>
-                <w:rFonts w:ascii="Verdana" w:hAnsi="Verdana"/>
-              </w:rPr>
               <w:t>Multiphysics</w:t>
             </w:r>
             <w:proofErr w:type="spellEnd"/>
@@ -5122,8 +5128,14 @@
               <w:rPr>
                 <w:rFonts w:ascii="Verdana" w:hAnsi="Verdana"/>
               </w:rPr>
+              <w:t xml:space="preserve">Skal vi finde en standard skrivemåde for datobetegnelse til vores </w:t>
+            </w:r>
+            <w:r>
+              <w:rPr>
+                <w:rFonts w:ascii="Verdana" w:hAnsi="Verdana"/>
+              </w:rPr>
               <w:lastRenderedPageBreak/>
-              <w:t>Skal vi finde en standard skrivemåde for datobetegnelse til vores rapporter?</w:t>
+              <w:t>rapporter?</w:t>
             </w:r>
           </w:p>
           <w:p>
@@ -5831,6 +5843,7 @@
                 <w:rFonts w:ascii="Verdana" w:hAnsi="Verdana"/>
                 <w:b/>
               </w:rPr>
+              <w:lastRenderedPageBreak/>
               <w:t>JH:</w:t>
             </w:r>
           </w:p>
@@ -6715,6 +6728,7 @@
                 <w:rFonts w:ascii="Verdana" w:hAnsi="Verdana"/>
                 <w:b/>
               </w:rPr>
+              <w:lastRenderedPageBreak/>
               <w:t>Valgt:</w:t>
             </w:r>
           </w:p>
@@ -7444,7 +7458,6 @@
                 <w:rFonts w:ascii="Verdana" w:hAnsi="Verdana"/>
                 <w:b/>
               </w:rPr>
-              <w:lastRenderedPageBreak/>
               <w:t>Dato:</w:t>
             </w:r>
             <w:r>
@@ -7556,6 +7569,7 @@
                 <w:rFonts w:ascii="Verdana" w:hAnsi="Verdana"/>
                 <w:b/>
               </w:rPr>
+              <w:lastRenderedPageBreak/>
               <w:t>Dagsorden:</w:t>
             </w:r>
           </w:p>
@@ -8271,7 +8285,6 @@
                 <w:rFonts w:ascii="Verdana" w:hAnsi="Verdana"/>
                 <w:b/>
               </w:rPr>
-              <w:lastRenderedPageBreak/>
               <w:t xml:space="preserve">Sted: </w:t>
             </w:r>
             <w:r>
@@ -8989,7 +9002,6 @@
                 <w:rFonts w:ascii="Verdana" w:hAnsi="Verdana"/>
                 <w:b/>
               </w:rPr>
-              <w:lastRenderedPageBreak/>
               <w:t>JR:</w:t>
             </w:r>
             <w:r>
@@ -9724,7 +9736,6 @@
                 <w:rFonts w:ascii="Verdana" w:hAnsi="Verdana"/>
                 <w:b/>
               </w:rPr>
-              <w:lastRenderedPageBreak/>
               <w:t xml:space="preserve">Sted: </w:t>
             </w:r>
             <w:r>
@@ -10568,6 +10579,7 @@
               <w:rPr>
                 <w:rFonts w:ascii="Verdana" w:hAnsi="Verdana"/>
               </w:rPr>
+              <w:lastRenderedPageBreak/>
               <w:t xml:space="preserve">Ad5. </w:t>
             </w:r>
             <w:r>
@@ -12161,15 +12173,21 @@
               <w:rPr>
                 <w:rFonts w:ascii="Verdana" w:hAnsi="Verdana"/>
               </w:rPr>
+              <w:t>chart</w:t>
+            </w:r>
+            <w:proofErr w:type="spellEnd"/>
+            <w:r>
+              <w:rPr>
+                <w:rFonts w:ascii="Verdana" w:hAnsi="Verdana"/>
+              </w:rPr>
+              <w:t xml:space="preserve"> oversigt, og vi kan se, om rykkede deadlines har negativ indflydelse på </w:t>
+            </w:r>
+            <w:r>
+              <w:rPr>
+                <w:rFonts w:ascii="Verdana" w:hAnsi="Verdana"/>
+              </w:rPr>
               <w:lastRenderedPageBreak/>
-              <w:t>chart</w:t>
-            </w:r>
-            <w:proofErr w:type="spellEnd"/>
-            <w:r>
-              <w:rPr>
-                <w:rFonts w:ascii="Verdana" w:hAnsi="Verdana"/>
-              </w:rPr>
-              <w:t xml:space="preserve"> oversigt, og vi kan se, om rykkede deadlines har negativ indflydelse på andre deadlines.  </w:t>
+              <w:t xml:space="preserve">andre deadlines.  </w:t>
             </w:r>
           </w:p>
           <w:p>
@@ -12996,7 +13014,6 @@
               <w:rPr>
                 <w:rFonts w:ascii="Verdana" w:hAnsi="Verdana"/>
               </w:rPr>
-              <w:lastRenderedPageBreak/>
               <w:t xml:space="preserve">Hvordan ”navngiver” vi vores versioner? </w:t>
             </w:r>
           </w:p>
@@ -13016,6 +13033,7 @@
               <w:rPr>
                 <w:rFonts w:ascii="Verdana" w:hAnsi="Verdana"/>
               </w:rPr>
+              <w:lastRenderedPageBreak/>
               <w:t xml:space="preserve">Skal vi evt. bruge en anden mikrofon indtil den bestilte kommer? </w:t>
             </w:r>
           </w:p>
@@ -13716,7 +13734,6 @@
                 <w:rFonts w:ascii="Verdana" w:hAnsi="Verdana"/>
                 <w:b/>
               </w:rPr>
-              <w:lastRenderedPageBreak/>
               <w:t>Dato:</w:t>
             </w:r>
             <w:r>
@@ -13840,6 +13857,7 @@
                 <w:rFonts w:ascii="Verdana" w:hAnsi="Verdana"/>
                 <w:b/>
               </w:rPr>
+              <w:lastRenderedPageBreak/>
               <w:t>Dagsorden:</w:t>
             </w:r>
           </w:p>
@@ -14443,14 +14461,7 @@
               <w:rPr>
                 <w:rFonts w:ascii="Verdana" w:hAnsi="Verdana"/>
               </w:rPr>
-              <w:t xml:space="preserve">Brainstorming på tavlerne giver os en kreativ tilgang til testudviklingsprocesserne. Samtidig er det en meget iterativ metode, og vi får </w:t>
-            </w:r>
-            <w:r>
-              <w:rPr>
-                <w:rFonts w:ascii="Verdana" w:hAnsi="Verdana"/>
-              </w:rPr>
-              <w:lastRenderedPageBreak/>
-              <w:t xml:space="preserve">vendt og diskuteret det hele, så vores beslutninger bliver yderst velovervejede. </w:t>
+              <w:t xml:space="preserve">Brainstorming på tavlerne giver os en kreativ tilgang til testudviklingsprocesserne. Samtidig er det en meget iterativ metode, og vi får vendt og diskuteret det hele, så vores beslutninger bliver yderst velovervejede. </w:t>
             </w:r>
           </w:p>
           <w:p>
@@ -15243,6 +15254,7 @@
                 <w:rFonts w:ascii="Verdana" w:hAnsi="Verdana"/>
                 <w:b/>
               </w:rPr>
+              <w:lastRenderedPageBreak/>
               <w:t>JH:</w:t>
             </w:r>
           </w:p>
@@ -15932,7 +15944,6 @@
                 <w:rFonts w:ascii="Verdana" w:hAnsi="Verdana"/>
                 <w:b/>
               </w:rPr>
-              <w:lastRenderedPageBreak/>
               <w:t xml:space="preserve">Fravalgt: </w:t>
             </w:r>
           </w:p>
@@ -17546,14 +17557,14 @@
               <w:rPr>
                 <w:rFonts w:ascii="Verdana" w:hAnsi="Verdana"/>
               </w:rPr>
-              <w:t xml:space="preserve">, genererer et </w:t>
+              <w:t xml:space="preserve">, genererer et firkantsignal og ikke et sinussignal. Problematikken ved dette er, at </w:t>
             </w:r>
             <w:r>
               <w:rPr>
                 <w:rFonts w:ascii="Verdana" w:hAnsi="Verdana"/>
               </w:rPr>
               <w:lastRenderedPageBreak/>
-              <w:t xml:space="preserve">firkantsignal og ikke et sinussignal. Problematikken ved dette er, at firkantssignalets frekvens er ”forstyrret” med dets harmoniske afledte. I firkantssignalets grundtone ligger der altså de harmoniske frekvenser. Derfor lyder et firkantssignal på 200Hz ikke som et sinussignal på 200Hz, da sinussignalets grundtone er ”uforstyrret”. Vores kode skal at generere et sinussignal så vi kan måle den uforstyrrede frekvens. Men dette ser ikke ud til at være muligt når man bruger en </w:t>
+              <w:t xml:space="preserve">firkantssignalets frekvens er ”forstyrret” med dets harmoniske afledte. I firkantssignalets grundtone ligger der altså de harmoniske frekvenser. Derfor lyder et firkantssignal på 200Hz ikke som et sinussignal på 200Hz, da sinussignalets grundtone er ”uforstyrret”. Vores kode skal at generere et sinussignal så vi kan måle den uforstyrrede frekvens. Men dette ser ikke ud til at være muligt når man bruger en </w:t>
             </w:r>
             <w:proofErr w:type="spellStart"/>
             <w:r>
@@ -19375,27 +19386,21 @@
               <w:rPr>
                 <w:rFonts w:ascii="Verdana" w:hAnsi="Verdana"/>
               </w:rPr>
-              <w:t xml:space="preserve">Ad3. Vi har valgt ikke at bruge tid på at finde en tættende silikonekant, og bruge modellervoks i stedet for. Det handler igen om dokumentation og test </w:t>
-            </w:r>
+              <w:t xml:space="preserve">Ad3. Vi har valgt ikke at bruge tid på at finde en tættende silikonekant, og bruge modellervoks i stedet for. Det handler igen om dokumentation og test fremfor at have et endeligt brugbart produkt. </w:t>
+            </w:r>
+          </w:p>
+          <w:p>
+            <w:pPr>
+              <w:spacing w:line="276" w:lineRule="auto"/>
+              <w:rPr>
+                <w:rFonts w:ascii="Verdana" w:hAnsi="Verdana"/>
+              </w:rPr>
+            </w:pPr>
             <w:r>
               <w:rPr>
                 <w:rFonts w:ascii="Verdana" w:hAnsi="Verdana"/>
               </w:rPr>
               <w:lastRenderedPageBreak/>
-              <w:t xml:space="preserve">fremfor at have et endeligt brugbart produkt. </w:t>
-            </w:r>
-          </w:p>
-          <w:p>
-            <w:pPr>
-              <w:spacing w:line="276" w:lineRule="auto"/>
-              <w:rPr>
-                <w:rFonts w:ascii="Verdana" w:hAnsi="Verdana"/>
-              </w:rPr>
-            </w:pPr>
-            <w:r>
-              <w:rPr>
-                <w:rFonts w:ascii="Verdana" w:hAnsi="Verdana"/>
-              </w:rPr>
               <w:t xml:space="preserve">Ad4. Vi har valgt en høj detaljegrad da testen skal være reproducerbar. Vi vil medtage punkter som definerer ”God Testpraksis”. Testproceduren </w:t>
             </w:r>
             <w:r>
@@ -20798,7 +20803,6 @@
               <w:rPr>
                 <w:rFonts w:ascii="Verdana" w:hAnsi="Verdana"/>
               </w:rPr>
-              <w:lastRenderedPageBreak/>
               <w:t xml:space="preserve">Opdatere Stage Gate etc. </w:t>
             </w:r>
           </w:p>
@@ -22954,14 +22958,7 @@
               <w:rPr>
                 <w:rFonts w:ascii="Verdana" w:hAnsi="Verdana"/>
               </w:rPr>
-              <w:t xml:space="preserve"> da vi forventer at få den til at opfange et genereret firkantsignal. Hvis de harmoniske overtoner stadig overspiller grundtonen, vil vi teste og se, om højfrekvenser (hvor grundtonen </w:t>
-            </w:r>
-            <w:r>
-              <w:rPr>
-                <w:rFonts w:ascii="Verdana" w:hAnsi="Verdana"/>
-              </w:rPr>
-              <w:lastRenderedPageBreak/>
-              <w:t>ikke overspilles) kan bruges til at måle volumen.</w:t>
+              <w:t xml:space="preserve"> da vi forventer at få den til at opfange et genereret firkantsignal. Hvis de harmoniske overtoner stadig overspiller grundtonen, vil vi teste og se, om højfrekvenser (hvor grundtonen ikke overspilles) kan bruges til at måle volumen.</w:t>
             </w:r>
           </w:p>
           <w:p>
@@ -24461,7 +24458,6 @@
               <w:rPr>
                 <w:rFonts w:ascii="Verdana" w:hAnsi="Verdana"/>
               </w:rPr>
-              <w:lastRenderedPageBreak/>
               <w:t>Planlægge lovgivningsforløbet</w:t>
             </w:r>
           </w:p>
@@ -25871,7 +25867,6 @@
                 <w:rFonts w:ascii="Verdana" w:hAnsi="Verdana"/>
                 <w:b/>
               </w:rPr>
-              <w:lastRenderedPageBreak/>
               <w:t>Dagsorden:</w:t>
             </w:r>
           </w:p>
@@ -25892,6 +25887,7 @@
               <w:rPr>
                 <w:rFonts w:ascii="Verdana" w:hAnsi="Verdana"/>
               </w:rPr>
+              <w:lastRenderedPageBreak/>
               <w:t>Daily</w:t>
             </w:r>
             <w:proofErr w:type="spellEnd"/>
@@ -26090,6 +26086,7 @@
                 <w:rFonts w:ascii="Verdana" w:hAnsi="Verdana"/>
                 <w:b/>
               </w:rPr>
+              <w:lastRenderedPageBreak/>
               <w:t xml:space="preserve">Overvejelser og refleksioner </w:t>
             </w:r>
           </w:p>
@@ -26658,7 +26655,6 @@
               <w:rPr>
                 <w:rFonts w:ascii="Verdana" w:hAnsi="Verdana"/>
               </w:rPr>
-              <w:lastRenderedPageBreak/>
               <w:t>Udvikle generefrekvenssignal</w:t>
             </w:r>
           </w:p>
@@ -26678,6 +26674,7 @@
               <w:rPr>
                 <w:rFonts w:ascii="Verdana" w:hAnsi="Verdana"/>
               </w:rPr>
+              <w:lastRenderedPageBreak/>
               <w:t>Enhedstest af højtaler</w:t>
             </w:r>
           </w:p>
@@ -27324,7 +27321,6 @@
               <w:rPr>
                 <w:rFonts w:ascii="Verdana" w:hAnsi="Verdana"/>
               </w:rPr>
-              <w:lastRenderedPageBreak/>
               <w:t>Proceslinje diagram</w:t>
             </w:r>
           </w:p>
@@ -27344,6 +27340,7 @@
               <w:rPr>
                 <w:rFonts w:ascii="Verdana" w:hAnsi="Verdana"/>
               </w:rPr>
+              <w:lastRenderedPageBreak/>
               <w:t>Bordtest 5</w:t>
             </w:r>
           </w:p>
@@ -27995,7 +27992,6 @@
                 <w:rFonts w:ascii="Verdana" w:hAnsi="Verdana"/>
                 <w:b/>
               </w:rPr>
-              <w:lastRenderedPageBreak/>
               <w:t>Dagsorden:</w:t>
             </w:r>
           </w:p>
@@ -28016,6 +28012,7 @@
               <w:rPr>
                 <w:rFonts w:ascii="Verdana" w:hAnsi="Verdana"/>
               </w:rPr>
+              <w:lastRenderedPageBreak/>
               <w:t>Daily</w:t>
             </w:r>
             <w:proofErr w:type="spellEnd"/>
@@ -28142,6 +28139,7 @@
                 <w:rFonts w:ascii="Verdana" w:hAnsi="Verdana"/>
                 <w:b/>
               </w:rPr>
+              <w:lastRenderedPageBreak/>
               <w:t xml:space="preserve">Overvejelser og refleksioner </w:t>
             </w:r>
           </w:p>
@@ -28715,7 +28713,6 @@
                 <w:rFonts w:ascii="Verdana" w:hAnsi="Verdana"/>
                 <w:b/>
               </w:rPr>
-              <w:lastRenderedPageBreak/>
               <w:t xml:space="preserve">Til stede: </w:t>
             </w:r>
             <w:r>
@@ -29587,7 +29584,6 @@
               <w:rPr>
                 <w:rFonts w:ascii="Verdana" w:hAnsi="Verdana"/>
               </w:rPr>
-              <w:lastRenderedPageBreak/>
               <w:t xml:space="preserve">Udkast til </w:t>
             </w:r>
             <w:proofErr w:type="spellStart"/>
@@ -29616,6 +29612,7 @@
               <w:rPr>
                 <w:rFonts w:ascii="Verdana" w:hAnsi="Verdana"/>
               </w:rPr>
+              <w:lastRenderedPageBreak/>
               <w:t>RefWorks</w:t>
             </w:r>
             <w:proofErr w:type="spellEnd"/>
@@ -30284,7 +30281,6 @@
               <w:rPr>
                 <w:rFonts w:ascii="Verdana" w:hAnsi="Verdana"/>
               </w:rPr>
-              <w:lastRenderedPageBreak/>
               <w:t xml:space="preserve"> </w:t>
             </w:r>
           </w:p>
@@ -31026,14 +31022,7 @@
               <w:rPr>
                 <w:rFonts w:ascii="Verdana" w:hAnsi="Verdana"/>
               </w:rPr>
-              <w:t xml:space="preserve">. – hvilke resultater kunne vi </w:t>
-            </w:r>
-            <w:r>
-              <w:rPr>
-                <w:rFonts w:ascii="Verdana" w:hAnsi="Verdana"/>
-              </w:rPr>
-              <w:lastRenderedPageBreak/>
-              <w:t xml:space="preserve">have opnået? </w:t>
+              <w:t xml:space="preserve">. – hvilke resultater kunne vi have opnået? </w:t>
             </w:r>
           </w:p>
           <w:p>
@@ -31842,20 +31831,26 @@
               <w:rPr>
                 <w:rFonts w:ascii="Verdana" w:hAnsi="Verdana"/>
               </w:rPr>
+              <w:t>Ad1. Vi mener at accept</w:t>
+            </w:r>
+            <w:r>
+              <w:rPr>
+                <w:rFonts w:ascii="Verdana" w:hAnsi="Verdana"/>
+              </w:rPr>
+              <w:t>t</w:t>
+            </w:r>
+            <w:r>
+              <w:rPr>
+                <w:rFonts w:ascii="Verdana" w:hAnsi="Verdana"/>
+              </w:rPr>
+              <w:t xml:space="preserve">esten er med i den iterative proces og at det også var </w:t>
+            </w:r>
+            <w:r>
+              <w:rPr>
+                <w:rFonts w:ascii="Verdana" w:hAnsi="Verdana"/>
+              </w:rPr>
               <w:lastRenderedPageBreak/>
-              <w:t>Ad1. Vi mener at accept</w:t>
-            </w:r>
-            <w:r>
-              <w:rPr>
-                <w:rFonts w:ascii="Verdana" w:hAnsi="Verdana"/>
-              </w:rPr>
-              <w:t>t</w:t>
-            </w:r>
-            <w:r>
-              <w:rPr>
-                <w:rFonts w:ascii="Verdana" w:hAnsi="Verdana"/>
-              </w:rPr>
-              <w:t xml:space="preserve">esten er med i den iterative proces og at det også var godt at have en deadline på kravspecifikationen, da vi ligesom skulle have et startsted. </w:t>
+              <w:t xml:space="preserve">godt at have en deadline på kravspecifikationen, da vi ligesom skulle have et startsted. </w:t>
             </w:r>
           </w:p>
           <w:p>
@@ -32595,28 +32590,28 @@
               <w:rPr>
                 <w:rFonts w:ascii="Verdana" w:hAnsi="Verdana"/>
               </w:rPr>
+              <w:t>subVI</w:t>
+            </w:r>
+            <w:proofErr w:type="spellEnd"/>
+            <w:r>
+              <w:rPr>
+                <w:rFonts w:ascii="Verdana" w:hAnsi="Verdana"/>
+              </w:rPr>
+              <w:t>?</w:t>
+            </w:r>
+          </w:p>
+          <w:p>
+            <w:pPr>
+              <w:spacing w:line="276" w:lineRule="auto"/>
+              <w:rPr>
+                <w:rFonts w:ascii="Verdana" w:hAnsi="Verdana"/>
+              </w:rPr>
+            </w:pPr>
+            <w:r>
+              <w:rPr>
+                <w:rFonts w:ascii="Verdana" w:hAnsi="Verdana"/>
+              </w:rPr>
               <w:lastRenderedPageBreak/>
-              <w:t>subVI</w:t>
-            </w:r>
-            <w:proofErr w:type="spellEnd"/>
-            <w:r>
-              <w:rPr>
-                <w:rFonts w:ascii="Verdana" w:hAnsi="Verdana"/>
-              </w:rPr>
-              <w:t>?</w:t>
-            </w:r>
-          </w:p>
-          <w:p>
-            <w:pPr>
-              <w:spacing w:line="276" w:lineRule="auto"/>
-              <w:rPr>
-                <w:rFonts w:ascii="Verdana" w:hAnsi="Verdana"/>
-              </w:rPr>
-            </w:pPr>
-            <w:r>
-              <w:rPr>
-                <w:rFonts w:ascii="Verdana" w:hAnsi="Verdana"/>
-              </w:rPr>
               <w:t xml:space="preserve">Ad2. Lars Mandrup er manden for at hjælpe os med at forstå det tænker vi. </w:t>
             </w:r>
           </w:p>
@@ -33395,7 +33390,6 @@
               <w:rPr>
                 <w:rFonts w:ascii="Verdana" w:hAnsi="Verdana"/>
               </w:rPr>
-              <w:lastRenderedPageBreak/>
               <w:t>Helmholtzresonans</w:t>
             </w:r>
             <w:proofErr w:type="spellEnd"/>
@@ -33418,6 +33412,13 @@
                 <w:rFonts w:ascii="Verdana" w:hAnsi="Verdana"/>
               </w:rPr>
             </w:pPr>
+            <w:r>
+              <w:rPr>
+                <w:rFonts w:ascii="Verdana" w:hAnsi="Verdana"/>
+              </w:rPr>
+              <w:lastRenderedPageBreak/>
+              <w:t xml:space="preserve">Vi nupper en lang dag med aften i dag, det arbejdet går rigtig godt. </w:t>
+            </w:r>
           </w:p>
           <w:p>
             <w:pPr>
@@ -33700,8 +33701,24 @@
                 <w:rFonts w:ascii="Verdana" w:hAnsi="Verdana"/>
               </w:rPr>
             </w:pPr>
-            <w:bookmarkStart w:id="4" w:name="_GoBack"/>
-            <w:bookmarkEnd w:id="4"/>
+            <w:r>
+              <w:rPr>
+                <w:rFonts w:ascii="Verdana" w:hAnsi="Verdana"/>
+              </w:rPr>
+              <w:t>Arbejdsprocessen løber rigtig godt i dag, langt om længe er der kommet lidt medvind og vi ha</w:t>
+            </w:r>
+            <w:r>
+              <w:rPr>
+                <w:rFonts w:ascii="Verdana" w:hAnsi="Verdana"/>
+              </w:rPr>
+              <w:t>r nu fået samlet en masse tråde</w:t>
+            </w:r>
+            <w:r>
+              <w:rPr>
+                <w:rFonts w:ascii="Verdana" w:hAnsi="Verdana"/>
+              </w:rPr>
+              <w:t xml:space="preserve"> og færdiggjort nogle tunge opgaver samt hængepartier. </w:t>
+            </w:r>
           </w:p>
         </w:tc>
       </w:tr>
@@ -33740,7 +33757,6 @@
               <w:spacing w:line="276" w:lineRule="auto"/>
               <w:rPr>
                 <w:rFonts w:ascii="Verdana" w:hAnsi="Verdana"/>
-                <w:b/>
               </w:rPr>
             </w:pPr>
             <w:r>
@@ -33750,13 +33766,30 @@
               </w:rPr>
               <w:t>JH:</w:t>
             </w:r>
-          </w:p>
-          <w:p>
-            <w:pPr>
-              <w:spacing w:line="276" w:lineRule="auto"/>
-              <w:rPr>
-                <w:rFonts w:ascii="Verdana" w:hAnsi="Verdana"/>
-                <w:b/>
+            <w:r>
+              <w:rPr>
+                <w:rFonts w:ascii="Verdana" w:hAnsi="Verdana"/>
+              </w:rPr>
+              <w:t xml:space="preserve"> Klappe June på skulderen over dagens arbejde </w:t>
+            </w:r>
+            <w:r>
+              <w:rPr>
+                <w:rFonts w:ascii="Verdana" w:hAnsi="Verdana"/>
+              </w:rPr>
+              <w:sym w:font="Wingdings" w:char="F04A"/>
+            </w:r>
+            <w:r>
+              <w:rPr>
+                <w:rFonts w:ascii="Verdana" w:hAnsi="Verdana"/>
+              </w:rPr>
+              <w:t xml:space="preserve"> </w:t>
+            </w:r>
+          </w:p>
+          <w:p>
+            <w:pPr>
+              <w:spacing w:line="276" w:lineRule="auto"/>
+              <w:rPr>
+                <w:rFonts w:ascii="Verdana" w:hAnsi="Verdana"/>
               </w:rPr>
             </w:pPr>
             <w:r>
@@ -33769,10 +33802,44 @@
             <w:r>
               <w:rPr>
                 <w:rFonts w:ascii="Verdana" w:hAnsi="Verdana"/>
-                <w:b/>
               </w:rPr>
               <w:t xml:space="preserve"> </w:t>
             </w:r>
+            <w:r>
+              <w:rPr>
+                <w:rFonts w:ascii="Verdana" w:hAnsi="Verdana"/>
+              </w:rPr>
+              <w:t>Klappe Jannie</w:t>
+            </w:r>
+            <w:r>
+              <w:rPr>
+                <w:rFonts w:ascii="Verdana" w:hAnsi="Verdana"/>
+              </w:rPr>
+              <w:t xml:space="preserve"> på skulderen over dagens arbejde </w:t>
+            </w:r>
+            <w:r>
+              <w:rPr>
+                <w:rFonts w:ascii="Verdana" w:hAnsi="Verdana"/>
+              </w:rPr>
+              <w:sym w:font="Wingdings" w:char="F04A"/>
+            </w:r>
+            <w:r>
+              <w:rPr>
+                <w:rFonts w:ascii="Verdana" w:hAnsi="Verdana"/>
+              </w:rPr>
+              <w:t xml:space="preserve"> </w:t>
+            </w:r>
+            <w:bookmarkStart w:id="4" w:name="_GoBack"/>
+            <w:bookmarkEnd w:id="4"/>
+          </w:p>
+          <w:p>
+            <w:pPr>
+              <w:spacing w:line="276" w:lineRule="auto"/>
+              <w:rPr>
+                <w:rFonts w:ascii="Verdana" w:hAnsi="Verdana"/>
+                <w:b/>
+              </w:rPr>
+            </w:pPr>
           </w:p>
           <w:p>
             <w:pPr>
@@ -40782,7 +40849,7 @@
 </file>
 
 <file path=customXml/itemProps1.xml><?xml version="1.0" encoding="utf-8"?>
-<ds:datastoreItem xmlns:ds="http://schemas.openxmlformats.org/officeDocument/2006/customXml" ds:itemID="{D3F39082-F5CC-7740-AA9B-652243D2D10B}">
+<ds:datastoreItem xmlns:ds="http://schemas.openxmlformats.org/officeDocument/2006/customXml" ds:itemID="{434FB291-DE22-8041-9414-5DC607F2CE0D}">
   <ds:schemaRefs>
     <ds:schemaRef ds:uri="http://schemas.openxmlformats.org/officeDocument/2006/bibliography"/>
   </ds:schemaRefs>

</xml_diff>

<commit_message>
Arbejdet videre på bordtest 6 og skrevet logbog for dd.
</commit_message>
<xml_diff>
--- a/Mødereferater/Logbog.docx
+++ b/Mødereferater/Logbog.docx
@@ -688,6 +688,7 @@
               <w:rPr>
                 <w:rFonts w:ascii="Verdana" w:hAnsi="Verdana"/>
               </w:rPr>
+              <w:lastRenderedPageBreak/>
               <w:t xml:space="preserve">Anvendelse af digitale tidsplaner samt opgavestyring. </w:t>
             </w:r>
           </w:p>
@@ -707,7 +708,6 @@
               <w:rPr>
                 <w:rFonts w:ascii="Verdana" w:hAnsi="Verdana"/>
               </w:rPr>
-              <w:lastRenderedPageBreak/>
               <w:t>System til at huske små flygtige praktiske opgaver</w:t>
             </w:r>
             <w:r>
@@ -1477,7 +1477,6 @@
                 <w:rFonts w:ascii="Verdana" w:hAnsi="Verdana"/>
                 <w:b/>
               </w:rPr>
-              <w:lastRenderedPageBreak/>
               <w:t>JH:</w:t>
             </w:r>
             <w:r>
@@ -2188,6 +2187,7 @@
               <w:rPr>
                 <w:rFonts w:ascii="Verdana" w:hAnsi="Verdana"/>
               </w:rPr>
+              <w:lastRenderedPageBreak/>
               <w:t xml:space="preserve">Vi skal have opsøgt viden omkring </w:t>
             </w:r>
             <w:proofErr w:type="spellStart"/>
@@ -2857,14 +2857,8 @@
               <w:rPr>
                 <w:rFonts w:ascii="Verdana" w:hAnsi="Verdana"/>
               </w:rPr>
-              <w:t xml:space="preserve">Snak med LMA. Vi skal gøre os bevidste om hudens akustiske impedans, </w:t>
-            </w:r>
-            <w:r>
-              <w:rPr>
-                <w:rFonts w:ascii="Verdana" w:hAnsi="Verdana"/>
-              </w:rPr>
               <w:lastRenderedPageBreak/>
-              <w:t xml:space="preserve">da det er den som er afgørende for </w:t>
+              <w:t xml:space="preserve">Snak med LMA. Vi skal gøre os bevidste om hudens akustiske impedans, da det er den som er afgørende for </w:t>
             </w:r>
             <w:r>
               <w:rPr>
@@ -4283,6 +4277,7 @@
               <w:rPr>
                 <w:rFonts w:ascii="Verdana" w:hAnsi="Verdana"/>
               </w:rPr>
+              <w:lastRenderedPageBreak/>
               <w:t xml:space="preserve">Vi søger litteratur med relevante informationer og tester i </w:t>
             </w:r>
             <w:proofErr w:type="spellStart"/>
@@ -4304,7 +4299,6 @@
               <w:rPr>
                 <w:rFonts w:ascii="Verdana" w:hAnsi="Verdana"/>
               </w:rPr>
-              <w:lastRenderedPageBreak/>
               <w:t>Multiphysics</w:t>
             </w:r>
             <w:proofErr w:type="spellEnd"/>
@@ -5128,14 +5122,8 @@
               <w:rPr>
                 <w:rFonts w:ascii="Verdana" w:hAnsi="Verdana"/>
               </w:rPr>
-              <w:t xml:space="preserve">Skal vi finde en standard skrivemåde for datobetegnelse til vores </w:t>
-            </w:r>
-            <w:r>
-              <w:rPr>
-                <w:rFonts w:ascii="Verdana" w:hAnsi="Verdana"/>
-              </w:rPr>
               <w:lastRenderedPageBreak/>
-              <w:t>rapporter?</w:t>
+              <w:t>Skal vi finde en standard skrivemåde for datobetegnelse til vores rapporter?</w:t>
             </w:r>
           </w:p>
           <w:p>
@@ -5843,7 +5831,6 @@
                 <w:rFonts w:ascii="Verdana" w:hAnsi="Verdana"/>
                 <w:b/>
               </w:rPr>
-              <w:lastRenderedPageBreak/>
               <w:t>JH:</w:t>
             </w:r>
           </w:p>
@@ -6728,7 +6715,6 @@
                 <w:rFonts w:ascii="Verdana" w:hAnsi="Verdana"/>
                 <w:b/>
               </w:rPr>
-              <w:lastRenderedPageBreak/>
               <w:t>Valgt:</w:t>
             </w:r>
           </w:p>
@@ -7458,6 +7444,7 @@
                 <w:rFonts w:ascii="Verdana" w:hAnsi="Verdana"/>
                 <w:b/>
               </w:rPr>
+              <w:lastRenderedPageBreak/>
               <w:t>Dato:</w:t>
             </w:r>
             <w:r>
@@ -7569,7 +7556,6 @@
                 <w:rFonts w:ascii="Verdana" w:hAnsi="Verdana"/>
                 <w:b/>
               </w:rPr>
-              <w:lastRenderedPageBreak/>
               <w:t>Dagsorden:</w:t>
             </w:r>
           </w:p>
@@ -8285,6 +8271,7 @@
                 <w:rFonts w:ascii="Verdana" w:hAnsi="Verdana"/>
                 <w:b/>
               </w:rPr>
+              <w:lastRenderedPageBreak/>
               <w:t xml:space="preserve">Sted: </w:t>
             </w:r>
             <w:r>
@@ -9002,6 +8989,7 @@
                 <w:rFonts w:ascii="Verdana" w:hAnsi="Verdana"/>
                 <w:b/>
               </w:rPr>
+              <w:lastRenderedPageBreak/>
               <w:t>JR:</w:t>
             </w:r>
             <w:r>
@@ -9736,6 +9724,7 @@
                 <w:rFonts w:ascii="Verdana" w:hAnsi="Verdana"/>
                 <w:b/>
               </w:rPr>
+              <w:lastRenderedPageBreak/>
               <w:t xml:space="preserve">Sted: </w:t>
             </w:r>
             <w:r>
@@ -10579,7 +10568,6 @@
               <w:rPr>
                 <w:rFonts w:ascii="Verdana" w:hAnsi="Verdana"/>
               </w:rPr>
-              <w:lastRenderedPageBreak/>
               <w:t xml:space="preserve">Ad5. </w:t>
             </w:r>
             <w:r>
@@ -12173,6 +12161,7 @@
               <w:rPr>
                 <w:rFonts w:ascii="Verdana" w:hAnsi="Verdana"/>
               </w:rPr>
+              <w:lastRenderedPageBreak/>
               <w:t>chart</w:t>
             </w:r>
             <w:proofErr w:type="spellEnd"/>
@@ -12180,14 +12169,7 @@
               <w:rPr>
                 <w:rFonts w:ascii="Verdana" w:hAnsi="Verdana"/>
               </w:rPr>
-              <w:t xml:space="preserve"> oversigt, og vi kan se, om rykkede deadlines har negativ indflydelse på </w:t>
-            </w:r>
-            <w:r>
-              <w:rPr>
-                <w:rFonts w:ascii="Verdana" w:hAnsi="Verdana"/>
-              </w:rPr>
-              <w:lastRenderedPageBreak/>
-              <w:t xml:space="preserve">andre deadlines.  </w:t>
+              <w:t xml:space="preserve"> oversigt, og vi kan se, om rykkede deadlines har negativ indflydelse på andre deadlines.  </w:t>
             </w:r>
           </w:p>
           <w:p>
@@ -13014,6 +12996,7 @@
               <w:rPr>
                 <w:rFonts w:ascii="Verdana" w:hAnsi="Verdana"/>
               </w:rPr>
+              <w:lastRenderedPageBreak/>
               <w:t xml:space="preserve">Hvordan ”navngiver” vi vores versioner? </w:t>
             </w:r>
           </w:p>
@@ -13033,7 +13016,6 @@
               <w:rPr>
                 <w:rFonts w:ascii="Verdana" w:hAnsi="Verdana"/>
               </w:rPr>
-              <w:lastRenderedPageBreak/>
               <w:t xml:space="preserve">Skal vi evt. bruge en anden mikrofon indtil den bestilte kommer? </w:t>
             </w:r>
           </w:p>
@@ -13734,6 +13716,7 @@
                 <w:rFonts w:ascii="Verdana" w:hAnsi="Verdana"/>
                 <w:b/>
               </w:rPr>
+              <w:lastRenderedPageBreak/>
               <w:t>Dato:</w:t>
             </w:r>
             <w:r>
@@ -13857,7 +13840,6 @@
                 <w:rFonts w:ascii="Verdana" w:hAnsi="Verdana"/>
                 <w:b/>
               </w:rPr>
-              <w:lastRenderedPageBreak/>
               <w:t>Dagsorden:</w:t>
             </w:r>
           </w:p>
@@ -14461,7 +14443,14 @@
               <w:rPr>
                 <w:rFonts w:ascii="Verdana" w:hAnsi="Verdana"/>
               </w:rPr>
-              <w:t xml:space="preserve">Brainstorming på tavlerne giver os en kreativ tilgang til testudviklingsprocesserne. Samtidig er det en meget iterativ metode, og vi får vendt og diskuteret det hele, så vores beslutninger bliver yderst velovervejede. </w:t>
+              <w:t xml:space="preserve">Brainstorming på tavlerne giver os en kreativ tilgang til testudviklingsprocesserne. Samtidig er det en meget iterativ metode, og vi får </w:t>
+            </w:r>
+            <w:r>
+              <w:rPr>
+                <w:rFonts w:ascii="Verdana" w:hAnsi="Verdana"/>
+              </w:rPr>
+              <w:lastRenderedPageBreak/>
+              <w:t xml:space="preserve">vendt og diskuteret det hele, så vores beslutninger bliver yderst velovervejede. </w:t>
             </w:r>
           </w:p>
           <w:p>
@@ -15254,7 +15243,6 @@
                 <w:rFonts w:ascii="Verdana" w:hAnsi="Verdana"/>
                 <w:b/>
               </w:rPr>
-              <w:lastRenderedPageBreak/>
               <w:t>JH:</w:t>
             </w:r>
           </w:p>
@@ -15944,6 +15932,7 @@
                 <w:rFonts w:ascii="Verdana" w:hAnsi="Verdana"/>
                 <w:b/>
               </w:rPr>
+              <w:lastRenderedPageBreak/>
               <w:t xml:space="preserve">Fravalgt: </w:t>
             </w:r>
           </w:p>
@@ -17557,14 +17546,14 @@
               <w:rPr>
                 <w:rFonts w:ascii="Verdana" w:hAnsi="Verdana"/>
               </w:rPr>
-              <w:t xml:space="preserve">, genererer et firkantsignal og ikke et sinussignal. Problematikken ved dette er, at </w:t>
+              <w:t xml:space="preserve">, genererer et </w:t>
             </w:r>
             <w:r>
               <w:rPr>
                 <w:rFonts w:ascii="Verdana" w:hAnsi="Verdana"/>
               </w:rPr>
               <w:lastRenderedPageBreak/>
-              <w:t xml:space="preserve">firkantssignalets frekvens er ”forstyrret” med dets harmoniske afledte. I firkantssignalets grundtone ligger der altså de harmoniske frekvenser. Derfor lyder et firkantssignal på 200Hz ikke som et sinussignal på 200Hz, da sinussignalets grundtone er ”uforstyrret”. Vores kode skal at generere et sinussignal så vi kan måle den uforstyrrede frekvens. Men dette ser ikke ud til at være muligt når man bruger en </w:t>
+              <w:t xml:space="preserve">firkantsignal og ikke et sinussignal. Problematikken ved dette er, at firkantssignalets frekvens er ”forstyrret” med dets harmoniske afledte. I firkantssignalets grundtone ligger der altså de harmoniske frekvenser. Derfor lyder et firkantssignal på 200Hz ikke som et sinussignal på 200Hz, da sinussignalets grundtone er ”uforstyrret”. Vores kode skal at generere et sinussignal så vi kan måle den uforstyrrede frekvens. Men dette ser ikke ud til at være muligt når man bruger en </w:t>
             </w:r>
             <w:proofErr w:type="spellStart"/>
             <w:r>
@@ -19386,21 +19375,27 @@
               <w:rPr>
                 <w:rFonts w:ascii="Verdana" w:hAnsi="Verdana"/>
               </w:rPr>
-              <w:t xml:space="preserve">Ad3. Vi har valgt ikke at bruge tid på at finde en tættende silikonekant, og bruge modellervoks i stedet for. Det handler igen om dokumentation og test fremfor at have et endeligt brugbart produkt. </w:t>
-            </w:r>
-          </w:p>
-          <w:p>
-            <w:pPr>
-              <w:spacing w:line="276" w:lineRule="auto"/>
-              <w:rPr>
-                <w:rFonts w:ascii="Verdana" w:hAnsi="Verdana"/>
-              </w:rPr>
-            </w:pPr>
+              <w:t xml:space="preserve">Ad3. Vi har valgt ikke at bruge tid på at finde en tættende silikonekant, og bruge modellervoks i stedet for. Det handler igen om dokumentation og test </w:t>
+            </w:r>
             <w:r>
               <w:rPr>
                 <w:rFonts w:ascii="Verdana" w:hAnsi="Verdana"/>
               </w:rPr>
               <w:lastRenderedPageBreak/>
+              <w:t xml:space="preserve">fremfor at have et endeligt brugbart produkt. </w:t>
+            </w:r>
+          </w:p>
+          <w:p>
+            <w:pPr>
+              <w:spacing w:line="276" w:lineRule="auto"/>
+              <w:rPr>
+                <w:rFonts w:ascii="Verdana" w:hAnsi="Verdana"/>
+              </w:rPr>
+            </w:pPr>
+            <w:r>
+              <w:rPr>
+                <w:rFonts w:ascii="Verdana" w:hAnsi="Verdana"/>
+              </w:rPr>
               <w:t xml:space="preserve">Ad4. Vi har valgt en høj detaljegrad da testen skal være reproducerbar. Vi vil medtage punkter som definerer ”God Testpraksis”. Testproceduren </w:t>
             </w:r>
             <w:r>
@@ -20803,6 +20798,7 @@
               <w:rPr>
                 <w:rFonts w:ascii="Verdana" w:hAnsi="Verdana"/>
               </w:rPr>
+              <w:lastRenderedPageBreak/>
               <w:t xml:space="preserve">Opdatere Stage Gate etc. </w:t>
             </w:r>
           </w:p>
@@ -22958,7 +22954,14 @@
               <w:rPr>
                 <w:rFonts w:ascii="Verdana" w:hAnsi="Verdana"/>
               </w:rPr>
-              <w:t xml:space="preserve"> da vi forventer at få den til at opfange et genereret firkantsignal. Hvis de harmoniske overtoner stadig overspiller grundtonen, vil vi teste og se, om højfrekvenser (hvor grundtonen ikke overspilles) kan bruges til at måle volumen.</w:t>
+              <w:t xml:space="preserve"> da vi forventer at få den til at opfange et genereret firkantsignal. Hvis de harmoniske overtoner stadig overspiller grundtonen, vil vi teste og se, om højfrekvenser (hvor grundtonen </w:t>
+            </w:r>
+            <w:r>
+              <w:rPr>
+                <w:rFonts w:ascii="Verdana" w:hAnsi="Verdana"/>
+              </w:rPr>
+              <w:lastRenderedPageBreak/>
+              <w:t>ikke overspilles) kan bruges til at måle volumen.</w:t>
             </w:r>
           </w:p>
           <w:p>
@@ -24458,6 +24461,7 @@
               <w:rPr>
                 <w:rFonts w:ascii="Verdana" w:hAnsi="Verdana"/>
               </w:rPr>
+              <w:lastRenderedPageBreak/>
               <w:t>Planlægge lovgivningsforløbet</w:t>
             </w:r>
           </w:p>
@@ -25867,6 +25871,7 @@
                 <w:rFonts w:ascii="Verdana" w:hAnsi="Verdana"/>
                 <w:b/>
               </w:rPr>
+              <w:lastRenderedPageBreak/>
               <w:t>Dagsorden:</w:t>
             </w:r>
           </w:p>
@@ -25887,7 +25892,6 @@
               <w:rPr>
                 <w:rFonts w:ascii="Verdana" w:hAnsi="Verdana"/>
               </w:rPr>
-              <w:lastRenderedPageBreak/>
               <w:t>Daily</w:t>
             </w:r>
             <w:proofErr w:type="spellEnd"/>
@@ -26086,7 +26090,6 @@
                 <w:rFonts w:ascii="Verdana" w:hAnsi="Verdana"/>
                 <w:b/>
               </w:rPr>
-              <w:lastRenderedPageBreak/>
               <w:t xml:space="preserve">Overvejelser og refleksioner </w:t>
             </w:r>
           </w:p>
@@ -26655,6 +26658,7 @@
               <w:rPr>
                 <w:rFonts w:ascii="Verdana" w:hAnsi="Verdana"/>
               </w:rPr>
+              <w:lastRenderedPageBreak/>
               <w:t>Udvikle generefrekvenssignal</w:t>
             </w:r>
           </w:p>
@@ -26674,7 +26678,6 @@
               <w:rPr>
                 <w:rFonts w:ascii="Verdana" w:hAnsi="Verdana"/>
               </w:rPr>
-              <w:lastRenderedPageBreak/>
               <w:t>Enhedstest af højtaler</w:t>
             </w:r>
           </w:p>
@@ -27321,6 +27324,7 @@
               <w:rPr>
                 <w:rFonts w:ascii="Verdana" w:hAnsi="Verdana"/>
               </w:rPr>
+              <w:lastRenderedPageBreak/>
               <w:t>Proceslinje diagram</w:t>
             </w:r>
           </w:p>
@@ -27340,7 +27344,6 @@
               <w:rPr>
                 <w:rFonts w:ascii="Verdana" w:hAnsi="Verdana"/>
               </w:rPr>
-              <w:lastRenderedPageBreak/>
               <w:t>Bordtest 5</w:t>
             </w:r>
           </w:p>
@@ -27992,6 +27995,7 @@
                 <w:rFonts w:ascii="Verdana" w:hAnsi="Verdana"/>
                 <w:b/>
               </w:rPr>
+              <w:lastRenderedPageBreak/>
               <w:t>Dagsorden:</w:t>
             </w:r>
           </w:p>
@@ -28012,7 +28016,6 @@
               <w:rPr>
                 <w:rFonts w:ascii="Verdana" w:hAnsi="Verdana"/>
               </w:rPr>
-              <w:lastRenderedPageBreak/>
               <w:t>Daily</w:t>
             </w:r>
             <w:proofErr w:type="spellEnd"/>
@@ -28139,7 +28142,6 @@
                 <w:rFonts w:ascii="Verdana" w:hAnsi="Verdana"/>
                 <w:b/>
               </w:rPr>
-              <w:lastRenderedPageBreak/>
               <w:t xml:space="preserve">Overvejelser og refleksioner </w:t>
             </w:r>
           </w:p>
@@ -28713,6 +28715,7 @@
                 <w:rFonts w:ascii="Verdana" w:hAnsi="Verdana"/>
                 <w:b/>
               </w:rPr>
+              <w:lastRenderedPageBreak/>
               <w:t xml:space="preserve">Til stede: </w:t>
             </w:r>
             <w:r>
@@ -29584,6 +29587,7 @@
               <w:rPr>
                 <w:rFonts w:ascii="Verdana" w:hAnsi="Verdana"/>
               </w:rPr>
+              <w:lastRenderedPageBreak/>
               <w:t xml:space="preserve">Udkast til </w:t>
             </w:r>
             <w:proofErr w:type="spellStart"/>
@@ -29612,7 +29616,6 @@
               <w:rPr>
                 <w:rFonts w:ascii="Verdana" w:hAnsi="Verdana"/>
               </w:rPr>
-              <w:lastRenderedPageBreak/>
               <w:t>RefWorks</w:t>
             </w:r>
             <w:proofErr w:type="spellEnd"/>
@@ -30281,6 +30284,7 @@
               <w:rPr>
                 <w:rFonts w:ascii="Verdana" w:hAnsi="Verdana"/>
               </w:rPr>
+              <w:lastRenderedPageBreak/>
               <w:t xml:space="preserve"> </w:t>
             </w:r>
           </w:p>
@@ -31022,7 +31026,14 @@
               <w:rPr>
                 <w:rFonts w:ascii="Verdana" w:hAnsi="Verdana"/>
               </w:rPr>
-              <w:t xml:space="preserve">. – hvilke resultater kunne vi have opnået? </w:t>
+              <w:t xml:space="preserve">. – hvilke resultater kunne vi </w:t>
+            </w:r>
+            <w:r>
+              <w:rPr>
+                <w:rFonts w:ascii="Verdana" w:hAnsi="Verdana"/>
+              </w:rPr>
+              <w:lastRenderedPageBreak/>
+              <w:t xml:space="preserve">have opnået? </w:t>
             </w:r>
           </w:p>
           <w:p>
@@ -31831,6 +31842,7 @@
               <w:rPr>
                 <w:rFonts w:ascii="Verdana" w:hAnsi="Verdana"/>
               </w:rPr>
+              <w:lastRenderedPageBreak/>
               <w:t>Ad1. Vi mener at accept</w:t>
             </w:r>
             <w:r>
@@ -31843,14 +31855,7 @@
               <w:rPr>
                 <w:rFonts w:ascii="Verdana" w:hAnsi="Verdana"/>
               </w:rPr>
-              <w:t xml:space="preserve">esten er med i den iterative proces og at det også var </w:t>
-            </w:r>
-            <w:r>
-              <w:rPr>
-                <w:rFonts w:ascii="Verdana" w:hAnsi="Verdana"/>
-              </w:rPr>
-              <w:lastRenderedPageBreak/>
-              <w:t xml:space="preserve">godt at have en deadline på kravspecifikationen, da vi ligesom skulle have et startsted. </w:t>
+              <w:t xml:space="preserve">esten er med i den iterative proces og at det også var godt at have en deadline på kravspecifikationen, da vi ligesom skulle have et startsted. </w:t>
             </w:r>
           </w:p>
           <w:p>
@@ -32590,6 +32595,7 @@
               <w:rPr>
                 <w:rFonts w:ascii="Verdana" w:hAnsi="Verdana"/>
               </w:rPr>
+              <w:lastRenderedPageBreak/>
               <w:t>subVI</w:t>
             </w:r>
             <w:proofErr w:type="spellEnd"/>
@@ -32611,7 +32617,6 @@
               <w:rPr>
                 <w:rFonts w:ascii="Verdana" w:hAnsi="Verdana"/>
               </w:rPr>
-              <w:lastRenderedPageBreak/>
               <w:t xml:space="preserve">Ad2. Lars Mandrup er manden for at hjælpe os med at forstå det tænker vi. </w:t>
             </w:r>
           </w:p>
@@ -33390,6 +33395,7 @@
               <w:rPr>
                 <w:rFonts w:ascii="Verdana" w:hAnsi="Verdana"/>
               </w:rPr>
+              <w:lastRenderedPageBreak/>
               <w:t>Helmholtzresonans</w:t>
             </w:r>
             <w:proofErr w:type="spellEnd"/>
@@ -33416,7 +33422,6 @@
               <w:rPr>
                 <w:rFonts w:ascii="Verdana" w:hAnsi="Verdana"/>
               </w:rPr>
-              <w:lastRenderedPageBreak/>
               <w:t xml:space="preserve">Vi nupper en lang dag med aften i dag, det arbejdet går rigtig godt. </w:t>
             </w:r>
           </w:p>
@@ -33809,13 +33814,7 @@
               <w:rPr>
                 <w:rFonts w:ascii="Verdana" w:hAnsi="Verdana"/>
               </w:rPr>
-              <w:t>Klappe Jannie</w:t>
-            </w:r>
-            <w:r>
-              <w:rPr>
-                <w:rFonts w:ascii="Verdana" w:hAnsi="Verdana"/>
-              </w:rPr>
-              <w:t xml:space="preserve"> på skulderen over dagens arbejde </w:t>
+              <w:t xml:space="preserve">Klappe Jannie på skulderen over dagens arbejde </w:t>
             </w:r>
             <w:r>
               <w:rPr>
@@ -33828,9 +33827,1087 @@
                 <w:rFonts w:ascii="Verdana" w:hAnsi="Verdana"/>
               </w:rPr>
               <w:t xml:space="preserve"> </w:t>
+            </w:r>
+          </w:p>
+          <w:p>
+            <w:pPr>
+              <w:spacing w:line="276" w:lineRule="auto"/>
+              <w:rPr>
+                <w:rFonts w:ascii="Verdana" w:hAnsi="Verdana"/>
+                <w:b/>
+              </w:rPr>
+            </w:pPr>
+          </w:p>
+          <w:p>
+            <w:pPr>
+              <w:spacing w:line="276" w:lineRule="auto"/>
+              <w:rPr>
+                <w:rFonts w:ascii="Verdana" w:hAnsi="Verdana"/>
+              </w:rPr>
+            </w:pPr>
+          </w:p>
+        </w:tc>
+      </w:tr>
+    </w:tbl>
+    <w:p>
+      <w:pPr>
+        <w:rPr>
+          <w:rFonts w:ascii="Verdana" w:hAnsi="Verdana"/>
+          <w:sz w:val="20"/>
+          <w:szCs w:val="20"/>
+        </w:rPr>
+      </w:pPr>
+    </w:p>
+    <w:tbl>
+      <w:tblPr>
+        <w:tblStyle w:val="TableGrid"/>
+        <w:tblW w:w="0" w:type="auto"/>
+        <w:tblLook w:val="04A0" w:firstRow="1" w:lastRow="0" w:firstColumn="1" w:lastColumn="0" w:noHBand="0" w:noVBand="1"/>
+      </w:tblPr>
+      <w:tblGrid>
+        <w:gridCol w:w="9854"/>
+      </w:tblGrid>
+      <w:tr>
+        <w:tc>
+          <w:tcPr>
+            <w:tcW w:w="9854" w:type="dxa"/>
+          </w:tcPr>
+          <w:p>
+            <w:pPr>
+              <w:spacing w:line="276" w:lineRule="auto"/>
+              <w:rPr>
+                <w:rFonts w:ascii="Verdana" w:hAnsi="Verdana"/>
+              </w:rPr>
+            </w:pPr>
+            <w:r>
+              <w:rPr>
+                <w:rFonts w:ascii="Verdana" w:hAnsi="Verdana"/>
+                <w:b/>
+              </w:rPr>
+              <w:t>Dato:</w:t>
+            </w:r>
+            <w:r>
+              <w:rPr>
+                <w:rFonts w:ascii="Verdana" w:hAnsi="Verdana"/>
+                <w:b/>
+              </w:rPr>
+              <w:t xml:space="preserve"> </w:t>
+            </w:r>
+            <w:r>
+              <w:rPr>
+                <w:rFonts w:ascii="Verdana" w:hAnsi="Verdana"/>
+              </w:rPr>
+              <w:t>man</w:t>
+            </w:r>
+            <w:r>
+              <w:rPr>
+                <w:rFonts w:ascii="Verdana" w:hAnsi="Verdana"/>
+              </w:rPr>
+              <w:t>dag d. 28. november 2016</w:t>
+            </w:r>
+          </w:p>
+          <w:p>
+            <w:pPr>
+              <w:spacing w:line="276" w:lineRule="auto"/>
+              <w:rPr>
+                <w:rFonts w:ascii="Verdana" w:hAnsi="Verdana"/>
+                <w:b/>
+              </w:rPr>
+            </w:pPr>
+          </w:p>
+          <w:p>
+            <w:pPr>
+              <w:spacing w:line="276" w:lineRule="auto"/>
+              <w:rPr>
+                <w:rFonts w:ascii="Verdana" w:hAnsi="Verdana"/>
+              </w:rPr>
+            </w:pPr>
+            <w:r>
+              <w:rPr>
+                <w:rFonts w:ascii="Verdana" w:hAnsi="Verdana"/>
+                <w:b/>
+              </w:rPr>
+              <w:t xml:space="preserve">Sted: </w:t>
+            </w:r>
+            <w:r>
+              <w:rPr>
+                <w:rFonts w:ascii="Verdana" w:hAnsi="Verdana"/>
+              </w:rPr>
+              <w:t xml:space="preserve">K113 </w:t>
+            </w:r>
+          </w:p>
+          <w:p>
+            <w:pPr>
+              <w:spacing w:line="276" w:lineRule="auto"/>
+              <w:rPr>
+                <w:rFonts w:ascii="Verdana" w:hAnsi="Verdana"/>
+                <w:b/>
+              </w:rPr>
+            </w:pPr>
+          </w:p>
+          <w:p>
+            <w:pPr>
+              <w:spacing w:line="276" w:lineRule="auto"/>
+              <w:rPr>
+                <w:rFonts w:ascii="Verdana" w:hAnsi="Verdana"/>
+                <w:sz w:val="20"/>
+                <w:szCs w:val="20"/>
+              </w:rPr>
+            </w:pPr>
+            <w:r>
+              <w:rPr>
+                <w:rFonts w:ascii="Verdana" w:hAnsi="Verdana"/>
+                <w:b/>
+              </w:rPr>
+              <w:lastRenderedPageBreak/>
+              <w:t xml:space="preserve">Til stede: </w:t>
+            </w:r>
+            <w:r>
+              <w:rPr>
+                <w:rFonts w:ascii="Verdana" w:hAnsi="Verdana"/>
+              </w:rPr>
+              <w:t xml:space="preserve"> </w:t>
+            </w:r>
+            <w:r>
+              <w:rPr>
+                <w:rFonts w:ascii="Verdana" w:hAnsi="Verdana"/>
+              </w:rPr>
+              <w:t>JH  &amp; JR</w:t>
+            </w:r>
+          </w:p>
+        </w:tc>
+      </w:tr>
+      <w:tr>
+        <w:tc>
+          <w:tcPr>
+            <w:tcW w:w="9854" w:type="dxa"/>
+          </w:tcPr>
+          <w:p>
+            <w:pPr>
+              <w:spacing w:line="276" w:lineRule="auto"/>
+              <w:rPr>
+                <w:rFonts w:ascii="Verdana" w:hAnsi="Verdana"/>
+              </w:rPr>
+            </w:pPr>
+            <w:r>
+              <w:rPr>
+                <w:rFonts w:ascii="Verdana" w:hAnsi="Verdana"/>
+                <w:b/>
+              </w:rPr>
+              <w:lastRenderedPageBreak/>
+              <w:t>Dagsorden:</w:t>
+            </w:r>
+          </w:p>
+          <w:p>
+            <w:pPr>
+              <w:pStyle w:val="ListParagraph"/>
+              <w:numPr>
+                <w:ilvl w:val="0"/>
+                <w:numId w:val="23"/>
+              </w:numPr>
+              <w:spacing w:line="276" w:lineRule="auto"/>
+              <w:rPr>
+                <w:rFonts w:ascii="Verdana" w:hAnsi="Verdana"/>
+              </w:rPr>
+            </w:pPr>
+            <w:proofErr w:type="spellStart"/>
+            <w:r>
+              <w:rPr>
+                <w:rFonts w:ascii="Verdana" w:hAnsi="Verdana"/>
+              </w:rPr>
+              <w:t>Daily</w:t>
+            </w:r>
+            <w:proofErr w:type="spellEnd"/>
+            <w:r>
+              <w:rPr>
+                <w:rFonts w:ascii="Verdana" w:hAnsi="Verdana"/>
+              </w:rPr>
+              <w:t xml:space="preserve"> </w:t>
+            </w:r>
+            <w:proofErr w:type="spellStart"/>
+            <w:r>
+              <w:rPr>
+                <w:rFonts w:ascii="Verdana" w:hAnsi="Verdana"/>
+              </w:rPr>
+              <w:t>Scrum</w:t>
+            </w:r>
+            <w:proofErr w:type="spellEnd"/>
+            <w:r>
+              <w:rPr>
+                <w:rFonts w:ascii="Verdana" w:hAnsi="Verdana"/>
+              </w:rPr>
+              <w:t xml:space="preserve"> Meeting</w:t>
+            </w:r>
+          </w:p>
+          <w:p>
+            <w:pPr>
+              <w:pStyle w:val="ListParagraph"/>
+              <w:numPr>
+                <w:ilvl w:val="0"/>
+                <w:numId w:val="23"/>
+              </w:numPr>
+              <w:spacing w:line="276" w:lineRule="auto"/>
+              <w:rPr>
+                <w:rFonts w:ascii="Verdana" w:hAnsi="Verdana"/>
+              </w:rPr>
+            </w:pPr>
+            <w:r>
+              <w:rPr>
+                <w:rFonts w:ascii="Verdana" w:hAnsi="Verdana"/>
+              </w:rPr>
+              <w:t>Vejledermøde</w:t>
+            </w:r>
+          </w:p>
+          <w:p>
+            <w:pPr>
+              <w:pStyle w:val="ListParagraph"/>
+              <w:numPr>
+                <w:ilvl w:val="0"/>
+                <w:numId w:val="23"/>
+              </w:numPr>
+              <w:spacing w:line="276" w:lineRule="auto"/>
+              <w:rPr>
+                <w:rFonts w:ascii="Verdana" w:hAnsi="Verdana"/>
+              </w:rPr>
+            </w:pPr>
+            <w:r>
+              <w:rPr>
+                <w:rFonts w:ascii="Verdana" w:hAnsi="Verdana"/>
+              </w:rPr>
+              <w:t xml:space="preserve">Svare PL </w:t>
+            </w:r>
+          </w:p>
+          <w:p>
+            <w:pPr>
+              <w:pStyle w:val="ListParagraph"/>
+              <w:numPr>
+                <w:ilvl w:val="0"/>
+                <w:numId w:val="23"/>
+              </w:numPr>
+              <w:spacing w:line="276" w:lineRule="auto"/>
+              <w:rPr>
+                <w:rFonts w:ascii="Verdana" w:hAnsi="Verdana"/>
+              </w:rPr>
+            </w:pPr>
+            <w:r>
+              <w:rPr>
+                <w:rFonts w:ascii="Verdana" w:hAnsi="Verdana"/>
+              </w:rPr>
+              <w:t>Konferere TAS</w:t>
+            </w:r>
+          </w:p>
+          <w:p>
+            <w:pPr>
+              <w:pStyle w:val="ListParagraph"/>
+              <w:numPr>
+                <w:ilvl w:val="0"/>
+                <w:numId w:val="23"/>
+              </w:numPr>
+              <w:spacing w:line="276" w:lineRule="auto"/>
+              <w:rPr>
+                <w:rFonts w:ascii="Verdana" w:hAnsi="Verdana"/>
+              </w:rPr>
+            </w:pPr>
+            <w:r>
+              <w:rPr>
+                <w:rFonts w:ascii="Verdana" w:hAnsi="Verdana"/>
+              </w:rPr>
+              <w:t xml:space="preserve">Er V af </w:t>
+            </w:r>
+            <w:proofErr w:type="spellStart"/>
+            <w:r>
+              <w:rPr>
+                <w:rFonts w:ascii="Verdana" w:hAnsi="Verdana"/>
+              </w:rPr>
+              <w:t>resonator</w:t>
+            </w:r>
+            <w:proofErr w:type="spellEnd"/>
+            <w:r>
+              <w:rPr>
+                <w:rFonts w:ascii="Verdana" w:hAnsi="Verdana"/>
+              </w:rPr>
+              <w:t xml:space="preserve"> med eller uden hals?</w:t>
+            </w:r>
+          </w:p>
+          <w:p>
+            <w:pPr>
+              <w:pStyle w:val="ListParagraph"/>
+              <w:numPr>
+                <w:ilvl w:val="0"/>
+                <w:numId w:val="23"/>
+              </w:numPr>
+              <w:spacing w:line="276" w:lineRule="auto"/>
+              <w:rPr>
+                <w:rFonts w:ascii="Verdana" w:hAnsi="Verdana"/>
+              </w:rPr>
+            </w:pPr>
+            <w:r>
+              <w:rPr>
+                <w:rFonts w:ascii="Verdana" w:hAnsi="Verdana"/>
+              </w:rPr>
+              <w:t xml:space="preserve">Lave statistik i </w:t>
+            </w:r>
+            <w:proofErr w:type="spellStart"/>
+            <w:r>
+              <w:rPr>
+                <w:rFonts w:ascii="Verdana" w:hAnsi="Verdana"/>
+              </w:rPr>
+              <w:t>LabVIEW</w:t>
+            </w:r>
+            <w:proofErr w:type="spellEnd"/>
+          </w:p>
+          <w:p>
+            <w:pPr>
+              <w:pStyle w:val="ListParagraph"/>
+              <w:numPr>
+                <w:ilvl w:val="0"/>
+                <w:numId w:val="23"/>
+              </w:numPr>
+              <w:spacing w:line="276" w:lineRule="auto"/>
+              <w:rPr>
+                <w:rFonts w:ascii="Verdana" w:hAnsi="Verdana"/>
+              </w:rPr>
+            </w:pPr>
+            <w:r>
+              <w:rPr>
+                <w:rFonts w:ascii="Verdana" w:hAnsi="Verdana"/>
+              </w:rPr>
+              <w:t xml:space="preserve">Dokumentere test med clementin + SW formel </w:t>
+            </w:r>
+          </w:p>
+          <w:p>
+            <w:pPr>
+              <w:pStyle w:val="ListParagraph"/>
+              <w:numPr>
+                <w:ilvl w:val="0"/>
+                <w:numId w:val="23"/>
+              </w:numPr>
+              <w:spacing w:line="276" w:lineRule="auto"/>
+              <w:rPr>
+                <w:rFonts w:ascii="Verdana" w:hAnsi="Verdana"/>
+              </w:rPr>
+            </w:pPr>
+            <w:r>
+              <w:rPr>
+                <w:rFonts w:ascii="Verdana" w:hAnsi="Verdana"/>
+              </w:rPr>
+              <w:t>Teste med balloner</w:t>
+            </w:r>
+          </w:p>
+        </w:tc>
+      </w:tr>
+      <w:tr>
+        <w:tc>
+          <w:tcPr>
+            <w:tcW w:w="9854" w:type="dxa"/>
+          </w:tcPr>
+          <w:p>
+            <w:pPr>
+              <w:spacing w:line="276" w:lineRule="auto"/>
+              <w:rPr>
+                <w:rFonts w:ascii="Verdana" w:hAnsi="Verdana"/>
+                <w:b/>
+              </w:rPr>
+            </w:pPr>
+            <w:r>
+              <w:rPr>
+                <w:rFonts w:ascii="Verdana" w:hAnsi="Verdana"/>
+                <w:b/>
+              </w:rPr>
+              <w:t xml:space="preserve">Overvejelser og refleksioner </w:t>
+            </w:r>
+          </w:p>
+          <w:p>
+            <w:pPr>
+              <w:spacing w:line="276" w:lineRule="auto"/>
+              <w:rPr>
+                <w:rFonts w:ascii="Verdana" w:hAnsi="Verdana"/>
+              </w:rPr>
+            </w:pPr>
+            <w:r>
+              <w:rPr>
+                <w:rFonts w:ascii="Verdana" w:hAnsi="Verdana"/>
+              </w:rPr>
+              <w:t xml:space="preserve"> </w:t>
+            </w:r>
+          </w:p>
+          <w:p>
+            <w:pPr>
+              <w:pStyle w:val="ListParagraph"/>
+              <w:numPr>
+                <w:ilvl w:val="0"/>
+                <w:numId w:val="59"/>
+              </w:numPr>
+              <w:spacing w:line="276" w:lineRule="auto"/>
+              <w:rPr>
+                <w:rFonts w:ascii="Verdana" w:hAnsi="Verdana"/>
+              </w:rPr>
+            </w:pPr>
+            <w:r>
+              <w:rPr>
+                <w:rFonts w:ascii="Verdana" w:hAnsi="Verdana"/>
+              </w:rPr>
+              <w:t xml:space="preserve">Vi er ved at nå et punkt, hvor vi godt kunne bruge lidt feedback fra TAS ang. vores testopstilling samt resultater. </w:t>
+            </w:r>
+          </w:p>
+          <w:p>
+            <w:pPr>
+              <w:pStyle w:val="ListParagraph"/>
+              <w:numPr>
+                <w:ilvl w:val="0"/>
+                <w:numId w:val="59"/>
+              </w:numPr>
+              <w:spacing w:line="276" w:lineRule="auto"/>
+              <w:rPr>
+                <w:rFonts w:ascii="Verdana" w:hAnsi="Verdana"/>
+              </w:rPr>
+            </w:pPr>
+            <w:r>
+              <w:rPr>
+                <w:rFonts w:ascii="Verdana" w:hAnsi="Verdana"/>
+              </w:rPr>
+              <w:t xml:space="preserve">Vi er kommet i tvivl om, volumen af </w:t>
+            </w:r>
+            <w:proofErr w:type="spellStart"/>
+            <w:r>
+              <w:rPr>
+                <w:rFonts w:ascii="Verdana" w:hAnsi="Verdana"/>
+              </w:rPr>
+              <w:t>resonatoren</w:t>
+            </w:r>
+            <w:proofErr w:type="spellEnd"/>
+            <w:r>
+              <w:rPr>
+                <w:rFonts w:ascii="Verdana" w:hAnsi="Verdana"/>
+              </w:rPr>
+              <w:t xml:space="preserve"> er med eller uden hals. Dette må undersøges. </w:t>
+            </w:r>
+          </w:p>
+          <w:p>
+            <w:pPr>
+              <w:pStyle w:val="ListParagraph"/>
+              <w:numPr>
+                <w:ilvl w:val="0"/>
+                <w:numId w:val="59"/>
+              </w:numPr>
+              <w:spacing w:line="276" w:lineRule="auto"/>
+              <w:rPr>
+                <w:rFonts w:ascii="Verdana" w:hAnsi="Verdana"/>
+              </w:rPr>
+            </w:pPr>
+            <w:r>
+              <w:rPr>
+                <w:rFonts w:ascii="Verdana" w:hAnsi="Verdana"/>
+              </w:rPr>
+              <w:t xml:space="preserve">Vi ønsker at vise vores </w:t>
+            </w:r>
+            <w:proofErr w:type="spellStart"/>
+            <w:r>
+              <w:rPr>
+                <w:rFonts w:ascii="Verdana" w:hAnsi="Verdana"/>
+              </w:rPr>
+              <w:t>statestikfærdigheder</w:t>
+            </w:r>
+            <w:proofErr w:type="spellEnd"/>
+            <w:r>
+              <w:rPr>
+                <w:rFonts w:ascii="Verdana" w:hAnsi="Verdana"/>
+              </w:rPr>
+              <w:t xml:space="preserve"> gennem vores resultatbehandling. </w:t>
+            </w:r>
+          </w:p>
+          <w:p>
+            <w:pPr>
+              <w:pStyle w:val="ListParagraph"/>
+              <w:numPr>
+                <w:ilvl w:val="0"/>
+                <w:numId w:val="59"/>
+              </w:numPr>
+              <w:spacing w:line="276" w:lineRule="auto"/>
+              <w:rPr>
+                <w:rFonts w:ascii="Verdana" w:hAnsi="Verdana"/>
+              </w:rPr>
+            </w:pPr>
+            <w:r>
+              <w:rPr>
+                <w:rFonts w:ascii="Verdana" w:hAnsi="Verdana"/>
+              </w:rPr>
+              <w:t xml:space="preserve">Testdokumentation er meget tungt fordi vi uafbrudt støder på </w:t>
+            </w:r>
+            <w:proofErr w:type="spellStart"/>
+            <w:r>
+              <w:rPr>
+                <w:rFonts w:ascii="Verdana" w:hAnsi="Verdana"/>
+              </w:rPr>
+              <w:t>roads</w:t>
+            </w:r>
+            <w:proofErr w:type="spellEnd"/>
+            <w:r>
+              <w:rPr>
+                <w:rFonts w:ascii="Verdana" w:hAnsi="Verdana"/>
+              </w:rPr>
+              <w:t xml:space="preserve"> bumps –</w:t>
+            </w:r>
+            <w:r>
+              <w:rPr>
+                <w:rFonts w:ascii="Verdana" w:hAnsi="Verdana"/>
+              </w:rPr>
+              <w:t xml:space="preserve"> dog er de disse hårde op</w:t>
+            </w:r>
+            <w:r>
+              <w:rPr>
+                <w:rFonts w:ascii="Verdana" w:hAnsi="Verdana"/>
+              </w:rPr>
+              <w:t xml:space="preserve">bremsninger som får os til at reflektere og overvejer og dermed blive klogere. </w:t>
+            </w:r>
+          </w:p>
+        </w:tc>
+      </w:tr>
+      <w:tr>
+        <w:tc>
+          <w:tcPr>
+            <w:tcW w:w="9854" w:type="dxa"/>
+          </w:tcPr>
+          <w:p>
+            <w:pPr>
+              <w:spacing w:line="276" w:lineRule="auto"/>
+              <w:rPr>
+                <w:rFonts w:ascii="Verdana" w:hAnsi="Verdana"/>
+                <w:b/>
+              </w:rPr>
+            </w:pPr>
+            <w:r>
+              <w:rPr>
+                <w:rFonts w:ascii="Verdana" w:hAnsi="Verdana"/>
+                <w:b/>
+              </w:rPr>
+              <w:t>Beslutninger</w:t>
+            </w:r>
+          </w:p>
+          <w:p>
+            <w:pPr>
+              <w:spacing w:line="276" w:lineRule="auto"/>
+              <w:rPr>
+                <w:rFonts w:ascii="Verdana" w:hAnsi="Verdana"/>
+                <w:b/>
+              </w:rPr>
+            </w:pPr>
+          </w:p>
+          <w:p>
+            <w:pPr>
+              <w:spacing w:line="276" w:lineRule="auto"/>
+              <w:rPr>
+                <w:rFonts w:ascii="Verdana" w:hAnsi="Verdana"/>
+                <w:b/>
+              </w:rPr>
+            </w:pPr>
+            <w:r>
+              <w:rPr>
+                <w:rFonts w:ascii="Verdana" w:hAnsi="Verdana"/>
+                <w:b/>
+              </w:rPr>
+              <w:t>Valgt:</w:t>
+            </w:r>
+          </w:p>
+          <w:p>
+            <w:pPr>
+              <w:spacing w:line="276" w:lineRule="auto"/>
+              <w:rPr>
+                <w:rFonts w:ascii="Verdana" w:hAnsi="Verdana"/>
+              </w:rPr>
+            </w:pPr>
+            <w:r>
+              <w:rPr>
+                <w:rFonts w:ascii="Verdana" w:hAnsi="Verdana"/>
+              </w:rPr>
+              <w:t>Ad1</w:t>
+            </w:r>
+            <w:r>
+              <w:rPr>
+                <w:rFonts w:ascii="Verdana" w:hAnsi="Verdana"/>
+              </w:rPr>
+              <w:t xml:space="preserve">. Vi gik over til TAS, og fik os en god og konstruktiv snak omkring vores testopstilling. Vi er godt på rette spor. TAS synes at pink støj er smart at bruge, men lidt gammeldags. Han anbefalede hvid støj, som giver nogle pænere resultatfremstillinger. Teorien siger, at højtaleren skal være en halv diameter fra </w:t>
+            </w:r>
+            <w:proofErr w:type="spellStart"/>
+            <w:r>
+              <w:rPr>
+                <w:rFonts w:ascii="Verdana" w:hAnsi="Verdana"/>
+              </w:rPr>
+              <w:t>portindgangen</w:t>
+            </w:r>
+            <w:proofErr w:type="spellEnd"/>
+            <w:r>
+              <w:rPr>
+                <w:rFonts w:ascii="Verdana" w:hAnsi="Verdana"/>
+              </w:rPr>
+              <w:t xml:space="preserve">, men Tores egne studier viser, at det skal være en diameter. Vi følger Tores anbefalinger mht. afstanden. Dog går vi videre med pink støj, da den fundne litteratur peger på den, og vi ikke har brug for den type pæne resultatfremstillinger. Vi spurgte til volumen af </w:t>
+            </w:r>
+            <w:proofErr w:type="spellStart"/>
+            <w:r>
+              <w:rPr>
+                <w:rFonts w:ascii="Verdana" w:hAnsi="Verdana"/>
+              </w:rPr>
+              <w:t>resonatoren</w:t>
+            </w:r>
+            <w:proofErr w:type="spellEnd"/>
+            <w:r>
+              <w:rPr>
+                <w:rFonts w:ascii="Verdana" w:hAnsi="Verdana"/>
+              </w:rPr>
+              <w:t xml:space="preserve">, men Tore kunne ikke svare på om det var med eller uden hals. </w:t>
+            </w:r>
+            <w:r>
+              <w:rPr>
+                <w:rFonts w:ascii="Verdana" w:hAnsi="Verdana"/>
+              </w:rPr>
+              <w:t xml:space="preserve"> </w:t>
+            </w:r>
+          </w:p>
+          <w:p>
+            <w:pPr>
+              <w:spacing w:line="276" w:lineRule="auto"/>
+              <w:rPr>
+                <w:rFonts w:ascii="Verdana" w:hAnsi="Verdana"/>
+              </w:rPr>
+            </w:pPr>
+            <w:r>
+              <w:rPr>
+                <w:rFonts w:ascii="Verdana" w:hAnsi="Verdana"/>
+              </w:rPr>
+              <w:t xml:space="preserve">Ad2. Vi har gennemgået litteratur for at finde svar på, om volumen af </w:t>
+            </w:r>
+            <w:proofErr w:type="spellStart"/>
+            <w:r>
+              <w:rPr>
+                <w:rFonts w:ascii="Verdana" w:hAnsi="Verdana"/>
+              </w:rPr>
+              <w:t>resonatoren</w:t>
+            </w:r>
+            <w:proofErr w:type="spellEnd"/>
+            <w:r>
+              <w:rPr>
+                <w:rFonts w:ascii="Verdana" w:hAnsi="Verdana"/>
+              </w:rPr>
+              <w:t xml:space="preserve"> er inkl. eller ekskl. halsvolumen. Vi er nået frem til, at det er uden hals, og har derfor foretaget en ny volumenmåling af </w:t>
+            </w:r>
+            <w:proofErr w:type="spellStart"/>
+            <w:r>
+              <w:rPr>
+                <w:rFonts w:ascii="Verdana" w:hAnsi="Verdana"/>
+              </w:rPr>
+              <w:t>resonatorkammer</w:t>
+            </w:r>
+            <w:proofErr w:type="spellEnd"/>
+            <w:r>
+              <w:rPr>
+                <w:rFonts w:ascii="Verdana" w:hAnsi="Verdana"/>
+              </w:rPr>
+              <w:t xml:space="preserve"> uden hals. </w:t>
+            </w:r>
+          </w:p>
+          <w:p>
+            <w:pPr>
+              <w:spacing w:line="276" w:lineRule="auto"/>
+              <w:rPr>
+                <w:rFonts w:ascii="Verdana" w:hAnsi="Verdana"/>
+              </w:rPr>
+            </w:pPr>
+            <w:r>
+              <w:rPr>
+                <w:rFonts w:ascii="Verdana" w:hAnsi="Verdana"/>
+              </w:rPr>
+              <w:t xml:space="preserve">Ad3. Vi ønsker at gemme resultater i </w:t>
+            </w:r>
+            <w:proofErr w:type="spellStart"/>
+            <w:r>
+              <w:rPr>
+                <w:rFonts w:ascii="Verdana" w:hAnsi="Verdana"/>
+              </w:rPr>
+              <w:t>LabVIEW</w:t>
+            </w:r>
+            <w:proofErr w:type="spellEnd"/>
+            <w:r>
+              <w:rPr>
+                <w:rFonts w:ascii="Verdana" w:hAnsi="Verdana"/>
+              </w:rPr>
+              <w:t xml:space="preserve">, i et </w:t>
+            </w:r>
+            <w:proofErr w:type="spellStart"/>
+            <w:r>
+              <w:rPr>
+                <w:rFonts w:ascii="Verdana" w:hAnsi="Verdana"/>
+              </w:rPr>
+              <w:t>spreadsheet</w:t>
+            </w:r>
+            <w:proofErr w:type="spellEnd"/>
+            <w:r>
+              <w:rPr>
+                <w:rFonts w:ascii="Verdana" w:hAnsi="Verdana"/>
+              </w:rPr>
+              <w:t>, således disse kan bruges til at lave ”</w:t>
+            </w:r>
+            <w:proofErr w:type="spellStart"/>
+            <w:r>
+              <w:rPr>
+                <w:rFonts w:ascii="Verdana" w:hAnsi="Verdana"/>
+              </w:rPr>
+              <w:t>Penkowa</w:t>
+            </w:r>
+            <w:proofErr w:type="spellEnd"/>
+            <w:r>
+              <w:rPr>
+                <w:rFonts w:ascii="Verdana" w:hAnsi="Verdana"/>
+              </w:rPr>
+              <w:t xml:space="preserve">”-diagram samt lineærregression.  </w:t>
+            </w:r>
+          </w:p>
+          <w:p>
+            <w:pPr>
+              <w:spacing w:line="276" w:lineRule="auto"/>
+              <w:rPr>
+                <w:rFonts w:ascii="Verdana" w:hAnsi="Verdana"/>
+              </w:rPr>
+            </w:pPr>
+            <w:r>
+              <w:rPr>
+                <w:rFonts w:ascii="Verdana" w:hAnsi="Verdana"/>
+              </w:rPr>
+              <w:t xml:space="preserve">Ad4. Selvom det er et tungt arbejde, må vi lægge alle kræfter i, så vi får afspejlet den struktur og systematik, som lægger i vores testproces. Det er en vigtig blodåre i vores projekt. </w:t>
+            </w:r>
+          </w:p>
+          <w:p>
+            <w:pPr>
+              <w:spacing w:line="276" w:lineRule="auto"/>
+              <w:rPr>
+                <w:rFonts w:ascii="Verdana" w:hAnsi="Verdana"/>
+              </w:rPr>
+            </w:pPr>
+          </w:p>
+          <w:p>
+            <w:pPr>
+              <w:spacing w:line="276" w:lineRule="auto"/>
+              <w:rPr>
+                <w:rFonts w:ascii="Verdana" w:hAnsi="Verdana"/>
+              </w:rPr>
+            </w:pPr>
+            <w:r>
+              <w:rPr>
+                <w:rFonts w:ascii="Verdana" w:hAnsi="Verdana"/>
+              </w:rPr>
+              <w:lastRenderedPageBreak/>
+              <w:t xml:space="preserve"> </w:t>
+            </w:r>
+          </w:p>
+          <w:p>
+            <w:pPr>
+              <w:spacing w:line="276" w:lineRule="auto"/>
+              <w:rPr>
+                <w:rFonts w:ascii="Verdana" w:hAnsi="Verdana"/>
+              </w:rPr>
+            </w:pPr>
+            <w:r>
+              <w:rPr>
+                <w:rFonts w:ascii="Verdana" w:hAnsi="Verdana"/>
+                <w:b/>
+              </w:rPr>
+              <w:t>Fravalgt:</w:t>
+            </w:r>
+            <w:r>
+              <w:rPr>
+                <w:rFonts w:ascii="Verdana" w:hAnsi="Verdana"/>
+              </w:rPr>
+              <w:t xml:space="preserve"> </w:t>
+            </w:r>
+          </w:p>
+          <w:p>
+            <w:pPr>
+              <w:spacing w:line="276" w:lineRule="auto"/>
+              <w:rPr>
+                <w:rFonts w:ascii="Verdana" w:hAnsi="Verdana"/>
+              </w:rPr>
+            </w:pPr>
+            <w:r>
+              <w:rPr>
+                <w:rFonts w:ascii="Verdana" w:hAnsi="Verdana"/>
+              </w:rPr>
+              <w:t xml:space="preserve">Vi har på nuværende tidspunkt fravalgt at bruge hvid støj, som TAS har anbefalet, da vi ønsker at kunne læne os op af tidligere studier. Vi skriver dog hvid støj bag øret, hvis vi får brug for pæne resultatfremstillinger på et senere tidspunkt . </w:t>
+            </w:r>
+          </w:p>
+          <w:p>
+            <w:pPr>
+              <w:spacing w:line="276" w:lineRule="auto"/>
+              <w:rPr>
+                <w:rFonts w:ascii="Verdana" w:hAnsi="Verdana"/>
+              </w:rPr>
+            </w:pPr>
+          </w:p>
+          <w:p>
+            <w:pPr>
+              <w:spacing w:line="276" w:lineRule="auto"/>
+              <w:rPr>
+                <w:rFonts w:ascii="Verdana" w:hAnsi="Verdana"/>
+                <w:b/>
+              </w:rPr>
+            </w:pPr>
+            <w:r>
+              <w:rPr>
+                <w:rFonts w:ascii="Verdana" w:hAnsi="Verdana"/>
+                <w:b/>
+              </w:rPr>
+              <w:t>Idéer:</w:t>
+            </w:r>
+          </w:p>
+          <w:p>
+            <w:pPr>
+              <w:spacing w:line="276" w:lineRule="auto"/>
+              <w:rPr>
+                <w:rFonts w:ascii="Verdana" w:hAnsi="Verdana"/>
+              </w:rPr>
+            </w:pPr>
+            <w:r>
+              <w:rPr>
+                <w:rFonts w:ascii="Verdana" w:hAnsi="Verdana"/>
+              </w:rPr>
+              <w:t xml:space="preserve">Risikohåndteringen skal deles op i udfordringer, som man kan kalibrere sig ud af, og andre som ikke kan kalibreres. </w:t>
+            </w:r>
+          </w:p>
+          <w:p>
+            <w:pPr>
+              <w:spacing w:line="276" w:lineRule="auto"/>
+              <w:rPr>
+                <w:rFonts w:ascii="Verdana" w:hAnsi="Verdana"/>
+              </w:rPr>
+            </w:pPr>
+            <w:r>
+              <w:rPr>
+                <w:rFonts w:ascii="Verdana" w:hAnsi="Verdana"/>
+              </w:rPr>
+              <w:t xml:space="preserve">Risikohåndteringen skal rettes mod PL, som kan bruge den i sit videre arbejde. </w:t>
+            </w:r>
+          </w:p>
+        </w:tc>
+      </w:tr>
+      <w:tr>
+        <w:tc>
+          <w:tcPr>
+            <w:tcW w:w="9854" w:type="dxa"/>
+          </w:tcPr>
+          <w:p>
+            <w:pPr>
+              <w:spacing w:line="276" w:lineRule="auto"/>
+              <w:rPr>
+                <w:rFonts w:ascii="Verdana" w:hAnsi="Verdana"/>
+                <w:b/>
+              </w:rPr>
+            </w:pPr>
+            <w:r>
+              <w:rPr>
+                <w:rFonts w:ascii="Verdana" w:hAnsi="Verdana"/>
+                <w:b/>
+              </w:rPr>
+              <w:lastRenderedPageBreak/>
+              <w:t>Observationer</w:t>
+            </w:r>
+          </w:p>
+          <w:p>
+            <w:pPr>
+              <w:spacing w:line="276" w:lineRule="auto"/>
+              <w:rPr>
+                <w:rFonts w:ascii="Verdana" w:hAnsi="Verdana"/>
+              </w:rPr>
+            </w:pPr>
+          </w:p>
+        </w:tc>
+      </w:tr>
+      <w:tr>
+        <w:tc>
+          <w:tcPr>
+            <w:tcW w:w="9854" w:type="dxa"/>
+          </w:tcPr>
+          <w:p>
+            <w:pPr>
+              <w:spacing w:line="276" w:lineRule="auto"/>
+              <w:rPr>
+                <w:rFonts w:ascii="Verdana" w:hAnsi="Verdana"/>
+                <w:b/>
+              </w:rPr>
+            </w:pPr>
+            <w:r>
+              <w:rPr>
+                <w:rFonts w:ascii="Verdana" w:hAnsi="Verdana"/>
+                <w:b/>
+              </w:rPr>
+              <w:t>Proces</w:t>
+            </w:r>
+            <w:r>
+              <w:rPr>
+                <w:rFonts w:ascii="Verdana" w:hAnsi="Verdana"/>
+                <w:b/>
+              </w:rPr>
+              <w:t>forløbet</w:t>
+            </w:r>
+          </w:p>
+          <w:p>
+            <w:pPr>
+              <w:spacing w:line="276" w:lineRule="auto"/>
+              <w:rPr>
+                <w:rFonts w:ascii="Verdana" w:hAnsi="Verdana"/>
+              </w:rPr>
+            </w:pPr>
+            <w:r>
+              <w:rPr>
+                <w:rFonts w:ascii="Verdana" w:hAnsi="Verdana"/>
+              </w:rPr>
+              <w:t xml:space="preserve">Som nævnt, er testdokumentation er meget tungt fordi vi uafbrudt støder på </w:t>
+            </w:r>
+            <w:proofErr w:type="spellStart"/>
+            <w:r>
+              <w:rPr>
+                <w:rFonts w:ascii="Verdana" w:hAnsi="Verdana"/>
+              </w:rPr>
+              <w:t>roads</w:t>
+            </w:r>
+            <w:proofErr w:type="spellEnd"/>
+            <w:r>
+              <w:rPr>
+                <w:rFonts w:ascii="Verdana" w:hAnsi="Verdana"/>
+              </w:rPr>
+              <w:t xml:space="preserve"> </w:t>
+            </w:r>
+            <w:r>
+              <w:rPr>
+                <w:rFonts w:ascii="Verdana" w:hAnsi="Verdana"/>
+              </w:rPr>
+              <w:t>bumps – dog er de disse hårde op</w:t>
+            </w:r>
+            <w:r>
+              <w:rPr>
+                <w:rFonts w:ascii="Verdana" w:hAnsi="Verdana"/>
+              </w:rPr>
+              <w:t>bremsninger som får os til at reflektere og overvejer og dermed blive klogere.</w:t>
+            </w:r>
+          </w:p>
+          <w:p>
+            <w:pPr>
+              <w:spacing w:line="276" w:lineRule="auto"/>
+              <w:rPr>
+                <w:rFonts w:ascii="Verdana" w:hAnsi="Verdana"/>
+              </w:rPr>
+            </w:pPr>
+          </w:p>
+          <w:p>
+            <w:pPr>
+              <w:spacing w:line="276" w:lineRule="auto"/>
+              <w:rPr>
+                <w:rFonts w:ascii="Verdana" w:hAnsi="Verdana"/>
+              </w:rPr>
+            </w:pPr>
+            <w:r>
+              <w:rPr>
+                <w:rFonts w:ascii="Verdana" w:hAnsi="Verdana"/>
+              </w:rPr>
+              <w:t xml:space="preserve">Vi holder fast i at testforløbet skal afsluttes på fredag så vi kan nå at lægge kræfter i skrivearbejdet. Vi tænker, at udføre spændende tests i perioden efter aflevering og inden eksamen. </w:t>
             </w:r>
             <w:bookmarkStart w:id="4" w:name="_GoBack"/>
             <w:bookmarkEnd w:id="4"/>
+          </w:p>
+        </w:tc>
+      </w:tr>
+      <w:tr>
+        <w:tc>
+          <w:tcPr>
+            <w:tcW w:w="9854" w:type="dxa"/>
+          </w:tcPr>
+          <w:p>
+            <w:pPr>
+              <w:spacing w:line="276" w:lineRule="auto"/>
+              <w:rPr>
+                <w:rFonts w:ascii="Verdana" w:hAnsi="Verdana"/>
+                <w:b/>
+              </w:rPr>
+            </w:pPr>
+            <w:r>
+              <w:rPr>
+                <w:rFonts w:ascii="Verdana" w:hAnsi="Verdana"/>
+                <w:b/>
+              </w:rPr>
+              <w:t>Aktioner</w:t>
+            </w:r>
+          </w:p>
+          <w:p>
+            <w:pPr>
+              <w:spacing w:line="276" w:lineRule="auto"/>
+              <w:rPr>
+                <w:rFonts w:ascii="Verdana" w:hAnsi="Verdana"/>
+                <w:b/>
+              </w:rPr>
+            </w:pPr>
+          </w:p>
+          <w:p>
+            <w:pPr>
+              <w:spacing w:line="276" w:lineRule="auto"/>
+              <w:rPr>
+                <w:rFonts w:ascii="Verdana" w:hAnsi="Verdana"/>
+              </w:rPr>
+            </w:pPr>
+            <w:r>
+              <w:rPr>
+                <w:rFonts w:ascii="Verdana" w:hAnsi="Verdana"/>
+                <w:b/>
+              </w:rPr>
+              <w:t>JH:</w:t>
+            </w:r>
+            <w:r>
+              <w:rPr>
+                <w:rFonts w:ascii="Verdana" w:hAnsi="Verdana"/>
+              </w:rPr>
+              <w:t xml:space="preserve"> Klappe June på skulderen over dagens arbejde </w:t>
+            </w:r>
+            <w:r>
+              <w:rPr>
+                <w:rFonts w:ascii="Verdana" w:hAnsi="Verdana"/>
+              </w:rPr>
+              <w:sym w:font="Wingdings" w:char="F04A"/>
+            </w:r>
+            <w:r>
+              <w:rPr>
+                <w:rFonts w:ascii="Verdana" w:hAnsi="Verdana"/>
+              </w:rPr>
+              <w:t xml:space="preserve"> </w:t>
+            </w:r>
+          </w:p>
+          <w:p>
+            <w:pPr>
+              <w:spacing w:line="276" w:lineRule="auto"/>
+              <w:rPr>
+                <w:rFonts w:ascii="Verdana" w:hAnsi="Verdana"/>
+              </w:rPr>
+            </w:pPr>
+            <w:r>
+              <w:rPr>
+                <w:rFonts w:ascii="Verdana" w:hAnsi="Verdana"/>
+                <w:b/>
+              </w:rPr>
+              <w:t>JR:</w:t>
+            </w:r>
+            <w:r>
+              <w:rPr>
+                <w:rFonts w:ascii="Verdana" w:hAnsi="Verdana"/>
+              </w:rPr>
+              <w:t xml:space="preserve"> Klappe Jannie på skulderen over dagens arbejde </w:t>
+            </w:r>
+            <w:r>
+              <w:rPr>
+                <w:rFonts w:ascii="Verdana" w:hAnsi="Verdana"/>
+              </w:rPr>
+              <w:sym w:font="Wingdings" w:char="F04A"/>
+            </w:r>
+            <w:r>
+              <w:rPr>
+                <w:rFonts w:ascii="Verdana" w:hAnsi="Verdana"/>
+              </w:rPr>
+              <w:t xml:space="preserve"> </w:t>
+            </w:r>
           </w:p>
           <w:p>
             <w:pPr>
@@ -33985,7 +35062,7 @@
         <w:sz w:val="20"/>
         <w:szCs w:val="20"/>
       </w:rPr>
-      <w:t>46</w:t>
+      <w:t>48</w:t>
     </w:r>
     <w:r>
       <w:rPr>
@@ -34040,7 +35117,7 @@
         <w:sz w:val="20"/>
         <w:szCs w:val="20"/>
       </w:rPr>
-      <w:t>46</w:t>
+      <w:t>48</w:t>
     </w:r>
     <w:r>
       <w:rPr>
@@ -37182,6 +38259,95 @@
     </w:lvl>
   </w:abstractNum>
   <w:abstractNum w:abstractNumId="31">
+    <w:nsid w:val="4D1438CE"/>
+    <w:multiLevelType w:val="hybridMultilevel"/>
+    <w:tmpl w:val="CBA63676"/>
+    <w:lvl w:ilvl="0" w:tplc="0409000F">
+      <w:start w:val="1"/>
+      <w:numFmt w:val="decimal"/>
+      <w:lvlText w:val="%1."/>
+      <w:lvlJc w:val="left"/>
+      <w:pPr>
+        <w:ind w:left="720" w:hanging="360"/>
+      </w:pPr>
+      <w:rPr>
+        <w:rFonts w:hint="default"/>
+      </w:rPr>
+    </w:lvl>
+    <w:lvl w:ilvl="1" w:tplc="04090019" w:tentative="1">
+      <w:start w:val="1"/>
+      <w:numFmt w:val="lowerLetter"/>
+      <w:lvlText w:val="%2."/>
+      <w:lvlJc w:val="left"/>
+      <w:pPr>
+        <w:ind w:left="1440" w:hanging="360"/>
+      </w:pPr>
+    </w:lvl>
+    <w:lvl w:ilvl="2" w:tplc="0409001B" w:tentative="1">
+      <w:start w:val="1"/>
+      <w:numFmt w:val="lowerRoman"/>
+      <w:lvlText w:val="%3."/>
+      <w:lvlJc w:val="right"/>
+      <w:pPr>
+        <w:ind w:left="2160" w:hanging="180"/>
+      </w:pPr>
+    </w:lvl>
+    <w:lvl w:ilvl="3" w:tplc="0409000F" w:tentative="1">
+      <w:start w:val="1"/>
+      <w:numFmt w:val="decimal"/>
+      <w:lvlText w:val="%4."/>
+      <w:lvlJc w:val="left"/>
+      <w:pPr>
+        <w:ind w:left="2880" w:hanging="360"/>
+      </w:pPr>
+    </w:lvl>
+    <w:lvl w:ilvl="4" w:tplc="04090019" w:tentative="1">
+      <w:start w:val="1"/>
+      <w:numFmt w:val="lowerLetter"/>
+      <w:lvlText w:val="%5."/>
+      <w:lvlJc w:val="left"/>
+      <w:pPr>
+        <w:ind w:left="3600" w:hanging="360"/>
+      </w:pPr>
+    </w:lvl>
+    <w:lvl w:ilvl="5" w:tplc="0409001B" w:tentative="1">
+      <w:start w:val="1"/>
+      <w:numFmt w:val="lowerRoman"/>
+      <w:lvlText w:val="%6."/>
+      <w:lvlJc w:val="right"/>
+      <w:pPr>
+        <w:ind w:left="4320" w:hanging="180"/>
+      </w:pPr>
+    </w:lvl>
+    <w:lvl w:ilvl="6" w:tplc="0409000F" w:tentative="1">
+      <w:start w:val="1"/>
+      <w:numFmt w:val="decimal"/>
+      <w:lvlText w:val="%7."/>
+      <w:lvlJc w:val="left"/>
+      <w:pPr>
+        <w:ind w:left="5040" w:hanging="360"/>
+      </w:pPr>
+    </w:lvl>
+    <w:lvl w:ilvl="7" w:tplc="04090019" w:tentative="1">
+      <w:start w:val="1"/>
+      <w:numFmt w:val="lowerLetter"/>
+      <w:lvlText w:val="%8."/>
+      <w:lvlJc w:val="left"/>
+      <w:pPr>
+        <w:ind w:left="5760" w:hanging="360"/>
+      </w:pPr>
+    </w:lvl>
+    <w:lvl w:ilvl="8" w:tplc="0409001B" w:tentative="1">
+      <w:start w:val="1"/>
+      <w:numFmt w:val="lowerRoman"/>
+      <w:lvlText w:val="%9."/>
+      <w:lvlJc w:val="right"/>
+      <w:pPr>
+        <w:ind w:left="6480" w:hanging="180"/>
+      </w:pPr>
+    </w:lvl>
+  </w:abstractNum>
+  <w:abstractNum w:abstractNumId="32">
     <w:nsid w:val="4D3936E8"/>
     <w:multiLevelType w:val="hybridMultilevel"/>
     <w:tmpl w:val="5CA8056C"/>
@@ -37271,7 +38437,7 @@
       </w:pPr>
     </w:lvl>
   </w:abstractNum>
-  <w:abstractNum w:abstractNumId="32">
+  <w:abstractNum w:abstractNumId="33">
     <w:nsid w:val="4D57585F"/>
     <w:multiLevelType w:val="hybridMultilevel"/>
     <w:tmpl w:val="B6E4D9D4"/>
@@ -37360,7 +38526,7 @@
       </w:pPr>
     </w:lvl>
   </w:abstractNum>
-  <w:abstractNum w:abstractNumId="33">
+  <w:abstractNum w:abstractNumId="34">
     <w:nsid w:val="4D8100AF"/>
     <w:multiLevelType w:val="hybridMultilevel"/>
     <w:tmpl w:val="755EFCDC"/>
@@ -37449,7 +38615,7 @@
       </w:pPr>
     </w:lvl>
   </w:abstractNum>
-  <w:abstractNum w:abstractNumId="34">
+  <w:abstractNum w:abstractNumId="35">
     <w:nsid w:val="50CB3735"/>
     <w:multiLevelType w:val="hybridMultilevel"/>
     <w:tmpl w:val="1960DCEC"/>
@@ -37561,7 +38727,7 @@
       </w:rPr>
     </w:lvl>
   </w:abstractNum>
-  <w:abstractNum w:abstractNumId="35">
+  <w:abstractNum w:abstractNumId="36">
     <w:nsid w:val="548B1633"/>
     <w:multiLevelType w:val="hybridMultilevel"/>
     <w:tmpl w:val="5CA8056C"/>
@@ -37651,7 +38817,7 @@
       </w:pPr>
     </w:lvl>
   </w:abstractNum>
-  <w:abstractNum w:abstractNumId="36">
+  <w:abstractNum w:abstractNumId="37">
     <w:nsid w:val="577F7BCC"/>
     <w:multiLevelType w:val="hybridMultilevel"/>
     <w:tmpl w:val="18AE21B0"/>
@@ -37764,7 +38930,7 @@
       </w:rPr>
     </w:lvl>
   </w:abstractNum>
-  <w:abstractNum w:abstractNumId="37">
+  <w:abstractNum w:abstractNumId="38">
     <w:nsid w:val="59380FB5"/>
     <w:multiLevelType w:val="hybridMultilevel"/>
     <w:tmpl w:val="19DA1544"/>
@@ -37853,7 +39019,7 @@
       </w:pPr>
     </w:lvl>
   </w:abstractNum>
-  <w:abstractNum w:abstractNumId="38">
+  <w:abstractNum w:abstractNumId="39">
     <w:nsid w:val="5B771DC3"/>
     <w:multiLevelType w:val="hybridMultilevel"/>
     <w:tmpl w:val="CF80F9F2"/>
@@ -37942,7 +39108,7 @@
       </w:pPr>
     </w:lvl>
   </w:abstractNum>
-  <w:abstractNum w:abstractNumId="39">
+  <w:abstractNum w:abstractNumId="40">
     <w:nsid w:val="60282CF3"/>
     <w:multiLevelType w:val="hybridMultilevel"/>
     <w:tmpl w:val="3A2028F2"/>
@@ -38055,7 +39221,7 @@
       </w:rPr>
     </w:lvl>
   </w:abstractNum>
-  <w:abstractNum w:abstractNumId="40">
+  <w:abstractNum w:abstractNumId="41">
     <w:nsid w:val="60E86EC0"/>
     <w:multiLevelType w:val="hybridMultilevel"/>
     <w:tmpl w:val="F3DCE25A"/>
@@ -38141,7 +39307,7 @@
       </w:pPr>
     </w:lvl>
   </w:abstractNum>
-  <w:abstractNum w:abstractNumId="41">
+  <w:abstractNum w:abstractNumId="42">
     <w:nsid w:val="617D42B4"/>
     <w:multiLevelType w:val="hybridMultilevel"/>
     <w:tmpl w:val="4A82EB7A"/>
@@ -38254,7 +39420,7 @@
       </w:rPr>
     </w:lvl>
   </w:abstractNum>
-  <w:abstractNum w:abstractNumId="42">
+  <w:abstractNum w:abstractNumId="43">
     <w:nsid w:val="64AA19A0"/>
     <w:multiLevelType w:val="hybridMultilevel"/>
     <w:tmpl w:val="67EC5D66"/>
@@ -38343,7 +39509,7 @@
       </w:pPr>
     </w:lvl>
   </w:abstractNum>
-  <w:abstractNum w:abstractNumId="43">
+  <w:abstractNum w:abstractNumId="44">
     <w:nsid w:val="67920A3A"/>
     <w:multiLevelType w:val="hybridMultilevel"/>
     <w:tmpl w:val="4D426BD2"/>
@@ -38432,7 +39598,7 @@
       </w:pPr>
     </w:lvl>
   </w:abstractNum>
-  <w:abstractNum w:abstractNumId="44">
+  <w:abstractNum w:abstractNumId="45">
     <w:nsid w:val="697D23B6"/>
     <w:multiLevelType w:val="hybridMultilevel"/>
     <w:tmpl w:val="6DEC6BDE"/>
@@ -38518,7 +39684,7 @@
       </w:pPr>
     </w:lvl>
   </w:abstractNum>
-  <w:abstractNum w:abstractNumId="45">
+  <w:abstractNum w:abstractNumId="46">
     <w:nsid w:val="6B236687"/>
     <w:multiLevelType w:val="hybridMultilevel"/>
     <w:tmpl w:val="51128F14"/>
@@ -38604,7 +39770,7 @@
       </w:pPr>
     </w:lvl>
   </w:abstractNum>
-  <w:abstractNum w:abstractNumId="46">
+  <w:abstractNum w:abstractNumId="47">
     <w:nsid w:val="6B653ED3"/>
     <w:multiLevelType w:val="hybridMultilevel"/>
     <w:tmpl w:val="8E70CF00"/>
@@ -38693,7 +39859,7 @@
       </w:pPr>
     </w:lvl>
   </w:abstractNum>
-  <w:abstractNum w:abstractNumId="47">
+  <w:abstractNum w:abstractNumId="48">
     <w:nsid w:val="6C181913"/>
     <w:multiLevelType w:val="hybridMultilevel"/>
     <w:tmpl w:val="56964E2A"/>
@@ -38782,7 +39948,7 @@
       </w:pPr>
     </w:lvl>
   </w:abstractNum>
-  <w:abstractNum w:abstractNumId="48">
+  <w:abstractNum w:abstractNumId="49">
     <w:nsid w:val="6F6C4311"/>
     <w:multiLevelType w:val="hybridMultilevel"/>
     <w:tmpl w:val="41E20F26"/>
@@ -38868,7 +40034,7 @@
       </w:pPr>
     </w:lvl>
   </w:abstractNum>
-  <w:abstractNum w:abstractNumId="49">
+  <w:abstractNum w:abstractNumId="50">
     <w:nsid w:val="706A5BAE"/>
     <w:multiLevelType w:val="hybridMultilevel"/>
     <w:tmpl w:val="B2FACB40"/>
@@ -38981,7 +40147,7 @@
       </w:rPr>
     </w:lvl>
   </w:abstractNum>
-  <w:abstractNum w:abstractNumId="50">
+  <w:abstractNum w:abstractNumId="51">
     <w:nsid w:val="727D04B6"/>
     <w:multiLevelType w:val="hybridMultilevel"/>
     <w:tmpl w:val="90A46E6A"/>
@@ -39071,7 +40237,7 @@
       </w:pPr>
     </w:lvl>
   </w:abstractNum>
-  <w:abstractNum w:abstractNumId="51">
+  <w:abstractNum w:abstractNumId="52">
     <w:nsid w:val="746052EB"/>
     <w:multiLevelType w:val="hybridMultilevel"/>
     <w:tmpl w:val="5FDAABEE"/>
@@ -39161,7 +40327,7 @@
       </w:pPr>
     </w:lvl>
   </w:abstractNum>
-  <w:abstractNum w:abstractNumId="52">
+  <w:abstractNum w:abstractNumId="53">
     <w:nsid w:val="75384732"/>
     <w:multiLevelType w:val="hybridMultilevel"/>
     <w:tmpl w:val="1E9A5722"/>
@@ -39274,7 +40440,7 @@
       </w:rPr>
     </w:lvl>
   </w:abstractNum>
-  <w:abstractNum w:abstractNumId="53">
+  <w:abstractNum w:abstractNumId="54">
     <w:nsid w:val="755F7C61"/>
     <w:multiLevelType w:val="hybridMultilevel"/>
     <w:tmpl w:val="589CE3AE"/>
@@ -39363,7 +40529,7 @@
       </w:pPr>
     </w:lvl>
   </w:abstractNum>
-  <w:abstractNum w:abstractNumId="54">
+  <w:abstractNum w:abstractNumId="55">
     <w:nsid w:val="79917455"/>
     <w:multiLevelType w:val="hybridMultilevel"/>
     <w:tmpl w:val="CB90EAB2"/>
@@ -39452,7 +40618,7 @@
       </w:pPr>
     </w:lvl>
   </w:abstractNum>
-  <w:abstractNum w:abstractNumId="55">
+  <w:abstractNum w:abstractNumId="56">
     <w:nsid w:val="7A321F87"/>
     <w:multiLevelType w:val="hybridMultilevel"/>
     <w:tmpl w:val="88406E66"/>
@@ -39542,7 +40708,7 @@
       </w:pPr>
     </w:lvl>
   </w:abstractNum>
-  <w:abstractNum w:abstractNumId="56">
+  <w:abstractNum w:abstractNumId="57">
     <w:nsid w:val="7A5E3F68"/>
     <w:multiLevelType w:val="hybridMultilevel"/>
     <w:tmpl w:val="F586C156"/>
@@ -39631,7 +40797,7 @@
       </w:pPr>
     </w:lvl>
   </w:abstractNum>
-  <w:abstractNum w:abstractNumId="57">
+  <w:abstractNum w:abstractNumId="58">
     <w:nsid w:val="7BEE32C0"/>
     <w:multiLevelType w:val="hybridMultilevel"/>
     <w:tmpl w:val="CBD43366"/>
@@ -39721,10 +40887,10 @@
     </w:lvl>
   </w:abstractNum>
   <w:num w:numId="1">
-    <w:abstractNumId w:val="38"/>
+    <w:abstractNumId w:val="39"/>
   </w:num>
   <w:num w:numId="2">
-    <w:abstractNumId w:val="55"/>
+    <w:abstractNumId w:val="56"/>
   </w:num>
   <w:num w:numId="3">
     <w:abstractNumId w:val="13"/>
@@ -39739,7 +40905,7 @@
     <w:abstractNumId w:val="30"/>
   </w:num>
   <w:num w:numId="7">
-    <w:abstractNumId w:val="50"/>
+    <w:abstractNumId w:val="51"/>
   </w:num>
   <w:num w:numId="8">
     <w:abstractNumId w:val="4"/>
@@ -39751,7 +40917,7 @@
     <w:abstractNumId w:val="5"/>
   </w:num>
   <w:num w:numId="11">
-    <w:abstractNumId w:val="31"/>
+    <w:abstractNumId w:val="32"/>
   </w:num>
   <w:num w:numId="12">
     <w:abstractNumId w:val="15"/>
@@ -39766,7 +40932,7 @@
     <w:abstractNumId w:val="26"/>
   </w:num>
   <w:num w:numId="16">
-    <w:abstractNumId w:val="35"/>
+    <w:abstractNumId w:val="36"/>
   </w:num>
   <w:num w:numId="17">
     <w:abstractNumId w:val="28"/>
@@ -39778,22 +40944,22 @@
     <w:abstractNumId w:val="7"/>
   </w:num>
   <w:num w:numId="20">
-    <w:abstractNumId w:val="36"/>
+    <w:abstractNumId w:val="37"/>
   </w:num>
   <w:num w:numId="21">
-    <w:abstractNumId w:val="40"/>
+    <w:abstractNumId w:val="41"/>
   </w:num>
   <w:num w:numId="22">
-    <w:abstractNumId w:val="51"/>
+    <w:abstractNumId w:val="52"/>
   </w:num>
   <w:num w:numId="23">
-    <w:abstractNumId w:val="34"/>
+    <w:abstractNumId w:val="35"/>
   </w:num>
   <w:num w:numId="24">
     <w:abstractNumId w:val="6"/>
   </w:num>
   <w:num w:numId="25">
-    <w:abstractNumId w:val="56"/>
+    <w:abstractNumId w:val="57"/>
   </w:num>
   <w:num w:numId="26">
     <w:abstractNumId w:val="21"/>
@@ -39802,16 +40968,16 @@
     <w:abstractNumId w:val="10"/>
   </w:num>
   <w:num w:numId="28">
-    <w:abstractNumId w:val="52"/>
+    <w:abstractNumId w:val="53"/>
   </w:num>
   <w:num w:numId="29">
-    <w:abstractNumId w:val="45"/>
+    <w:abstractNumId w:val="46"/>
   </w:num>
   <w:num w:numId="30">
     <w:abstractNumId w:val="17"/>
   </w:num>
   <w:num w:numId="31">
-    <w:abstractNumId w:val="33"/>
+    <w:abstractNumId w:val="34"/>
   </w:num>
   <w:num w:numId="32">
     <w:abstractNumId w:val="27"/>
@@ -39823,10 +40989,10 @@
     <w:abstractNumId w:val="3"/>
   </w:num>
   <w:num w:numId="35">
-    <w:abstractNumId w:val="39"/>
+    <w:abstractNumId w:val="40"/>
   </w:num>
   <w:num w:numId="36">
-    <w:abstractNumId w:val="46"/>
+    <w:abstractNumId w:val="47"/>
   </w:num>
   <w:num w:numId="37">
     <w:abstractNumId w:val="12"/>
@@ -39835,31 +41001,31 @@
     <w:abstractNumId w:val="25"/>
   </w:num>
   <w:num w:numId="39">
-    <w:abstractNumId w:val="57"/>
+    <w:abstractNumId w:val="58"/>
   </w:num>
   <w:num w:numId="40">
     <w:abstractNumId w:val="1"/>
   </w:num>
   <w:num w:numId="41">
-    <w:abstractNumId w:val="37"/>
+    <w:abstractNumId w:val="38"/>
   </w:num>
   <w:num w:numId="42">
-    <w:abstractNumId w:val="32"/>
+    <w:abstractNumId w:val="33"/>
   </w:num>
   <w:num w:numId="43">
     <w:abstractNumId w:val="22"/>
   </w:num>
   <w:num w:numId="44">
-    <w:abstractNumId w:val="44"/>
+    <w:abstractNumId w:val="45"/>
   </w:num>
   <w:num w:numId="45">
-    <w:abstractNumId w:val="41"/>
+    <w:abstractNumId w:val="42"/>
   </w:num>
   <w:num w:numId="46">
-    <w:abstractNumId w:val="48"/>
+    <w:abstractNumId w:val="49"/>
   </w:num>
   <w:num w:numId="47">
-    <w:abstractNumId w:val="49"/>
+    <w:abstractNumId w:val="50"/>
   </w:num>
   <w:num w:numId="48">
     <w:abstractNumId w:val="2"/>
@@ -39868,7 +41034,7 @@
     <w:abstractNumId w:val="8"/>
   </w:num>
   <w:num w:numId="50">
-    <w:abstractNumId w:val="53"/>
+    <w:abstractNumId w:val="54"/>
   </w:num>
   <w:num w:numId="51">
     <w:abstractNumId w:val="11"/>
@@ -39877,7 +41043,7 @@
     <w:abstractNumId w:val="0"/>
   </w:num>
   <w:num w:numId="53">
-    <w:abstractNumId w:val="54"/>
+    <w:abstractNumId w:val="55"/>
   </w:num>
   <w:num w:numId="54">
     <w:abstractNumId w:val="24"/>
@@ -39886,13 +41052,16 @@
     <w:abstractNumId w:val="16"/>
   </w:num>
   <w:num w:numId="56">
-    <w:abstractNumId w:val="42"/>
+    <w:abstractNumId w:val="43"/>
   </w:num>
   <w:num w:numId="57">
-    <w:abstractNumId w:val="43"/>
+    <w:abstractNumId w:val="44"/>
   </w:num>
   <w:num w:numId="58">
-    <w:abstractNumId w:val="47"/>
+    <w:abstractNumId w:val="48"/>
+  </w:num>
+  <w:num w:numId="59">
+    <w:abstractNumId w:val="31"/>
   </w:num>
   <w:numIdMacAtCleanup w:val="58"/>
 </w:numbering>
@@ -40849,7 +42018,7 @@
 </file>
 
 <file path=customXml/itemProps1.xml><?xml version="1.0" encoding="utf-8"?>
-<ds:datastoreItem xmlns:ds="http://schemas.openxmlformats.org/officeDocument/2006/customXml" ds:itemID="{434FB291-DE22-8041-9414-5DC607F2CE0D}">
+<ds:datastoreItem xmlns:ds="http://schemas.openxmlformats.org/officeDocument/2006/customXml" ds:itemID="{28E284AF-46D9-6B4D-8A07-C5EA6DB77C0E}">
   <ds:schemaRefs>
     <ds:schemaRef ds:uri="http://schemas.openxmlformats.org/officeDocument/2006/bibliography"/>
   </ds:schemaRefs>

</xml_diff>

<commit_message>
Jeg tror dette har fikset mit merge problem
</commit_message>
<xml_diff>
--- a/Mødereferater/Logbog.docx
+++ b/Mødereferater/Logbog.docx
@@ -688,6 +688,7 @@
               <w:rPr>
                 <w:rFonts w:ascii="Verdana" w:hAnsi="Verdana"/>
               </w:rPr>
+              <w:lastRenderedPageBreak/>
               <w:t xml:space="preserve">Anvendelse af digitale tidsplaner samt opgavestyring. </w:t>
             </w:r>
           </w:p>
@@ -707,7 +708,6 @@
               <w:rPr>
                 <w:rFonts w:ascii="Verdana" w:hAnsi="Verdana"/>
               </w:rPr>
-              <w:lastRenderedPageBreak/>
               <w:t>System til at huske små flygtige praktiske opgaver</w:t>
             </w:r>
             <w:r>
@@ -1477,7 +1477,6 @@
                 <w:rFonts w:ascii="Verdana" w:hAnsi="Verdana"/>
                 <w:b/>
               </w:rPr>
-              <w:lastRenderedPageBreak/>
               <w:t>JH:</w:t>
             </w:r>
             <w:r>
@@ -2188,6 +2187,7 @@
               <w:rPr>
                 <w:rFonts w:ascii="Verdana" w:hAnsi="Verdana"/>
               </w:rPr>
+              <w:lastRenderedPageBreak/>
               <w:t xml:space="preserve">Vi skal have opsøgt viden omkring </w:t>
             </w:r>
             <w:proofErr w:type="spellStart"/>
@@ -2857,14 +2857,8 @@
               <w:rPr>
                 <w:rFonts w:ascii="Verdana" w:hAnsi="Verdana"/>
               </w:rPr>
-              <w:t xml:space="preserve">Snak med LMA. Vi skal gøre os bevidste om hudens akustiske impedans, </w:t>
-            </w:r>
-            <w:r>
-              <w:rPr>
-                <w:rFonts w:ascii="Verdana" w:hAnsi="Verdana"/>
-              </w:rPr>
               <w:lastRenderedPageBreak/>
-              <w:t xml:space="preserve">da det er den som er afgørende for </w:t>
+              <w:t xml:space="preserve">Snak med LMA. Vi skal gøre os bevidste om hudens akustiske impedans, da det er den som er afgørende for </w:t>
             </w:r>
             <w:r>
               <w:rPr>
@@ -4283,6 +4277,7 @@
               <w:rPr>
                 <w:rFonts w:ascii="Verdana" w:hAnsi="Verdana"/>
               </w:rPr>
+              <w:lastRenderedPageBreak/>
               <w:t xml:space="preserve">Vi søger litteratur med relevante informationer og tester i </w:t>
             </w:r>
             <w:proofErr w:type="spellStart"/>
@@ -4304,7 +4299,6 @@
               <w:rPr>
                 <w:rFonts w:ascii="Verdana" w:hAnsi="Verdana"/>
               </w:rPr>
-              <w:lastRenderedPageBreak/>
               <w:t>Multiphysics</w:t>
             </w:r>
             <w:proofErr w:type="spellEnd"/>
@@ -5128,14 +5122,8 @@
               <w:rPr>
                 <w:rFonts w:ascii="Verdana" w:hAnsi="Verdana"/>
               </w:rPr>
-              <w:t xml:space="preserve">Skal vi finde en standard skrivemåde for datobetegnelse til vores </w:t>
-            </w:r>
-            <w:r>
-              <w:rPr>
-                <w:rFonts w:ascii="Verdana" w:hAnsi="Verdana"/>
-              </w:rPr>
               <w:lastRenderedPageBreak/>
-              <w:t>rapporter?</w:t>
+              <w:t>Skal vi finde en standard skrivemåde for datobetegnelse til vores rapporter?</w:t>
             </w:r>
           </w:p>
           <w:p>
@@ -5843,7 +5831,6 @@
                 <w:rFonts w:ascii="Verdana" w:hAnsi="Verdana"/>
                 <w:b/>
               </w:rPr>
-              <w:lastRenderedPageBreak/>
               <w:t>JH:</w:t>
             </w:r>
           </w:p>
@@ -6728,7 +6715,6 @@
                 <w:rFonts w:ascii="Verdana" w:hAnsi="Verdana"/>
                 <w:b/>
               </w:rPr>
-              <w:lastRenderedPageBreak/>
               <w:t>Valgt:</w:t>
             </w:r>
           </w:p>
@@ -7458,6 +7444,7 @@
                 <w:rFonts w:ascii="Verdana" w:hAnsi="Verdana"/>
                 <w:b/>
               </w:rPr>
+              <w:lastRenderedPageBreak/>
               <w:t>Dato:</w:t>
             </w:r>
             <w:r>
@@ -7569,7 +7556,6 @@
                 <w:rFonts w:ascii="Verdana" w:hAnsi="Verdana"/>
                 <w:b/>
               </w:rPr>
-              <w:lastRenderedPageBreak/>
               <w:t>Dagsorden:</w:t>
             </w:r>
           </w:p>
@@ -8285,6 +8271,7 @@
                 <w:rFonts w:ascii="Verdana" w:hAnsi="Verdana"/>
                 <w:b/>
               </w:rPr>
+              <w:lastRenderedPageBreak/>
               <w:t xml:space="preserve">Sted: </w:t>
             </w:r>
             <w:r>
@@ -9002,6 +8989,7 @@
                 <w:rFonts w:ascii="Verdana" w:hAnsi="Verdana"/>
                 <w:b/>
               </w:rPr>
+              <w:lastRenderedPageBreak/>
               <w:t>JR:</w:t>
             </w:r>
             <w:r>
@@ -9736,6 +9724,7 @@
                 <w:rFonts w:ascii="Verdana" w:hAnsi="Verdana"/>
                 <w:b/>
               </w:rPr>
+              <w:lastRenderedPageBreak/>
               <w:t xml:space="preserve">Sted: </w:t>
             </w:r>
             <w:r>
@@ -10579,7 +10568,6 @@
               <w:rPr>
                 <w:rFonts w:ascii="Verdana" w:hAnsi="Verdana"/>
               </w:rPr>
-              <w:lastRenderedPageBreak/>
               <w:t xml:space="preserve">Ad5. </w:t>
             </w:r>
             <w:r>
@@ -12173,6 +12161,7 @@
               <w:rPr>
                 <w:rFonts w:ascii="Verdana" w:hAnsi="Verdana"/>
               </w:rPr>
+              <w:lastRenderedPageBreak/>
               <w:t>chart</w:t>
             </w:r>
             <w:proofErr w:type="spellEnd"/>
@@ -12180,14 +12169,7 @@
               <w:rPr>
                 <w:rFonts w:ascii="Verdana" w:hAnsi="Verdana"/>
               </w:rPr>
-              <w:t xml:space="preserve"> oversigt, og vi kan se, om rykkede deadlines har negativ indflydelse på </w:t>
-            </w:r>
-            <w:r>
-              <w:rPr>
-                <w:rFonts w:ascii="Verdana" w:hAnsi="Verdana"/>
-              </w:rPr>
-              <w:lastRenderedPageBreak/>
-              <w:t xml:space="preserve">andre deadlines.  </w:t>
+              <w:t xml:space="preserve"> oversigt, og vi kan se, om rykkede deadlines har negativ indflydelse på andre deadlines.  </w:t>
             </w:r>
           </w:p>
           <w:p>
@@ -13014,6 +12996,7 @@
               <w:rPr>
                 <w:rFonts w:ascii="Verdana" w:hAnsi="Verdana"/>
               </w:rPr>
+              <w:lastRenderedPageBreak/>
               <w:t xml:space="preserve">Hvordan ”navngiver” vi vores versioner? </w:t>
             </w:r>
           </w:p>
@@ -13033,7 +13016,6 @@
               <w:rPr>
                 <w:rFonts w:ascii="Verdana" w:hAnsi="Verdana"/>
               </w:rPr>
-              <w:lastRenderedPageBreak/>
               <w:t xml:space="preserve">Skal vi evt. bruge en anden mikrofon indtil den bestilte kommer? </w:t>
             </w:r>
           </w:p>
@@ -13734,6 +13716,7 @@
                 <w:rFonts w:ascii="Verdana" w:hAnsi="Verdana"/>
                 <w:b/>
               </w:rPr>
+              <w:lastRenderedPageBreak/>
               <w:t>Dato:</w:t>
             </w:r>
             <w:r>
@@ -13857,7 +13840,6 @@
                 <w:rFonts w:ascii="Verdana" w:hAnsi="Verdana"/>
                 <w:b/>
               </w:rPr>
-              <w:lastRenderedPageBreak/>
               <w:t>Dagsorden:</w:t>
             </w:r>
           </w:p>
@@ -14461,7 +14443,14 @@
               <w:rPr>
                 <w:rFonts w:ascii="Verdana" w:hAnsi="Verdana"/>
               </w:rPr>
-              <w:t xml:space="preserve">Brainstorming på tavlerne giver os en kreativ tilgang til testudviklingsprocesserne. Samtidig er det en meget iterativ metode, og vi får vendt og diskuteret det hele, så vores beslutninger bliver yderst velovervejede. </w:t>
+              <w:t xml:space="preserve">Brainstorming på tavlerne giver os en kreativ tilgang til testudviklingsprocesserne. Samtidig er det en meget iterativ metode, og vi får </w:t>
+            </w:r>
+            <w:r>
+              <w:rPr>
+                <w:rFonts w:ascii="Verdana" w:hAnsi="Verdana"/>
+              </w:rPr>
+              <w:lastRenderedPageBreak/>
+              <w:t xml:space="preserve">vendt og diskuteret det hele, så vores beslutninger bliver yderst velovervejede. </w:t>
             </w:r>
           </w:p>
           <w:p>
@@ -15254,7 +15243,6 @@
                 <w:rFonts w:ascii="Verdana" w:hAnsi="Verdana"/>
                 <w:b/>
               </w:rPr>
-              <w:lastRenderedPageBreak/>
               <w:t>JH:</w:t>
             </w:r>
           </w:p>
@@ -15944,6 +15932,7 @@
                 <w:rFonts w:ascii="Verdana" w:hAnsi="Verdana"/>
                 <w:b/>
               </w:rPr>
+              <w:lastRenderedPageBreak/>
               <w:t xml:space="preserve">Fravalgt: </w:t>
             </w:r>
           </w:p>
@@ -17557,14 +17546,14 @@
               <w:rPr>
                 <w:rFonts w:ascii="Verdana" w:hAnsi="Verdana"/>
               </w:rPr>
-              <w:t xml:space="preserve">, genererer et firkantsignal og ikke et sinussignal. Problematikken ved dette er, at </w:t>
+              <w:t xml:space="preserve">, genererer et </w:t>
             </w:r>
             <w:r>
               <w:rPr>
                 <w:rFonts w:ascii="Verdana" w:hAnsi="Verdana"/>
               </w:rPr>
               <w:lastRenderedPageBreak/>
-              <w:t xml:space="preserve">firkantssignalets frekvens er ”forstyrret” med dets harmoniske afledte. I firkantssignalets grundtone ligger der altså de harmoniske frekvenser. Derfor lyder et firkantssignal på 200Hz ikke som et sinussignal på 200Hz, da sinussignalets grundtone er ”uforstyrret”. Vores kode skal at generere et sinussignal så vi kan måle den uforstyrrede frekvens. Men dette ser ikke ud til at være muligt når man bruger en </w:t>
+              <w:t xml:space="preserve">firkantsignal og ikke et sinussignal. Problematikken ved dette er, at firkantssignalets frekvens er ”forstyrret” med dets harmoniske afledte. I firkantssignalets grundtone ligger der altså de harmoniske frekvenser. Derfor lyder et firkantssignal på 200Hz ikke som et sinussignal på 200Hz, da sinussignalets grundtone er ”uforstyrret”. Vores kode skal at generere et sinussignal så vi kan måle den uforstyrrede frekvens. Men dette ser ikke ud til at være muligt når man bruger en </w:t>
             </w:r>
             <w:proofErr w:type="spellStart"/>
             <w:r>
@@ -19386,21 +19375,27 @@
               <w:rPr>
                 <w:rFonts w:ascii="Verdana" w:hAnsi="Verdana"/>
               </w:rPr>
-              <w:t xml:space="preserve">Ad3. Vi har valgt ikke at bruge tid på at finde en tættende silikonekant, og bruge modellervoks i stedet for. Det handler igen om dokumentation og test fremfor at have et endeligt brugbart produkt. </w:t>
-            </w:r>
-          </w:p>
-          <w:p>
-            <w:pPr>
-              <w:spacing w:line="276" w:lineRule="auto"/>
-              <w:rPr>
-                <w:rFonts w:ascii="Verdana" w:hAnsi="Verdana"/>
-              </w:rPr>
-            </w:pPr>
+              <w:t xml:space="preserve">Ad3. Vi har valgt ikke at bruge tid på at finde en tættende silikonekant, og bruge modellervoks i stedet for. Det handler igen om dokumentation og test </w:t>
+            </w:r>
             <w:r>
               <w:rPr>
                 <w:rFonts w:ascii="Verdana" w:hAnsi="Verdana"/>
               </w:rPr>
               <w:lastRenderedPageBreak/>
+              <w:t xml:space="preserve">fremfor at have et endeligt brugbart produkt. </w:t>
+            </w:r>
+          </w:p>
+          <w:p>
+            <w:pPr>
+              <w:spacing w:line="276" w:lineRule="auto"/>
+              <w:rPr>
+                <w:rFonts w:ascii="Verdana" w:hAnsi="Verdana"/>
+              </w:rPr>
+            </w:pPr>
+            <w:r>
+              <w:rPr>
+                <w:rFonts w:ascii="Verdana" w:hAnsi="Verdana"/>
+              </w:rPr>
               <w:t xml:space="preserve">Ad4. Vi har valgt en høj detaljegrad da testen skal være reproducerbar. Vi vil medtage punkter som definerer ”God Testpraksis”. Testproceduren </w:t>
             </w:r>
             <w:r>
@@ -20803,6 +20798,7 @@
               <w:rPr>
                 <w:rFonts w:ascii="Verdana" w:hAnsi="Verdana"/>
               </w:rPr>
+              <w:lastRenderedPageBreak/>
               <w:t xml:space="preserve">Opdatere Stage Gate etc. </w:t>
             </w:r>
           </w:p>
@@ -22958,7 +22954,14 @@
               <w:rPr>
                 <w:rFonts w:ascii="Verdana" w:hAnsi="Verdana"/>
               </w:rPr>
-              <w:t xml:space="preserve"> da vi forventer at få den til at opfange et genereret firkantsignal. Hvis de harmoniske overtoner stadig overspiller grundtonen, vil vi teste og se, om højfrekvenser (hvor grundtonen ikke overspilles) kan bruges til at måle volumen.</w:t>
+              <w:t xml:space="preserve"> da vi forventer at få den til at opfange et genereret firkantsignal. Hvis de harmoniske overtoner stadig overspiller grundtonen, vil vi teste og se, om højfrekvenser (hvor grundtonen </w:t>
+            </w:r>
+            <w:r>
+              <w:rPr>
+                <w:rFonts w:ascii="Verdana" w:hAnsi="Verdana"/>
+              </w:rPr>
+              <w:lastRenderedPageBreak/>
+              <w:t>ikke overspilles) kan bruges til at måle volumen.</w:t>
             </w:r>
           </w:p>
           <w:p>
@@ -24458,6 +24461,7 @@
               <w:rPr>
                 <w:rFonts w:ascii="Verdana" w:hAnsi="Verdana"/>
               </w:rPr>
+              <w:lastRenderedPageBreak/>
               <w:t>Planlægge lovgivningsforløbet</w:t>
             </w:r>
           </w:p>
@@ -25867,6 +25871,7 @@
                 <w:rFonts w:ascii="Verdana" w:hAnsi="Verdana"/>
                 <w:b/>
               </w:rPr>
+              <w:lastRenderedPageBreak/>
               <w:t>Dagsorden:</w:t>
             </w:r>
           </w:p>
@@ -25887,7 +25892,6 @@
               <w:rPr>
                 <w:rFonts w:ascii="Verdana" w:hAnsi="Verdana"/>
               </w:rPr>
-              <w:lastRenderedPageBreak/>
               <w:t>Daily</w:t>
             </w:r>
             <w:proofErr w:type="spellEnd"/>
@@ -26086,7 +26090,6 @@
                 <w:rFonts w:ascii="Verdana" w:hAnsi="Verdana"/>
                 <w:b/>
               </w:rPr>
-              <w:lastRenderedPageBreak/>
               <w:t xml:space="preserve">Overvejelser og refleksioner </w:t>
             </w:r>
           </w:p>
@@ -26655,6 +26658,7 @@
               <w:rPr>
                 <w:rFonts w:ascii="Verdana" w:hAnsi="Verdana"/>
               </w:rPr>
+              <w:lastRenderedPageBreak/>
               <w:t>Udvikle generefrekvenssignal</w:t>
             </w:r>
           </w:p>
@@ -26674,7 +26678,6 @@
               <w:rPr>
                 <w:rFonts w:ascii="Verdana" w:hAnsi="Verdana"/>
               </w:rPr>
-              <w:lastRenderedPageBreak/>
               <w:t>Enhedstest af højtaler</w:t>
             </w:r>
           </w:p>
@@ -27321,6 +27324,7 @@
               <w:rPr>
                 <w:rFonts w:ascii="Verdana" w:hAnsi="Verdana"/>
               </w:rPr>
+              <w:lastRenderedPageBreak/>
               <w:t>Proceslinje diagram</w:t>
             </w:r>
           </w:p>
@@ -27340,7 +27344,6 @@
               <w:rPr>
                 <w:rFonts w:ascii="Verdana" w:hAnsi="Verdana"/>
               </w:rPr>
-              <w:lastRenderedPageBreak/>
               <w:t>Bordtest 5</w:t>
             </w:r>
           </w:p>
@@ -27992,6 +27995,7 @@
                 <w:rFonts w:ascii="Verdana" w:hAnsi="Verdana"/>
                 <w:b/>
               </w:rPr>
+              <w:lastRenderedPageBreak/>
               <w:t>Dagsorden:</w:t>
             </w:r>
           </w:p>
@@ -28012,7 +28016,6 @@
               <w:rPr>
                 <w:rFonts w:ascii="Verdana" w:hAnsi="Verdana"/>
               </w:rPr>
-              <w:lastRenderedPageBreak/>
               <w:t>Daily</w:t>
             </w:r>
             <w:proofErr w:type="spellEnd"/>
@@ -28139,7 +28142,6 @@
                 <w:rFonts w:ascii="Verdana" w:hAnsi="Verdana"/>
                 <w:b/>
               </w:rPr>
-              <w:lastRenderedPageBreak/>
               <w:t xml:space="preserve">Overvejelser og refleksioner </w:t>
             </w:r>
           </w:p>
@@ -28713,6 +28715,7 @@
                 <w:rFonts w:ascii="Verdana" w:hAnsi="Verdana"/>
                 <w:b/>
               </w:rPr>
+              <w:lastRenderedPageBreak/>
               <w:t xml:space="preserve">Til stede: </w:t>
             </w:r>
             <w:r>
@@ -29584,6 +29587,7 @@
               <w:rPr>
                 <w:rFonts w:ascii="Verdana" w:hAnsi="Verdana"/>
               </w:rPr>
+              <w:lastRenderedPageBreak/>
               <w:t xml:space="preserve">Udkast til </w:t>
             </w:r>
             <w:proofErr w:type="spellStart"/>
@@ -29612,7 +29616,6 @@
               <w:rPr>
                 <w:rFonts w:ascii="Verdana" w:hAnsi="Verdana"/>
               </w:rPr>
-              <w:lastRenderedPageBreak/>
               <w:t>RefWorks</w:t>
             </w:r>
             <w:proofErr w:type="spellEnd"/>
@@ -30281,6 +30284,7 @@
               <w:rPr>
                 <w:rFonts w:ascii="Verdana" w:hAnsi="Verdana"/>
               </w:rPr>
+              <w:lastRenderedPageBreak/>
               <w:t xml:space="preserve"> </w:t>
             </w:r>
           </w:p>
@@ -31022,7 +31026,14 @@
               <w:rPr>
                 <w:rFonts w:ascii="Verdana" w:hAnsi="Verdana"/>
               </w:rPr>
-              <w:t xml:space="preserve">. – hvilke resultater kunne vi have opnået? </w:t>
+              <w:t xml:space="preserve">. – hvilke resultater kunne vi </w:t>
+            </w:r>
+            <w:r>
+              <w:rPr>
+                <w:rFonts w:ascii="Verdana" w:hAnsi="Verdana"/>
+              </w:rPr>
+              <w:lastRenderedPageBreak/>
+              <w:t xml:space="preserve">have opnået? </w:t>
             </w:r>
           </w:p>
           <w:p>
@@ -31831,6 +31842,7 @@
               <w:rPr>
                 <w:rFonts w:ascii="Verdana" w:hAnsi="Verdana"/>
               </w:rPr>
+              <w:lastRenderedPageBreak/>
               <w:t>Ad1. Vi mener at accept</w:t>
             </w:r>
             <w:r>
@@ -31843,14 +31855,7 @@
               <w:rPr>
                 <w:rFonts w:ascii="Verdana" w:hAnsi="Verdana"/>
               </w:rPr>
-              <w:t xml:space="preserve">esten er med i den iterative proces og at det også var </w:t>
-            </w:r>
-            <w:r>
-              <w:rPr>
-                <w:rFonts w:ascii="Verdana" w:hAnsi="Verdana"/>
-              </w:rPr>
-              <w:lastRenderedPageBreak/>
-              <w:t xml:space="preserve">godt at have en deadline på kravspecifikationen, da vi ligesom skulle have et startsted. </w:t>
+              <w:t xml:space="preserve">esten er med i den iterative proces og at det også var godt at have en deadline på kravspecifikationen, da vi ligesom skulle have et startsted. </w:t>
             </w:r>
           </w:p>
           <w:p>
@@ -32590,6 +32595,7 @@
               <w:rPr>
                 <w:rFonts w:ascii="Verdana" w:hAnsi="Verdana"/>
               </w:rPr>
+              <w:lastRenderedPageBreak/>
               <w:t>subVI</w:t>
             </w:r>
             <w:proofErr w:type="spellEnd"/>
@@ -32611,7 +32617,6 @@
               <w:rPr>
                 <w:rFonts w:ascii="Verdana" w:hAnsi="Verdana"/>
               </w:rPr>
-              <w:lastRenderedPageBreak/>
               <w:t xml:space="preserve">Ad2. Lars Mandrup er manden for at hjælpe os med at forstå det tænker vi. </w:t>
             </w:r>
           </w:p>
@@ -33390,6 +33395,7 @@
               <w:rPr>
                 <w:rFonts w:ascii="Verdana" w:hAnsi="Verdana"/>
               </w:rPr>
+              <w:lastRenderedPageBreak/>
               <w:t>Helmholtzresonans</w:t>
             </w:r>
             <w:proofErr w:type="spellEnd"/>
@@ -33416,7 +33422,6 @@
               <w:rPr>
                 <w:rFonts w:ascii="Verdana" w:hAnsi="Verdana"/>
               </w:rPr>
-              <w:lastRenderedPageBreak/>
               <w:t xml:space="preserve">Vi nupper en lang dag med aften i dag, det arbejdet går rigtig godt. </w:t>
             </w:r>
           </w:p>
@@ -33809,13 +33814,7 @@
               <w:rPr>
                 <w:rFonts w:ascii="Verdana" w:hAnsi="Verdana"/>
               </w:rPr>
-              <w:t>Klappe Jannie</w:t>
-            </w:r>
-            <w:r>
-              <w:rPr>
-                <w:rFonts w:ascii="Verdana" w:hAnsi="Verdana"/>
-              </w:rPr>
-              <w:t xml:space="preserve"> på skulderen over dagens arbejde </w:t>
+              <w:t xml:space="preserve">Klappe Jannie på skulderen over dagens arbejde </w:t>
             </w:r>
             <w:r>
               <w:rPr>
@@ -33828,9 +33827,1087 @@
                 <w:rFonts w:ascii="Verdana" w:hAnsi="Verdana"/>
               </w:rPr>
               <w:t xml:space="preserve"> </w:t>
+            </w:r>
+          </w:p>
+          <w:p>
+            <w:pPr>
+              <w:spacing w:line="276" w:lineRule="auto"/>
+              <w:rPr>
+                <w:rFonts w:ascii="Verdana" w:hAnsi="Verdana"/>
+                <w:b/>
+              </w:rPr>
+            </w:pPr>
+          </w:p>
+          <w:p>
+            <w:pPr>
+              <w:spacing w:line="276" w:lineRule="auto"/>
+              <w:rPr>
+                <w:rFonts w:ascii="Verdana" w:hAnsi="Verdana"/>
+              </w:rPr>
+            </w:pPr>
+          </w:p>
+        </w:tc>
+      </w:tr>
+    </w:tbl>
+    <w:p>
+      <w:pPr>
+        <w:rPr>
+          <w:rFonts w:ascii="Verdana" w:hAnsi="Verdana"/>
+          <w:sz w:val="20"/>
+          <w:szCs w:val="20"/>
+        </w:rPr>
+      </w:pPr>
+    </w:p>
+    <w:tbl>
+      <w:tblPr>
+        <w:tblStyle w:val="TableGrid"/>
+        <w:tblW w:w="0" w:type="auto"/>
+        <w:tblLook w:val="04A0" w:firstRow="1" w:lastRow="0" w:firstColumn="1" w:lastColumn="0" w:noHBand="0" w:noVBand="1"/>
+      </w:tblPr>
+      <w:tblGrid>
+        <w:gridCol w:w="9854"/>
+      </w:tblGrid>
+      <w:tr>
+        <w:tc>
+          <w:tcPr>
+            <w:tcW w:w="9854" w:type="dxa"/>
+          </w:tcPr>
+          <w:p>
+            <w:pPr>
+              <w:spacing w:line="276" w:lineRule="auto"/>
+              <w:rPr>
+                <w:rFonts w:ascii="Verdana" w:hAnsi="Verdana"/>
+              </w:rPr>
+            </w:pPr>
+            <w:r>
+              <w:rPr>
+                <w:rFonts w:ascii="Verdana" w:hAnsi="Verdana"/>
+                <w:b/>
+              </w:rPr>
+              <w:t>Dato:</w:t>
+            </w:r>
+            <w:r>
+              <w:rPr>
+                <w:rFonts w:ascii="Verdana" w:hAnsi="Verdana"/>
+                <w:b/>
+              </w:rPr>
+              <w:t xml:space="preserve"> </w:t>
+            </w:r>
+            <w:r>
+              <w:rPr>
+                <w:rFonts w:ascii="Verdana" w:hAnsi="Verdana"/>
+              </w:rPr>
+              <w:t>man</w:t>
+            </w:r>
+            <w:r>
+              <w:rPr>
+                <w:rFonts w:ascii="Verdana" w:hAnsi="Verdana"/>
+              </w:rPr>
+              <w:t>dag d. 28. november 2016</w:t>
+            </w:r>
+          </w:p>
+          <w:p>
+            <w:pPr>
+              <w:spacing w:line="276" w:lineRule="auto"/>
+              <w:rPr>
+                <w:rFonts w:ascii="Verdana" w:hAnsi="Verdana"/>
+                <w:b/>
+              </w:rPr>
+            </w:pPr>
+          </w:p>
+          <w:p>
+            <w:pPr>
+              <w:spacing w:line="276" w:lineRule="auto"/>
+              <w:rPr>
+                <w:rFonts w:ascii="Verdana" w:hAnsi="Verdana"/>
+              </w:rPr>
+            </w:pPr>
+            <w:r>
+              <w:rPr>
+                <w:rFonts w:ascii="Verdana" w:hAnsi="Verdana"/>
+                <w:b/>
+              </w:rPr>
+              <w:t xml:space="preserve">Sted: </w:t>
+            </w:r>
+            <w:r>
+              <w:rPr>
+                <w:rFonts w:ascii="Verdana" w:hAnsi="Verdana"/>
+              </w:rPr>
+              <w:t xml:space="preserve">K113 </w:t>
+            </w:r>
+          </w:p>
+          <w:p>
+            <w:pPr>
+              <w:spacing w:line="276" w:lineRule="auto"/>
+              <w:rPr>
+                <w:rFonts w:ascii="Verdana" w:hAnsi="Verdana"/>
+                <w:b/>
+              </w:rPr>
+            </w:pPr>
+          </w:p>
+          <w:p>
+            <w:pPr>
+              <w:spacing w:line="276" w:lineRule="auto"/>
+              <w:rPr>
+                <w:rFonts w:ascii="Verdana" w:hAnsi="Verdana"/>
+                <w:sz w:val="20"/>
+                <w:szCs w:val="20"/>
+              </w:rPr>
+            </w:pPr>
+            <w:r>
+              <w:rPr>
+                <w:rFonts w:ascii="Verdana" w:hAnsi="Verdana"/>
+                <w:b/>
+              </w:rPr>
+              <w:lastRenderedPageBreak/>
+              <w:t xml:space="preserve">Til stede: </w:t>
+            </w:r>
+            <w:r>
+              <w:rPr>
+                <w:rFonts w:ascii="Verdana" w:hAnsi="Verdana"/>
+              </w:rPr>
+              <w:t xml:space="preserve"> </w:t>
+            </w:r>
+            <w:r>
+              <w:rPr>
+                <w:rFonts w:ascii="Verdana" w:hAnsi="Verdana"/>
+              </w:rPr>
+              <w:t>JH  &amp; JR</w:t>
+            </w:r>
+          </w:p>
+        </w:tc>
+      </w:tr>
+      <w:tr>
+        <w:tc>
+          <w:tcPr>
+            <w:tcW w:w="9854" w:type="dxa"/>
+          </w:tcPr>
+          <w:p>
+            <w:pPr>
+              <w:spacing w:line="276" w:lineRule="auto"/>
+              <w:rPr>
+                <w:rFonts w:ascii="Verdana" w:hAnsi="Verdana"/>
+              </w:rPr>
+            </w:pPr>
+            <w:r>
+              <w:rPr>
+                <w:rFonts w:ascii="Verdana" w:hAnsi="Verdana"/>
+                <w:b/>
+              </w:rPr>
+              <w:lastRenderedPageBreak/>
+              <w:t>Dagsorden:</w:t>
+            </w:r>
+          </w:p>
+          <w:p>
+            <w:pPr>
+              <w:pStyle w:val="ListParagraph"/>
+              <w:numPr>
+                <w:ilvl w:val="0"/>
+                <w:numId w:val="23"/>
+              </w:numPr>
+              <w:spacing w:line="276" w:lineRule="auto"/>
+              <w:rPr>
+                <w:rFonts w:ascii="Verdana" w:hAnsi="Verdana"/>
+              </w:rPr>
+            </w:pPr>
+            <w:proofErr w:type="spellStart"/>
+            <w:r>
+              <w:rPr>
+                <w:rFonts w:ascii="Verdana" w:hAnsi="Verdana"/>
+              </w:rPr>
+              <w:t>Daily</w:t>
+            </w:r>
+            <w:proofErr w:type="spellEnd"/>
+            <w:r>
+              <w:rPr>
+                <w:rFonts w:ascii="Verdana" w:hAnsi="Verdana"/>
+              </w:rPr>
+              <w:t xml:space="preserve"> </w:t>
+            </w:r>
+            <w:proofErr w:type="spellStart"/>
+            <w:r>
+              <w:rPr>
+                <w:rFonts w:ascii="Verdana" w:hAnsi="Verdana"/>
+              </w:rPr>
+              <w:t>Scrum</w:t>
+            </w:r>
+            <w:proofErr w:type="spellEnd"/>
+            <w:r>
+              <w:rPr>
+                <w:rFonts w:ascii="Verdana" w:hAnsi="Verdana"/>
+              </w:rPr>
+              <w:t xml:space="preserve"> Meeting</w:t>
+            </w:r>
+          </w:p>
+          <w:p>
+            <w:pPr>
+              <w:pStyle w:val="ListParagraph"/>
+              <w:numPr>
+                <w:ilvl w:val="0"/>
+                <w:numId w:val="23"/>
+              </w:numPr>
+              <w:spacing w:line="276" w:lineRule="auto"/>
+              <w:rPr>
+                <w:rFonts w:ascii="Verdana" w:hAnsi="Verdana"/>
+              </w:rPr>
+            </w:pPr>
+            <w:r>
+              <w:rPr>
+                <w:rFonts w:ascii="Verdana" w:hAnsi="Verdana"/>
+              </w:rPr>
+              <w:t>Vejledermøde</w:t>
+            </w:r>
+          </w:p>
+          <w:p>
+            <w:pPr>
+              <w:pStyle w:val="ListParagraph"/>
+              <w:numPr>
+                <w:ilvl w:val="0"/>
+                <w:numId w:val="23"/>
+              </w:numPr>
+              <w:spacing w:line="276" w:lineRule="auto"/>
+              <w:rPr>
+                <w:rFonts w:ascii="Verdana" w:hAnsi="Verdana"/>
+              </w:rPr>
+            </w:pPr>
+            <w:r>
+              <w:rPr>
+                <w:rFonts w:ascii="Verdana" w:hAnsi="Verdana"/>
+              </w:rPr>
+              <w:t xml:space="preserve">Svare PL </w:t>
+            </w:r>
+          </w:p>
+          <w:p>
+            <w:pPr>
+              <w:pStyle w:val="ListParagraph"/>
+              <w:numPr>
+                <w:ilvl w:val="0"/>
+                <w:numId w:val="23"/>
+              </w:numPr>
+              <w:spacing w:line="276" w:lineRule="auto"/>
+              <w:rPr>
+                <w:rFonts w:ascii="Verdana" w:hAnsi="Verdana"/>
+              </w:rPr>
+            </w:pPr>
+            <w:r>
+              <w:rPr>
+                <w:rFonts w:ascii="Verdana" w:hAnsi="Verdana"/>
+              </w:rPr>
+              <w:t>Konferere TAS</w:t>
+            </w:r>
+          </w:p>
+          <w:p>
+            <w:pPr>
+              <w:pStyle w:val="ListParagraph"/>
+              <w:numPr>
+                <w:ilvl w:val="0"/>
+                <w:numId w:val="23"/>
+              </w:numPr>
+              <w:spacing w:line="276" w:lineRule="auto"/>
+              <w:rPr>
+                <w:rFonts w:ascii="Verdana" w:hAnsi="Verdana"/>
+              </w:rPr>
+            </w:pPr>
+            <w:r>
+              <w:rPr>
+                <w:rFonts w:ascii="Verdana" w:hAnsi="Verdana"/>
+              </w:rPr>
+              <w:t xml:space="preserve">Er V af </w:t>
+            </w:r>
+            <w:proofErr w:type="spellStart"/>
+            <w:r>
+              <w:rPr>
+                <w:rFonts w:ascii="Verdana" w:hAnsi="Verdana"/>
+              </w:rPr>
+              <w:t>resonator</w:t>
+            </w:r>
+            <w:proofErr w:type="spellEnd"/>
+            <w:r>
+              <w:rPr>
+                <w:rFonts w:ascii="Verdana" w:hAnsi="Verdana"/>
+              </w:rPr>
+              <w:t xml:space="preserve"> med eller uden hals?</w:t>
+            </w:r>
+          </w:p>
+          <w:p>
+            <w:pPr>
+              <w:pStyle w:val="ListParagraph"/>
+              <w:numPr>
+                <w:ilvl w:val="0"/>
+                <w:numId w:val="23"/>
+              </w:numPr>
+              <w:spacing w:line="276" w:lineRule="auto"/>
+              <w:rPr>
+                <w:rFonts w:ascii="Verdana" w:hAnsi="Verdana"/>
+              </w:rPr>
+            </w:pPr>
+            <w:r>
+              <w:rPr>
+                <w:rFonts w:ascii="Verdana" w:hAnsi="Verdana"/>
+              </w:rPr>
+              <w:t xml:space="preserve">Lave statistik i </w:t>
+            </w:r>
+            <w:proofErr w:type="spellStart"/>
+            <w:r>
+              <w:rPr>
+                <w:rFonts w:ascii="Verdana" w:hAnsi="Verdana"/>
+              </w:rPr>
+              <w:t>LabVIEW</w:t>
+            </w:r>
+            <w:proofErr w:type="spellEnd"/>
+          </w:p>
+          <w:p>
+            <w:pPr>
+              <w:pStyle w:val="ListParagraph"/>
+              <w:numPr>
+                <w:ilvl w:val="0"/>
+                <w:numId w:val="23"/>
+              </w:numPr>
+              <w:spacing w:line="276" w:lineRule="auto"/>
+              <w:rPr>
+                <w:rFonts w:ascii="Verdana" w:hAnsi="Verdana"/>
+              </w:rPr>
+            </w:pPr>
+            <w:r>
+              <w:rPr>
+                <w:rFonts w:ascii="Verdana" w:hAnsi="Verdana"/>
+              </w:rPr>
+              <w:t xml:space="preserve">Dokumentere test med clementin + SW formel </w:t>
+            </w:r>
+          </w:p>
+          <w:p>
+            <w:pPr>
+              <w:pStyle w:val="ListParagraph"/>
+              <w:numPr>
+                <w:ilvl w:val="0"/>
+                <w:numId w:val="23"/>
+              </w:numPr>
+              <w:spacing w:line="276" w:lineRule="auto"/>
+              <w:rPr>
+                <w:rFonts w:ascii="Verdana" w:hAnsi="Verdana"/>
+              </w:rPr>
+            </w:pPr>
+            <w:r>
+              <w:rPr>
+                <w:rFonts w:ascii="Verdana" w:hAnsi="Verdana"/>
+              </w:rPr>
+              <w:t>Teste med balloner</w:t>
+            </w:r>
+          </w:p>
+        </w:tc>
+      </w:tr>
+      <w:tr>
+        <w:tc>
+          <w:tcPr>
+            <w:tcW w:w="9854" w:type="dxa"/>
+          </w:tcPr>
+          <w:p>
+            <w:pPr>
+              <w:spacing w:line="276" w:lineRule="auto"/>
+              <w:rPr>
+                <w:rFonts w:ascii="Verdana" w:hAnsi="Verdana"/>
+                <w:b/>
+              </w:rPr>
+            </w:pPr>
+            <w:r>
+              <w:rPr>
+                <w:rFonts w:ascii="Verdana" w:hAnsi="Verdana"/>
+                <w:b/>
+              </w:rPr>
+              <w:t xml:space="preserve">Overvejelser og refleksioner </w:t>
+            </w:r>
+          </w:p>
+          <w:p>
+            <w:pPr>
+              <w:spacing w:line="276" w:lineRule="auto"/>
+              <w:rPr>
+                <w:rFonts w:ascii="Verdana" w:hAnsi="Verdana"/>
+              </w:rPr>
+            </w:pPr>
+            <w:r>
+              <w:rPr>
+                <w:rFonts w:ascii="Verdana" w:hAnsi="Verdana"/>
+              </w:rPr>
+              <w:t xml:space="preserve"> </w:t>
+            </w:r>
+          </w:p>
+          <w:p>
+            <w:pPr>
+              <w:pStyle w:val="ListParagraph"/>
+              <w:numPr>
+                <w:ilvl w:val="0"/>
+                <w:numId w:val="59"/>
+              </w:numPr>
+              <w:spacing w:line="276" w:lineRule="auto"/>
+              <w:rPr>
+                <w:rFonts w:ascii="Verdana" w:hAnsi="Verdana"/>
+              </w:rPr>
+            </w:pPr>
+            <w:r>
+              <w:rPr>
+                <w:rFonts w:ascii="Verdana" w:hAnsi="Verdana"/>
+              </w:rPr>
+              <w:t xml:space="preserve">Vi er ved at nå et punkt, hvor vi godt kunne bruge lidt feedback fra TAS ang. vores testopstilling samt resultater. </w:t>
+            </w:r>
+          </w:p>
+          <w:p>
+            <w:pPr>
+              <w:pStyle w:val="ListParagraph"/>
+              <w:numPr>
+                <w:ilvl w:val="0"/>
+                <w:numId w:val="59"/>
+              </w:numPr>
+              <w:spacing w:line="276" w:lineRule="auto"/>
+              <w:rPr>
+                <w:rFonts w:ascii="Verdana" w:hAnsi="Verdana"/>
+              </w:rPr>
+            </w:pPr>
+            <w:r>
+              <w:rPr>
+                <w:rFonts w:ascii="Verdana" w:hAnsi="Verdana"/>
+              </w:rPr>
+              <w:t xml:space="preserve">Vi er kommet i tvivl om, volumen af </w:t>
+            </w:r>
+            <w:proofErr w:type="spellStart"/>
+            <w:r>
+              <w:rPr>
+                <w:rFonts w:ascii="Verdana" w:hAnsi="Verdana"/>
+              </w:rPr>
+              <w:t>resonatoren</w:t>
+            </w:r>
+            <w:proofErr w:type="spellEnd"/>
+            <w:r>
+              <w:rPr>
+                <w:rFonts w:ascii="Verdana" w:hAnsi="Verdana"/>
+              </w:rPr>
+              <w:t xml:space="preserve"> er med eller uden hals. Dette må undersøges. </w:t>
+            </w:r>
+          </w:p>
+          <w:p>
+            <w:pPr>
+              <w:pStyle w:val="ListParagraph"/>
+              <w:numPr>
+                <w:ilvl w:val="0"/>
+                <w:numId w:val="59"/>
+              </w:numPr>
+              <w:spacing w:line="276" w:lineRule="auto"/>
+              <w:rPr>
+                <w:rFonts w:ascii="Verdana" w:hAnsi="Verdana"/>
+              </w:rPr>
+            </w:pPr>
+            <w:r>
+              <w:rPr>
+                <w:rFonts w:ascii="Verdana" w:hAnsi="Verdana"/>
+              </w:rPr>
+              <w:t xml:space="preserve">Vi ønsker at vise vores </w:t>
+            </w:r>
+            <w:proofErr w:type="spellStart"/>
+            <w:r>
+              <w:rPr>
+                <w:rFonts w:ascii="Verdana" w:hAnsi="Verdana"/>
+              </w:rPr>
+              <w:t>statestikfærdigheder</w:t>
+            </w:r>
+            <w:proofErr w:type="spellEnd"/>
+            <w:r>
+              <w:rPr>
+                <w:rFonts w:ascii="Verdana" w:hAnsi="Verdana"/>
+              </w:rPr>
+              <w:t xml:space="preserve"> gennem vores resultatbehandling. </w:t>
+            </w:r>
+          </w:p>
+          <w:p>
+            <w:pPr>
+              <w:pStyle w:val="ListParagraph"/>
+              <w:numPr>
+                <w:ilvl w:val="0"/>
+                <w:numId w:val="59"/>
+              </w:numPr>
+              <w:spacing w:line="276" w:lineRule="auto"/>
+              <w:rPr>
+                <w:rFonts w:ascii="Verdana" w:hAnsi="Verdana"/>
+              </w:rPr>
+            </w:pPr>
+            <w:r>
+              <w:rPr>
+                <w:rFonts w:ascii="Verdana" w:hAnsi="Verdana"/>
+              </w:rPr>
+              <w:t xml:space="preserve">Testdokumentation er meget tungt fordi vi uafbrudt støder på </w:t>
+            </w:r>
+            <w:proofErr w:type="spellStart"/>
+            <w:r>
+              <w:rPr>
+                <w:rFonts w:ascii="Verdana" w:hAnsi="Verdana"/>
+              </w:rPr>
+              <w:t>roads</w:t>
+            </w:r>
+            <w:proofErr w:type="spellEnd"/>
+            <w:r>
+              <w:rPr>
+                <w:rFonts w:ascii="Verdana" w:hAnsi="Verdana"/>
+              </w:rPr>
+              <w:t xml:space="preserve"> bumps –</w:t>
+            </w:r>
+            <w:r>
+              <w:rPr>
+                <w:rFonts w:ascii="Verdana" w:hAnsi="Verdana"/>
+              </w:rPr>
+              <w:t xml:space="preserve"> dog er de disse hårde op</w:t>
+            </w:r>
+            <w:r>
+              <w:rPr>
+                <w:rFonts w:ascii="Verdana" w:hAnsi="Verdana"/>
+              </w:rPr>
+              <w:t xml:space="preserve">bremsninger som får os til at reflektere og overvejer og dermed blive klogere. </w:t>
+            </w:r>
+          </w:p>
+        </w:tc>
+      </w:tr>
+      <w:tr>
+        <w:tc>
+          <w:tcPr>
+            <w:tcW w:w="9854" w:type="dxa"/>
+          </w:tcPr>
+          <w:p>
+            <w:pPr>
+              <w:spacing w:line="276" w:lineRule="auto"/>
+              <w:rPr>
+                <w:rFonts w:ascii="Verdana" w:hAnsi="Verdana"/>
+                <w:b/>
+              </w:rPr>
+            </w:pPr>
+            <w:r>
+              <w:rPr>
+                <w:rFonts w:ascii="Verdana" w:hAnsi="Verdana"/>
+                <w:b/>
+              </w:rPr>
+              <w:t>Beslutninger</w:t>
+            </w:r>
+          </w:p>
+          <w:p>
+            <w:pPr>
+              <w:spacing w:line="276" w:lineRule="auto"/>
+              <w:rPr>
+                <w:rFonts w:ascii="Verdana" w:hAnsi="Verdana"/>
+                <w:b/>
+              </w:rPr>
+            </w:pPr>
+          </w:p>
+          <w:p>
+            <w:pPr>
+              <w:spacing w:line="276" w:lineRule="auto"/>
+              <w:rPr>
+                <w:rFonts w:ascii="Verdana" w:hAnsi="Verdana"/>
+                <w:b/>
+              </w:rPr>
+            </w:pPr>
+            <w:r>
+              <w:rPr>
+                <w:rFonts w:ascii="Verdana" w:hAnsi="Verdana"/>
+                <w:b/>
+              </w:rPr>
+              <w:t>Valgt:</w:t>
+            </w:r>
+          </w:p>
+          <w:p>
+            <w:pPr>
+              <w:spacing w:line="276" w:lineRule="auto"/>
+              <w:rPr>
+                <w:rFonts w:ascii="Verdana" w:hAnsi="Verdana"/>
+              </w:rPr>
+            </w:pPr>
+            <w:r>
+              <w:rPr>
+                <w:rFonts w:ascii="Verdana" w:hAnsi="Verdana"/>
+              </w:rPr>
+              <w:t>Ad1</w:t>
+            </w:r>
+            <w:r>
+              <w:rPr>
+                <w:rFonts w:ascii="Verdana" w:hAnsi="Verdana"/>
+              </w:rPr>
+              <w:t xml:space="preserve">. Vi gik over til TAS, og fik os en god og konstruktiv snak omkring vores testopstilling. Vi er godt på rette spor. TAS synes at pink støj er smart at bruge, men lidt gammeldags. Han anbefalede hvid støj, som giver nogle pænere resultatfremstillinger. Teorien siger, at højtaleren skal være en halv diameter fra </w:t>
+            </w:r>
+            <w:proofErr w:type="spellStart"/>
+            <w:r>
+              <w:rPr>
+                <w:rFonts w:ascii="Verdana" w:hAnsi="Verdana"/>
+              </w:rPr>
+              <w:t>portindgangen</w:t>
+            </w:r>
+            <w:proofErr w:type="spellEnd"/>
+            <w:r>
+              <w:rPr>
+                <w:rFonts w:ascii="Verdana" w:hAnsi="Verdana"/>
+              </w:rPr>
+              <w:t xml:space="preserve">, men Tores egne studier viser, at det skal være en diameter. Vi følger Tores anbefalinger mht. afstanden. Dog går vi videre med pink støj, da den fundne litteratur peger på den, og vi ikke har brug for den type pæne resultatfremstillinger. Vi spurgte til volumen af </w:t>
+            </w:r>
+            <w:proofErr w:type="spellStart"/>
+            <w:r>
+              <w:rPr>
+                <w:rFonts w:ascii="Verdana" w:hAnsi="Verdana"/>
+              </w:rPr>
+              <w:t>resonatoren</w:t>
+            </w:r>
+            <w:proofErr w:type="spellEnd"/>
+            <w:r>
+              <w:rPr>
+                <w:rFonts w:ascii="Verdana" w:hAnsi="Verdana"/>
+              </w:rPr>
+              <w:t xml:space="preserve">, men Tore kunne ikke svare på om det var med eller uden hals. </w:t>
+            </w:r>
+            <w:r>
+              <w:rPr>
+                <w:rFonts w:ascii="Verdana" w:hAnsi="Verdana"/>
+              </w:rPr>
+              <w:t xml:space="preserve"> </w:t>
+            </w:r>
+          </w:p>
+          <w:p>
+            <w:pPr>
+              <w:spacing w:line="276" w:lineRule="auto"/>
+              <w:rPr>
+                <w:rFonts w:ascii="Verdana" w:hAnsi="Verdana"/>
+              </w:rPr>
+            </w:pPr>
+            <w:r>
+              <w:rPr>
+                <w:rFonts w:ascii="Verdana" w:hAnsi="Verdana"/>
+              </w:rPr>
+              <w:t xml:space="preserve">Ad2. Vi har gennemgået litteratur for at finde svar på, om volumen af </w:t>
+            </w:r>
+            <w:proofErr w:type="spellStart"/>
+            <w:r>
+              <w:rPr>
+                <w:rFonts w:ascii="Verdana" w:hAnsi="Verdana"/>
+              </w:rPr>
+              <w:t>resonatoren</w:t>
+            </w:r>
+            <w:proofErr w:type="spellEnd"/>
+            <w:r>
+              <w:rPr>
+                <w:rFonts w:ascii="Verdana" w:hAnsi="Verdana"/>
+              </w:rPr>
+              <w:t xml:space="preserve"> er inkl. eller ekskl. halsvolumen. Vi er nået frem til, at det er uden hals, og har derfor foretaget en ny volumenmåling af </w:t>
+            </w:r>
+            <w:proofErr w:type="spellStart"/>
+            <w:r>
+              <w:rPr>
+                <w:rFonts w:ascii="Verdana" w:hAnsi="Verdana"/>
+              </w:rPr>
+              <w:t>resonatorkammer</w:t>
+            </w:r>
+            <w:proofErr w:type="spellEnd"/>
+            <w:r>
+              <w:rPr>
+                <w:rFonts w:ascii="Verdana" w:hAnsi="Verdana"/>
+              </w:rPr>
+              <w:t xml:space="preserve"> uden hals. </w:t>
+            </w:r>
+          </w:p>
+          <w:p>
+            <w:pPr>
+              <w:spacing w:line="276" w:lineRule="auto"/>
+              <w:rPr>
+                <w:rFonts w:ascii="Verdana" w:hAnsi="Verdana"/>
+              </w:rPr>
+            </w:pPr>
+            <w:r>
+              <w:rPr>
+                <w:rFonts w:ascii="Verdana" w:hAnsi="Verdana"/>
+              </w:rPr>
+              <w:t xml:space="preserve">Ad3. Vi ønsker at gemme resultater i </w:t>
+            </w:r>
+            <w:proofErr w:type="spellStart"/>
+            <w:r>
+              <w:rPr>
+                <w:rFonts w:ascii="Verdana" w:hAnsi="Verdana"/>
+              </w:rPr>
+              <w:t>LabVIEW</w:t>
+            </w:r>
+            <w:proofErr w:type="spellEnd"/>
+            <w:r>
+              <w:rPr>
+                <w:rFonts w:ascii="Verdana" w:hAnsi="Verdana"/>
+              </w:rPr>
+              <w:t xml:space="preserve">, i et </w:t>
+            </w:r>
+            <w:proofErr w:type="spellStart"/>
+            <w:r>
+              <w:rPr>
+                <w:rFonts w:ascii="Verdana" w:hAnsi="Verdana"/>
+              </w:rPr>
+              <w:t>spreadsheet</w:t>
+            </w:r>
+            <w:proofErr w:type="spellEnd"/>
+            <w:r>
+              <w:rPr>
+                <w:rFonts w:ascii="Verdana" w:hAnsi="Verdana"/>
+              </w:rPr>
+              <w:t>, således disse kan bruges til at lave ”</w:t>
+            </w:r>
+            <w:proofErr w:type="spellStart"/>
+            <w:r>
+              <w:rPr>
+                <w:rFonts w:ascii="Verdana" w:hAnsi="Verdana"/>
+              </w:rPr>
+              <w:t>Penkowa</w:t>
+            </w:r>
+            <w:proofErr w:type="spellEnd"/>
+            <w:r>
+              <w:rPr>
+                <w:rFonts w:ascii="Verdana" w:hAnsi="Verdana"/>
+              </w:rPr>
+              <w:t xml:space="preserve">”-diagram samt lineærregression.  </w:t>
+            </w:r>
+          </w:p>
+          <w:p>
+            <w:pPr>
+              <w:spacing w:line="276" w:lineRule="auto"/>
+              <w:rPr>
+                <w:rFonts w:ascii="Verdana" w:hAnsi="Verdana"/>
+              </w:rPr>
+            </w:pPr>
+            <w:r>
+              <w:rPr>
+                <w:rFonts w:ascii="Verdana" w:hAnsi="Verdana"/>
+              </w:rPr>
+              <w:t xml:space="preserve">Ad4. Selvom det er et tungt arbejde, må vi lægge alle kræfter i, så vi får afspejlet den struktur og systematik, som lægger i vores testproces. Det er en vigtig blodåre i vores projekt. </w:t>
+            </w:r>
+          </w:p>
+          <w:p>
+            <w:pPr>
+              <w:spacing w:line="276" w:lineRule="auto"/>
+              <w:rPr>
+                <w:rFonts w:ascii="Verdana" w:hAnsi="Verdana"/>
+              </w:rPr>
+            </w:pPr>
+          </w:p>
+          <w:p>
+            <w:pPr>
+              <w:spacing w:line="276" w:lineRule="auto"/>
+              <w:rPr>
+                <w:rFonts w:ascii="Verdana" w:hAnsi="Verdana"/>
+              </w:rPr>
+            </w:pPr>
+            <w:r>
+              <w:rPr>
+                <w:rFonts w:ascii="Verdana" w:hAnsi="Verdana"/>
+              </w:rPr>
+              <w:lastRenderedPageBreak/>
+              <w:t xml:space="preserve"> </w:t>
+            </w:r>
+          </w:p>
+          <w:p>
+            <w:pPr>
+              <w:spacing w:line="276" w:lineRule="auto"/>
+              <w:rPr>
+                <w:rFonts w:ascii="Verdana" w:hAnsi="Verdana"/>
+              </w:rPr>
+            </w:pPr>
+            <w:r>
+              <w:rPr>
+                <w:rFonts w:ascii="Verdana" w:hAnsi="Verdana"/>
+                <w:b/>
+              </w:rPr>
+              <w:t>Fravalgt:</w:t>
+            </w:r>
+            <w:r>
+              <w:rPr>
+                <w:rFonts w:ascii="Verdana" w:hAnsi="Verdana"/>
+              </w:rPr>
+              <w:t xml:space="preserve"> </w:t>
+            </w:r>
+          </w:p>
+          <w:p>
+            <w:pPr>
+              <w:spacing w:line="276" w:lineRule="auto"/>
+              <w:rPr>
+                <w:rFonts w:ascii="Verdana" w:hAnsi="Verdana"/>
+              </w:rPr>
+            </w:pPr>
+            <w:r>
+              <w:rPr>
+                <w:rFonts w:ascii="Verdana" w:hAnsi="Verdana"/>
+              </w:rPr>
+              <w:t xml:space="preserve">Vi har på nuværende tidspunkt fravalgt at bruge hvid støj, som TAS har anbefalet, da vi ønsker at kunne læne os op af tidligere studier. Vi skriver dog hvid støj bag øret, hvis vi får brug for pæne resultatfremstillinger på et senere tidspunkt . </w:t>
+            </w:r>
+          </w:p>
+          <w:p>
+            <w:pPr>
+              <w:spacing w:line="276" w:lineRule="auto"/>
+              <w:rPr>
+                <w:rFonts w:ascii="Verdana" w:hAnsi="Verdana"/>
+              </w:rPr>
+            </w:pPr>
+          </w:p>
+          <w:p>
+            <w:pPr>
+              <w:spacing w:line="276" w:lineRule="auto"/>
+              <w:rPr>
+                <w:rFonts w:ascii="Verdana" w:hAnsi="Verdana"/>
+                <w:b/>
+              </w:rPr>
+            </w:pPr>
+            <w:r>
+              <w:rPr>
+                <w:rFonts w:ascii="Verdana" w:hAnsi="Verdana"/>
+                <w:b/>
+              </w:rPr>
+              <w:t>Idéer:</w:t>
+            </w:r>
+          </w:p>
+          <w:p>
+            <w:pPr>
+              <w:spacing w:line="276" w:lineRule="auto"/>
+              <w:rPr>
+                <w:rFonts w:ascii="Verdana" w:hAnsi="Verdana"/>
+              </w:rPr>
+            </w:pPr>
+            <w:r>
+              <w:rPr>
+                <w:rFonts w:ascii="Verdana" w:hAnsi="Verdana"/>
+              </w:rPr>
+              <w:t xml:space="preserve">Risikohåndteringen skal deles op i udfordringer, som man kan kalibrere sig ud af, og andre som ikke kan kalibreres. </w:t>
+            </w:r>
+          </w:p>
+          <w:p>
+            <w:pPr>
+              <w:spacing w:line="276" w:lineRule="auto"/>
+              <w:rPr>
+                <w:rFonts w:ascii="Verdana" w:hAnsi="Verdana"/>
+              </w:rPr>
+            </w:pPr>
+            <w:r>
+              <w:rPr>
+                <w:rFonts w:ascii="Verdana" w:hAnsi="Verdana"/>
+              </w:rPr>
+              <w:t xml:space="preserve">Risikohåndteringen skal rettes mod PL, som kan bruge den i sit videre arbejde. </w:t>
+            </w:r>
+          </w:p>
+        </w:tc>
+      </w:tr>
+      <w:tr>
+        <w:tc>
+          <w:tcPr>
+            <w:tcW w:w="9854" w:type="dxa"/>
+          </w:tcPr>
+          <w:p>
+            <w:pPr>
+              <w:spacing w:line="276" w:lineRule="auto"/>
+              <w:rPr>
+                <w:rFonts w:ascii="Verdana" w:hAnsi="Verdana"/>
+                <w:b/>
+              </w:rPr>
+            </w:pPr>
+            <w:r>
+              <w:rPr>
+                <w:rFonts w:ascii="Verdana" w:hAnsi="Verdana"/>
+                <w:b/>
+              </w:rPr>
+              <w:lastRenderedPageBreak/>
+              <w:t>Observationer</w:t>
+            </w:r>
+          </w:p>
+          <w:p>
+            <w:pPr>
+              <w:spacing w:line="276" w:lineRule="auto"/>
+              <w:rPr>
+                <w:rFonts w:ascii="Verdana" w:hAnsi="Verdana"/>
+              </w:rPr>
+            </w:pPr>
+          </w:p>
+        </w:tc>
+      </w:tr>
+      <w:tr>
+        <w:tc>
+          <w:tcPr>
+            <w:tcW w:w="9854" w:type="dxa"/>
+          </w:tcPr>
+          <w:p>
+            <w:pPr>
+              <w:spacing w:line="276" w:lineRule="auto"/>
+              <w:rPr>
+                <w:rFonts w:ascii="Verdana" w:hAnsi="Verdana"/>
+                <w:b/>
+              </w:rPr>
+            </w:pPr>
+            <w:r>
+              <w:rPr>
+                <w:rFonts w:ascii="Verdana" w:hAnsi="Verdana"/>
+                <w:b/>
+              </w:rPr>
+              <w:t>Proces</w:t>
+            </w:r>
+            <w:r>
+              <w:rPr>
+                <w:rFonts w:ascii="Verdana" w:hAnsi="Verdana"/>
+                <w:b/>
+              </w:rPr>
+              <w:t>forløbet</w:t>
+            </w:r>
+          </w:p>
+          <w:p>
+            <w:pPr>
+              <w:spacing w:line="276" w:lineRule="auto"/>
+              <w:rPr>
+                <w:rFonts w:ascii="Verdana" w:hAnsi="Verdana"/>
+              </w:rPr>
+            </w:pPr>
+            <w:r>
+              <w:rPr>
+                <w:rFonts w:ascii="Verdana" w:hAnsi="Verdana"/>
+              </w:rPr>
+              <w:t xml:space="preserve">Som nævnt, er testdokumentation er meget tungt fordi vi uafbrudt støder på </w:t>
+            </w:r>
+            <w:proofErr w:type="spellStart"/>
+            <w:r>
+              <w:rPr>
+                <w:rFonts w:ascii="Verdana" w:hAnsi="Verdana"/>
+              </w:rPr>
+              <w:t>roads</w:t>
+            </w:r>
+            <w:proofErr w:type="spellEnd"/>
+            <w:r>
+              <w:rPr>
+                <w:rFonts w:ascii="Verdana" w:hAnsi="Verdana"/>
+              </w:rPr>
+              <w:t xml:space="preserve"> </w:t>
+            </w:r>
+            <w:r>
+              <w:rPr>
+                <w:rFonts w:ascii="Verdana" w:hAnsi="Verdana"/>
+              </w:rPr>
+              <w:t>bumps – dog er de disse hårde op</w:t>
+            </w:r>
+            <w:r>
+              <w:rPr>
+                <w:rFonts w:ascii="Verdana" w:hAnsi="Verdana"/>
+              </w:rPr>
+              <w:t>bremsninger som får os til at reflektere og overvejer og dermed blive klogere.</w:t>
+            </w:r>
+          </w:p>
+          <w:p>
+            <w:pPr>
+              <w:spacing w:line="276" w:lineRule="auto"/>
+              <w:rPr>
+                <w:rFonts w:ascii="Verdana" w:hAnsi="Verdana"/>
+              </w:rPr>
+            </w:pPr>
+          </w:p>
+          <w:p>
+            <w:pPr>
+              <w:spacing w:line="276" w:lineRule="auto"/>
+              <w:rPr>
+                <w:rFonts w:ascii="Verdana" w:hAnsi="Verdana"/>
+              </w:rPr>
+            </w:pPr>
+            <w:r>
+              <w:rPr>
+                <w:rFonts w:ascii="Verdana" w:hAnsi="Verdana"/>
+              </w:rPr>
+              <w:t xml:space="preserve">Vi holder fast i at testforløbet skal afsluttes på fredag så vi kan nå at lægge kræfter i skrivearbejdet. Vi tænker, at udføre spændende tests i perioden efter aflevering og inden eksamen. </w:t>
             </w:r>
             <w:bookmarkStart w:id="4" w:name="_GoBack"/>
             <w:bookmarkEnd w:id="4"/>
+          </w:p>
+        </w:tc>
+      </w:tr>
+      <w:tr>
+        <w:tc>
+          <w:tcPr>
+            <w:tcW w:w="9854" w:type="dxa"/>
+          </w:tcPr>
+          <w:p>
+            <w:pPr>
+              <w:spacing w:line="276" w:lineRule="auto"/>
+              <w:rPr>
+                <w:rFonts w:ascii="Verdana" w:hAnsi="Verdana"/>
+                <w:b/>
+              </w:rPr>
+            </w:pPr>
+            <w:r>
+              <w:rPr>
+                <w:rFonts w:ascii="Verdana" w:hAnsi="Verdana"/>
+                <w:b/>
+              </w:rPr>
+              <w:t>Aktioner</w:t>
+            </w:r>
+          </w:p>
+          <w:p>
+            <w:pPr>
+              <w:spacing w:line="276" w:lineRule="auto"/>
+              <w:rPr>
+                <w:rFonts w:ascii="Verdana" w:hAnsi="Verdana"/>
+                <w:b/>
+              </w:rPr>
+            </w:pPr>
+          </w:p>
+          <w:p>
+            <w:pPr>
+              <w:spacing w:line="276" w:lineRule="auto"/>
+              <w:rPr>
+                <w:rFonts w:ascii="Verdana" w:hAnsi="Verdana"/>
+              </w:rPr>
+            </w:pPr>
+            <w:r>
+              <w:rPr>
+                <w:rFonts w:ascii="Verdana" w:hAnsi="Verdana"/>
+                <w:b/>
+              </w:rPr>
+              <w:t>JH:</w:t>
+            </w:r>
+            <w:r>
+              <w:rPr>
+                <w:rFonts w:ascii="Verdana" w:hAnsi="Verdana"/>
+              </w:rPr>
+              <w:t xml:space="preserve"> Klappe June på skulderen over dagens arbejde </w:t>
+            </w:r>
+            <w:r>
+              <w:rPr>
+                <w:rFonts w:ascii="Verdana" w:hAnsi="Verdana"/>
+              </w:rPr>
+              <w:sym w:font="Wingdings" w:char="F04A"/>
+            </w:r>
+            <w:r>
+              <w:rPr>
+                <w:rFonts w:ascii="Verdana" w:hAnsi="Verdana"/>
+              </w:rPr>
+              <w:t xml:space="preserve"> </w:t>
+            </w:r>
+          </w:p>
+          <w:p>
+            <w:pPr>
+              <w:spacing w:line="276" w:lineRule="auto"/>
+              <w:rPr>
+                <w:rFonts w:ascii="Verdana" w:hAnsi="Verdana"/>
+              </w:rPr>
+            </w:pPr>
+            <w:r>
+              <w:rPr>
+                <w:rFonts w:ascii="Verdana" w:hAnsi="Verdana"/>
+                <w:b/>
+              </w:rPr>
+              <w:t>JR:</w:t>
+            </w:r>
+            <w:r>
+              <w:rPr>
+                <w:rFonts w:ascii="Verdana" w:hAnsi="Verdana"/>
+              </w:rPr>
+              <w:t xml:space="preserve"> Klappe Jannie på skulderen over dagens arbejde </w:t>
+            </w:r>
+            <w:r>
+              <w:rPr>
+                <w:rFonts w:ascii="Verdana" w:hAnsi="Verdana"/>
+              </w:rPr>
+              <w:sym w:font="Wingdings" w:char="F04A"/>
+            </w:r>
+            <w:r>
+              <w:rPr>
+                <w:rFonts w:ascii="Verdana" w:hAnsi="Verdana"/>
+              </w:rPr>
+              <w:t xml:space="preserve"> </w:t>
+            </w:r>
           </w:p>
           <w:p>
             <w:pPr>
@@ -33985,7 +35062,7 @@
         <w:sz w:val="20"/>
         <w:szCs w:val="20"/>
       </w:rPr>
-      <w:t>46</w:t>
+      <w:t>48</w:t>
     </w:r>
     <w:r>
       <w:rPr>
@@ -34040,7 +35117,7 @@
         <w:sz w:val="20"/>
         <w:szCs w:val="20"/>
       </w:rPr>
-      <w:t>46</w:t>
+      <w:t>48</w:t>
     </w:r>
     <w:r>
       <w:rPr>
@@ -37182,6 +38259,95 @@
     </w:lvl>
   </w:abstractNum>
   <w:abstractNum w:abstractNumId="31">
+    <w:nsid w:val="4D1438CE"/>
+    <w:multiLevelType w:val="hybridMultilevel"/>
+    <w:tmpl w:val="CBA63676"/>
+    <w:lvl w:ilvl="0" w:tplc="0409000F">
+      <w:start w:val="1"/>
+      <w:numFmt w:val="decimal"/>
+      <w:lvlText w:val="%1."/>
+      <w:lvlJc w:val="left"/>
+      <w:pPr>
+        <w:ind w:left="720" w:hanging="360"/>
+      </w:pPr>
+      <w:rPr>
+        <w:rFonts w:hint="default"/>
+      </w:rPr>
+    </w:lvl>
+    <w:lvl w:ilvl="1" w:tplc="04090019" w:tentative="1">
+      <w:start w:val="1"/>
+      <w:numFmt w:val="lowerLetter"/>
+      <w:lvlText w:val="%2."/>
+      <w:lvlJc w:val="left"/>
+      <w:pPr>
+        <w:ind w:left="1440" w:hanging="360"/>
+      </w:pPr>
+    </w:lvl>
+    <w:lvl w:ilvl="2" w:tplc="0409001B" w:tentative="1">
+      <w:start w:val="1"/>
+      <w:numFmt w:val="lowerRoman"/>
+      <w:lvlText w:val="%3."/>
+      <w:lvlJc w:val="right"/>
+      <w:pPr>
+        <w:ind w:left="2160" w:hanging="180"/>
+      </w:pPr>
+    </w:lvl>
+    <w:lvl w:ilvl="3" w:tplc="0409000F" w:tentative="1">
+      <w:start w:val="1"/>
+      <w:numFmt w:val="decimal"/>
+      <w:lvlText w:val="%4."/>
+      <w:lvlJc w:val="left"/>
+      <w:pPr>
+        <w:ind w:left="2880" w:hanging="360"/>
+      </w:pPr>
+    </w:lvl>
+    <w:lvl w:ilvl="4" w:tplc="04090019" w:tentative="1">
+      <w:start w:val="1"/>
+      <w:numFmt w:val="lowerLetter"/>
+      <w:lvlText w:val="%5."/>
+      <w:lvlJc w:val="left"/>
+      <w:pPr>
+        <w:ind w:left="3600" w:hanging="360"/>
+      </w:pPr>
+    </w:lvl>
+    <w:lvl w:ilvl="5" w:tplc="0409001B" w:tentative="1">
+      <w:start w:val="1"/>
+      <w:numFmt w:val="lowerRoman"/>
+      <w:lvlText w:val="%6."/>
+      <w:lvlJc w:val="right"/>
+      <w:pPr>
+        <w:ind w:left="4320" w:hanging="180"/>
+      </w:pPr>
+    </w:lvl>
+    <w:lvl w:ilvl="6" w:tplc="0409000F" w:tentative="1">
+      <w:start w:val="1"/>
+      <w:numFmt w:val="decimal"/>
+      <w:lvlText w:val="%7."/>
+      <w:lvlJc w:val="left"/>
+      <w:pPr>
+        <w:ind w:left="5040" w:hanging="360"/>
+      </w:pPr>
+    </w:lvl>
+    <w:lvl w:ilvl="7" w:tplc="04090019" w:tentative="1">
+      <w:start w:val="1"/>
+      <w:numFmt w:val="lowerLetter"/>
+      <w:lvlText w:val="%8."/>
+      <w:lvlJc w:val="left"/>
+      <w:pPr>
+        <w:ind w:left="5760" w:hanging="360"/>
+      </w:pPr>
+    </w:lvl>
+    <w:lvl w:ilvl="8" w:tplc="0409001B" w:tentative="1">
+      <w:start w:val="1"/>
+      <w:numFmt w:val="lowerRoman"/>
+      <w:lvlText w:val="%9."/>
+      <w:lvlJc w:val="right"/>
+      <w:pPr>
+        <w:ind w:left="6480" w:hanging="180"/>
+      </w:pPr>
+    </w:lvl>
+  </w:abstractNum>
+  <w:abstractNum w:abstractNumId="32">
     <w:nsid w:val="4D3936E8"/>
     <w:multiLevelType w:val="hybridMultilevel"/>
     <w:tmpl w:val="5CA8056C"/>
@@ -37271,7 +38437,7 @@
       </w:pPr>
     </w:lvl>
   </w:abstractNum>
-  <w:abstractNum w:abstractNumId="32">
+  <w:abstractNum w:abstractNumId="33">
     <w:nsid w:val="4D57585F"/>
     <w:multiLevelType w:val="hybridMultilevel"/>
     <w:tmpl w:val="B6E4D9D4"/>
@@ -37360,7 +38526,7 @@
       </w:pPr>
     </w:lvl>
   </w:abstractNum>
-  <w:abstractNum w:abstractNumId="33">
+  <w:abstractNum w:abstractNumId="34">
     <w:nsid w:val="4D8100AF"/>
     <w:multiLevelType w:val="hybridMultilevel"/>
     <w:tmpl w:val="755EFCDC"/>
@@ -37449,7 +38615,7 @@
       </w:pPr>
     </w:lvl>
   </w:abstractNum>
-  <w:abstractNum w:abstractNumId="34">
+  <w:abstractNum w:abstractNumId="35">
     <w:nsid w:val="50CB3735"/>
     <w:multiLevelType w:val="hybridMultilevel"/>
     <w:tmpl w:val="1960DCEC"/>
@@ -37561,7 +38727,7 @@
       </w:rPr>
     </w:lvl>
   </w:abstractNum>
-  <w:abstractNum w:abstractNumId="35">
+  <w:abstractNum w:abstractNumId="36">
     <w:nsid w:val="548B1633"/>
     <w:multiLevelType w:val="hybridMultilevel"/>
     <w:tmpl w:val="5CA8056C"/>
@@ -37651,7 +38817,7 @@
       </w:pPr>
     </w:lvl>
   </w:abstractNum>
-  <w:abstractNum w:abstractNumId="36">
+  <w:abstractNum w:abstractNumId="37">
     <w:nsid w:val="577F7BCC"/>
     <w:multiLevelType w:val="hybridMultilevel"/>
     <w:tmpl w:val="18AE21B0"/>
@@ -37764,7 +38930,7 @@
       </w:rPr>
     </w:lvl>
   </w:abstractNum>
-  <w:abstractNum w:abstractNumId="37">
+  <w:abstractNum w:abstractNumId="38">
     <w:nsid w:val="59380FB5"/>
     <w:multiLevelType w:val="hybridMultilevel"/>
     <w:tmpl w:val="19DA1544"/>
@@ -37853,7 +39019,7 @@
       </w:pPr>
     </w:lvl>
   </w:abstractNum>
-  <w:abstractNum w:abstractNumId="38">
+  <w:abstractNum w:abstractNumId="39">
     <w:nsid w:val="5B771DC3"/>
     <w:multiLevelType w:val="hybridMultilevel"/>
     <w:tmpl w:val="CF80F9F2"/>
@@ -37942,7 +39108,7 @@
       </w:pPr>
     </w:lvl>
   </w:abstractNum>
-  <w:abstractNum w:abstractNumId="39">
+  <w:abstractNum w:abstractNumId="40">
     <w:nsid w:val="60282CF3"/>
     <w:multiLevelType w:val="hybridMultilevel"/>
     <w:tmpl w:val="3A2028F2"/>
@@ -38055,7 +39221,7 @@
       </w:rPr>
     </w:lvl>
   </w:abstractNum>
-  <w:abstractNum w:abstractNumId="40">
+  <w:abstractNum w:abstractNumId="41">
     <w:nsid w:val="60E86EC0"/>
     <w:multiLevelType w:val="hybridMultilevel"/>
     <w:tmpl w:val="F3DCE25A"/>
@@ -38141,7 +39307,7 @@
       </w:pPr>
     </w:lvl>
   </w:abstractNum>
-  <w:abstractNum w:abstractNumId="41">
+  <w:abstractNum w:abstractNumId="42">
     <w:nsid w:val="617D42B4"/>
     <w:multiLevelType w:val="hybridMultilevel"/>
     <w:tmpl w:val="4A82EB7A"/>
@@ -38254,7 +39420,7 @@
       </w:rPr>
     </w:lvl>
   </w:abstractNum>
-  <w:abstractNum w:abstractNumId="42">
+  <w:abstractNum w:abstractNumId="43">
     <w:nsid w:val="64AA19A0"/>
     <w:multiLevelType w:val="hybridMultilevel"/>
     <w:tmpl w:val="67EC5D66"/>
@@ -38343,7 +39509,7 @@
       </w:pPr>
     </w:lvl>
   </w:abstractNum>
-  <w:abstractNum w:abstractNumId="43">
+  <w:abstractNum w:abstractNumId="44">
     <w:nsid w:val="67920A3A"/>
     <w:multiLevelType w:val="hybridMultilevel"/>
     <w:tmpl w:val="4D426BD2"/>
@@ -38432,7 +39598,7 @@
       </w:pPr>
     </w:lvl>
   </w:abstractNum>
-  <w:abstractNum w:abstractNumId="44">
+  <w:abstractNum w:abstractNumId="45">
     <w:nsid w:val="697D23B6"/>
     <w:multiLevelType w:val="hybridMultilevel"/>
     <w:tmpl w:val="6DEC6BDE"/>
@@ -38518,7 +39684,7 @@
       </w:pPr>
     </w:lvl>
   </w:abstractNum>
-  <w:abstractNum w:abstractNumId="45">
+  <w:abstractNum w:abstractNumId="46">
     <w:nsid w:val="6B236687"/>
     <w:multiLevelType w:val="hybridMultilevel"/>
     <w:tmpl w:val="51128F14"/>
@@ -38604,7 +39770,7 @@
       </w:pPr>
     </w:lvl>
   </w:abstractNum>
-  <w:abstractNum w:abstractNumId="46">
+  <w:abstractNum w:abstractNumId="47">
     <w:nsid w:val="6B653ED3"/>
     <w:multiLevelType w:val="hybridMultilevel"/>
     <w:tmpl w:val="8E70CF00"/>
@@ -38693,7 +39859,7 @@
       </w:pPr>
     </w:lvl>
   </w:abstractNum>
-  <w:abstractNum w:abstractNumId="47">
+  <w:abstractNum w:abstractNumId="48">
     <w:nsid w:val="6C181913"/>
     <w:multiLevelType w:val="hybridMultilevel"/>
     <w:tmpl w:val="56964E2A"/>
@@ -38782,7 +39948,7 @@
       </w:pPr>
     </w:lvl>
   </w:abstractNum>
-  <w:abstractNum w:abstractNumId="48">
+  <w:abstractNum w:abstractNumId="49">
     <w:nsid w:val="6F6C4311"/>
     <w:multiLevelType w:val="hybridMultilevel"/>
     <w:tmpl w:val="41E20F26"/>
@@ -38868,7 +40034,7 @@
       </w:pPr>
     </w:lvl>
   </w:abstractNum>
-  <w:abstractNum w:abstractNumId="49">
+  <w:abstractNum w:abstractNumId="50">
     <w:nsid w:val="706A5BAE"/>
     <w:multiLevelType w:val="hybridMultilevel"/>
     <w:tmpl w:val="B2FACB40"/>
@@ -38981,7 +40147,7 @@
       </w:rPr>
     </w:lvl>
   </w:abstractNum>
-  <w:abstractNum w:abstractNumId="50">
+  <w:abstractNum w:abstractNumId="51">
     <w:nsid w:val="727D04B6"/>
     <w:multiLevelType w:val="hybridMultilevel"/>
     <w:tmpl w:val="90A46E6A"/>
@@ -39071,7 +40237,7 @@
       </w:pPr>
     </w:lvl>
   </w:abstractNum>
-  <w:abstractNum w:abstractNumId="51">
+  <w:abstractNum w:abstractNumId="52">
     <w:nsid w:val="746052EB"/>
     <w:multiLevelType w:val="hybridMultilevel"/>
     <w:tmpl w:val="5FDAABEE"/>
@@ -39161,7 +40327,7 @@
       </w:pPr>
     </w:lvl>
   </w:abstractNum>
-  <w:abstractNum w:abstractNumId="52">
+  <w:abstractNum w:abstractNumId="53">
     <w:nsid w:val="75384732"/>
     <w:multiLevelType w:val="hybridMultilevel"/>
     <w:tmpl w:val="1E9A5722"/>
@@ -39274,7 +40440,7 @@
       </w:rPr>
     </w:lvl>
   </w:abstractNum>
-  <w:abstractNum w:abstractNumId="53">
+  <w:abstractNum w:abstractNumId="54">
     <w:nsid w:val="755F7C61"/>
     <w:multiLevelType w:val="hybridMultilevel"/>
     <w:tmpl w:val="589CE3AE"/>
@@ -39363,7 +40529,7 @@
       </w:pPr>
     </w:lvl>
   </w:abstractNum>
-  <w:abstractNum w:abstractNumId="54">
+  <w:abstractNum w:abstractNumId="55">
     <w:nsid w:val="79917455"/>
     <w:multiLevelType w:val="hybridMultilevel"/>
     <w:tmpl w:val="CB90EAB2"/>
@@ -39452,7 +40618,7 @@
       </w:pPr>
     </w:lvl>
   </w:abstractNum>
-  <w:abstractNum w:abstractNumId="55">
+  <w:abstractNum w:abstractNumId="56">
     <w:nsid w:val="7A321F87"/>
     <w:multiLevelType w:val="hybridMultilevel"/>
     <w:tmpl w:val="88406E66"/>
@@ -39542,7 +40708,7 @@
       </w:pPr>
     </w:lvl>
   </w:abstractNum>
-  <w:abstractNum w:abstractNumId="56">
+  <w:abstractNum w:abstractNumId="57">
     <w:nsid w:val="7A5E3F68"/>
     <w:multiLevelType w:val="hybridMultilevel"/>
     <w:tmpl w:val="F586C156"/>
@@ -39631,7 +40797,7 @@
       </w:pPr>
     </w:lvl>
   </w:abstractNum>
-  <w:abstractNum w:abstractNumId="57">
+  <w:abstractNum w:abstractNumId="58">
     <w:nsid w:val="7BEE32C0"/>
     <w:multiLevelType w:val="hybridMultilevel"/>
     <w:tmpl w:val="CBD43366"/>
@@ -39721,10 +40887,10 @@
     </w:lvl>
   </w:abstractNum>
   <w:num w:numId="1">
-    <w:abstractNumId w:val="38"/>
+    <w:abstractNumId w:val="39"/>
   </w:num>
   <w:num w:numId="2">
-    <w:abstractNumId w:val="55"/>
+    <w:abstractNumId w:val="56"/>
   </w:num>
   <w:num w:numId="3">
     <w:abstractNumId w:val="13"/>
@@ -39739,7 +40905,7 @@
     <w:abstractNumId w:val="30"/>
   </w:num>
   <w:num w:numId="7">
-    <w:abstractNumId w:val="50"/>
+    <w:abstractNumId w:val="51"/>
   </w:num>
   <w:num w:numId="8">
     <w:abstractNumId w:val="4"/>
@@ -39751,7 +40917,7 @@
     <w:abstractNumId w:val="5"/>
   </w:num>
   <w:num w:numId="11">
-    <w:abstractNumId w:val="31"/>
+    <w:abstractNumId w:val="32"/>
   </w:num>
   <w:num w:numId="12">
     <w:abstractNumId w:val="15"/>
@@ -39766,7 +40932,7 @@
     <w:abstractNumId w:val="26"/>
   </w:num>
   <w:num w:numId="16">
-    <w:abstractNumId w:val="35"/>
+    <w:abstractNumId w:val="36"/>
   </w:num>
   <w:num w:numId="17">
     <w:abstractNumId w:val="28"/>
@@ -39778,22 +40944,22 @@
     <w:abstractNumId w:val="7"/>
   </w:num>
   <w:num w:numId="20">
-    <w:abstractNumId w:val="36"/>
+    <w:abstractNumId w:val="37"/>
   </w:num>
   <w:num w:numId="21">
-    <w:abstractNumId w:val="40"/>
+    <w:abstractNumId w:val="41"/>
   </w:num>
   <w:num w:numId="22">
-    <w:abstractNumId w:val="51"/>
+    <w:abstractNumId w:val="52"/>
   </w:num>
   <w:num w:numId="23">
-    <w:abstractNumId w:val="34"/>
+    <w:abstractNumId w:val="35"/>
   </w:num>
   <w:num w:numId="24">
     <w:abstractNumId w:val="6"/>
   </w:num>
   <w:num w:numId="25">
-    <w:abstractNumId w:val="56"/>
+    <w:abstractNumId w:val="57"/>
   </w:num>
   <w:num w:numId="26">
     <w:abstractNumId w:val="21"/>
@@ -39802,16 +40968,16 @@
     <w:abstractNumId w:val="10"/>
   </w:num>
   <w:num w:numId="28">
-    <w:abstractNumId w:val="52"/>
+    <w:abstractNumId w:val="53"/>
   </w:num>
   <w:num w:numId="29">
-    <w:abstractNumId w:val="45"/>
+    <w:abstractNumId w:val="46"/>
   </w:num>
   <w:num w:numId="30">
     <w:abstractNumId w:val="17"/>
   </w:num>
   <w:num w:numId="31">
-    <w:abstractNumId w:val="33"/>
+    <w:abstractNumId w:val="34"/>
   </w:num>
   <w:num w:numId="32">
     <w:abstractNumId w:val="27"/>
@@ -39823,10 +40989,10 @@
     <w:abstractNumId w:val="3"/>
   </w:num>
   <w:num w:numId="35">
-    <w:abstractNumId w:val="39"/>
+    <w:abstractNumId w:val="40"/>
   </w:num>
   <w:num w:numId="36">
-    <w:abstractNumId w:val="46"/>
+    <w:abstractNumId w:val="47"/>
   </w:num>
   <w:num w:numId="37">
     <w:abstractNumId w:val="12"/>
@@ -39835,31 +41001,31 @@
     <w:abstractNumId w:val="25"/>
   </w:num>
   <w:num w:numId="39">
-    <w:abstractNumId w:val="57"/>
+    <w:abstractNumId w:val="58"/>
   </w:num>
   <w:num w:numId="40">
     <w:abstractNumId w:val="1"/>
   </w:num>
   <w:num w:numId="41">
-    <w:abstractNumId w:val="37"/>
+    <w:abstractNumId w:val="38"/>
   </w:num>
   <w:num w:numId="42">
-    <w:abstractNumId w:val="32"/>
+    <w:abstractNumId w:val="33"/>
   </w:num>
   <w:num w:numId="43">
     <w:abstractNumId w:val="22"/>
   </w:num>
   <w:num w:numId="44">
-    <w:abstractNumId w:val="44"/>
+    <w:abstractNumId w:val="45"/>
   </w:num>
   <w:num w:numId="45">
-    <w:abstractNumId w:val="41"/>
+    <w:abstractNumId w:val="42"/>
   </w:num>
   <w:num w:numId="46">
-    <w:abstractNumId w:val="48"/>
+    <w:abstractNumId w:val="49"/>
   </w:num>
   <w:num w:numId="47">
-    <w:abstractNumId w:val="49"/>
+    <w:abstractNumId w:val="50"/>
   </w:num>
   <w:num w:numId="48">
     <w:abstractNumId w:val="2"/>
@@ -39868,7 +41034,7 @@
     <w:abstractNumId w:val="8"/>
   </w:num>
   <w:num w:numId="50">
-    <w:abstractNumId w:val="53"/>
+    <w:abstractNumId w:val="54"/>
   </w:num>
   <w:num w:numId="51">
     <w:abstractNumId w:val="11"/>
@@ -39877,7 +41043,7 @@
     <w:abstractNumId w:val="0"/>
   </w:num>
   <w:num w:numId="53">
-    <w:abstractNumId w:val="54"/>
+    <w:abstractNumId w:val="55"/>
   </w:num>
   <w:num w:numId="54">
     <w:abstractNumId w:val="24"/>
@@ -39886,13 +41052,16 @@
     <w:abstractNumId w:val="16"/>
   </w:num>
   <w:num w:numId="56">
-    <w:abstractNumId w:val="42"/>
+    <w:abstractNumId w:val="43"/>
   </w:num>
   <w:num w:numId="57">
-    <w:abstractNumId w:val="43"/>
+    <w:abstractNumId w:val="44"/>
   </w:num>
   <w:num w:numId="58">
-    <w:abstractNumId w:val="47"/>
+    <w:abstractNumId w:val="48"/>
+  </w:num>
+  <w:num w:numId="59">
+    <w:abstractNumId w:val="31"/>
   </w:num>
   <w:numIdMacAtCleanup w:val="58"/>
 </w:numbering>
@@ -40849,7 +42018,7 @@
 </file>
 
 <file path=customXml/itemProps1.xml><?xml version="1.0" encoding="utf-8"?>
-<ds:datastoreItem xmlns:ds="http://schemas.openxmlformats.org/officeDocument/2006/customXml" ds:itemID="{434FB291-DE22-8041-9414-5DC607F2CE0D}">
+<ds:datastoreItem xmlns:ds="http://schemas.openxmlformats.org/officeDocument/2006/customXml" ds:itemID="{28E284AF-46D9-6B4D-8A07-C5EA6DB77C0E}">
   <ds:schemaRefs>
     <ds:schemaRef ds:uri="http://schemas.openxmlformats.org/officeDocument/2006/bibliography"/>
   </ds:schemaRefs>

</xml_diff>

<commit_message>
Udregninger tilføjet og logbog er tilføjet - intet er færdigt
</commit_message>
<xml_diff>
--- a/Mødereferater/Logbog.docx
+++ b/Mødereferater/Logbog.docx
@@ -36318,25 +36318,7 @@
               <w:rPr>
                 <w:rFonts w:ascii="Verdana" w:hAnsi="Verdana"/>
               </w:rPr>
-              <w:t>man</w:t>
-            </w:r>
-            <w:r>
-              <w:rPr>
-                <w:rFonts w:ascii="Verdana" w:hAnsi="Verdana"/>
-              </w:rPr>
-              <w:t>dag</w:t>
-            </w:r>
-            <w:r>
-              <w:rPr>
-                <w:rFonts w:ascii="Verdana" w:hAnsi="Verdana"/>
-              </w:rPr>
-              <w:t xml:space="preserve"> d. 5</w:t>
-            </w:r>
-            <w:r>
-              <w:rPr>
-                <w:rFonts w:ascii="Verdana" w:hAnsi="Verdana"/>
-              </w:rPr>
-              <w:t>. December 2016</w:t>
+              <w:t>mandag d. 5. December 2016</w:t>
             </w:r>
           </w:p>
           <w:p>
@@ -36658,6 +36640,25 @@
               <w:rPr>
                 <w:rFonts w:ascii="Verdana" w:hAnsi="Verdana"/>
               </w:rPr>
+              <w:t xml:space="preserve">Vi prioriterer at bruge tid på at lave et godt diagram over vores tests, da projektet bygger op om testforløbet, og derfor tager udgangspunkt i disse. </w:t>
+            </w:r>
+          </w:p>
+          <w:p>
+            <w:pPr>
+              <w:pStyle w:val="ListParagraph"/>
+              <w:numPr>
+                <w:ilvl w:val="0"/>
+                <w:numId w:val="62"/>
+              </w:numPr>
+              <w:spacing w:line="276" w:lineRule="auto"/>
+              <w:rPr>
+                <w:rFonts w:ascii="Verdana" w:hAnsi="Verdana"/>
+              </w:rPr>
+            </w:pPr>
+            <w:r>
+              <w:rPr>
+                <w:rFonts w:ascii="Verdana" w:hAnsi="Verdana"/>
+              </w:rPr>
               <w:t xml:space="preserve">Vi mangler faktisk at dokumentere et par softwaretests. </w:t>
             </w:r>
           </w:p>
@@ -36727,25 +36728,27 @@
               </w:rPr>
               <w:t>Valgt:</w:t>
             </w:r>
-          </w:p>
-          <w:p>
-            <w:pPr>
-              <w:spacing w:line="276" w:lineRule="auto"/>
-              <w:rPr>
-                <w:rFonts w:ascii="Verdana" w:hAnsi="Verdana"/>
-              </w:rPr>
-            </w:pPr>
-            <w:r>
-              <w:rPr>
-                <w:rFonts w:ascii="Verdana" w:hAnsi="Verdana"/>
-              </w:rPr>
-              <w:t xml:space="preserve">Ad1. </w:t>
-            </w:r>
-            <w:r>
-              <w:rPr>
-                <w:rFonts w:ascii="Verdana" w:hAnsi="Verdana"/>
-              </w:rPr>
-              <w:t xml:space="preserve">Vi prioriterer at dokumentere dem da vi har brug for at kunne referere tilbage til dem. </w:t>
+            <w:bookmarkStart w:id="4" w:name="_GoBack"/>
+            <w:bookmarkEnd w:id="4"/>
+          </w:p>
+          <w:p>
+            <w:pPr>
+              <w:spacing w:line="276" w:lineRule="auto"/>
+              <w:rPr>
+                <w:rFonts w:ascii="Verdana" w:hAnsi="Verdana"/>
+              </w:rPr>
+            </w:pPr>
+            <w:r>
+              <w:rPr>
+                <w:rFonts w:ascii="Verdana" w:hAnsi="Verdana"/>
+              </w:rPr>
+              <w:t>Ad3</w:t>
+            </w:r>
+            <w:r>
+              <w:rPr>
+                <w:rFonts w:ascii="Verdana" w:hAnsi="Verdana"/>
+              </w:rPr>
+              <w:t xml:space="preserve">. Vi prioriterer at dokumentere dem da vi har brug for at kunne referere tilbage til dem. </w:t>
             </w:r>
           </w:p>
           <w:p>
@@ -36937,8 +36940,6 @@
                 <w:rFonts w:ascii="Verdana" w:hAnsi="Verdana"/>
               </w:rPr>
             </w:pPr>
-            <w:bookmarkStart w:id="4" w:name="_GoBack"/>
-            <w:bookmarkEnd w:id="4"/>
           </w:p>
         </w:tc>
       </w:tr>
@@ -44467,7 +44468,7 @@
 </file>
 
 <file path=customXml/itemProps1.xml><?xml version="1.0" encoding="utf-8"?>
-<ds:datastoreItem xmlns:ds="http://schemas.openxmlformats.org/officeDocument/2006/customXml" ds:itemID="{FD079AE5-2964-EB43-902D-C4A49B128062}">
+<ds:datastoreItem xmlns:ds="http://schemas.openxmlformats.org/officeDocument/2006/customXml" ds:itemID="{CF210438-0277-D540-BBCD-C7F3EB107944}">
   <ds:schemaRefs>
     <ds:schemaRef ds:uri="http://schemas.openxmlformats.org/officeDocument/2006/bibliography"/>
   </ds:schemaRefs>

</xml_diff>